<commit_message>
done until exercise 4
</commit_message>
<xml_diff>
--- a/First Year/Second Semester/Databases/Project/132_Mincu_AdrianLucian-proiect.docx
+++ b/First Year/Second Semester/Databases/Project/132_Mincu_AdrianLucian-proiect.docx
@@ -1386,6 +1386,2999 @@
         </w:rPr>
         <w:t>cheie primara: Plată_ID</w:t>
       </w:r>
+    </w:p>
+    <w:p>
+      <w:pPr>
+        <w:pStyle w:val="ListParagraph"/>
+        <w:numPr>
+          <w:ilvl w:val="0"/>
+          <w:numId w:val="6"/>
+        </w:numPr>
+        <w:rPr>
+          <w:rFonts w:asciiTheme="majorHAnsi" w:hAnsiTheme="majorHAnsi" w:cstheme="majorHAnsi"/>
+          <w:sz w:val="28"/>
+          <w:szCs w:val="28"/>
+          <w:lang w:val="en-US"/>
+        </w:rPr>
+      </w:pPr>
+      <w:r>
+        <w:rPr>
+          <w:rFonts w:asciiTheme="majorHAnsi" w:hAnsiTheme="majorHAnsi" w:cstheme="majorHAnsi"/>
+          <w:b/>
+          <w:bCs/>
+          <w:sz w:val="28"/>
+          <w:szCs w:val="28"/>
+          <w:lang w:val="en-US"/>
+        </w:rPr>
+        <w:lastRenderedPageBreak/>
+        <w:t>FILM</w:t>
+      </w:r>
+    </w:p>
+    <w:p>
+      <w:pPr>
+        <w:pStyle w:val="ListParagraph"/>
+        <w:numPr>
+          <w:ilvl w:val="0"/>
+          <w:numId w:val="11"/>
+        </w:numPr>
+        <w:rPr>
+          <w:rFonts w:asciiTheme="majorHAnsi" w:hAnsiTheme="majorHAnsi" w:cstheme="majorHAnsi"/>
+          <w:sz w:val="28"/>
+          <w:szCs w:val="28"/>
+          <w:lang w:val="en-US"/>
+        </w:rPr>
+      </w:pPr>
+      <w:r>
+        <w:rPr>
+          <w:rFonts w:asciiTheme="majorHAnsi" w:hAnsiTheme="majorHAnsi" w:cstheme="majorHAnsi"/>
+          <w:sz w:val="28"/>
+          <w:szCs w:val="28"/>
+          <w:lang w:val="en-US"/>
+        </w:rPr>
+        <w:t>film, la care se poate uita un utilizator</w:t>
+      </w:r>
+    </w:p>
+    <w:p>
+      <w:pPr>
+        <w:pStyle w:val="ListParagraph"/>
+        <w:numPr>
+          <w:ilvl w:val="0"/>
+          <w:numId w:val="11"/>
+        </w:numPr>
+        <w:rPr>
+          <w:rFonts w:asciiTheme="majorHAnsi" w:hAnsiTheme="majorHAnsi" w:cstheme="majorHAnsi"/>
+          <w:sz w:val="28"/>
+          <w:szCs w:val="28"/>
+          <w:lang w:val="en-US"/>
+        </w:rPr>
+      </w:pPr>
+      <w:r>
+        <w:rPr>
+          <w:rFonts w:asciiTheme="majorHAnsi" w:hAnsiTheme="majorHAnsi" w:cstheme="majorHAnsi"/>
+          <w:sz w:val="28"/>
+          <w:szCs w:val="28"/>
+          <w:lang w:val="en-US"/>
+        </w:rPr>
+        <w:t>entitate independentă</w:t>
+      </w:r>
+    </w:p>
+    <w:p>
+      <w:pPr>
+        <w:pStyle w:val="ListParagraph"/>
+        <w:numPr>
+          <w:ilvl w:val="0"/>
+          <w:numId w:val="11"/>
+        </w:numPr>
+        <w:rPr>
+          <w:rFonts w:asciiTheme="majorHAnsi" w:hAnsiTheme="majorHAnsi" w:cstheme="majorHAnsi"/>
+          <w:sz w:val="28"/>
+          <w:szCs w:val="28"/>
+          <w:lang w:val="en-US"/>
+        </w:rPr>
+      </w:pPr>
+      <w:r>
+        <w:rPr>
+          <w:rFonts w:asciiTheme="majorHAnsi" w:hAnsiTheme="majorHAnsi" w:cstheme="majorHAnsi"/>
+          <w:sz w:val="28"/>
+          <w:szCs w:val="28"/>
+          <w:lang w:val="en-US"/>
+        </w:rPr>
+        <w:t>cheie primară: Film_ID</w:t>
+      </w:r>
+    </w:p>
+    <w:p>
+      <w:pPr>
+        <w:pStyle w:val="ListParagraph"/>
+        <w:numPr>
+          <w:ilvl w:val="0"/>
+          <w:numId w:val="6"/>
+        </w:numPr>
+        <w:rPr>
+          <w:rFonts w:asciiTheme="majorHAnsi" w:hAnsiTheme="majorHAnsi" w:cstheme="majorHAnsi"/>
+          <w:sz w:val="28"/>
+          <w:szCs w:val="28"/>
+          <w:lang w:val="en-US"/>
+        </w:rPr>
+      </w:pPr>
+      <w:r>
+        <w:rPr>
+          <w:rFonts w:asciiTheme="majorHAnsi" w:hAnsiTheme="majorHAnsi" w:cstheme="majorHAnsi"/>
+          <w:b/>
+          <w:bCs/>
+          <w:sz w:val="28"/>
+          <w:szCs w:val="28"/>
+          <w:lang w:val="en-US"/>
+        </w:rPr>
+        <w:t>SERIAL</w:t>
+      </w:r>
+    </w:p>
+    <w:p>
+      <w:pPr>
+        <w:pStyle w:val="ListParagraph"/>
+        <w:numPr>
+          <w:ilvl w:val="0"/>
+          <w:numId w:val="12"/>
+        </w:numPr>
+        <w:rPr>
+          <w:rFonts w:asciiTheme="majorHAnsi" w:hAnsiTheme="majorHAnsi" w:cstheme="majorHAnsi"/>
+          <w:sz w:val="28"/>
+          <w:szCs w:val="28"/>
+          <w:lang w:val="en-US"/>
+        </w:rPr>
+      </w:pPr>
+      <w:r>
+        <w:rPr>
+          <w:rFonts w:asciiTheme="majorHAnsi" w:hAnsiTheme="majorHAnsi" w:cstheme="majorHAnsi"/>
+          <w:sz w:val="28"/>
+          <w:szCs w:val="28"/>
+          <w:lang w:val="en-US"/>
+        </w:rPr>
+        <w:t>serial, la care se opate uita un utilizator</w:t>
+      </w:r>
+    </w:p>
+    <w:p>
+      <w:pPr>
+        <w:pStyle w:val="ListParagraph"/>
+        <w:numPr>
+          <w:ilvl w:val="0"/>
+          <w:numId w:val="12"/>
+        </w:numPr>
+        <w:rPr>
+          <w:rFonts w:asciiTheme="majorHAnsi" w:hAnsiTheme="majorHAnsi" w:cstheme="majorHAnsi"/>
+          <w:sz w:val="28"/>
+          <w:szCs w:val="28"/>
+          <w:lang w:val="en-US"/>
+        </w:rPr>
+      </w:pPr>
+      <w:r>
+        <w:rPr>
+          <w:rFonts w:asciiTheme="majorHAnsi" w:hAnsiTheme="majorHAnsi" w:cstheme="majorHAnsi"/>
+          <w:sz w:val="28"/>
+          <w:szCs w:val="28"/>
+          <w:lang w:val="en-US"/>
+        </w:rPr>
+        <w:t>entitate independentă</w:t>
+      </w:r>
+    </w:p>
+    <w:p>
+      <w:pPr>
+        <w:pStyle w:val="ListParagraph"/>
+        <w:numPr>
+          <w:ilvl w:val="0"/>
+          <w:numId w:val="12"/>
+        </w:numPr>
+        <w:rPr>
+          <w:rFonts w:asciiTheme="majorHAnsi" w:hAnsiTheme="majorHAnsi" w:cstheme="majorHAnsi"/>
+          <w:sz w:val="28"/>
+          <w:szCs w:val="28"/>
+          <w:lang w:val="en-US"/>
+        </w:rPr>
+      </w:pPr>
+      <w:r>
+        <w:rPr>
+          <w:rFonts w:asciiTheme="majorHAnsi" w:hAnsiTheme="majorHAnsi" w:cstheme="majorHAnsi"/>
+          <w:sz w:val="28"/>
+          <w:szCs w:val="28"/>
+          <w:lang w:val="en-US"/>
+        </w:rPr>
+        <w:t>cheie primară: Serial_ID</w:t>
+      </w:r>
+    </w:p>
+    <w:p>
+      <w:pPr>
+        <w:pStyle w:val="ListParagraph"/>
+        <w:numPr>
+          <w:ilvl w:val="0"/>
+          <w:numId w:val="6"/>
+        </w:numPr>
+        <w:rPr>
+          <w:rFonts w:asciiTheme="majorHAnsi" w:hAnsiTheme="majorHAnsi" w:cstheme="majorHAnsi"/>
+          <w:b/>
+          <w:bCs/>
+          <w:sz w:val="28"/>
+          <w:szCs w:val="28"/>
+          <w:lang w:val="en-US"/>
+        </w:rPr>
+      </w:pPr>
+      <w:r>
+        <w:rPr>
+          <w:rFonts w:asciiTheme="majorHAnsi" w:hAnsiTheme="majorHAnsi" w:cstheme="majorHAnsi"/>
+          <w:b/>
+          <w:bCs/>
+          <w:sz w:val="28"/>
+          <w:szCs w:val="28"/>
+          <w:lang w:val="en-US"/>
+        </w:rPr>
+        <w:t>EPISOD</w:t>
+      </w:r>
+    </w:p>
+    <w:p>
+      <w:pPr>
+        <w:pStyle w:val="ListParagraph"/>
+        <w:numPr>
+          <w:ilvl w:val="0"/>
+          <w:numId w:val="13"/>
+        </w:numPr>
+        <w:rPr>
+          <w:rFonts w:asciiTheme="majorHAnsi" w:hAnsiTheme="majorHAnsi" w:cstheme="majorHAnsi"/>
+          <w:b/>
+          <w:bCs/>
+          <w:sz w:val="28"/>
+          <w:szCs w:val="28"/>
+          <w:lang w:val="en-US"/>
+        </w:rPr>
+      </w:pPr>
+      <w:r>
+        <w:rPr>
+          <w:rFonts w:asciiTheme="majorHAnsi" w:hAnsiTheme="majorHAnsi" w:cstheme="majorHAnsi"/>
+          <w:sz w:val="28"/>
+          <w:szCs w:val="28"/>
+          <w:lang w:val="en-US"/>
+        </w:rPr>
+        <w:t>episod, care apartine unui serial</w:t>
+      </w:r>
+    </w:p>
+    <w:p>
+      <w:pPr>
+        <w:pStyle w:val="ListParagraph"/>
+        <w:numPr>
+          <w:ilvl w:val="0"/>
+          <w:numId w:val="13"/>
+        </w:numPr>
+        <w:rPr>
+          <w:rFonts w:asciiTheme="majorHAnsi" w:hAnsiTheme="majorHAnsi" w:cstheme="majorHAnsi"/>
+          <w:sz w:val="28"/>
+          <w:szCs w:val="28"/>
+          <w:lang w:val="en-US"/>
+        </w:rPr>
+      </w:pPr>
+      <w:r>
+        <w:rPr>
+          <w:rFonts w:asciiTheme="majorHAnsi" w:hAnsiTheme="majorHAnsi" w:cstheme="majorHAnsi"/>
+          <w:sz w:val="28"/>
+          <w:szCs w:val="28"/>
+          <w:lang w:val="en-US"/>
+        </w:rPr>
+        <w:t xml:space="preserve">entitate </w:t>
+      </w:r>
+      <w:r>
+        <w:rPr>
+          <w:rFonts w:asciiTheme="majorHAnsi" w:hAnsiTheme="majorHAnsi" w:cstheme="majorHAnsi"/>
+          <w:sz w:val="28"/>
+          <w:szCs w:val="28"/>
+          <w:lang w:val="en-US"/>
+        </w:rPr>
+        <w:t xml:space="preserve">dependentă de </w:t>
+      </w:r>
+      <w:r>
+        <w:rPr>
+          <w:rFonts w:asciiTheme="majorHAnsi" w:hAnsiTheme="majorHAnsi" w:cstheme="majorHAnsi"/>
+          <w:b/>
+          <w:bCs/>
+          <w:sz w:val="28"/>
+          <w:szCs w:val="28"/>
+          <w:lang w:val="en-US"/>
+        </w:rPr>
+        <w:t>SERIAL</w:t>
+      </w:r>
+    </w:p>
+    <w:p>
+      <w:pPr>
+        <w:pStyle w:val="ListParagraph"/>
+        <w:numPr>
+          <w:ilvl w:val="0"/>
+          <w:numId w:val="13"/>
+        </w:numPr>
+        <w:rPr>
+          <w:rFonts w:asciiTheme="majorHAnsi" w:hAnsiTheme="majorHAnsi" w:cstheme="majorHAnsi"/>
+          <w:b/>
+          <w:bCs/>
+          <w:sz w:val="28"/>
+          <w:szCs w:val="28"/>
+          <w:lang w:val="en-US"/>
+        </w:rPr>
+      </w:pPr>
+      <w:r>
+        <w:rPr>
+          <w:rFonts w:asciiTheme="majorHAnsi" w:hAnsiTheme="majorHAnsi" w:cstheme="majorHAnsi"/>
+          <w:sz w:val="28"/>
+          <w:szCs w:val="28"/>
+          <w:lang w:val="en-US"/>
+        </w:rPr>
+        <w:t>cheie</w:t>
+      </w:r>
+      <w:r>
+        <w:rPr>
+          <w:rFonts w:asciiTheme="majorHAnsi" w:hAnsiTheme="majorHAnsi" w:cstheme="majorHAnsi"/>
+          <w:b/>
+          <w:bCs/>
+          <w:sz w:val="28"/>
+          <w:szCs w:val="28"/>
+          <w:lang w:val="en-US"/>
+        </w:rPr>
+        <w:t xml:space="preserve"> </w:t>
+      </w:r>
+      <w:r>
+        <w:rPr>
+          <w:rFonts w:asciiTheme="majorHAnsi" w:hAnsiTheme="majorHAnsi" w:cstheme="majorHAnsi"/>
+          <w:sz w:val="28"/>
+          <w:szCs w:val="28"/>
+          <w:lang w:val="en-US"/>
+        </w:rPr>
+        <w:t>primară compusă: Episod_ID + Serial_ID</w:t>
+      </w:r>
+    </w:p>
+    <w:p>
+      <w:pPr>
+        <w:pStyle w:val="ListParagraph"/>
+        <w:numPr>
+          <w:ilvl w:val="0"/>
+          <w:numId w:val="6"/>
+        </w:numPr>
+        <w:rPr>
+          <w:rFonts w:asciiTheme="majorHAnsi" w:hAnsiTheme="majorHAnsi" w:cstheme="majorHAnsi"/>
+          <w:b/>
+          <w:bCs/>
+          <w:sz w:val="28"/>
+          <w:szCs w:val="28"/>
+          <w:lang w:val="en-US"/>
+        </w:rPr>
+      </w:pPr>
+      <w:r>
+        <w:rPr>
+          <w:rFonts w:asciiTheme="majorHAnsi" w:hAnsiTheme="majorHAnsi" w:cstheme="majorHAnsi"/>
+          <w:b/>
+          <w:bCs/>
+          <w:sz w:val="28"/>
+          <w:szCs w:val="28"/>
+          <w:lang w:val="en-US"/>
+        </w:rPr>
+        <w:t>ACTOR</w:t>
+      </w:r>
+    </w:p>
+    <w:p>
+      <w:pPr>
+        <w:pStyle w:val="ListParagraph"/>
+        <w:numPr>
+          <w:ilvl w:val="0"/>
+          <w:numId w:val="14"/>
+        </w:numPr>
+        <w:rPr>
+          <w:rFonts w:asciiTheme="majorHAnsi" w:hAnsiTheme="majorHAnsi" w:cstheme="majorHAnsi"/>
+          <w:b/>
+          <w:bCs/>
+          <w:sz w:val="28"/>
+          <w:szCs w:val="28"/>
+          <w:lang w:val="en-US"/>
+        </w:rPr>
+      </w:pPr>
+      <w:r>
+        <w:rPr>
+          <w:rFonts w:asciiTheme="majorHAnsi" w:hAnsiTheme="majorHAnsi" w:cstheme="majorHAnsi"/>
+          <w:sz w:val="28"/>
+          <w:szCs w:val="28"/>
+          <w:lang w:val="en-US"/>
+        </w:rPr>
+        <w:t>persoană care joacă într-un film/serial</w:t>
+      </w:r>
+    </w:p>
+    <w:p>
+      <w:pPr>
+        <w:pStyle w:val="ListParagraph"/>
+        <w:numPr>
+          <w:ilvl w:val="0"/>
+          <w:numId w:val="14"/>
+        </w:numPr>
+        <w:rPr>
+          <w:rFonts w:asciiTheme="majorHAnsi" w:hAnsiTheme="majorHAnsi" w:cstheme="majorHAnsi"/>
+          <w:b/>
+          <w:bCs/>
+          <w:sz w:val="28"/>
+          <w:szCs w:val="28"/>
+          <w:lang w:val="en-US"/>
+        </w:rPr>
+      </w:pPr>
+      <w:r>
+        <w:rPr>
+          <w:rFonts w:asciiTheme="majorHAnsi" w:hAnsiTheme="majorHAnsi" w:cstheme="majorHAnsi"/>
+          <w:sz w:val="28"/>
+          <w:szCs w:val="28"/>
+          <w:lang w:val="en-US"/>
+        </w:rPr>
+        <w:t>entitate independentă</w:t>
+      </w:r>
+    </w:p>
+    <w:p>
+      <w:pPr>
+        <w:pStyle w:val="ListParagraph"/>
+        <w:numPr>
+          <w:ilvl w:val="0"/>
+          <w:numId w:val="14"/>
+        </w:numPr>
+        <w:rPr>
+          <w:rFonts w:asciiTheme="majorHAnsi" w:hAnsiTheme="majorHAnsi" w:cstheme="majorHAnsi"/>
+          <w:b/>
+          <w:bCs/>
+          <w:sz w:val="28"/>
+          <w:szCs w:val="28"/>
+          <w:lang w:val="en-US"/>
+        </w:rPr>
+      </w:pPr>
+      <w:r>
+        <w:rPr>
+          <w:rFonts w:asciiTheme="majorHAnsi" w:hAnsiTheme="majorHAnsi" w:cstheme="majorHAnsi"/>
+          <w:sz w:val="28"/>
+          <w:szCs w:val="28"/>
+          <w:lang w:val="en-US"/>
+        </w:rPr>
+        <w:t>cheie primară: Actor_ID</w:t>
+      </w:r>
+    </w:p>
+    <w:p>
+      <w:pPr>
+        <w:pStyle w:val="ListParagraph"/>
+        <w:numPr>
+          <w:ilvl w:val="0"/>
+          <w:numId w:val="6"/>
+        </w:numPr>
+        <w:rPr>
+          <w:rFonts w:asciiTheme="majorHAnsi" w:hAnsiTheme="majorHAnsi" w:cstheme="majorHAnsi"/>
+          <w:b/>
+          <w:bCs/>
+          <w:sz w:val="28"/>
+          <w:szCs w:val="28"/>
+          <w:lang w:val="en-US"/>
+        </w:rPr>
+      </w:pPr>
+      <w:r>
+        <w:rPr>
+          <w:rFonts w:asciiTheme="majorHAnsi" w:hAnsiTheme="majorHAnsi" w:cstheme="majorHAnsi"/>
+          <w:b/>
+          <w:bCs/>
+          <w:sz w:val="28"/>
+          <w:szCs w:val="28"/>
+          <w:lang w:val="en-US"/>
+        </w:rPr>
+        <w:t>ROL</w:t>
+      </w:r>
+    </w:p>
+    <w:p>
+      <w:pPr>
+        <w:pStyle w:val="ListParagraph"/>
+        <w:numPr>
+          <w:ilvl w:val="0"/>
+          <w:numId w:val="15"/>
+        </w:numPr>
+        <w:rPr>
+          <w:rFonts w:asciiTheme="majorHAnsi" w:hAnsiTheme="majorHAnsi" w:cstheme="majorHAnsi"/>
+          <w:b/>
+          <w:bCs/>
+          <w:sz w:val="28"/>
+          <w:szCs w:val="28"/>
+          <w:lang w:val="en-US"/>
+        </w:rPr>
+      </w:pPr>
+      <w:r>
+        <w:rPr>
+          <w:rFonts w:asciiTheme="majorHAnsi" w:hAnsiTheme="majorHAnsi" w:cstheme="majorHAnsi"/>
+          <w:sz w:val="28"/>
+          <w:szCs w:val="28"/>
+          <w:lang w:val="en-US"/>
+        </w:rPr>
+        <w:t>caracter dintr-un film care poate fi jucat de un/mai mul</w:t>
+      </w:r>
+      <w:r>
+        <w:rPr>
+          <w:rFonts w:asciiTheme="majorHAnsi" w:hAnsiTheme="majorHAnsi" w:cstheme="majorHAnsi"/>
+          <w:sz w:val="28"/>
+          <w:szCs w:val="28"/>
+          <w:lang w:val="en-US"/>
+        </w:rPr>
+        <w:t>ț</w:t>
+      </w:r>
+      <w:r>
+        <w:rPr>
+          <w:rFonts w:asciiTheme="majorHAnsi" w:hAnsiTheme="majorHAnsi" w:cstheme="majorHAnsi"/>
+          <w:sz w:val="28"/>
+          <w:szCs w:val="28"/>
+          <w:lang w:val="en-US"/>
+        </w:rPr>
+        <w:t>i actor/i</w:t>
+      </w:r>
+    </w:p>
+    <w:p>
+      <w:pPr>
+        <w:pStyle w:val="ListParagraph"/>
+        <w:numPr>
+          <w:ilvl w:val="0"/>
+          <w:numId w:val="15"/>
+        </w:numPr>
+        <w:rPr>
+          <w:rFonts w:asciiTheme="majorHAnsi" w:hAnsiTheme="majorHAnsi" w:cstheme="majorHAnsi"/>
+          <w:b/>
+          <w:bCs/>
+          <w:sz w:val="28"/>
+          <w:szCs w:val="28"/>
+          <w:lang w:val="en-US"/>
+        </w:rPr>
+      </w:pPr>
+      <w:r>
+        <w:rPr>
+          <w:rFonts w:asciiTheme="majorHAnsi" w:hAnsiTheme="majorHAnsi" w:cstheme="majorHAnsi"/>
+          <w:sz w:val="28"/>
+          <w:szCs w:val="28"/>
+          <w:lang w:val="en-US"/>
+        </w:rPr>
+        <w:t>entita</w:t>
+      </w:r>
+      <w:r>
+        <w:rPr>
+          <w:rFonts w:asciiTheme="majorHAnsi" w:hAnsiTheme="majorHAnsi" w:cstheme="majorHAnsi"/>
+          <w:sz w:val="28"/>
+          <w:szCs w:val="28"/>
+          <w:lang w:val="en-US"/>
+        </w:rPr>
+        <w:t>t</w:t>
+      </w:r>
+      <w:r>
+        <w:rPr>
+          <w:rFonts w:asciiTheme="majorHAnsi" w:hAnsiTheme="majorHAnsi" w:cstheme="majorHAnsi"/>
+          <w:sz w:val="28"/>
+          <w:szCs w:val="28"/>
+          <w:lang w:val="en-US"/>
+        </w:rPr>
+        <w:t>e independentă</w:t>
+      </w:r>
+    </w:p>
+    <w:p>
+      <w:pPr>
+        <w:pStyle w:val="ListParagraph"/>
+        <w:numPr>
+          <w:ilvl w:val="0"/>
+          <w:numId w:val="15"/>
+        </w:numPr>
+        <w:rPr>
+          <w:rFonts w:asciiTheme="majorHAnsi" w:hAnsiTheme="majorHAnsi" w:cstheme="majorHAnsi"/>
+          <w:b/>
+          <w:bCs/>
+          <w:sz w:val="28"/>
+          <w:szCs w:val="28"/>
+          <w:lang w:val="en-US"/>
+        </w:rPr>
+      </w:pPr>
+      <w:r>
+        <w:rPr>
+          <w:rFonts w:asciiTheme="majorHAnsi" w:hAnsiTheme="majorHAnsi" w:cstheme="majorHAnsi"/>
+          <w:sz w:val="28"/>
+          <w:szCs w:val="28"/>
+          <w:lang w:val="en-US"/>
+        </w:rPr>
+        <w:t>cheie primară: Rol_ID</w:t>
+      </w:r>
+    </w:p>
+    <w:p>
+      <w:pPr>
+        <w:pStyle w:val="ListParagraph"/>
+        <w:numPr>
+          <w:ilvl w:val="0"/>
+          <w:numId w:val="6"/>
+        </w:numPr>
+        <w:rPr>
+          <w:rFonts w:asciiTheme="majorHAnsi" w:hAnsiTheme="majorHAnsi" w:cstheme="majorHAnsi"/>
+          <w:sz w:val="28"/>
+          <w:szCs w:val="28"/>
+          <w:lang w:val="en-US"/>
+        </w:rPr>
+      </w:pPr>
+      <w:r>
+        <w:rPr>
+          <w:rFonts w:asciiTheme="majorHAnsi" w:hAnsiTheme="majorHAnsi" w:cstheme="majorHAnsi"/>
+          <w:b/>
+          <w:bCs/>
+          <w:sz w:val="28"/>
+          <w:szCs w:val="28"/>
+          <w:lang w:val="en-US"/>
+        </w:rPr>
+        <w:t>DIRECTOR</w:t>
+      </w:r>
+    </w:p>
+    <w:p>
+      <w:pPr>
+        <w:pStyle w:val="ListParagraph"/>
+        <w:numPr>
+          <w:ilvl w:val="0"/>
+          <w:numId w:val="16"/>
+        </w:numPr>
+        <w:rPr>
+          <w:rFonts w:asciiTheme="majorHAnsi" w:hAnsiTheme="majorHAnsi" w:cstheme="majorHAnsi"/>
+          <w:sz w:val="28"/>
+          <w:szCs w:val="28"/>
+          <w:lang w:val="en-US"/>
+        </w:rPr>
+      </w:pPr>
+      <w:r>
+        <w:rPr>
+          <w:rFonts w:asciiTheme="majorHAnsi" w:hAnsiTheme="majorHAnsi" w:cstheme="majorHAnsi"/>
+          <w:sz w:val="28"/>
+          <w:szCs w:val="28"/>
+          <w:lang w:val="en-US"/>
+        </w:rPr>
+        <w:t>persoană care regizează un film</w:t>
+      </w:r>
+    </w:p>
+    <w:p>
+      <w:pPr>
+        <w:pStyle w:val="ListParagraph"/>
+        <w:numPr>
+          <w:ilvl w:val="0"/>
+          <w:numId w:val="16"/>
+        </w:numPr>
+        <w:rPr>
+          <w:rFonts w:asciiTheme="majorHAnsi" w:hAnsiTheme="majorHAnsi" w:cstheme="majorHAnsi"/>
+          <w:sz w:val="28"/>
+          <w:szCs w:val="28"/>
+          <w:lang w:val="en-US"/>
+        </w:rPr>
+      </w:pPr>
+      <w:r>
+        <w:rPr>
+          <w:rFonts w:asciiTheme="majorHAnsi" w:hAnsiTheme="majorHAnsi" w:cstheme="majorHAnsi"/>
+          <w:sz w:val="28"/>
+          <w:szCs w:val="28"/>
+          <w:lang w:val="en-US"/>
+        </w:rPr>
+        <w:t>entitate independentă</w:t>
+      </w:r>
+    </w:p>
+    <w:p>
+      <w:pPr>
+        <w:pStyle w:val="ListParagraph"/>
+        <w:numPr>
+          <w:ilvl w:val="0"/>
+          <w:numId w:val="16"/>
+        </w:numPr>
+        <w:rPr>
+          <w:rFonts w:asciiTheme="majorHAnsi" w:hAnsiTheme="majorHAnsi" w:cstheme="majorHAnsi"/>
+          <w:sz w:val="28"/>
+          <w:szCs w:val="28"/>
+          <w:lang w:val="en-US"/>
+        </w:rPr>
+      </w:pPr>
+      <w:r>
+        <w:rPr>
+          <w:rFonts w:asciiTheme="majorHAnsi" w:hAnsiTheme="majorHAnsi" w:cstheme="majorHAnsi"/>
+          <w:sz w:val="28"/>
+          <w:szCs w:val="28"/>
+          <w:lang w:val="en-US"/>
+        </w:rPr>
+        <w:t>cheie primară: Director_ID</w:t>
+      </w:r>
+    </w:p>
+    <w:p>
+      <w:pPr>
+        <w:rPr>
+          <w:rFonts w:asciiTheme="majorHAnsi" w:hAnsiTheme="majorHAnsi" w:cstheme="majorHAnsi"/>
+          <w:sz w:val="28"/>
+          <w:szCs w:val="28"/>
+          <w:lang w:val="en-US"/>
+        </w:rPr>
+      </w:pPr>
+    </w:p>
+    <w:p>
+      <w:pPr>
+        <w:pStyle w:val="ListParagraph"/>
+        <w:numPr>
+          <w:ilvl w:val="0"/>
+          <w:numId w:val="4"/>
+        </w:numPr>
+        <w:rPr>
+          <w:rFonts w:asciiTheme="majorHAnsi" w:hAnsiTheme="majorHAnsi" w:cstheme="majorHAnsi"/>
+          <w:b/>
+          <w:bCs/>
+          <w:sz w:val="32"/>
+          <w:szCs w:val="32"/>
+          <w:lang w:val="en-US"/>
+        </w:rPr>
+      </w:pPr>
+      <w:r>
+        <w:rPr>
+          <w:rFonts w:asciiTheme="majorHAnsi" w:hAnsiTheme="majorHAnsi" w:cstheme="majorHAnsi"/>
+          <w:b/>
+          <w:bCs/>
+          <w:sz w:val="32"/>
+          <w:szCs w:val="32"/>
+          <w:lang w:val="en-US"/>
+        </w:rPr>
+        <w:t>Descrierea relațiilor</w:t>
+      </w:r>
+    </w:p>
+    <w:p>
+      <w:pPr>
+        <w:ind w:left="360"/>
+        <w:rPr>
+          <w:rFonts w:asciiTheme="majorHAnsi" w:hAnsiTheme="majorHAnsi" w:cstheme="majorHAnsi"/>
+          <w:sz w:val="28"/>
+          <w:szCs w:val="28"/>
+          <w:lang w:val="en-US"/>
+        </w:rPr>
+      </w:pPr>
+      <w:r>
+        <w:rPr>
+          <w:rFonts w:asciiTheme="majorHAnsi" w:hAnsiTheme="majorHAnsi" w:cstheme="majorHAnsi"/>
+          <w:sz w:val="28"/>
+          <w:szCs w:val="28"/>
+          <w:lang w:val="en-US"/>
+        </w:rPr>
+        <w:t>UTILIZATOR_alege_o_SUBSCRIPȚIE = relație între UTILIZATOR și SUBSCRIPȚIE</w:t>
+      </w:r>
+    </w:p>
+    <w:p>
+      <w:pPr>
+        <w:ind w:left="360"/>
+        <w:rPr>
+          <w:rFonts w:asciiTheme="majorHAnsi" w:hAnsiTheme="majorHAnsi" w:cstheme="majorHAnsi"/>
+          <w:sz w:val="28"/>
+          <w:szCs w:val="28"/>
+          <w:lang w:val="en-US"/>
+        </w:rPr>
+      </w:pPr>
+      <w:r>
+        <w:rPr>
+          <w:rFonts w:asciiTheme="majorHAnsi" w:hAnsiTheme="majorHAnsi" w:cstheme="majorHAnsi"/>
+          <w:sz w:val="28"/>
+          <w:szCs w:val="28"/>
+          <w:lang w:val="en-US"/>
+        </w:rPr>
+        <w:tab/>
+        <w:t>Un UTILIZATOR poate să aleagă decât o singură SUBSCRIPȚIE</w:t>
+      </w:r>
+    </w:p>
+    <w:p>
+      <w:pPr>
+        <w:ind w:left="360"/>
+        <w:rPr>
+          <w:rFonts w:asciiTheme="majorHAnsi" w:hAnsiTheme="majorHAnsi" w:cstheme="majorHAnsi"/>
+          <w:sz w:val="28"/>
+          <w:szCs w:val="28"/>
+          <w:lang w:val="en-US"/>
+        </w:rPr>
+      </w:pPr>
+      <w:r>
+        <w:rPr>
+          <w:rFonts w:asciiTheme="majorHAnsi" w:hAnsiTheme="majorHAnsi" w:cstheme="majorHAnsi"/>
+          <w:sz w:val="28"/>
+          <w:szCs w:val="28"/>
+          <w:lang w:val="en-US"/>
+        </w:rPr>
+        <w:tab/>
+        <w:t xml:space="preserve">O SUBSCRIPȚIE poate să fie aleasă de </w:t>
+      </w:r>
+      <w:r>
+        <w:rPr>
+          <w:rFonts w:asciiTheme="majorHAnsi" w:hAnsiTheme="majorHAnsi" w:cstheme="majorHAnsi"/>
+          <w:sz w:val="28"/>
+          <w:szCs w:val="28"/>
+          <w:lang w:val="en-US"/>
+        </w:rPr>
+        <w:t>zero</w:t>
+      </w:r>
+      <w:r>
+        <w:rPr>
+          <w:rFonts w:asciiTheme="majorHAnsi" w:hAnsiTheme="majorHAnsi" w:cstheme="majorHAnsi"/>
+          <w:sz w:val="28"/>
+          <w:szCs w:val="28"/>
+          <w:lang w:val="en-US"/>
+        </w:rPr>
+        <w:t xml:space="preserve"> sau mai mulți UTILIZATORI</w:t>
+      </w:r>
+    </w:p>
+    <w:p>
+      <w:pPr>
+        <w:pStyle w:val="ListParagraph"/>
+        <w:numPr>
+          <w:ilvl w:val="0"/>
+          <w:numId w:val="17"/>
+        </w:numPr>
+        <w:rPr>
+          <w:rFonts w:asciiTheme="majorHAnsi" w:hAnsiTheme="majorHAnsi" w:cstheme="majorHAnsi"/>
+          <w:sz w:val="28"/>
+          <w:szCs w:val="28"/>
+          <w:lang w:val="en-US"/>
+        </w:rPr>
+      </w:pPr>
+      <w:r>
+        <w:rPr>
+          <w:rFonts w:asciiTheme="majorHAnsi" w:hAnsiTheme="majorHAnsi" w:cstheme="majorHAnsi"/>
+          <w:sz w:val="28"/>
+          <w:szCs w:val="28"/>
+          <w:lang w:val="en-US"/>
+        </w:rPr>
+        <w:t xml:space="preserve">Cardinalitate maximă: </w:t>
+      </w:r>
+      <w:r>
+        <w:rPr>
+          <w:rFonts w:asciiTheme="majorHAnsi" w:hAnsiTheme="majorHAnsi" w:cstheme="majorHAnsi"/>
+          <w:sz w:val="28"/>
+          <w:szCs w:val="28"/>
+          <w:lang w:val="en-US"/>
+        </w:rPr>
+        <w:t>M:1</w:t>
+      </w:r>
+    </w:p>
+    <w:p>
+      <w:pPr>
+        <w:pStyle w:val="ListParagraph"/>
+        <w:numPr>
+          <w:ilvl w:val="0"/>
+          <w:numId w:val="17"/>
+        </w:numPr>
+        <w:rPr>
+          <w:rFonts w:asciiTheme="majorHAnsi" w:hAnsiTheme="majorHAnsi" w:cstheme="majorHAnsi"/>
+          <w:sz w:val="28"/>
+          <w:szCs w:val="28"/>
+          <w:lang w:val="en-US"/>
+        </w:rPr>
+      </w:pPr>
+      <w:r>
+        <w:rPr>
+          <w:rFonts w:asciiTheme="majorHAnsi" w:hAnsiTheme="majorHAnsi" w:cstheme="majorHAnsi"/>
+          <w:sz w:val="28"/>
+          <w:szCs w:val="28"/>
+          <w:lang w:val="en-US"/>
+        </w:rPr>
+        <w:t xml:space="preserve">Cardinalitate minimă: </w:t>
+      </w:r>
+      <w:r>
+        <w:rPr>
+          <w:rFonts w:asciiTheme="majorHAnsi" w:hAnsiTheme="majorHAnsi" w:cstheme="majorHAnsi"/>
+          <w:sz w:val="28"/>
+          <w:szCs w:val="28"/>
+          <w:lang w:val="en-US"/>
+        </w:rPr>
+        <w:t>0:1</w:t>
+      </w:r>
+    </w:p>
+    <w:p>
+      <w:pPr>
+        <w:rPr>
+          <w:rFonts w:asciiTheme="majorHAnsi" w:hAnsiTheme="majorHAnsi" w:cstheme="majorHAnsi"/>
+          <w:sz w:val="28"/>
+          <w:szCs w:val="28"/>
+          <w:lang w:val="en-US"/>
+        </w:rPr>
+      </w:pPr>
+    </w:p>
+    <w:p>
+      <w:pPr>
+        <w:rPr>
+          <w:rFonts w:asciiTheme="majorHAnsi" w:hAnsiTheme="majorHAnsi" w:cstheme="majorHAnsi"/>
+          <w:sz w:val="28"/>
+          <w:szCs w:val="28"/>
+          <w:lang w:val="en-US"/>
+        </w:rPr>
+      </w:pPr>
+    </w:p>
+    <w:p>
+      <w:pPr>
+        <w:ind w:left="360"/>
+        <w:rPr>
+          <w:rFonts w:asciiTheme="majorHAnsi" w:hAnsiTheme="majorHAnsi" w:cstheme="majorHAnsi"/>
+          <w:sz w:val="28"/>
+          <w:szCs w:val="28"/>
+          <w:lang w:val="en-US"/>
+        </w:rPr>
+      </w:pPr>
+      <w:r>
+        <w:rPr>
+          <w:rFonts w:asciiTheme="majorHAnsi" w:hAnsiTheme="majorHAnsi" w:cstheme="majorHAnsi"/>
+          <w:sz w:val="28"/>
+          <w:szCs w:val="28"/>
+          <w:lang w:val="en-US"/>
+        </w:rPr>
+        <w:lastRenderedPageBreak/>
+        <w:t>UTILIZATOR_</w:t>
+      </w:r>
+      <w:r>
+        <w:rPr>
+          <w:rFonts w:asciiTheme="majorHAnsi" w:hAnsiTheme="majorHAnsi" w:cstheme="majorHAnsi"/>
+          <w:sz w:val="28"/>
+          <w:szCs w:val="28"/>
+          <w:lang w:val="en-US"/>
+        </w:rPr>
+        <w:t xml:space="preserve">adaugă </w:t>
+      </w:r>
+      <w:r>
+        <w:rPr>
+          <w:rFonts w:asciiTheme="majorHAnsi" w:hAnsiTheme="majorHAnsi" w:cstheme="majorHAnsi"/>
+          <w:sz w:val="28"/>
+          <w:szCs w:val="28"/>
+          <w:lang w:val="en-US"/>
+        </w:rPr>
+        <w:t>_o_</w:t>
+      </w:r>
+      <w:r>
+        <w:rPr>
+          <w:rFonts w:asciiTheme="majorHAnsi" w:hAnsiTheme="majorHAnsi" w:cstheme="majorHAnsi"/>
+          <w:sz w:val="28"/>
+          <w:szCs w:val="28"/>
+          <w:lang w:val="en-US"/>
+        </w:rPr>
+        <w:t>PLATĂ</w:t>
+      </w:r>
+      <w:r>
+        <w:rPr>
+          <w:rFonts w:asciiTheme="majorHAnsi" w:hAnsiTheme="majorHAnsi" w:cstheme="majorHAnsi"/>
+          <w:sz w:val="28"/>
+          <w:szCs w:val="28"/>
+          <w:lang w:val="en-US"/>
+        </w:rPr>
+        <w:t xml:space="preserve"> = relație între UTILIZATOR și </w:t>
+      </w:r>
+      <w:r>
+        <w:rPr>
+          <w:rFonts w:asciiTheme="majorHAnsi" w:hAnsiTheme="majorHAnsi" w:cstheme="majorHAnsi"/>
+          <w:sz w:val="28"/>
+          <w:szCs w:val="28"/>
+          <w:lang w:val="en-US"/>
+        </w:rPr>
+        <w:t>PLATĂ</w:t>
+      </w:r>
+    </w:p>
+    <w:p>
+      <w:pPr>
+        <w:ind w:left="360"/>
+        <w:rPr>
+          <w:rFonts w:asciiTheme="majorHAnsi" w:hAnsiTheme="majorHAnsi" w:cstheme="majorHAnsi"/>
+          <w:sz w:val="28"/>
+          <w:szCs w:val="28"/>
+          <w:lang w:val="en-US"/>
+        </w:rPr>
+      </w:pPr>
+      <w:r>
+        <w:rPr>
+          <w:rFonts w:asciiTheme="majorHAnsi" w:hAnsiTheme="majorHAnsi" w:cstheme="majorHAnsi"/>
+          <w:sz w:val="28"/>
+          <w:szCs w:val="28"/>
+          <w:lang w:val="en-US"/>
+        </w:rPr>
+        <w:tab/>
+        <w:t xml:space="preserve">Un UTILIZATOR poate să </w:t>
+      </w:r>
+      <w:r>
+        <w:rPr>
+          <w:rFonts w:asciiTheme="majorHAnsi" w:hAnsiTheme="majorHAnsi" w:cstheme="majorHAnsi"/>
+          <w:sz w:val="28"/>
+          <w:szCs w:val="28"/>
+          <w:lang w:val="en-US"/>
+        </w:rPr>
+        <w:t>adauge</w:t>
+      </w:r>
+      <w:r>
+        <w:rPr>
+          <w:rFonts w:asciiTheme="majorHAnsi" w:hAnsiTheme="majorHAnsi" w:cstheme="majorHAnsi"/>
+          <w:sz w:val="28"/>
+          <w:szCs w:val="28"/>
+          <w:lang w:val="en-US"/>
+        </w:rPr>
+        <w:t xml:space="preserve"> decât o singură </w:t>
+      </w:r>
+      <w:r>
+        <w:rPr>
+          <w:rFonts w:asciiTheme="majorHAnsi" w:hAnsiTheme="majorHAnsi" w:cstheme="majorHAnsi"/>
+          <w:sz w:val="28"/>
+          <w:szCs w:val="28"/>
+          <w:lang w:val="en-US"/>
+        </w:rPr>
+        <w:t>PLATĂ</w:t>
+      </w:r>
+    </w:p>
+    <w:p>
+      <w:pPr>
+        <w:ind w:left="360"/>
+        <w:rPr>
+          <w:rFonts w:asciiTheme="majorHAnsi" w:hAnsiTheme="majorHAnsi" w:cstheme="majorHAnsi"/>
+          <w:sz w:val="28"/>
+          <w:szCs w:val="28"/>
+          <w:lang w:val="en-US"/>
+        </w:rPr>
+      </w:pPr>
+      <w:r>
+        <w:rPr>
+          <w:rFonts w:asciiTheme="majorHAnsi" w:hAnsiTheme="majorHAnsi" w:cstheme="majorHAnsi"/>
+          <w:sz w:val="28"/>
+          <w:szCs w:val="28"/>
+          <w:lang w:val="en-US"/>
+        </w:rPr>
+        <w:tab/>
+        <w:t>O</w:t>
+      </w:r>
+      <w:r>
+        <w:rPr>
+          <w:rFonts w:asciiTheme="majorHAnsi" w:hAnsiTheme="majorHAnsi" w:cstheme="majorHAnsi"/>
+          <w:sz w:val="28"/>
+          <w:szCs w:val="28"/>
+          <w:lang w:val="en-US"/>
+        </w:rPr>
+        <w:t xml:space="preserve"> PLATĂ</w:t>
+      </w:r>
+      <w:r>
+        <w:rPr>
+          <w:rFonts w:asciiTheme="majorHAnsi" w:hAnsiTheme="majorHAnsi" w:cstheme="majorHAnsi"/>
+          <w:sz w:val="28"/>
+          <w:szCs w:val="28"/>
+          <w:lang w:val="en-US"/>
+        </w:rPr>
+        <w:t xml:space="preserve"> poate să fie</w:t>
+      </w:r>
+      <w:r>
+        <w:rPr>
+          <w:rFonts w:asciiTheme="majorHAnsi" w:hAnsiTheme="majorHAnsi" w:cstheme="majorHAnsi"/>
+          <w:sz w:val="28"/>
+          <w:szCs w:val="28"/>
+          <w:lang w:val="en-US"/>
+        </w:rPr>
+        <w:t xml:space="preserve"> adăugată</w:t>
+      </w:r>
+      <w:r>
+        <w:rPr>
+          <w:rFonts w:asciiTheme="majorHAnsi" w:hAnsiTheme="majorHAnsi" w:cstheme="majorHAnsi"/>
+          <w:sz w:val="28"/>
+          <w:szCs w:val="28"/>
+          <w:lang w:val="en-US"/>
+        </w:rPr>
+        <w:t xml:space="preserve"> de </w:t>
+      </w:r>
+      <w:r>
+        <w:rPr>
+          <w:rFonts w:asciiTheme="majorHAnsi" w:hAnsiTheme="majorHAnsi" w:cstheme="majorHAnsi"/>
+          <w:sz w:val="28"/>
+          <w:szCs w:val="28"/>
+          <w:lang w:val="en-US"/>
+        </w:rPr>
+        <w:t>1</w:t>
+      </w:r>
+      <w:r>
+        <w:rPr>
+          <w:rFonts w:asciiTheme="majorHAnsi" w:hAnsiTheme="majorHAnsi" w:cstheme="majorHAnsi"/>
+          <w:sz w:val="28"/>
+          <w:szCs w:val="28"/>
+          <w:lang w:val="en-US"/>
+        </w:rPr>
+        <w:t xml:space="preserve"> sau mai mulți UTILIZATORI</w:t>
+      </w:r>
+    </w:p>
+    <w:p>
+      <w:pPr>
+        <w:pStyle w:val="ListParagraph"/>
+        <w:numPr>
+          <w:ilvl w:val="0"/>
+          <w:numId w:val="17"/>
+        </w:numPr>
+        <w:rPr>
+          <w:rFonts w:asciiTheme="majorHAnsi" w:hAnsiTheme="majorHAnsi" w:cstheme="majorHAnsi"/>
+          <w:sz w:val="28"/>
+          <w:szCs w:val="28"/>
+          <w:lang w:val="en-US"/>
+        </w:rPr>
+      </w:pPr>
+      <w:r>
+        <w:rPr>
+          <w:rFonts w:asciiTheme="majorHAnsi" w:hAnsiTheme="majorHAnsi" w:cstheme="majorHAnsi"/>
+          <w:sz w:val="28"/>
+          <w:szCs w:val="28"/>
+          <w:lang w:val="en-US"/>
+        </w:rPr>
+        <w:t>Cardinalitate maximă: M:1</w:t>
+      </w:r>
+    </w:p>
+    <w:p>
+      <w:pPr>
+        <w:pStyle w:val="ListParagraph"/>
+        <w:numPr>
+          <w:ilvl w:val="0"/>
+          <w:numId w:val="17"/>
+        </w:numPr>
+        <w:rPr>
+          <w:rFonts w:asciiTheme="majorHAnsi" w:hAnsiTheme="majorHAnsi" w:cstheme="majorHAnsi"/>
+          <w:sz w:val="28"/>
+          <w:szCs w:val="28"/>
+          <w:lang w:val="en-US"/>
+        </w:rPr>
+      </w:pPr>
+      <w:r>
+        <w:rPr>
+          <w:rFonts w:asciiTheme="majorHAnsi" w:hAnsiTheme="majorHAnsi" w:cstheme="majorHAnsi"/>
+          <w:sz w:val="28"/>
+          <w:szCs w:val="28"/>
+          <w:lang w:val="en-US"/>
+        </w:rPr>
+        <w:t xml:space="preserve">Cardinalitate minimă: </w:t>
+      </w:r>
+      <w:r>
+        <w:rPr>
+          <w:rFonts w:asciiTheme="majorHAnsi" w:hAnsiTheme="majorHAnsi" w:cstheme="majorHAnsi"/>
+          <w:sz w:val="28"/>
+          <w:szCs w:val="28"/>
+          <w:lang w:val="en-US"/>
+        </w:rPr>
+        <w:t>1</w:t>
+      </w:r>
+      <w:r>
+        <w:rPr>
+          <w:rFonts w:asciiTheme="majorHAnsi" w:hAnsiTheme="majorHAnsi" w:cstheme="majorHAnsi"/>
+          <w:sz w:val="28"/>
+          <w:szCs w:val="28"/>
+          <w:lang w:val="en-US"/>
+        </w:rPr>
+        <w:t>:1</w:t>
+      </w:r>
+    </w:p>
+    <w:p>
+      <w:pPr>
+        <w:rPr>
+          <w:rFonts w:asciiTheme="majorHAnsi" w:hAnsiTheme="majorHAnsi" w:cstheme="majorHAnsi"/>
+          <w:sz w:val="28"/>
+          <w:szCs w:val="28"/>
+          <w:lang w:val="en-US"/>
+        </w:rPr>
+      </w:pPr>
+    </w:p>
+    <w:p>
+      <w:pPr>
+        <w:ind w:left="360"/>
+        <w:rPr>
+          <w:rFonts w:asciiTheme="majorHAnsi" w:hAnsiTheme="majorHAnsi" w:cstheme="majorHAnsi"/>
+          <w:sz w:val="28"/>
+          <w:szCs w:val="28"/>
+          <w:lang w:val="en-US"/>
+        </w:rPr>
+      </w:pPr>
+      <w:r>
+        <w:rPr>
+          <w:rFonts w:asciiTheme="majorHAnsi" w:hAnsiTheme="majorHAnsi" w:cstheme="majorHAnsi"/>
+          <w:sz w:val="28"/>
+          <w:szCs w:val="28"/>
+          <w:lang w:val="en-US"/>
+        </w:rPr>
+        <w:t>SUBSCRIȚIE</w:t>
+      </w:r>
+      <w:r>
+        <w:rPr>
+          <w:rFonts w:asciiTheme="majorHAnsi" w:hAnsiTheme="majorHAnsi" w:cstheme="majorHAnsi"/>
+          <w:sz w:val="28"/>
+          <w:szCs w:val="28"/>
+          <w:lang w:val="en-US"/>
+        </w:rPr>
+        <w:t>_</w:t>
+      </w:r>
+      <w:r>
+        <w:rPr>
+          <w:rFonts w:asciiTheme="majorHAnsi" w:hAnsiTheme="majorHAnsi" w:cstheme="majorHAnsi"/>
+          <w:sz w:val="28"/>
+          <w:szCs w:val="28"/>
+          <w:lang w:val="en-US"/>
+        </w:rPr>
+        <w:t xml:space="preserve">are </w:t>
+      </w:r>
+      <w:r>
+        <w:rPr>
+          <w:rFonts w:asciiTheme="majorHAnsi" w:hAnsiTheme="majorHAnsi" w:cstheme="majorHAnsi"/>
+          <w:sz w:val="28"/>
+          <w:szCs w:val="28"/>
+          <w:lang w:val="en-US"/>
+        </w:rPr>
+        <w:t>_</w:t>
+      </w:r>
+      <w:r>
+        <w:rPr>
+          <w:rFonts w:asciiTheme="majorHAnsi" w:hAnsiTheme="majorHAnsi" w:cstheme="majorHAnsi"/>
+          <w:sz w:val="28"/>
+          <w:szCs w:val="28"/>
+          <w:lang w:val="en-US"/>
+        </w:rPr>
+        <w:t>un</w:t>
+      </w:r>
+      <w:r>
+        <w:rPr>
+          <w:rFonts w:asciiTheme="majorHAnsi" w:hAnsiTheme="majorHAnsi" w:cstheme="majorHAnsi"/>
+          <w:sz w:val="28"/>
+          <w:szCs w:val="28"/>
+          <w:lang w:val="en-US"/>
+        </w:rPr>
+        <w:t>_</w:t>
+      </w:r>
+      <w:r>
+        <w:rPr>
+          <w:rFonts w:asciiTheme="majorHAnsi" w:hAnsiTheme="majorHAnsi" w:cstheme="majorHAnsi"/>
+          <w:sz w:val="28"/>
+          <w:szCs w:val="28"/>
+          <w:lang w:val="en-US"/>
+        </w:rPr>
+        <w:t>SERIAL</w:t>
+      </w:r>
+      <w:r>
+        <w:rPr>
+          <w:rFonts w:asciiTheme="majorHAnsi" w:hAnsiTheme="majorHAnsi" w:cstheme="majorHAnsi"/>
+          <w:sz w:val="28"/>
+          <w:szCs w:val="28"/>
+          <w:lang w:val="en-US"/>
+        </w:rPr>
+        <w:t xml:space="preserve"> = relație între SUBSCRIPȚIE</w:t>
+      </w:r>
+      <w:r>
+        <w:rPr>
+          <w:rFonts w:asciiTheme="majorHAnsi" w:hAnsiTheme="majorHAnsi" w:cstheme="majorHAnsi"/>
+          <w:sz w:val="28"/>
+          <w:szCs w:val="28"/>
+          <w:lang w:val="en-US"/>
+        </w:rPr>
+        <w:t xml:space="preserve"> și SERIAL</w:t>
+      </w:r>
+    </w:p>
+    <w:p>
+      <w:pPr>
+        <w:ind w:left="360"/>
+        <w:rPr>
+          <w:rFonts w:asciiTheme="majorHAnsi" w:hAnsiTheme="majorHAnsi" w:cstheme="majorHAnsi"/>
+          <w:sz w:val="28"/>
+          <w:szCs w:val="28"/>
+          <w:lang w:val="en-US"/>
+        </w:rPr>
+      </w:pPr>
+      <w:r>
+        <w:rPr>
+          <w:rFonts w:asciiTheme="majorHAnsi" w:hAnsiTheme="majorHAnsi" w:cstheme="majorHAnsi"/>
+          <w:sz w:val="28"/>
+          <w:szCs w:val="28"/>
+          <w:lang w:val="en-US"/>
+        </w:rPr>
+        <w:tab/>
+      </w:r>
+      <w:r>
+        <w:rPr>
+          <w:rFonts w:asciiTheme="majorHAnsi" w:hAnsiTheme="majorHAnsi" w:cstheme="majorHAnsi"/>
+          <w:sz w:val="28"/>
+          <w:szCs w:val="28"/>
+          <w:lang w:val="en-US"/>
+        </w:rPr>
+        <w:t xml:space="preserve">O SUBSCRIPȚIE </w:t>
+      </w:r>
+      <w:r>
+        <w:rPr>
+          <w:rFonts w:asciiTheme="majorHAnsi" w:hAnsiTheme="majorHAnsi" w:cstheme="majorHAnsi"/>
+          <w:sz w:val="28"/>
+          <w:szCs w:val="28"/>
+          <w:lang w:val="en-US"/>
+        </w:rPr>
+        <w:t>poate să</w:t>
+      </w:r>
+      <w:r>
+        <w:rPr>
+          <w:rFonts w:asciiTheme="majorHAnsi" w:hAnsiTheme="majorHAnsi" w:cstheme="majorHAnsi"/>
+          <w:sz w:val="28"/>
+          <w:szCs w:val="28"/>
+          <w:lang w:val="en-US"/>
+        </w:rPr>
+        <w:t xml:space="preserve"> aibă</w:t>
+      </w:r>
+      <w:r>
+        <w:rPr>
+          <w:rFonts w:asciiTheme="majorHAnsi" w:hAnsiTheme="majorHAnsi" w:cstheme="majorHAnsi"/>
+          <w:sz w:val="28"/>
+          <w:szCs w:val="28"/>
+          <w:lang w:val="en-US"/>
+        </w:rPr>
+        <w:t xml:space="preserve"> </w:t>
+      </w:r>
+      <w:r>
+        <w:rPr>
+          <w:rFonts w:asciiTheme="majorHAnsi" w:hAnsiTheme="majorHAnsi" w:cstheme="majorHAnsi"/>
+          <w:sz w:val="28"/>
+          <w:szCs w:val="28"/>
+          <w:lang w:val="en-US"/>
+        </w:rPr>
+        <w:t>zero sau mai multe SERIALE</w:t>
+      </w:r>
+    </w:p>
+    <w:p>
+      <w:pPr>
+        <w:ind w:left="360"/>
+        <w:rPr>
+          <w:rFonts w:asciiTheme="majorHAnsi" w:hAnsiTheme="majorHAnsi" w:cstheme="majorHAnsi"/>
+          <w:sz w:val="28"/>
+          <w:szCs w:val="28"/>
+          <w:lang w:val="en-US"/>
+        </w:rPr>
+      </w:pPr>
+      <w:r>
+        <w:rPr>
+          <w:rFonts w:asciiTheme="majorHAnsi" w:hAnsiTheme="majorHAnsi" w:cstheme="majorHAnsi"/>
+          <w:sz w:val="28"/>
+          <w:szCs w:val="28"/>
+          <w:lang w:val="en-US"/>
+        </w:rPr>
+        <w:tab/>
+      </w:r>
+      <w:r>
+        <w:rPr>
+          <w:rFonts w:asciiTheme="majorHAnsi" w:hAnsiTheme="majorHAnsi" w:cstheme="majorHAnsi"/>
+          <w:sz w:val="28"/>
+          <w:szCs w:val="28"/>
+          <w:lang w:val="en-US"/>
+        </w:rPr>
+        <w:t xml:space="preserve">Un SERIAL </w:t>
+      </w:r>
+      <w:r>
+        <w:rPr>
+          <w:rFonts w:asciiTheme="majorHAnsi" w:hAnsiTheme="majorHAnsi" w:cstheme="majorHAnsi"/>
+          <w:sz w:val="28"/>
+          <w:szCs w:val="28"/>
+          <w:lang w:val="en-US"/>
+        </w:rPr>
+        <w:t xml:space="preserve">poate să </w:t>
+      </w:r>
+      <w:r>
+        <w:rPr>
+          <w:rFonts w:asciiTheme="majorHAnsi" w:hAnsiTheme="majorHAnsi" w:cstheme="majorHAnsi"/>
+          <w:sz w:val="28"/>
+          <w:szCs w:val="28"/>
+          <w:lang w:val="en-US"/>
+        </w:rPr>
+        <w:t xml:space="preserve">aparțină de </w:t>
+      </w:r>
+      <w:r>
+        <w:rPr>
+          <w:rFonts w:asciiTheme="majorHAnsi" w:hAnsiTheme="majorHAnsi" w:cstheme="majorHAnsi"/>
+          <w:sz w:val="28"/>
+          <w:szCs w:val="28"/>
+          <w:lang w:val="en-US"/>
+        </w:rPr>
+        <w:t>zero</w:t>
+      </w:r>
+      <w:r>
+        <w:rPr>
+          <w:rFonts w:asciiTheme="majorHAnsi" w:hAnsiTheme="majorHAnsi" w:cstheme="majorHAnsi"/>
+          <w:sz w:val="28"/>
+          <w:szCs w:val="28"/>
+          <w:lang w:val="en-US"/>
+        </w:rPr>
+        <w:t xml:space="preserve"> sau mai mul</w:t>
+      </w:r>
+      <w:r>
+        <w:rPr>
+          <w:rFonts w:asciiTheme="majorHAnsi" w:hAnsiTheme="majorHAnsi" w:cstheme="majorHAnsi"/>
+          <w:sz w:val="28"/>
+          <w:szCs w:val="28"/>
+          <w:lang w:val="en-US"/>
+        </w:rPr>
+        <w:t>te</w:t>
+      </w:r>
+      <w:r>
+        <w:rPr>
+          <w:rFonts w:asciiTheme="majorHAnsi" w:hAnsiTheme="majorHAnsi" w:cstheme="majorHAnsi"/>
+          <w:sz w:val="28"/>
+          <w:szCs w:val="28"/>
+          <w:lang w:val="en-US"/>
+        </w:rPr>
+        <w:t xml:space="preserve"> </w:t>
+      </w:r>
+      <w:r>
+        <w:rPr>
+          <w:rFonts w:asciiTheme="majorHAnsi" w:hAnsiTheme="majorHAnsi" w:cstheme="majorHAnsi"/>
+          <w:sz w:val="28"/>
+          <w:szCs w:val="28"/>
+          <w:lang w:val="en-US"/>
+        </w:rPr>
+        <w:t>SUBSCRIPȚII</w:t>
+      </w:r>
+    </w:p>
+    <w:p>
+      <w:pPr>
+        <w:pStyle w:val="ListParagraph"/>
+        <w:numPr>
+          <w:ilvl w:val="0"/>
+          <w:numId w:val="17"/>
+        </w:numPr>
+        <w:rPr>
+          <w:rFonts w:asciiTheme="majorHAnsi" w:hAnsiTheme="majorHAnsi" w:cstheme="majorHAnsi"/>
+          <w:sz w:val="28"/>
+          <w:szCs w:val="28"/>
+          <w:lang w:val="en-US"/>
+        </w:rPr>
+      </w:pPr>
+      <w:r>
+        <w:rPr>
+          <w:rFonts w:asciiTheme="majorHAnsi" w:hAnsiTheme="majorHAnsi" w:cstheme="majorHAnsi"/>
+          <w:sz w:val="28"/>
+          <w:szCs w:val="28"/>
+          <w:lang w:val="en-US"/>
+        </w:rPr>
+        <w:t>Cardinalitate maximă: M:</w:t>
+      </w:r>
+      <w:r>
+        <w:rPr>
+          <w:rFonts w:asciiTheme="majorHAnsi" w:hAnsiTheme="majorHAnsi" w:cstheme="majorHAnsi"/>
+          <w:sz w:val="28"/>
+          <w:szCs w:val="28"/>
+          <w:lang w:val="en-US"/>
+        </w:rPr>
+        <w:t>M</w:t>
+      </w:r>
+    </w:p>
+    <w:p>
+      <w:pPr>
+        <w:pStyle w:val="ListParagraph"/>
+        <w:numPr>
+          <w:ilvl w:val="0"/>
+          <w:numId w:val="17"/>
+        </w:numPr>
+        <w:rPr>
+          <w:rFonts w:asciiTheme="majorHAnsi" w:hAnsiTheme="majorHAnsi" w:cstheme="majorHAnsi"/>
+          <w:sz w:val="28"/>
+          <w:szCs w:val="28"/>
+          <w:lang w:val="en-US"/>
+        </w:rPr>
+      </w:pPr>
+      <w:r>
+        <w:rPr>
+          <w:rFonts w:asciiTheme="majorHAnsi" w:hAnsiTheme="majorHAnsi" w:cstheme="majorHAnsi"/>
+          <w:sz w:val="28"/>
+          <w:szCs w:val="28"/>
+          <w:lang w:val="en-US"/>
+        </w:rPr>
+        <w:t>Cardinalitate minimă: 0:</w:t>
+      </w:r>
+      <w:r>
+        <w:rPr>
+          <w:rFonts w:asciiTheme="majorHAnsi" w:hAnsiTheme="majorHAnsi" w:cstheme="majorHAnsi"/>
+          <w:sz w:val="28"/>
+          <w:szCs w:val="28"/>
+          <w:lang w:val="en-US"/>
+        </w:rPr>
+        <w:t>0</w:t>
+      </w:r>
+    </w:p>
+    <w:p>
+      <w:pPr>
+        <w:rPr>
+          <w:rFonts w:asciiTheme="majorHAnsi" w:hAnsiTheme="majorHAnsi" w:cstheme="majorHAnsi"/>
+          <w:sz w:val="28"/>
+          <w:szCs w:val="28"/>
+          <w:lang w:val="en-US"/>
+        </w:rPr>
+      </w:pPr>
+    </w:p>
+    <w:p>
+      <w:pPr>
+        <w:ind w:left="360"/>
+        <w:rPr>
+          <w:rFonts w:asciiTheme="majorHAnsi" w:hAnsiTheme="majorHAnsi" w:cstheme="majorHAnsi"/>
+          <w:sz w:val="28"/>
+          <w:szCs w:val="28"/>
+          <w:lang w:val="en-US"/>
+        </w:rPr>
+      </w:pPr>
+      <w:r>
+        <w:rPr>
+          <w:rFonts w:asciiTheme="majorHAnsi" w:hAnsiTheme="majorHAnsi" w:cstheme="majorHAnsi"/>
+          <w:sz w:val="28"/>
+          <w:szCs w:val="28"/>
+          <w:lang w:val="en-US"/>
+        </w:rPr>
+        <w:t>SUBSCRIȚIE_are _un_</w:t>
+      </w:r>
+      <w:r>
+        <w:rPr>
+          <w:rFonts w:asciiTheme="majorHAnsi" w:hAnsiTheme="majorHAnsi" w:cstheme="majorHAnsi"/>
+          <w:sz w:val="28"/>
+          <w:szCs w:val="28"/>
+          <w:lang w:val="en-US"/>
+        </w:rPr>
+        <w:t>FILM</w:t>
+      </w:r>
+      <w:r>
+        <w:rPr>
+          <w:rFonts w:asciiTheme="majorHAnsi" w:hAnsiTheme="majorHAnsi" w:cstheme="majorHAnsi"/>
+          <w:sz w:val="28"/>
+          <w:szCs w:val="28"/>
+          <w:lang w:val="en-US"/>
+        </w:rPr>
+        <w:t xml:space="preserve"> = relație între SUBSCRIPȚIE și </w:t>
+      </w:r>
+      <w:r>
+        <w:rPr>
+          <w:rFonts w:asciiTheme="majorHAnsi" w:hAnsiTheme="majorHAnsi" w:cstheme="majorHAnsi"/>
+          <w:sz w:val="28"/>
+          <w:szCs w:val="28"/>
+          <w:lang w:val="en-US"/>
+        </w:rPr>
+        <w:t>FILM</w:t>
+      </w:r>
+    </w:p>
+    <w:p>
+      <w:pPr>
+        <w:ind w:left="360"/>
+        <w:rPr>
+          <w:rFonts w:asciiTheme="majorHAnsi" w:hAnsiTheme="majorHAnsi" w:cstheme="majorHAnsi"/>
+          <w:sz w:val="28"/>
+          <w:szCs w:val="28"/>
+          <w:lang w:val="en-US"/>
+        </w:rPr>
+      </w:pPr>
+      <w:r>
+        <w:rPr>
+          <w:rFonts w:asciiTheme="majorHAnsi" w:hAnsiTheme="majorHAnsi" w:cstheme="majorHAnsi"/>
+          <w:sz w:val="28"/>
+          <w:szCs w:val="28"/>
+          <w:lang w:val="en-US"/>
+        </w:rPr>
+        <w:tab/>
+        <w:t xml:space="preserve">O SUBSCRIPȚIE poate să aibă zero sau mai multe </w:t>
+      </w:r>
+      <w:r>
+        <w:rPr>
+          <w:rFonts w:asciiTheme="majorHAnsi" w:hAnsiTheme="majorHAnsi" w:cstheme="majorHAnsi"/>
+          <w:sz w:val="28"/>
+          <w:szCs w:val="28"/>
+          <w:lang w:val="en-US"/>
+        </w:rPr>
+        <w:t>FILM</w:t>
+      </w:r>
+      <w:r>
+        <w:rPr>
+          <w:rFonts w:asciiTheme="majorHAnsi" w:hAnsiTheme="majorHAnsi" w:cstheme="majorHAnsi"/>
+          <w:sz w:val="28"/>
+          <w:szCs w:val="28"/>
+          <w:lang w:val="en-US"/>
+        </w:rPr>
+        <w:t>E</w:t>
+      </w:r>
+    </w:p>
+    <w:p>
+      <w:pPr>
+        <w:ind w:left="360"/>
+        <w:rPr>
+          <w:rFonts w:asciiTheme="majorHAnsi" w:hAnsiTheme="majorHAnsi" w:cstheme="majorHAnsi"/>
+          <w:sz w:val="28"/>
+          <w:szCs w:val="28"/>
+          <w:lang w:val="en-US"/>
+        </w:rPr>
+      </w:pPr>
+      <w:r>
+        <w:rPr>
+          <w:rFonts w:asciiTheme="majorHAnsi" w:hAnsiTheme="majorHAnsi" w:cstheme="majorHAnsi"/>
+          <w:sz w:val="28"/>
+          <w:szCs w:val="28"/>
+          <w:lang w:val="en-US"/>
+        </w:rPr>
+        <w:tab/>
+        <w:t xml:space="preserve">Un </w:t>
+      </w:r>
+      <w:r>
+        <w:rPr>
+          <w:rFonts w:asciiTheme="majorHAnsi" w:hAnsiTheme="majorHAnsi" w:cstheme="majorHAnsi"/>
+          <w:sz w:val="28"/>
+          <w:szCs w:val="28"/>
+          <w:lang w:val="en-US"/>
+        </w:rPr>
+        <w:t>FILM</w:t>
+      </w:r>
+      <w:r>
+        <w:rPr>
+          <w:rFonts w:asciiTheme="majorHAnsi" w:hAnsiTheme="majorHAnsi" w:cstheme="majorHAnsi"/>
+          <w:sz w:val="28"/>
+          <w:szCs w:val="28"/>
+          <w:lang w:val="en-US"/>
+        </w:rPr>
+        <w:t xml:space="preserve"> poate să aparțină de </w:t>
+      </w:r>
+      <w:r>
+        <w:rPr>
+          <w:rFonts w:asciiTheme="majorHAnsi" w:hAnsiTheme="majorHAnsi" w:cstheme="majorHAnsi"/>
+          <w:sz w:val="28"/>
+          <w:szCs w:val="28"/>
+          <w:lang w:val="en-US"/>
+        </w:rPr>
+        <w:t>zero</w:t>
+      </w:r>
+      <w:r>
+        <w:rPr>
+          <w:rFonts w:asciiTheme="majorHAnsi" w:hAnsiTheme="majorHAnsi" w:cstheme="majorHAnsi"/>
+          <w:sz w:val="28"/>
+          <w:szCs w:val="28"/>
+          <w:lang w:val="en-US"/>
+        </w:rPr>
+        <w:t xml:space="preserve"> sau mai multe SUBSCRIPȚII</w:t>
+      </w:r>
+    </w:p>
+    <w:p>
+      <w:pPr>
+        <w:pStyle w:val="ListParagraph"/>
+        <w:numPr>
+          <w:ilvl w:val="0"/>
+          <w:numId w:val="17"/>
+        </w:numPr>
+        <w:rPr>
+          <w:rFonts w:asciiTheme="majorHAnsi" w:hAnsiTheme="majorHAnsi" w:cstheme="majorHAnsi"/>
+          <w:sz w:val="28"/>
+          <w:szCs w:val="28"/>
+          <w:lang w:val="en-US"/>
+        </w:rPr>
+      </w:pPr>
+      <w:r>
+        <w:rPr>
+          <w:rFonts w:asciiTheme="majorHAnsi" w:hAnsiTheme="majorHAnsi" w:cstheme="majorHAnsi"/>
+          <w:sz w:val="28"/>
+          <w:szCs w:val="28"/>
+          <w:lang w:val="en-US"/>
+        </w:rPr>
+        <w:t>Cardinalitate maximă: M:M</w:t>
+      </w:r>
+    </w:p>
+    <w:p>
+      <w:pPr>
+        <w:pStyle w:val="ListParagraph"/>
+        <w:numPr>
+          <w:ilvl w:val="0"/>
+          <w:numId w:val="17"/>
+        </w:numPr>
+        <w:rPr>
+          <w:rFonts w:asciiTheme="majorHAnsi" w:hAnsiTheme="majorHAnsi" w:cstheme="majorHAnsi"/>
+          <w:sz w:val="28"/>
+          <w:szCs w:val="28"/>
+          <w:lang w:val="en-US"/>
+        </w:rPr>
+      </w:pPr>
+      <w:r>
+        <w:rPr>
+          <w:rFonts w:asciiTheme="majorHAnsi" w:hAnsiTheme="majorHAnsi" w:cstheme="majorHAnsi"/>
+          <w:sz w:val="28"/>
+          <w:szCs w:val="28"/>
+          <w:lang w:val="en-US"/>
+        </w:rPr>
+        <w:t>Cardinalitate minimă: 0:0</w:t>
+      </w:r>
+    </w:p>
+    <w:p>
+      <w:pPr>
+        <w:rPr>
+          <w:rFonts w:asciiTheme="majorHAnsi" w:hAnsiTheme="majorHAnsi" w:cstheme="majorHAnsi"/>
+          <w:sz w:val="28"/>
+          <w:szCs w:val="28"/>
+          <w:lang w:val="en-US"/>
+        </w:rPr>
+      </w:pPr>
+    </w:p>
+    <w:p>
+      <w:pPr>
+        <w:ind w:left="360"/>
+        <w:rPr>
+          <w:rFonts w:asciiTheme="majorHAnsi" w:hAnsiTheme="majorHAnsi" w:cstheme="majorHAnsi"/>
+          <w:sz w:val="28"/>
+          <w:szCs w:val="28"/>
+          <w:lang w:val="en-US"/>
+        </w:rPr>
+      </w:pPr>
+      <w:r>
+        <w:rPr>
+          <w:rFonts w:asciiTheme="majorHAnsi" w:hAnsiTheme="majorHAnsi" w:cstheme="majorHAnsi"/>
+          <w:sz w:val="28"/>
+          <w:szCs w:val="28"/>
+          <w:lang w:val="en-US"/>
+        </w:rPr>
+        <w:t>ACTOR</w:t>
+      </w:r>
+      <w:r>
+        <w:rPr>
+          <w:rFonts w:asciiTheme="majorHAnsi" w:hAnsiTheme="majorHAnsi" w:cstheme="majorHAnsi"/>
+          <w:sz w:val="28"/>
+          <w:szCs w:val="28"/>
+          <w:lang w:val="en-US"/>
+        </w:rPr>
+        <w:t>_</w:t>
+      </w:r>
+      <w:r>
+        <w:rPr>
+          <w:rFonts w:asciiTheme="majorHAnsi" w:hAnsiTheme="majorHAnsi" w:cstheme="majorHAnsi"/>
+          <w:sz w:val="28"/>
+          <w:szCs w:val="28"/>
+          <w:lang w:val="en-US"/>
+        </w:rPr>
+        <w:t>joac</w:t>
+      </w:r>
+      <w:r>
+        <w:rPr>
+          <w:rFonts w:asciiTheme="majorHAnsi" w:hAnsiTheme="majorHAnsi" w:cstheme="majorHAnsi"/>
+          <w:sz w:val="28"/>
+          <w:szCs w:val="28"/>
+        </w:rPr>
+        <w:t>ă_în</w:t>
+      </w:r>
+      <w:r>
+        <w:rPr>
+          <w:rFonts w:asciiTheme="majorHAnsi" w:hAnsiTheme="majorHAnsi" w:cstheme="majorHAnsi"/>
+          <w:sz w:val="28"/>
+          <w:szCs w:val="28"/>
+          <w:lang w:val="en-US"/>
+        </w:rPr>
+        <w:t xml:space="preserve"> </w:t>
+      </w:r>
+      <w:r>
+        <w:rPr>
+          <w:rFonts w:asciiTheme="majorHAnsi" w:hAnsiTheme="majorHAnsi" w:cstheme="majorHAnsi"/>
+          <w:sz w:val="28"/>
+          <w:szCs w:val="28"/>
+          <w:lang w:val="en-US"/>
+        </w:rPr>
+        <w:t xml:space="preserve">_FILM = relație între </w:t>
+      </w:r>
+      <w:r>
+        <w:rPr>
+          <w:rFonts w:asciiTheme="majorHAnsi" w:hAnsiTheme="majorHAnsi" w:cstheme="majorHAnsi"/>
+          <w:sz w:val="28"/>
+          <w:szCs w:val="28"/>
+          <w:lang w:val="en-US"/>
+        </w:rPr>
+        <w:t>ACTOR</w:t>
+      </w:r>
+      <w:r>
+        <w:rPr>
+          <w:rFonts w:asciiTheme="majorHAnsi" w:hAnsiTheme="majorHAnsi" w:cstheme="majorHAnsi"/>
+          <w:sz w:val="28"/>
+          <w:szCs w:val="28"/>
+          <w:lang w:val="en-US"/>
+        </w:rPr>
+        <w:t xml:space="preserve"> și FILM</w:t>
+      </w:r>
+    </w:p>
+    <w:p>
+      <w:pPr>
+        <w:ind w:left="360"/>
+        <w:rPr>
+          <w:rFonts w:asciiTheme="majorHAnsi" w:hAnsiTheme="majorHAnsi" w:cstheme="majorHAnsi"/>
+          <w:sz w:val="28"/>
+          <w:szCs w:val="28"/>
+          <w:lang w:val="en-US"/>
+        </w:rPr>
+      </w:pPr>
+      <w:r>
+        <w:rPr>
+          <w:rFonts w:asciiTheme="majorHAnsi" w:hAnsiTheme="majorHAnsi" w:cstheme="majorHAnsi"/>
+          <w:sz w:val="28"/>
+          <w:szCs w:val="28"/>
+          <w:lang w:val="en-US"/>
+        </w:rPr>
+        <w:tab/>
+      </w:r>
+      <w:r>
+        <w:rPr>
+          <w:rFonts w:asciiTheme="majorHAnsi" w:hAnsiTheme="majorHAnsi" w:cstheme="majorHAnsi"/>
+          <w:sz w:val="28"/>
+          <w:szCs w:val="28"/>
+          <w:lang w:val="en-US"/>
+        </w:rPr>
+        <w:t>Un</w:t>
+      </w:r>
+      <w:r>
+        <w:rPr>
+          <w:rFonts w:asciiTheme="majorHAnsi" w:hAnsiTheme="majorHAnsi" w:cstheme="majorHAnsi"/>
+          <w:sz w:val="28"/>
+          <w:szCs w:val="28"/>
+          <w:lang w:val="en-US"/>
+        </w:rPr>
+        <w:t xml:space="preserve"> </w:t>
+      </w:r>
+      <w:r>
+        <w:rPr>
+          <w:rFonts w:asciiTheme="majorHAnsi" w:hAnsiTheme="majorHAnsi" w:cstheme="majorHAnsi"/>
+          <w:sz w:val="28"/>
+          <w:szCs w:val="28"/>
+          <w:lang w:val="en-US"/>
+        </w:rPr>
+        <w:t>ACTOR</w:t>
+      </w:r>
+      <w:r>
+        <w:rPr>
+          <w:rFonts w:asciiTheme="majorHAnsi" w:hAnsiTheme="majorHAnsi" w:cstheme="majorHAnsi"/>
+          <w:sz w:val="28"/>
+          <w:szCs w:val="28"/>
+          <w:lang w:val="en-US"/>
+        </w:rPr>
+        <w:t xml:space="preserve"> poate să</w:t>
+      </w:r>
+      <w:r>
+        <w:rPr>
+          <w:rFonts w:asciiTheme="majorHAnsi" w:hAnsiTheme="majorHAnsi" w:cstheme="majorHAnsi"/>
+          <w:sz w:val="28"/>
+          <w:szCs w:val="28"/>
+          <w:lang w:val="en-US"/>
+        </w:rPr>
+        <w:t xml:space="preserve"> joace</w:t>
+      </w:r>
+      <w:r>
+        <w:rPr>
+          <w:rFonts w:asciiTheme="majorHAnsi" w:hAnsiTheme="majorHAnsi" w:cstheme="majorHAnsi"/>
+          <w:sz w:val="28"/>
+          <w:szCs w:val="28"/>
+          <w:lang w:val="en-US"/>
+        </w:rPr>
+        <w:t xml:space="preserve"> </w:t>
+      </w:r>
+      <w:r>
+        <w:rPr>
+          <w:rFonts w:asciiTheme="majorHAnsi" w:hAnsiTheme="majorHAnsi" w:cstheme="majorHAnsi"/>
+          <w:sz w:val="28"/>
+          <w:szCs w:val="28"/>
+          <w:lang w:val="en-US"/>
+        </w:rPr>
+        <w:t xml:space="preserve">în </w:t>
+      </w:r>
+      <w:r>
+        <w:rPr>
+          <w:rFonts w:asciiTheme="majorHAnsi" w:hAnsiTheme="majorHAnsi" w:cstheme="majorHAnsi"/>
+          <w:sz w:val="28"/>
+          <w:szCs w:val="28"/>
+          <w:lang w:val="en-US"/>
+        </w:rPr>
+        <w:t>zero sau mai multe FILME</w:t>
+      </w:r>
+    </w:p>
+    <w:p>
+      <w:pPr>
+        <w:ind w:left="360"/>
+        <w:rPr>
+          <w:rFonts w:asciiTheme="majorHAnsi" w:hAnsiTheme="majorHAnsi" w:cstheme="majorHAnsi"/>
+          <w:sz w:val="28"/>
+          <w:szCs w:val="28"/>
+          <w:lang w:val="en-US"/>
+        </w:rPr>
+      </w:pPr>
+      <w:r>
+        <w:rPr>
+          <w:rFonts w:asciiTheme="majorHAnsi" w:hAnsiTheme="majorHAnsi" w:cstheme="majorHAnsi"/>
+          <w:sz w:val="28"/>
+          <w:szCs w:val="28"/>
+          <w:lang w:val="en-US"/>
+        </w:rPr>
+        <w:tab/>
+      </w:r>
+      <w:r>
+        <w:rPr>
+          <w:rFonts w:asciiTheme="majorHAnsi" w:hAnsiTheme="majorHAnsi" w:cstheme="majorHAnsi"/>
+          <w:sz w:val="28"/>
+          <w:szCs w:val="28"/>
+          <w:lang w:val="en-US"/>
+        </w:rPr>
+        <w:t xml:space="preserve">Într-un </w:t>
+      </w:r>
+      <w:r>
+        <w:rPr>
+          <w:rFonts w:asciiTheme="majorHAnsi" w:hAnsiTheme="majorHAnsi" w:cstheme="majorHAnsi"/>
+          <w:sz w:val="28"/>
+          <w:szCs w:val="28"/>
+          <w:lang w:val="en-US"/>
+        </w:rPr>
+        <w:t xml:space="preserve">FILM poate să </w:t>
+      </w:r>
+      <w:r>
+        <w:rPr>
+          <w:rFonts w:asciiTheme="majorHAnsi" w:hAnsiTheme="majorHAnsi" w:cstheme="majorHAnsi"/>
+          <w:sz w:val="28"/>
+          <w:szCs w:val="28"/>
+          <w:lang w:val="en-US"/>
+        </w:rPr>
+        <w:t>joace zero</w:t>
+      </w:r>
+      <w:r>
+        <w:rPr>
+          <w:rFonts w:asciiTheme="majorHAnsi" w:hAnsiTheme="majorHAnsi" w:cstheme="majorHAnsi"/>
+          <w:sz w:val="28"/>
+          <w:szCs w:val="28"/>
+          <w:lang w:val="en-US"/>
+        </w:rPr>
+        <w:t xml:space="preserve"> sau mai mul</w:t>
+      </w:r>
+      <w:r>
+        <w:rPr>
+          <w:rFonts w:asciiTheme="majorHAnsi" w:hAnsiTheme="majorHAnsi" w:cstheme="majorHAnsi"/>
+          <w:sz w:val="28"/>
+          <w:szCs w:val="28"/>
+          <w:lang w:val="en-US"/>
+        </w:rPr>
+        <w:t>ți ACTORI</w:t>
+      </w:r>
+    </w:p>
+    <w:p>
+      <w:pPr>
+        <w:pStyle w:val="ListParagraph"/>
+        <w:numPr>
+          <w:ilvl w:val="0"/>
+          <w:numId w:val="17"/>
+        </w:numPr>
+        <w:rPr>
+          <w:rFonts w:asciiTheme="majorHAnsi" w:hAnsiTheme="majorHAnsi" w:cstheme="majorHAnsi"/>
+          <w:sz w:val="28"/>
+          <w:szCs w:val="28"/>
+          <w:lang w:val="en-US"/>
+        </w:rPr>
+      </w:pPr>
+      <w:r>
+        <w:rPr>
+          <w:rFonts w:asciiTheme="majorHAnsi" w:hAnsiTheme="majorHAnsi" w:cstheme="majorHAnsi"/>
+          <w:sz w:val="28"/>
+          <w:szCs w:val="28"/>
+          <w:lang w:val="en-US"/>
+        </w:rPr>
+        <w:t>Cardinalitate maximă: M:M</w:t>
+      </w:r>
+    </w:p>
+    <w:p>
+      <w:pPr>
+        <w:pStyle w:val="ListParagraph"/>
+        <w:numPr>
+          <w:ilvl w:val="0"/>
+          <w:numId w:val="17"/>
+        </w:numPr>
+        <w:rPr>
+          <w:rFonts w:asciiTheme="majorHAnsi" w:hAnsiTheme="majorHAnsi" w:cstheme="majorHAnsi"/>
+          <w:sz w:val="28"/>
+          <w:szCs w:val="28"/>
+          <w:lang w:val="en-US"/>
+        </w:rPr>
+      </w:pPr>
+      <w:r>
+        <w:rPr>
+          <w:rFonts w:asciiTheme="majorHAnsi" w:hAnsiTheme="majorHAnsi" w:cstheme="majorHAnsi"/>
+          <w:sz w:val="28"/>
+          <w:szCs w:val="28"/>
+          <w:lang w:val="en-US"/>
+        </w:rPr>
+        <w:t>Cardinalitate minimă: 0:0</w:t>
+      </w:r>
+    </w:p>
+    <w:p>
+      <w:pPr>
+        <w:rPr>
+          <w:rFonts w:asciiTheme="majorHAnsi" w:hAnsiTheme="majorHAnsi" w:cstheme="majorHAnsi"/>
+          <w:sz w:val="28"/>
+          <w:szCs w:val="28"/>
+          <w:lang w:val="en-US"/>
+        </w:rPr>
+      </w:pPr>
+    </w:p>
+    <w:p>
+      <w:pPr>
+        <w:rPr>
+          <w:rFonts w:asciiTheme="majorHAnsi" w:hAnsiTheme="majorHAnsi" w:cstheme="majorHAnsi"/>
+          <w:sz w:val="28"/>
+          <w:szCs w:val="28"/>
+          <w:lang w:val="en-US"/>
+        </w:rPr>
+      </w:pPr>
+    </w:p>
+    <w:p>
+      <w:pPr>
+        <w:rPr>
+          <w:rFonts w:asciiTheme="majorHAnsi" w:hAnsiTheme="majorHAnsi" w:cstheme="majorHAnsi"/>
+          <w:sz w:val="28"/>
+          <w:szCs w:val="28"/>
+          <w:lang w:val="en-US"/>
+        </w:rPr>
+      </w:pPr>
+    </w:p>
+    <w:p>
+      <w:pPr>
+        <w:rPr>
+          <w:rFonts w:asciiTheme="majorHAnsi" w:hAnsiTheme="majorHAnsi" w:cstheme="majorHAnsi"/>
+          <w:sz w:val="28"/>
+          <w:szCs w:val="28"/>
+          <w:lang w:val="en-US"/>
+        </w:rPr>
+      </w:pPr>
+    </w:p>
+    <w:p>
+      <w:pPr>
+        <w:ind w:left="360"/>
+        <w:rPr>
+          <w:rFonts w:asciiTheme="majorHAnsi" w:hAnsiTheme="majorHAnsi" w:cstheme="majorHAnsi"/>
+          <w:sz w:val="28"/>
+          <w:szCs w:val="28"/>
+          <w:lang w:val="en-US"/>
+        </w:rPr>
+      </w:pPr>
+      <w:r>
+        <w:rPr>
+          <w:rFonts w:asciiTheme="majorHAnsi" w:hAnsiTheme="majorHAnsi" w:cstheme="majorHAnsi"/>
+          <w:sz w:val="28"/>
+          <w:szCs w:val="28"/>
+          <w:lang w:val="en-US"/>
+        </w:rPr>
+        <w:lastRenderedPageBreak/>
+        <w:t>ACTOR_joac</w:t>
+      </w:r>
+      <w:r>
+        <w:rPr>
+          <w:rFonts w:asciiTheme="majorHAnsi" w:hAnsiTheme="majorHAnsi" w:cstheme="majorHAnsi"/>
+          <w:sz w:val="28"/>
+          <w:szCs w:val="28"/>
+        </w:rPr>
+        <w:t>ă_în</w:t>
+      </w:r>
+      <w:r>
+        <w:rPr>
+          <w:rFonts w:asciiTheme="majorHAnsi" w:hAnsiTheme="majorHAnsi" w:cstheme="majorHAnsi"/>
+          <w:sz w:val="28"/>
+          <w:szCs w:val="28"/>
+          <w:lang w:val="en-US"/>
+        </w:rPr>
+        <w:t xml:space="preserve"> _</w:t>
+      </w:r>
+      <w:r>
+        <w:rPr>
+          <w:rFonts w:asciiTheme="majorHAnsi" w:hAnsiTheme="majorHAnsi" w:cstheme="majorHAnsi"/>
+          <w:sz w:val="28"/>
+          <w:szCs w:val="28"/>
+          <w:lang w:val="en-US"/>
+        </w:rPr>
+        <w:t>SERIAL</w:t>
+      </w:r>
+      <w:r>
+        <w:rPr>
+          <w:rFonts w:asciiTheme="majorHAnsi" w:hAnsiTheme="majorHAnsi" w:cstheme="majorHAnsi"/>
+          <w:sz w:val="28"/>
+          <w:szCs w:val="28"/>
+          <w:lang w:val="en-US"/>
+        </w:rPr>
+        <w:t xml:space="preserve"> = relație între ACTOR și </w:t>
+      </w:r>
+      <w:r>
+        <w:rPr>
+          <w:rFonts w:asciiTheme="majorHAnsi" w:hAnsiTheme="majorHAnsi" w:cstheme="majorHAnsi"/>
+          <w:sz w:val="28"/>
+          <w:szCs w:val="28"/>
+          <w:lang w:val="en-US"/>
+        </w:rPr>
+        <w:t>SERIAL</w:t>
+      </w:r>
+    </w:p>
+    <w:p>
+      <w:pPr>
+        <w:ind w:left="360"/>
+        <w:rPr>
+          <w:rFonts w:asciiTheme="majorHAnsi" w:hAnsiTheme="majorHAnsi" w:cstheme="majorHAnsi"/>
+          <w:sz w:val="28"/>
+          <w:szCs w:val="28"/>
+          <w:lang w:val="en-US"/>
+        </w:rPr>
+      </w:pPr>
+      <w:r>
+        <w:rPr>
+          <w:rFonts w:asciiTheme="majorHAnsi" w:hAnsiTheme="majorHAnsi" w:cstheme="majorHAnsi"/>
+          <w:sz w:val="28"/>
+          <w:szCs w:val="28"/>
+          <w:lang w:val="en-US"/>
+        </w:rPr>
+        <w:tab/>
+        <w:t xml:space="preserve">Un ACTOR poate să joace în zero sau mai multe </w:t>
+      </w:r>
+      <w:r>
+        <w:rPr>
+          <w:rFonts w:asciiTheme="majorHAnsi" w:hAnsiTheme="majorHAnsi" w:cstheme="majorHAnsi"/>
+          <w:sz w:val="28"/>
+          <w:szCs w:val="28"/>
+          <w:lang w:val="en-US"/>
+        </w:rPr>
+        <w:t>SERIAL</w:t>
+      </w:r>
+      <w:r>
+        <w:rPr>
+          <w:rFonts w:asciiTheme="majorHAnsi" w:hAnsiTheme="majorHAnsi" w:cstheme="majorHAnsi"/>
+          <w:sz w:val="28"/>
+          <w:szCs w:val="28"/>
+          <w:lang w:val="en-US"/>
+        </w:rPr>
+        <w:t>E</w:t>
+      </w:r>
+    </w:p>
+    <w:p>
+      <w:pPr>
+        <w:ind w:left="360"/>
+        <w:rPr>
+          <w:rFonts w:asciiTheme="majorHAnsi" w:hAnsiTheme="majorHAnsi" w:cstheme="majorHAnsi"/>
+          <w:sz w:val="28"/>
+          <w:szCs w:val="28"/>
+          <w:lang w:val="en-US"/>
+        </w:rPr>
+      </w:pPr>
+      <w:r>
+        <w:rPr>
+          <w:rFonts w:asciiTheme="majorHAnsi" w:hAnsiTheme="majorHAnsi" w:cstheme="majorHAnsi"/>
+          <w:sz w:val="28"/>
+          <w:szCs w:val="28"/>
+          <w:lang w:val="en-US"/>
+        </w:rPr>
+        <w:tab/>
+        <w:t xml:space="preserve">Într-un </w:t>
+      </w:r>
+      <w:r>
+        <w:rPr>
+          <w:rFonts w:asciiTheme="majorHAnsi" w:hAnsiTheme="majorHAnsi" w:cstheme="majorHAnsi"/>
+          <w:sz w:val="28"/>
+          <w:szCs w:val="28"/>
+          <w:lang w:val="en-US"/>
+        </w:rPr>
+        <w:t>SERIAL</w:t>
+      </w:r>
+      <w:r>
+        <w:rPr>
+          <w:rFonts w:asciiTheme="majorHAnsi" w:hAnsiTheme="majorHAnsi" w:cstheme="majorHAnsi"/>
+          <w:sz w:val="28"/>
+          <w:szCs w:val="28"/>
+          <w:lang w:val="en-US"/>
+        </w:rPr>
+        <w:t xml:space="preserve"> poate să joace </w:t>
+      </w:r>
+      <w:r>
+        <w:rPr>
+          <w:rFonts w:asciiTheme="majorHAnsi" w:hAnsiTheme="majorHAnsi" w:cstheme="majorHAnsi"/>
+          <w:sz w:val="28"/>
+          <w:szCs w:val="28"/>
+          <w:lang w:val="en-US"/>
+        </w:rPr>
+        <w:t>zero</w:t>
+      </w:r>
+      <w:r>
+        <w:rPr>
+          <w:rFonts w:asciiTheme="majorHAnsi" w:hAnsiTheme="majorHAnsi" w:cstheme="majorHAnsi"/>
+          <w:sz w:val="28"/>
+          <w:szCs w:val="28"/>
+          <w:lang w:val="en-US"/>
+        </w:rPr>
+        <w:t xml:space="preserve"> sau mai mulți ACTORI</w:t>
+      </w:r>
+    </w:p>
+    <w:p>
+      <w:pPr>
+        <w:pStyle w:val="ListParagraph"/>
+        <w:numPr>
+          <w:ilvl w:val="0"/>
+          <w:numId w:val="17"/>
+        </w:numPr>
+        <w:rPr>
+          <w:rFonts w:asciiTheme="majorHAnsi" w:hAnsiTheme="majorHAnsi" w:cstheme="majorHAnsi"/>
+          <w:sz w:val="28"/>
+          <w:szCs w:val="28"/>
+          <w:lang w:val="en-US"/>
+        </w:rPr>
+      </w:pPr>
+      <w:r>
+        <w:rPr>
+          <w:rFonts w:asciiTheme="majorHAnsi" w:hAnsiTheme="majorHAnsi" w:cstheme="majorHAnsi"/>
+          <w:sz w:val="28"/>
+          <w:szCs w:val="28"/>
+          <w:lang w:val="en-US"/>
+        </w:rPr>
+        <w:t>Cardinalitate maximă: M:M</w:t>
+      </w:r>
+    </w:p>
+    <w:p>
+      <w:pPr>
+        <w:pStyle w:val="ListParagraph"/>
+        <w:numPr>
+          <w:ilvl w:val="0"/>
+          <w:numId w:val="17"/>
+        </w:numPr>
+        <w:rPr>
+          <w:rFonts w:asciiTheme="majorHAnsi" w:hAnsiTheme="majorHAnsi" w:cstheme="majorHAnsi"/>
+          <w:sz w:val="28"/>
+          <w:szCs w:val="28"/>
+          <w:lang w:val="en-US"/>
+        </w:rPr>
+      </w:pPr>
+      <w:r>
+        <w:rPr>
+          <w:rFonts w:asciiTheme="majorHAnsi" w:hAnsiTheme="majorHAnsi" w:cstheme="majorHAnsi"/>
+          <w:sz w:val="28"/>
+          <w:szCs w:val="28"/>
+          <w:lang w:val="en-US"/>
+        </w:rPr>
+        <w:t>Cardinalitate minimă: 0:0</w:t>
+      </w:r>
+    </w:p>
+    <w:p>
+      <w:pPr>
+        <w:rPr>
+          <w:rFonts w:asciiTheme="majorHAnsi" w:hAnsiTheme="majorHAnsi" w:cstheme="majorHAnsi"/>
+          <w:sz w:val="28"/>
+          <w:szCs w:val="28"/>
+          <w:lang w:val="en-US"/>
+        </w:rPr>
+      </w:pPr>
+    </w:p>
+    <w:p>
+      <w:pPr>
+        <w:ind w:left="360"/>
+        <w:rPr>
+          <w:rFonts w:asciiTheme="majorHAnsi" w:hAnsiTheme="majorHAnsi" w:cstheme="majorHAnsi"/>
+          <w:sz w:val="28"/>
+          <w:szCs w:val="28"/>
+          <w:lang w:val="en-US"/>
+        </w:rPr>
+      </w:pPr>
+      <w:r>
+        <w:rPr>
+          <w:rFonts w:asciiTheme="majorHAnsi" w:hAnsiTheme="majorHAnsi" w:cstheme="majorHAnsi"/>
+          <w:sz w:val="28"/>
+          <w:szCs w:val="28"/>
+          <w:lang w:val="en-US"/>
+        </w:rPr>
+        <w:t>ACTOR_</w:t>
+      </w:r>
+      <w:r>
+        <w:rPr>
+          <w:rFonts w:asciiTheme="majorHAnsi" w:hAnsiTheme="majorHAnsi" w:cstheme="majorHAnsi"/>
+          <w:sz w:val="28"/>
+          <w:szCs w:val="28"/>
+          <w:lang w:val="en-US"/>
+        </w:rPr>
+        <w:t>are</w:t>
+      </w:r>
+      <w:r>
+        <w:rPr>
+          <w:rFonts w:asciiTheme="majorHAnsi" w:hAnsiTheme="majorHAnsi" w:cstheme="majorHAnsi"/>
+          <w:sz w:val="28"/>
+          <w:szCs w:val="28"/>
+          <w:lang w:val="en-US"/>
+        </w:rPr>
+        <w:t xml:space="preserve"> _</w:t>
+      </w:r>
+      <w:r>
+        <w:rPr>
+          <w:rFonts w:asciiTheme="majorHAnsi" w:hAnsiTheme="majorHAnsi" w:cstheme="majorHAnsi"/>
+          <w:sz w:val="28"/>
+          <w:szCs w:val="28"/>
+          <w:lang w:val="en-US"/>
+        </w:rPr>
+        <w:t>ROL</w:t>
+      </w:r>
+      <w:r>
+        <w:rPr>
+          <w:rFonts w:asciiTheme="majorHAnsi" w:hAnsiTheme="majorHAnsi" w:cstheme="majorHAnsi"/>
+          <w:sz w:val="28"/>
+          <w:szCs w:val="28"/>
+          <w:lang w:val="en-US"/>
+        </w:rPr>
+        <w:t xml:space="preserve"> = relație între ACTOR și </w:t>
+      </w:r>
+      <w:r>
+        <w:rPr>
+          <w:rFonts w:asciiTheme="majorHAnsi" w:hAnsiTheme="majorHAnsi" w:cstheme="majorHAnsi"/>
+          <w:sz w:val="28"/>
+          <w:szCs w:val="28"/>
+          <w:lang w:val="en-US"/>
+        </w:rPr>
+        <w:t>ROL</w:t>
+      </w:r>
+    </w:p>
+    <w:p>
+      <w:pPr>
+        <w:ind w:left="360"/>
+        <w:rPr>
+          <w:rFonts w:asciiTheme="majorHAnsi" w:hAnsiTheme="majorHAnsi" w:cstheme="majorHAnsi"/>
+          <w:sz w:val="28"/>
+          <w:szCs w:val="28"/>
+          <w:lang w:val="en-US"/>
+        </w:rPr>
+      </w:pPr>
+      <w:r>
+        <w:rPr>
+          <w:rFonts w:asciiTheme="majorHAnsi" w:hAnsiTheme="majorHAnsi" w:cstheme="majorHAnsi"/>
+          <w:sz w:val="28"/>
+          <w:szCs w:val="28"/>
+          <w:lang w:val="en-US"/>
+        </w:rPr>
+        <w:tab/>
+        <w:t>Un ACTOR poate să</w:t>
+      </w:r>
+      <w:r>
+        <w:rPr>
+          <w:rFonts w:asciiTheme="majorHAnsi" w:hAnsiTheme="majorHAnsi" w:cstheme="majorHAnsi"/>
+          <w:sz w:val="28"/>
+          <w:szCs w:val="28"/>
+          <w:lang w:val="en-US"/>
+        </w:rPr>
+        <w:t xml:space="preserve"> aibă</w:t>
+      </w:r>
+      <w:r>
+        <w:rPr>
+          <w:rFonts w:asciiTheme="majorHAnsi" w:hAnsiTheme="majorHAnsi" w:cstheme="majorHAnsi"/>
+          <w:sz w:val="28"/>
+          <w:szCs w:val="28"/>
+          <w:lang w:val="en-US"/>
+        </w:rPr>
+        <w:t xml:space="preserve"> zero sau mai multe </w:t>
+      </w:r>
+      <w:r>
+        <w:rPr>
+          <w:rFonts w:asciiTheme="majorHAnsi" w:hAnsiTheme="majorHAnsi" w:cstheme="majorHAnsi"/>
+          <w:sz w:val="28"/>
+          <w:szCs w:val="28"/>
+          <w:lang w:val="en-US"/>
+        </w:rPr>
+        <w:t>ROLURI</w:t>
+      </w:r>
+    </w:p>
+    <w:p>
+      <w:pPr>
+        <w:ind w:left="360"/>
+        <w:rPr>
+          <w:rFonts w:asciiTheme="majorHAnsi" w:hAnsiTheme="majorHAnsi" w:cstheme="majorHAnsi"/>
+          <w:sz w:val="28"/>
+          <w:szCs w:val="28"/>
+          <w:lang w:val="en-US"/>
+        </w:rPr>
+      </w:pPr>
+      <w:r>
+        <w:rPr>
+          <w:rFonts w:asciiTheme="majorHAnsi" w:hAnsiTheme="majorHAnsi" w:cstheme="majorHAnsi"/>
+          <w:sz w:val="28"/>
+          <w:szCs w:val="28"/>
+          <w:lang w:val="en-US"/>
+        </w:rPr>
+        <w:tab/>
+      </w:r>
+      <w:r>
+        <w:rPr>
+          <w:rFonts w:asciiTheme="majorHAnsi" w:hAnsiTheme="majorHAnsi" w:cstheme="majorHAnsi"/>
+          <w:sz w:val="28"/>
+          <w:szCs w:val="28"/>
+          <w:lang w:val="en-US"/>
+        </w:rPr>
+        <w:t>U</w:t>
+      </w:r>
+      <w:r>
+        <w:rPr>
+          <w:rFonts w:asciiTheme="majorHAnsi" w:hAnsiTheme="majorHAnsi" w:cstheme="majorHAnsi"/>
+          <w:sz w:val="28"/>
+          <w:szCs w:val="28"/>
+          <w:lang w:val="en-US"/>
+        </w:rPr>
+        <w:t xml:space="preserve">n </w:t>
+      </w:r>
+      <w:r>
+        <w:rPr>
+          <w:rFonts w:asciiTheme="majorHAnsi" w:hAnsiTheme="majorHAnsi" w:cstheme="majorHAnsi"/>
+          <w:sz w:val="28"/>
+          <w:szCs w:val="28"/>
+          <w:lang w:val="en-US"/>
+        </w:rPr>
+        <w:t>ROL</w:t>
+      </w:r>
+      <w:r>
+        <w:rPr>
+          <w:rFonts w:asciiTheme="majorHAnsi" w:hAnsiTheme="majorHAnsi" w:cstheme="majorHAnsi"/>
+          <w:sz w:val="28"/>
+          <w:szCs w:val="28"/>
+          <w:lang w:val="en-US"/>
+        </w:rPr>
+        <w:t xml:space="preserve"> poate să</w:t>
+      </w:r>
+      <w:r>
+        <w:rPr>
+          <w:rFonts w:asciiTheme="majorHAnsi" w:hAnsiTheme="majorHAnsi" w:cstheme="majorHAnsi"/>
+          <w:sz w:val="28"/>
+          <w:szCs w:val="28"/>
+          <w:lang w:val="en-US"/>
+        </w:rPr>
+        <w:t xml:space="preserve"> aibă</w:t>
+      </w:r>
+      <w:r>
+        <w:rPr>
+          <w:rFonts w:asciiTheme="majorHAnsi" w:hAnsiTheme="majorHAnsi" w:cstheme="majorHAnsi"/>
+          <w:sz w:val="28"/>
+          <w:szCs w:val="28"/>
+          <w:lang w:val="en-US"/>
+        </w:rPr>
+        <w:t xml:space="preserve"> </w:t>
+      </w:r>
+      <w:r>
+        <w:rPr>
+          <w:rFonts w:asciiTheme="majorHAnsi" w:hAnsiTheme="majorHAnsi" w:cstheme="majorHAnsi"/>
+          <w:sz w:val="28"/>
+          <w:szCs w:val="28"/>
+          <w:lang w:val="en-US"/>
+        </w:rPr>
+        <w:t>zero</w:t>
+      </w:r>
+      <w:r>
+        <w:rPr>
+          <w:rFonts w:asciiTheme="majorHAnsi" w:hAnsiTheme="majorHAnsi" w:cstheme="majorHAnsi"/>
+          <w:sz w:val="28"/>
+          <w:szCs w:val="28"/>
+          <w:lang w:val="en-US"/>
+        </w:rPr>
+        <w:t xml:space="preserve"> sau mai mulți ACTORI</w:t>
+      </w:r>
+    </w:p>
+    <w:p>
+      <w:pPr>
+        <w:pStyle w:val="ListParagraph"/>
+        <w:numPr>
+          <w:ilvl w:val="0"/>
+          <w:numId w:val="17"/>
+        </w:numPr>
+        <w:rPr>
+          <w:rFonts w:asciiTheme="majorHAnsi" w:hAnsiTheme="majorHAnsi" w:cstheme="majorHAnsi"/>
+          <w:sz w:val="28"/>
+          <w:szCs w:val="28"/>
+          <w:lang w:val="en-US"/>
+        </w:rPr>
+      </w:pPr>
+      <w:r>
+        <w:rPr>
+          <w:rFonts w:asciiTheme="majorHAnsi" w:hAnsiTheme="majorHAnsi" w:cstheme="majorHAnsi"/>
+          <w:sz w:val="28"/>
+          <w:szCs w:val="28"/>
+          <w:lang w:val="en-US"/>
+        </w:rPr>
+        <w:t>Cardinalitate maximă: M:M</w:t>
+      </w:r>
+    </w:p>
+    <w:p>
+      <w:pPr>
+        <w:pStyle w:val="ListParagraph"/>
+        <w:numPr>
+          <w:ilvl w:val="0"/>
+          <w:numId w:val="17"/>
+        </w:numPr>
+        <w:rPr>
+          <w:rFonts w:asciiTheme="majorHAnsi" w:hAnsiTheme="majorHAnsi" w:cstheme="majorHAnsi"/>
+          <w:sz w:val="28"/>
+          <w:szCs w:val="28"/>
+          <w:lang w:val="en-US"/>
+        </w:rPr>
+      </w:pPr>
+      <w:r>
+        <w:rPr>
+          <w:rFonts w:asciiTheme="majorHAnsi" w:hAnsiTheme="majorHAnsi" w:cstheme="majorHAnsi"/>
+          <w:sz w:val="28"/>
+          <w:szCs w:val="28"/>
+          <w:lang w:val="en-US"/>
+        </w:rPr>
+        <w:t>Cardinalitate minimă: 0:0</w:t>
+      </w:r>
+    </w:p>
+    <w:p>
+      <w:pPr>
+        <w:rPr>
+          <w:rFonts w:asciiTheme="majorHAnsi" w:hAnsiTheme="majorHAnsi" w:cstheme="majorHAnsi"/>
+          <w:sz w:val="28"/>
+          <w:szCs w:val="28"/>
+          <w:lang w:val="en-US"/>
+        </w:rPr>
+      </w:pPr>
+    </w:p>
+    <w:p>
+      <w:pPr>
+        <w:ind w:left="360"/>
+        <w:rPr>
+          <w:rFonts w:asciiTheme="majorHAnsi" w:hAnsiTheme="majorHAnsi" w:cstheme="majorHAnsi"/>
+          <w:sz w:val="28"/>
+          <w:szCs w:val="28"/>
+          <w:lang w:val="en-US"/>
+        </w:rPr>
+      </w:pPr>
+      <w:r>
+        <w:rPr>
+          <w:rFonts w:asciiTheme="majorHAnsi" w:hAnsiTheme="majorHAnsi" w:cstheme="majorHAnsi"/>
+          <w:sz w:val="28"/>
+          <w:szCs w:val="28"/>
+          <w:lang w:val="en-US"/>
+        </w:rPr>
+        <w:t>FILM</w:t>
+      </w:r>
+      <w:r>
+        <w:rPr>
+          <w:rFonts w:asciiTheme="majorHAnsi" w:hAnsiTheme="majorHAnsi" w:cstheme="majorHAnsi"/>
+          <w:sz w:val="28"/>
+          <w:szCs w:val="28"/>
+          <w:lang w:val="en-US"/>
+        </w:rPr>
+        <w:t xml:space="preserve">_are _ROL = relație între </w:t>
+      </w:r>
+      <w:r>
+        <w:rPr>
+          <w:rFonts w:asciiTheme="majorHAnsi" w:hAnsiTheme="majorHAnsi" w:cstheme="majorHAnsi"/>
+          <w:sz w:val="28"/>
+          <w:szCs w:val="28"/>
+          <w:lang w:val="en-US"/>
+        </w:rPr>
+        <w:t>FILM</w:t>
+      </w:r>
+      <w:r>
+        <w:rPr>
+          <w:rFonts w:asciiTheme="majorHAnsi" w:hAnsiTheme="majorHAnsi" w:cstheme="majorHAnsi"/>
+          <w:sz w:val="28"/>
+          <w:szCs w:val="28"/>
+          <w:lang w:val="en-US"/>
+        </w:rPr>
+        <w:t xml:space="preserve"> și ROL</w:t>
+      </w:r>
+    </w:p>
+    <w:p>
+      <w:pPr>
+        <w:ind w:left="360"/>
+        <w:rPr>
+          <w:rFonts w:asciiTheme="majorHAnsi" w:hAnsiTheme="majorHAnsi" w:cstheme="majorHAnsi"/>
+          <w:sz w:val="28"/>
+          <w:szCs w:val="28"/>
+          <w:lang w:val="en-US"/>
+        </w:rPr>
+      </w:pPr>
+      <w:r>
+        <w:rPr>
+          <w:rFonts w:asciiTheme="majorHAnsi" w:hAnsiTheme="majorHAnsi" w:cstheme="majorHAnsi"/>
+          <w:sz w:val="28"/>
+          <w:szCs w:val="28"/>
+          <w:lang w:val="en-US"/>
+        </w:rPr>
+        <w:tab/>
+        <w:t xml:space="preserve">Un </w:t>
+      </w:r>
+      <w:r>
+        <w:rPr>
+          <w:rFonts w:asciiTheme="majorHAnsi" w:hAnsiTheme="majorHAnsi" w:cstheme="majorHAnsi"/>
+          <w:sz w:val="28"/>
+          <w:szCs w:val="28"/>
+          <w:lang w:val="en-US"/>
+        </w:rPr>
+        <w:t>FILM</w:t>
+      </w:r>
+      <w:r>
+        <w:rPr>
+          <w:rFonts w:asciiTheme="majorHAnsi" w:hAnsiTheme="majorHAnsi" w:cstheme="majorHAnsi"/>
+          <w:sz w:val="28"/>
+          <w:szCs w:val="28"/>
+          <w:lang w:val="en-US"/>
+        </w:rPr>
+        <w:t xml:space="preserve"> poate să aibă zero sau mai multe ROLURI</w:t>
+      </w:r>
+    </w:p>
+    <w:p>
+      <w:pPr>
+        <w:ind w:left="360"/>
+        <w:rPr>
+          <w:rFonts w:asciiTheme="majorHAnsi" w:hAnsiTheme="majorHAnsi" w:cstheme="majorHAnsi"/>
+          <w:sz w:val="28"/>
+          <w:szCs w:val="28"/>
+          <w:lang w:val="en-US"/>
+        </w:rPr>
+      </w:pPr>
+      <w:r>
+        <w:rPr>
+          <w:rFonts w:asciiTheme="majorHAnsi" w:hAnsiTheme="majorHAnsi" w:cstheme="majorHAnsi"/>
+          <w:sz w:val="28"/>
+          <w:szCs w:val="28"/>
+          <w:lang w:val="en-US"/>
+        </w:rPr>
+        <w:tab/>
+        <w:t xml:space="preserve">Un ROL poate să aibă </w:t>
+      </w:r>
+      <w:r>
+        <w:rPr>
+          <w:rFonts w:asciiTheme="majorHAnsi" w:hAnsiTheme="majorHAnsi" w:cstheme="majorHAnsi"/>
+          <w:sz w:val="28"/>
+          <w:szCs w:val="28"/>
+          <w:lang w:val="en-US"/>
+        </w:rPr>
+        <w:t>zero</w:t>
+      </w:r>
+      <w:r>
+        <w:rPr>
+          <w:rFonts w:asciiTheme="majorHAnsi" w:hAnsiTheme="majorHAnsi" w:cstheme="majorHAnsi"/>
+          <w:sz w:val="28"/>
+          <w:szCs w:val="28"/>
+          <w:lang w:val="en-US"/>
+        </w:rPr>
+        <w:t xml:space="preserve"> sau mai mul</w:t>
+      </w:r>
+      <w:r>
+        <w:rPr>
+          <w:rFonts w:asciiTheme="majorHAnsi" w:hAnsiTheme="majorHAnsi" w:cstheme="majorHAnsi"/>
+          <w:sz w:val="28"/>
+          <w:szCs w:val="28"/>
+          <w:lang w:val="en-US"/>
+        </w:rPr>
+        <w:t>te</w:t>
+      </w:r>
+      <w:r>
+        <w:rPr>
+          <w:rFonts w:asciiTheme="majorHAnsi" w:hAnsiTheme="majorHAnsi" w:cstheme="majorHAnsi"/>
+          <w:sz w:val="28"/>
+          <w:szCs w:val="28"/>
+          <w:lang w:val="en-US"/>
+        </w:rPr>
+        <w:t xml:space="preserve"> </w:t>
+      </w:r>
+      <w:r>
+        <w:rPr>
+          <w:rFonts w:asciiTheme="majorHAnsi" w:hAnsiTheme="majorHAnsi" w:cstheme="majorHAnsi"/>
+          <w:sz w:val="28"/>
+          <w:szCs w:val="28"/>
+          <w:lang w:val="en-US"/>
+        </w:rPr>
+        <w:t>FILM</w:t>
+      </w:r>
+      <w:r>
+        <w:rPr>
+          <w:rFonts w:asciiTheme="majorHAnsi" w:hAnsiTheme="majorHAnsi" w:cstheme="majorHAnsi"/>
+          <w:sz w:val="28"/>
+          <w:szCs w:val="28"/>
+          <w:lang w:val="en-US"/>
+        </w:rPr>
+        <w:t>E</w:t>
+      </w:r>
+    </w:p>
+    <w:p>
+      <w:pPr>
+        <w:pStyle w:val="ListParagraph"/>
+        <w:numPr>
+          <w:ilvl w:val="0"/>
+          <w:numId w:val="17"/>
+        </w:numPr>
+        <w:rPr>
+          <w:rFonts w:asciiTheme="majorHAnsi" w:hAnsiTheme="majorHAnsi" w:cstheme="majorHAnsi"/>
+          <w:sz w:val="28"/>
+          <w:szCs w:val="28"/>
+          <w:lang w:val="en-US"/>
+        </w:rPr>
+      </w:pPr>
+      <w:r>
+        <w:rPr>
+          <w:rFonts w:asciiTheme="majorHAnsi" w:hAnsiTheme="majorHAnsi" w:cstheme="majorHAnsi"/>
+          <w:sz w:val="28"/>
+          <w:szCs w:val="28"/>
+          <w:lang w:val="en-US"/>
+        </w:rPr>
+        <w:t>Cardinalitate maximă: M:M</w:t>
+      </w:r>
+    </w:p>
+    <w:p>
+      <w:pPr>
+        <w:pStyle w:val="ListParagraph"/>
+        <w:numPr>
+          <w:ilvl w:val="0"/>
+          <w:numId w:val="17"/>
+        </w:numPr>
+        <w:rPr>
+          <w:rFonts w:asciiTheme="majorHAnsi" w:hAnsiTheme="majorHAnsi" w:cstheme="majorHAnsi"/>
+          <w:sz w:val="28"/>
+          <w:szCs w:val="28"/>
+          <w:lang w:val="en-US"/>
+        </w:rPr>
+      </w:pPr>
+      <w:r>
+        <w:rPr>
+          <w:rFonts w:asciiTheme="majorHAnsi" w:hAnsiTheme="majorHAnsi" w:cstheme="majorHAnsi"/>
+          <w:sz w:val="28"/>
+          <w:szCs w:val="28"/>
+          <w:lang w:val="en-US"/>
+        </w:rPr>
+        <w:t>Cardinalitate minimă: 0:0</w:t>
+      </w:r>
+    </w:p>
+    <w:p>
+      <w:pPr>
+        <w:rPr>
+          <w:rFonts w:asciiTheme="majorHAnsi" w:hAnsiTheme="majorHAnsi" w:cstheme="majorHAnsi"/>
+          <w:sz w:val="28"/>
+          <w:szCs w:val="28"/>
+          <w:lang w:val="en-US"/>
+        </w:rPr>
+      </w:pPr>
+    </w:p>
+    <w:p>
+      <w:pPr>
+        <w:ind w:left="360"/>
+        <w:rPr>
+          <w:rFonts w:asciiTheme="majorHAnsi" w:hAnsiTheme="majorHAnsi" w:cstheme="majorHAnsi"/>
+          <w:sz w:val="28"/>
+          <w:szCs w:val="28"/>
+          <w:lang w:val="en-US"/>
+        </w:rPr>
+      </w:pPr>
+      <w:r>
+        <w:rPr>
+          <w:rFonts w:asciiTheme="majorHAnsi" w:hAnsiTheme="majorHAnsi" w:cstheme="majorHAnsi"/>
+          <w:sz w:val="28"/>
+          <w:szCs w:val="28"/>
+          <w:lang w:val="en-US"/>
+        </w:rPr>
+        <w:t>DIRECTOR</w:t>
+      </w:r>
+      <w:r>
+        <w:rPr>
+          <w:rFonts w:asciiTheme="majorHAnsi" w:hAnsiTheme="majorHAnsi" w:cstheme="majorHAnsi"/>
+          <w:sz w:val="28"/>
+          <w:szCs w:val="28"/>
+          <w:lang w:val="en-US"/>
+        </w:rPr>
+        <w:t>_</w:t>
+      </w:r>
+      <w:r>
+        <w:rPr>
+          <w:rFonts w:asciiTheme="majorHAnsi" w:hAnsiTheme="majorHAnsi" w:cstheme="majorHAnsi"/>
+          <w:sz w:val="28"/>
+          <w:szCs w:val="28"/>
+          <w:lang w:val="en-US"/>
+        </w:rPr>
+        <w:t>regizează_un</w:t>
+      </w:r>
+      <w:r>
+        <w:rPr>
+          <w:rFonts w:asciiTheme="majorHAnsi" w:hAnsiTheme="majorHAnsi" w:cstheme="majorHAnsi"/>
+          <w:sz w:val="28"/>
+          <w:szCs w:val="28"/>
+          <w:lang w:val="en-US"/>
+        </w:rPr>
+        <w:t xml:space="preserve">_FILM = relație între </w:t>
+      </w:r>
+      <w:r>
+        <w:rPr>
+          <w:rFonts w:asciiTheme="majorHAnsi" w:hAnsiTheme="majorHAnsi" w:cstheme="majorHAnsi"/>
+          <w:sz w:val="28"/>
+          <w:szCs w:val="28"/>
+          <w:lang w:val="en-US"/>
+        </w:rPr>
+        <w:t xml:space="preserve">DIRECTOR </w:t>
+      </w:r>
+      <w:r>
+        <w:rPr>
+          <w:rFonts w:asciiTheme="majorHAnsi" w:hAnsiTheme="majorHAnsi" w:cstheme="majorHAnsi"/>
+          <w:sz w:val="28"/>
+          <w:szCs w:val="28"/>
+          <w:lang w:val="en-US"/>
+        </w:rPr>
+        <w:t>și FILM</w:t>
+      </w:r>
+    </w:p>
+    <w:p>
+      <w:pPr>
+        <w:ind w:left="360"/>
+        <w:rPr>
+          <w:rFonts w:asciiTheme="majorHAnsi" w:hAnsiTheme="majorHAnsi" w:cstheme="majorHAnsi"/>
+          <w:sz w:val="28"/>
+          <w:szCs w:val="28"/>
+          <w:lang w:val="en-US"/>
+        </w:rPr>
+      </w:pPr>
+      <w:r>
+        <w:rPr>
+          <w:rFonts w:asciiTheme="majorHAnsi" w:hAnsiTheme="majorHAnsi" w:cstheme="majorHAnsi"/>
+          <w:sz w:val="28"/>
+          <w:szCs w:val="28"/>
+          <w:lang w:val="en-US"/>
+        </w:rPr>
+        <w:tab/>
+        <w:t>Un</w:t>
+      </w:r>
+      <w:r>
+        <w:rPr>
+          <w:rFonts w:asciiTheme="majorHAnsi" w:hAnsiTheme="majorHAnsi" w:cstheme="majorHAnsi"/>
+          <w:sz w:val="28"/>
+          <w:szCs w:val="28"/>
+          <w:lang w:val="en-US"/>
+        </w:rPr>
+        <w:t xml:space="preserve"> DIRECTOR</w:t>
+      </w:r>
+      <w:r>
+        <w:rPr>
+          <w:rFonts w:asciiTheme="majorHAnsi" w:hAnsiTheme="majorHAnsi" w:cstheme="majorHAnsi"/>
+          <w:sz w:val="28"/>
+          <w:szCs w:val="28"/>
+          <w:lang w:val="en-US"/>
+        </w:rPr>
+        <w:t xml:space="preserve"> poate să</w:t>
+      </w:r>
+      <w:r>
+        <w:rPr>
+          <w:rFonts w:asciiTheme="majorHAnsi" w:hAnsiTheme="majorHAnsi" w:cstheme="majorHAnsi"/>
+          <w:sz w:val="28"/>
+          <w:szCs w:val="28"/>
+          <w:lang w:val="en-US"/>
+        </w:rPr>
+        <w:t xml:space="preserve"> regizeze</w:t>
+      </w:r>
+      <w:r>
+        <w:rPr>
+          <w:rFonts w:asciiTheme="majorHAnsi" w:hAnsiTheme="majorHAnsi" w:cstheme="majorHAnsi"/>
+          <w:sz w:val="28"/>
+          <w:szCs w:val="28"/>
+          <w:lang w:val="en-US"/>
+        </w:rPr>
+        <w:t xml:space="preserve"> în zero sau mai multe FILME</w:t>
+      </w:r>
+    </w:p>
+    <w:p>
+      <w:pPr>
+        <w:ind w:left="360"/>
+        <w:rPr>
+          <w:rFonts w:asciiTheme="majorHAnsi" w:hAnsiTheme="majorHAnsi" w:cstheme="majorHAnsi"/>
+          <w:sz w:val="28"/>
+          <w:szCs w:val="28"/>
+          <w:lang w:val="en-US"/>
+        </w:rPr>
+      </w:pPr>
+      <w:r>
+        <w:rPr>
+          <w:rFonts w:asciiTheme="majorHAnsi" w:hAnsiTheme="majorHAnsi" w:cstheme="majorHAnsi"/>
+          <w:sz w:val="28"/>
+          <w:szCs w:val="28"/>
+          <w:lang w:val="en-US"/>
+        </w:rPr>
+        <w:tab/>
+        <w:t>FILM</w:t>
+      </w:r>
+      <w:r>
+        <w:rPr>
+          <w:rFonts w:asciiTheme="majorHAnsi" w:hAnsiTheme="majorHAnsi" w:cstheme="majorHAnsi"/>
+          <w:sz w:val="28"/>
+          <w:szCs w:val="28"/>
+          <w:lang w:val="en-US"/>
+        </w:rPr>
+        <w:t xml:space="preserve"> trebuie</w:t>
+      </w:r>
+      <w:r>
+        <w:rPr>
+          <w:rFonts w:asciiTheme="majorHAnsi" w:hAnsiTheme="majorHAnsi" w:cstheme="majorHAnsi"/>
+          <w:sz w:val="28"/>
+          <w:szCs w:val="28"/>
+          <w:lang w:val="en-US"/>
+        </w:rPr>
+        <w:t xml:space="preserve"> să</w:t>
+      </w:r>
+      <w:r>
+        <w:rPr>
+          <w:rFonts w:asciiTheme="majorHAnsi" w:hAnsiTheme="majorHAnsi" w:cstheme="majorHAnsi"/>
+          <w:sz w:val="28"/>
+          <w:szCs w:val="28"/>
+          <w:lang w:val="en-US"/>
+        </w:rPr>
+        <w:t xml:space="preserve"> fie regizat de un singur DIRECTOR </w:t>
+      </w:r>
+    </w:p>
+    <w:p>
+      <w:pPr>
+        <w:pStyle w:val="ListParagraph"/>
+        <w:numPr>
+          <w:ilvl w:val="0"/>
+          <w:numId w:val="17"/>
+        </w:numPr>
+        <w:rPr>
+          <w:rFonts w:asciiTheme="majorHAnsi" w:hAnsiTheme="majorHAnsi" w:cstheme="majorHAnsi"/>
+          <w:sz w:val="28"/>
+          <w:szCs w:val="28"/>
+          <w:lang w:val="en-US"/>
+        </w:rPr>
+      </w:pPr>
+      <w:r>
+        <w:rPr>
+          <w:rFonts w:asciiTheme="majorHAnsi" w:hAnsiTheme="majorHAnsi" w:cstheme="majorHAnsi"/>
+          <w:sz w:val="28"/>
+          <w:szCs w:val="28"/>
+          <w:lang w:val="en-US"/>
+        </w:rPr>
+        <w:t xml:space="preserve">Cardinalitate maximă: </w:t>
+      </w:r>
+      <w:r>
+        <w:rPr>
+          <w:rFonts w:asciiTheme="majorHAnsi" w:hAnsiTheme="majorHAnsi" w:cstheme="majorHAnsi"/>
+          <w:sz w:val="28"/>
+          <w:szCs w:val="28"/>
+          <w:lang w:val="en-US"/>
+        </w:rPr>
+        <w:t>1</w:t>
+      </w:r>
+      <w:r>
+        <w:rPr>
+          <w:rFonts w:asciiTheme="majorHAnsi" w:hAnsiTheme="majorHAnsi" w:cstheme="majorHAnsi"/>
+          <w:sz w:val="28"/>
+          <w:szCs w:val="28"/>
+          <w:lang w:val="en-US"/>
+        </w:rPr>
+        <w:t>:M</w:t>
+      </w:r>
+    </w:p>
+    <w:p>
+      <w:pPr>
+        <w:pStyle w:val="ListParagraph"/>
+        <w:numPr>
+          <w:ilvl w:val="0"/>
+          <w:numId w:val="17"/>
+        </w:numPr>
+        <w:rPr>
+          <w:rFonts w:asciiTheme="majorHAnsi" w:hAnsiTheme="majorHAnsi" w:cstheme="majorHAnsi"/>
+          <w:sz w:val="28"/>
+          <w:szCs w:val="28"/>
+          <w:lang w:val="en-US"/>
+        </w:rPr>
+      </w:pPr>
+      <w:r>
+        <w:rPr>
+          <w:rFonts w:asciiTheme="majorHAnsi" w:hAnsiTheme="majorHAnsi" w:cstheme="majorHAnsi"/>
+          <w:sz w:val="28"/>
+          <w:szCs w:val="28"/>
+          <w:lang w:val="en-US"/>
+        </w:rPr>
+        <w:t xml:space="preserve">Cardinalitate minimă: </w:t>
+      </w:r>
+      <w:r>
+        <w:rPr>
+          <w:rFonts w:asciiTheme="majorHAnsi" w:hAnsiTheme="majorHAnsi" w:cstheme="majorHAnsi"/>
+          <w:sz w:val="28"/>
+          <w:szCs w:val="28"/>
+          <w:lang w:val="en-US"/>
+        </w:rPr>
+        <w:t>1</w:t>
+      </w:r>
+      <w:r>
+        <w:rPr>
+          <w:rFonts w:asciiTheme="majorHAnsi" w:hAnsiTheme="majorHAnsi" w:cstheme="majorHAnsi"/>
+          <w:sz w:val="28"/>
+          <w:szCs w:val="28"/>
+          <w:lang w:val="en-US"/>
+        </w:rPr>
+        <w:t>:</w:t>
+      </w:r>
+      <w:r>
+        <w:rPr>
+          <w:rFonts w:asciiTheme="majorHAnsi" w:hAnsiTheme="majorHAnsi" w:cstheme="majorHAnsi"/>
+          <w:sz w:val="28"/>
+          <w:szCs w:val="28"/>
+          <w:lang w:val="en-US"/>
+        </w:rPr>
+        <w:t>1</w:t>
+      </w:r>
+    </w:p>
+    <w:p>
+      <w:pPr>
+        <w:rPr>
+          <w:rFonts w:asciiTheme="majorHAnsi" w:hAnsiTheme="majorHAnsi" w:cstheme="majorHAnsi"/>
+          <w:sz w:val="28"/>
+          <w:szCs w:val="28"/>
+          <w:lang w:val="en-US"/>
+        </w:rPr>
+      </w:pPr>
+    </w:p>
+    <w:p>
+      <w:pPr>
+        <w:rPr>
+          <w:rFonts w:asciiTheme="majorHAnsi" w:hAnsiTheme="majorHAnsi" w:cstheme="majorHAnsi"/>
+          <w:sz w:val="28"/>
+          <w:szCs w:val="28"/>
+          <w:lang w:val="en-US"/>
+        </w:rPr>
+      </w:pPr>
     </w:p>
     <w:sectPr>
       <w:footerReference w:type="default" r:id="rId8"/>
@@ -1735,6 +4728,118 @@
     </w:lvl>
   </w:abstractNum>
   <w:abstractNum w:abstractNumId="2" w15:restartNumberingAfterBreak="0">
+    <w:nsid w:val="1F984A36"/>
+    <w:multiLevelType w:val="hybridMultilevel"/>
+    <w:tmpl w:val="2C80A956"/>
+    <w:lvl w:ilvl="0" w:tplc="2376CD24">
+      <w:numFmt w:val="bullet"/>
+      <w:lvlText w:val="-"/>
+      <w:lvlJc w:val="left"/>
+      <w:pPr>
+        <w:ind w:left="1440" w:hanging="360"/>
+      </w:pPr>
+      <w:rPr>
+        <w:rFonts w:ascii="Calibri Light" w:eastAsiaTheme="minorHAnsi" w:hAnsi="Calibri Light" w:cs="Calibri Light" w:hint="default"/>
+      </w:rPr>
+    </w:lvl>
+    <w:lvl w:ilvl="1" w:tplc="04180003" w:tentative="1">
+      <w:start w:val="1"/>
+      <w:numFmt w:val="bullet"/>
+      <w:lvlText w:val="o"/>
+      <w:lvlJc w:val="left"/>
+      <w:pPr>
+        <w:ind w:left="2160" w:hanging="360"/>
+      </w:pPr>
+      <w:rPr>
+        <w:rFonts w:ascii="Courier New" w:hAnsi="Courier New" w:cs="Courier New" w:hint="default"/>
+      </w:rPr>
+    </w:lvl>
+    <w:lvl w:ilvl="2" w:tplc="04180005" w:tentative="1">
+      <w:start w:val="1"/>
+      <w:numFmt w:val="bullet"/>
+      <w:lvlText w:val=""/>
+      <w:lvlJc w:val="left"/>
+      <w:pPr>
+        <w:ind w:left="2880" w:hanging="360"/>
+      </w:pPr>
+      <w:rPr>
+        <w:rFonts w:ascii="Wingdings" w:hAnsi="Wingdings" w:hint="default"/>
+      </w:rPr>
+    </w:lvl>
+    <w:lvl w:ilvl="3" w:tplc="04180001" w:tentative="1">
+      <w:start w:val="1"/>
+      <w:numFmt w:val="bullet"/>
+      <w:lvlText w:val=""/>
+      <w:lvlJc w:val="left"/>
+      <w:pPr>
+        <w:ind w:left="3600" w:hanging="360"/>
+      </w:pPr>
+      <w:rPr>
+        <w:rFonts w:ascii="Symbol" w:hAnsi="Symbol" w:hint="default"/>
+      </w:rPr>
+    </w:lvl>
+    <w:lvl w:ilvl="4" w:tplc="04180003" w:tentative="1">
+      <w:start w:val="1"/>
+      <w:numFmt w:val="bullet"/>
+      <w:lvlText w:val="o"/>
+      <w:lvlJc w:val="left"/>
+      <w:pPr>
+        <w:ind w:left="4320" w:hanging="360"/>
+      </w:pPr>
+      <w:rPr>
+        <w:rFonts w:ascii="Courier New" w:hAnsi="Courier New" w:cs="Courier New" w:hint="default"/>
+      </w:rPr>
+    </w:lvl>
+    <w:lvl w:ilvl="5" w:tplc="04180005" w:tentative="1">
+      <w:start w:val="1"/>
+      <w:numFmt w:val="bullet"/>
+      <w:lvlText w:val=""/>
+      <w:lvlJc w:val="left"/>
+      <w:pPr>
+        <w:ind w:left="5040" w:hanging="360"/>
+      </w:pPr>
+      <w:rPr>
+        <w:rFonts w:ascii="Wingdings" w:hAnsi="Wingdings" w:hint="default"/>
+      </w:rPr>
+    </w:lvl>
+    <w:lvl w:ilvl="6" w:tplc="04180001" w:tentative="1">
+      <w:start w:val="1"/>
+      <w:numFmt w:val="bullet"/>
+      <w:lvlText w:val=""/>
+      <w:lvlJc w:val="left"/>
+      <w:pPr>
+        <w:ind w:left="5760" w:hanging="360"/>
+      </w:pPr>
+      <w:rPr>
+        <w:rFonts w:ascii="Symbol" w:hAnsi="Symbol" w:hint="default"/>
+      </w:rPr>
+    </w:lvl>
+    <w:lvl w:ilvl="7" w:tplc="04180003" w:tentative="1">
+      <w:start w:val="1"/>
+      <w:numFmt w:val="bullet"/>
+      <w:lvlText w:val="o"/>
+      <w:lvlJc w:val="left"/>
+      <w:pPr>
+        <w:ind w:left="6480" w:hanging="360"/>
+      </w:pPr>
+      <w:rPr>
+        <w:rFonts w:ascii="Courier New" w:hAnsi="Courier New" w:cs="Courier New" w:hint="default"/>
+      </w:rPr>
+    </w:lvl>
+    <w:lvl w:ilvl="8" w:tplc="04180005" w:tentative="1">
+      <w:start w:val="1"/>
+      <w:numFmt w:val="bullet"/>
+      <w:lvlText w:val=""/>
+      <w:lvlJc w:val="left"/>
+      <w:pPr>
+        <w:ind w:left="7200" w:hanging="360"/>
+      </w:pPr>
+      <w:rPr>
+        <w:rFonts w:ascii="Wingdings" w:hAnsi="Wingdings" w:hint="default"/>
+      </w:rPr>
+    </w:lvl>
+  </w:abstractNum>
+  <w:abstractNum w:abstractNumId="3" w15:restartNumberingAfterBreak="0">
     <w:nsid w:val="3091675B"/>
     <w:multiLevelType w:val="hybridMultilevel"/>
     <w:tmpl w:val="47EC8BAA"/>
@@ -1846,10 +4951,10 @@
       </w:rPr>
     </w:lvl>
   </w:abstractNum>
-  <w:abstractNum w:abstractNumId="3" w15:restartNumberingAfterBreak="0">
+  <w:abstractNum w:abstractNumId="4" w15:restartNumberingAfterBreak="0">
     <w:nsid w:val="33CB38E8"/>
     <w:multiLevelType w:val="hybridMultilevel"/>
-    <w:tmpl w:val="176CE40C"/>
+    <w:tmpl w:val="FFD2D776"/>
     <w:lvl w:ilvl="0" w:tplc="04180001">
       <w:start w:val="1"/>
       <w:numFmt w:val="bullet"/>
@@ -1959,10 +5064,122 @@
       </w:rPr>
     </w:lvl>
   </w:abstractNum>
-  <w:abstractNum w:abstractNumId="4" w15:restartNumberingAfterBreak="0">
+  <w:abstractNum w:abstractNumId="5" w15:restartNumberingAfterBreak="0">
+    <w:nsid w:val="3AD25D2E"/>
+    <w:multiLevelType w:val="hybridMultilevel"/>
+    <w:tmpl w:val="FB581210"/>
+    <w:lvl w:ilvl="0" w:tplc="2376CD24">
+      <w:numFmt w:val="bullet"/>
+      <w:lvlText w:val="-"/>
+      <w:lvlJc w:val="left"/>
+      <w:pPr>
+        <w:ind w:left="1440" w:hanging="360"/>
+      </w:pPr>
+      <w:rPr>
+        <w:rFonts w:ascii="Calibri Light" w:eastAsiaTheme="minorHAnsi" w:hAnsi="Calibri Light" w:cs="Calibri Light" w:hint="default"/>
+      </w:rPr>
+    </w:lvl>
+    <w:lvl w:ilvl="1" w:tplc="04180003" w:tentative="1">
+      <w:start w:val="1"/>
+      <w:numFmt w:val="bullet"/>
+      <w:lvlText w:val="o"/>
+      <w:lvlJc w:val="left"/>
+      <w:pPr>
+        <w:ind w:left="2160" w:hanging="360"/>
+      </w:pPr>
+      <w:rPr>
+        <w:rFonts w:ascii="Courier New" w:hAnsi="Courier New" w:cs="Courier New" w:hint="default"/>
+      </w:rPr>
+    </w:lvl>
+    <w:lvl w:ilvl="2" w:tplc="04180005" w:tentative="1">
+      <w:start w:val="1"/>
+      <w:numFmt w:val="bullet"/>
+      <w:lvlText w:val=""/>
+      <w:lvlJc w:val="left"/>
+      <w:pPr>
+        <w:ind w:left="2880" w:hanging="360"/>
+      </w:pPr>
+      <w:rPr>
+        <w:rFonts w:ascii="Wingdings" w:hAnsi="Wingdings" w:hint="default"/>
+      </w:rPr>
+    </w:lvl>
+    <w:lvl w:ilvl="3" w:tplc="04180001" w:tentative="1">
+      <w:start w:val="1"/>
+      <w:numFmt w:val="bullet"/>
+      <w:lvlText w:val=""/>
+      <w:lvlJc w:val="left"/>
+      <w:pPr>
+        <w:ind w:left="3600" w:hanging="360"/>
+      </w:pPr>
+      <w:rPr>
+        <w:rFonts w:ascii="Symbol" w:hAnsi="Symbol" w:hint="default"/>
+      </w:rPr>
+    </w:lvl>
+    <w:lvl w:ilvl="4" w:tplc="04180003" w:tentative="1">
+      <w:start w:val="1"/>
+      <w:numFmt w:val="bullet"/>
+      <w:lvlText w:val="o"/>
+      <w:lvlJc w:val="left"/>
+      <w:pPr>
+        <w:ind w:left="4320" w:hanging="360"/>
+      </w:pPr>
+      <w:rPr>
+        <w:rFonts w:ascii="Courier New" w:hAnsi="Courier New" w:cs="Courier New" w:hint="default"/>
+      </w:rPr>
+    </w:lvl>
+    <w:lvl w:ilvl="5" w:tplc="04180005" w:tentative="1">
+      <w:start w:val="1"/>
+      <w:numFmt w:val="bullet"/>
+      <w:lvlText w:val=""/>
+      <w:lvlJc w:val="left"/>
+      <w:pPr>
+        <w:ind w:left="5040" w:hanging="360"/>
+      </w:pPr>
+      <w:rPr>
+        <w:rFonts w:ascii="Wingdings" w:hAnsi="Wingdings" w:hint="default"/>
+      </w:rPr>
+    </w:lvl>
+    <w:lvl w:ilvl="6" w:tplc="04180001" w:tentative="1">
+      <w:start w:val="1"/>
+      <w:numFmt w:val="bullet"/>
+      <w:lvlText w:val=""/>
+      <w:lvlJc w:val="left"/>
+      <w:pPr>
+        <w:ind w:left="5760" w:hanging="360"/>
+      </w:pPr>
+      <w:rPr>
+        <w:rFonts w:ascii="Symbol" w:hAnsi="Symbol" w:hint="default"/>
+      </w:rPr>
+    </w:lvl>
+    <w:lvl w:ilvl="7" w:tplc="04180003" w:tentative="1">
+      <w:start w:val="1"/>
+      <w:numFmt w:val="bullet"/>
+      <w:lvlText w:val="o"/>
+      <w:lvlJc w:val="left"/>
+      <w:pPr>
+        <w:ind w:left="6480" w:hanging="360"/>
+      </w:pPr>
+      <w:rPr>
+        <w:rFonts w:ascii="Courier New" w:hAnsi="Courier New" w:cs="Courier New" w:hint="default"/>
+      </w:rPr>
+    </w:lvl>
+    <w:lvl w:ilvl="8" w:tplc="04180005" w:tentative="1">
+      <w:start w:val="1"/>
+      <w:numFmt w:val="bullet"/>
+      <w:lvlText w:val=""/>
+      <w:lvlJc w:val="left"/>
+      <w:pPr>
+        <w:ind w:left="7200" w:hanging="360"/>
+      </w:pPr>
+      <w:rPr>
+        <w:rFonts w:ascii="Wingdings" w:hAnsi="Wingdings" w:hint="default"/>
+      </w:rPr>
+    </w:lvl>
+  </w:abstractNum>
+  <w:abstractNum w:abstractNumId="6" w15:restartNumberingAfterBreak="0">
     <w:nsid w:val="3E992913"/>
     <w:multiLevelType w:val="hybridMultilevel"/>
-    <w:tmpl w:val="EA80B8D6"/>
+    <w:tmpl w:val="7AD4AFF2"/>
     <w:lvl w:ilvl="0" w:tplc="0418000F">
       <w:start w:val="1"/>
       <w:numFmt w:val="decimal"/>
@@ -2045,7 +5262,7 @@
       </w:pPr>
     </w:lvl>
   </w:abstractNum>
-  <w:abstractNum w:abstractNumId="5" w15:restartNumberingAfterBreak="0">
+  <w:abstractNum w:abstractNumId="7" w15:restartNumberingAfterBreak="0">
     <w:nsid w:val="4E265541"/>
     <w:multiLevelType w:val="hybridMultilevel"/>
     <w:tmpl w:val="EFE26EEE"/>
@@ -2157,7 +5374,7 @@
       </w:rPr>
     </w:lvl>
   </w:abstractNum>
-  <w:abstractNum w:abstractNumId="6" w15:restartNumberingAfterBreak="0">
+  <w:abstractNum w:abstractNumId="8" w15:restartNumberingAfterBreak="0">
     <w:nsid w:val="58BE41C0"/>
     <w:multiLevelType w:val="hybridMultilevel"/>
     <w:tmpl w:val="0E88CA92"/>
@@ -2269,7 +5486,7 @@
       </w:rPr>
     </w:lvl>
   </w:abstractNum>
-  <w:abstractNum w:abstractNumId="7" w15:restartNumberingAfterBreak="0">
+  <w:abstractNum w:abstractNumId="9" w15:restartNumberingAfterBreak="0">
     <w:nsid w:val="63784F29"/>
     <w:multiLevelType w:val="hybridMultilevel"/>
     <w:tmpl w:val="18225A02"/>
@@ -2381,7 +5598,343 @@
       </w:rPr>
     </w:lvl>
   </w:abstractNum>
-  <w:abstractNum w:abstractNumId="8" w15:restartNumberingAfterBreak="0">
+  <w:abstractNum w:abstractNumId="10" w15:restartNumberingAfterBreak="0">
+    <w:nsid w:val="67FD292F"/>
+    <w:multiLevelType w:val="hybridMultilevel"/>
+    <w:tmpl w:val="51663342"/>
+    <w:lvl w:ilvl="0" w:tplc="2376CD24">
+      <w:numFmt w:val="bullet"/>
+      <w:lvlText w:val="-"/>
+      <w:lvlJc w:val="left"/>
+      <w:pPr>
+        <w:ind w:left="1440" w:hanging="360"/>
+      </w:pPr>
+      <w:rPr>
+        <w:rFonts w:ascii="Calibri Light" w:eastAsiaTheme="minorHAnsi" w:hAnsi="Calibri Light" w:cs="Calibri Light" w:hint="default"/>
+      </w:rPr>
+    </w:lvl>
+    <w:lvl w:ilvl="1" w:tplc="04180003" w:tentative="1">
+      <w:start w:val="1"/>
+      <w:numFmt w:val="bullet"/>
+      <w:lvlText w:val="o"/>
+      <w:lvlJc w:val="left"/>
+      <w:pPr>
+        <w:ind w:left="2160" w:hanging="360"/>
+      </w:pPr>
+      <w:rPr>
+        <w:rFonts w:ascii="Courier New" w:hAnsi="Courier New" w:cs="Courier New" w:hint="default"/>
+      </w:rPr>
+    </w:lvl>
+    <w:lvl w:ilvl="2" w:tplc="04180005" w:tentative="1">
+      <w:start w:val="1"/>
+      <w:numFmt w:val="bullet"/>
+      <w:lvlText w:val=""/>
+      <w:lvlJc w:val="left"/>
+      <w:pPr>
+        <w:ind w:left="2880" w:hanging="360"/>
+      </w:pPr>
+      <w:rPr>
+        <w:rFonts w:ascii="Wingdings" w:hAnsi="Wingdings" w:hint="default"/>
+      </w:rPr>
+    </w:lvl>
+    <w:lvl w:ilvl="3" w:tplc="04180001" w:tentative="1">
+      <w:start w:val="1"/>
+      <w:numFmt w:val="bullet"/>
+      <w:lvlText w:val=""/>
+      <w:lvlJc w:val="left"/>
+      <w:pPr>
+        <w:ind w:left="3600" w:hanging="360"/>
+      </w:pPr>
+      <w:rPr>
+        <w:rFonts w:ascii="Symbol" w:hAnsi="Symbol" w:hint="default"/>
+      </w:rPr>
+    </w:lvl>
+    <w:lvl w:ilvl="4" w:tplc="04180003" w:tentative="1">
+      <w:start w:val="1"/>
+      <w:numFmt w:val="bullet"/>
+      <w:lvlText w:val="o"/>
+      <w:lvlJc w:val="left"/>
+      <w:pPr>
+        <w:ind w:left="4320" w:hanging="360"/>
+      </w:pPr>
+      <w:rPr>
+        <w:rFonts w:ascii="Courier New" w:hAnsi="Courier New" w:cs="Courier New" w:hint="default"/>
+      </w:rPr>
+    </w:lvl>
+    <w:lvl w:ilvl="5" w:tplc="04180005" w:tentative="1">
+      <w:start w:val="1"/>
+      <w:numFmt w:val="bullet"/>
+      <w:lvlText w:val=""/>
+      <w:lvlJc w:val="left"/>
+      <w:pPr>
+        <w:ind w:left="5040" w:hanging="360"/>
+      </w:pPr>
+      <w:rPr>
+        <w:rFonts w:ascii="Wingdings" w:hAnsi="Wingdings" w:hint="default"/>
+      </w:rPr>
+    </w:lvl>
+    <w:lvl w:ilvl="6" w:tplc="04180001" w:tentative="1">
+      <w:start w:val="1"/>
+      <w:numFmt w:val="bullet"/>
+      <w:lvlText w:val=""/>
+      <w:lvlJc w:val="left"/>
+      <w:pPr>
+        <w:ind w:left="5760" w:hanging="360"/>
+      </w:pPr>
+      <w:rPr>
+        <w:rFonts w:ascii="Symbol" w:hAnsi="Symbol" w:hint="default"/>
+      </w:rPr>
+    </w:lvl>
+    <w:lvl w:ilvl="7" w:tplc="04180003" w:tentative="1">
+      <w:start w:val="1"/>
+      <w:numFmt w:val="bullet"/>
+      <w:lvlText w:val="o"/>
+      <w:lvlJc w:val="left"/>
+      <w:pPr>
+        <w:ind w:left="6480" w:hanging="360"/>
+      </w:pPr>
+      <w:rPr>
+        <w:rFonts w:ascii="Courier New" w:hAnsi="Courier New" w:cs="Courier New" w:hint="default"/>
+      </w:rPr>
+    </w:lvl>
+    <w:lvl w:ilvl="8" w:tplc="04180005" w:tentative="1">
+      <w:start w:val="1"/>
+      <w:numFmt w:val="bullet"/>
+      <w:lvlText w:val=""/>
+      <w:lvlJc w:val="left"/>
+      <w:pPr>
+        <w:ind w:left="7200" w:hanging="360"/>
+      </w:pPr>
+      <w:rPr>
+        <w:rFonts w:ascii="Wingdings" w:hAnsi="Wingdings" w:hint="default"/>
+      </w:rPr>
+    </w:lvl>
+  </w:abstractNum>
+  <w:abstractNum w:abstractNumId="11" w15:restartNumberingAfterBreak="0">
+    <w:nsid w:val="68A13D92"/>
+    <w:multiLevelType w:val="hybridMultilevel"/>
+    <w:tmpl w:val="FFA2A9D2"/>
+    <w:lvl w:ilvl="0" w:tplc="2376CD24">
+      <w:numFmt w:val="bullet"/>
+      <w:lvlText w:val="-"/>
+      <w:lvlJc w:val="left"/>
+      <w:pPr>
+        <w:ind w:left="1440" w:hanging="360"/>
+      </w:pPr>
+      <w:rPr>
+        <w:rFonts w:ascii="Calibri Light" w:eastAsiaTheme="minorHAnsi" w:hAnsi="Calibri Light" w:cs="Calibri Light" w:hint="default"/>
+      </w:rPr>
+    </w:lvl>
+    <w:lvl w:ilvl="1" w:tplc="04180003" w:tentative="1">
+      <w:start w:val="1"/>
+      <w:numFmt w:val="bullet"/>
+      <w:lvlText w:val="o"/>
+      <w:lvlJc w:val="left"/>
+      <w:pPr>
+        <w:ind w:left="2160" w:hanging="360"/>
+      </w:pPr>
+      <w:rPr>
+        <w:rFonts w:ascii="Courier New" w:hAnsi="Courier New" w:cs="Courier New" w:hint="default"/>
+      </w:rPr>
+    </w:lvl>
+    <w:lvl w:ilvl="2" w:tplc="04180005" w:tentative="1">
+      <w:start w:val="1"/>
+      <w:numFmt w:val="bullet"/>
+      <w:lvlText w:val=""/>
+      <w:lvlJc w:val="left"/>
+      <w:pPr>
+        <w:ind w:left="2880" w:hanging="360"/>
+      </w:pPr>
+      <w:rPr>
+        <w:rFonts w:ascii="Wingdings" w:hAnsi="Wingdings" w:hint="default"/>
+      </w:rPr>
+    </w:lvl>
+    <w:lvl w:ilvl="3" w:tplc="04180001" w:tentative="1">
+      <w:start w:val="1"/>
+      <w:numFmt w:val="bullet"/>
+      <w:lvlText w:val=""/>
+      <w:lvlJc w:val="left"/>
+      <w:pPr>
+        <w:ind w:left="3600" w:hanging="360"/>
+      </w:pPr>
+      <w:rPr>
+        <w:rFonts w:ascii="Symbol" w:hAnsi="Symbol" w:hint="default"/>
+      </w:rPr>
+    </w:lvl>
+    <w:lvl w:ilvl="4" w:tplc="04180003" w:tentative="1">
+      <w:start w:val="1"/>
+      <w:numFmt w:val="bullet"/>
+      <w:lvlText w:val="o"/>
+      <w:lvlJc w:val="left"/>
+      <w:pPr>
+        <w:ind w:left="4320" w:hanging="360"/>
+      </w:pPr>
+      <w:rPr>
+        <w:rFonts w:ascii="Courier New" w:hAnsi="Courier New" w:cs="Courier New" w:hint="default"/>
+      </w:rPr>
+    </w:lvl>
+    <w:lvl w:ilvl="5" w:tplc="04180005" w:tentative="1">
+      <w:start w:val="1"/>
+      <w:numFmt w:val="bullet"/>
+      <w:lvlText w:val=""/>
+      <w:lvlJc w:val="left"/>
+      <w:pPr>
+        <w:ind w:left="5040" w:hanging="360"/>
+      </w:pPr>
+      <w:rPr>
+        <w:rFonts w:ascii="Wingdings" w:hAnsi="Wingdings" w:hint="default"/>
+      </w:rPr>
+    </w:lvl>
+    <w:lvl w:ilvl="6" w:tplc="04180001" w:tentative="1">
+      <w:start w:val="1"/>
+      <w:numFmt w:val="bullet"/>
+      <w:lvlText w:val=""/>
+      <w:lvlJc w:val="left"/>
+      <w:pPr>
+        <w:ind w:left="5760" w:hanging="360"/>
+      </w:pPr>
+      <w:rPr>
+        <w:rFonts w:ascii="Symbol" w:hAnsi="Symbol" w:hint="default"/>
+      </w:rPr>
+    </w:lvl>
+    <w:lvl w:ilvl="7" w:tplc="04180003" w:tentative="1">
+      <w:start w:val="1"/>
+      <w:numFmt w:val="bullet"/>
+      <w:lvlText w:val="o"/>
+      <w:lvlJc w:val="left"/>
+      <w:pPr>
+        <w:ind w:left="6480" w:hanging="360"/>
+      </w:pPr>
+      <w:rPr>
+        <w:rFonts w:ascii="Courier New" w:hAnsi="Courier New" w:cs="Courier New" w:hint="default"/>
+      </w:rPr>
+    </w:lvl>
+    <w:lvl w:ilvl="8" w:tplc="04180005" w:tentative="1">
+      <w:start w:val="1"/>
+      <w:numFmt w:val="bullet"/>
+      <w:lvlText w:val=""/>
+      <w:lvlJc w:val="left"/>
+      <w:pPr>
+        <w:ind w:left="7200" w:hanging="360"/>
+      </w:pPr>
+      <w:rPr>
+        <w:rFonts w:ascii="Wingdings" w:hAnsi="Wingdings" w:hint="default"/>
+      </w:rPr>
+    </w:lvl>
+  </w:abstractNum>
+  <w:abstractNum w:abstractNumId="12" w15:restartNumberingAfterBreak="0">
+    <w:nsid w:val="6969407E"/>
+    <w:multiLevelType w:val="hybridMultilevel"/>
+    <w:tmpl w:val="E7EE27FE"/>
+    <w:lvl w:ilvl="0" w:tplc="2376CD24">
+      <w:numFmt w:val="bullet"/>
+      <w:lvlText w:val="-"/>
+      <w:lvlJc w:val="left"/>
+      <w:pPr>
+        <w:ind w:left="1080" w:hanging="360"/>
+      </w:pPr>
+      <w:rPr>
+        <w:rFonts w:ascii="Calibri Light" w:eastAsiaTheme="minorHAnsi" w:hAnsi="Calibri Light" w:cs="Calibri Light" w:hint="default"/>
+      </w:rPr>
+    </w:lvl>
+    <w:lvl w:ilvl="1" w:tplc="04180003" w:tentative="1">
+      <w:start w:val="1"/>
+      <w:numFmt w:val="bullet"/>
+      <w:lvlText w:val="o"/>
+      <w:lvlJc w:val="left"/>
+      <w:pPr>
+        <w:ind w:left="1800" w:hanging="360"/>
+      </w:pPr>
+      <w:rPr>
+        <w:rFonts w:ascii="Courier New" w:hAnsi="Courier New" w:cs="Courier New" w:hint="default"/>
+      </w:rPr>
+    </w:lvl>
+    <w:lvl w:ilvl="2" w:tplc="04180005" w:tentative="1">
+      <w:start w:val="1"/>
+      <w:numFmt w:val="bullet"/>
+      <w:lvlText w:val=""/>
+      <w:lvlJc w:val="left"/>
+      <w:pPr>
+        <w:ind w:left="2520" w:hanging="360"/>
+      </w:pPr>
+      <w:rPr>
+        <w:rFonts w:ascii="Wingdings" w:hAnsi="Wingdings" w:hint="default"/>
+      </w:rPr>
+    </w:lvl>
+    <w:lvl w:ilvl="3" w:tplc="04180001" w:tentative="1">
+      <w:start w:val="1"/>
+      <w:numFmt w:val="bullet"/>
+      <w:lvlText w:val=""/>
+      <w:lvlJc w:val="left"/>
+      <w:pPr>
+        <w:ind w:left="3240" w:hanging="360"/>
+      </w:pPr>
+      <w:rPr>
+        <w:rFonts w:ascii="Symbol" w:hAnsi="Symbol" w:hint="default"/>
+      </w:rPr>
+    </w:lvl>
+    <w:lvl w:ilvl="4" w:tplc="04180003" w:tentative="1">
+      <w:start w:val="1"/>
+      <w:numFmt w:val="bullet"/>
+      <w:lvlText w:val="o"/>
+      <w:lvlJc w:val="left"/>
+      <w:pPr>
+        <w:ind w:left="3960" w:hanging="360"/>
+      </w:pPr>
+      <w:rPr>
+        <w:rFonts w:ascii="Courier New" w:hAnsi="Courier New" w:cs="Courier New" w:hint="default"/>
+      </w:rPr>
+    </w:lvl>
+    <w:lvl w:ilvl="5" w:tplc="04180005" w:tentative="1">
+      <w:start w:val="1"/>
+      <w:numFmt w:val="bullet"/>
+      <w:lvlText w:val=""/>
+      <w:lvlJc w:val="left"/>
+      <w:pPr>
+        <w:ind w:left="4680" w:hanging="360"/>
+      </w:pPr>
+      <w:rPr>
+        <w:rFonts w:ascii="Wingdings" w:hAnsi="Wingdings" w:hint="default"/>
+      </w:rPr>
+    </w:lvl>
+    <w:lvl w:ilvl="6" w:tplc="04180001" w:tentative="1">
+      <w:start w:val="1"/>
+      <w:numFmt w:val="bullet"/>
+      <w:lvlText w:val=""/>
+      <w:lvlJc w:val="left"/>
+      <w:pPr>
+        <w:ind w:left="5400" w:hanging="360"/>
+      </w:pPr>
+      <w:rPr>
+        <w:rFonts w:ascii="Symbol" w:hAnsi="Symbol" w:hint="default"/>
+      </w:rPr>
+    </w:lvl>
+    <w:lvl w:ilvl="7" w:tplc="04180003" w:tentative="1">
+      <w:start w:val="1"/>
+      <w:numFmt w:val="bullet"/>
+      <w:lvlText w:val="o"/>
+      <w:lvlJc w:val="left"/>
+      <w:pPr>
+        <w:ind w:left="6120" w:hanging="360"/>
+      </w:pPr>
+      <w:rPr>
+        <w:rFonts w:ascii="Courier New" w:hAnsi="Courier New" w:cs="Courier New" w:hint="default"/>
+      </w:rPr>
+    </w:lvl>
+    <w:lvl w:ilvl="8" w:tplc="04180005" w:tentative="1">
+      <w:start w:val="1"/>
+      <w:numFmt w:val="bullet"/>
+      <w:lvlText w:val=""/>
+      <w:lvlJc w:val="left"/>
+      <w:pPr>
+        <w:ind w:left="6840" w:hanging="360"/>
+      </w:pPr>
+      <w:rPr>
+        <w:rFonts w:ascii="Wingdings" w:hAnsi="Wingdings" w:hint="default"/>
+      </w:rPr>
+    </w:lvl>
+  </w:abstractNum>
+  <w:abstractNum w:abstractNumId="13" w15:restartNumberingAfterBreak="0">
     <w:nsid w:val="6AFD3CE5"/>
     <w:multiLevelType w:val="hybridMultilevel"/>
     <w:tmpl w:val="B472071A"/>
@@ -2467,7 +6020,7 @@
       </w:pPr>
     </w:lvl>
   </w:abstractNum>
-  <w:abstractNum w:abstractNumId="9" w15:restartNumberingAfterBreak="0">
+  <w:abstractNum w:abstractNumId="14" w15:restartNumberingAfterBreak="0">
     <w:nsid w:val="72642C4E"/>
     <w:multiLevelType w:val="hybridMultilevel"/>
     <w:tmpl w:val="B3508CE8"/>
@@ -2553,35 +6106,280 @@
       </w:pPr>
     </w:lvl>
   </w:abstractNum>
+  <w:abstractNum w:abstractNumId="15" w15:restartNumberingAfterBreak="0">
+    <w:nsid w:val="775E1FFC"/>
+    <w:multiLevelType w:val="hybridMultilevel"/>
+    <w:tmpl w:val="77DE0E9C"/>
+    <w:lvl w:ilvl="0" w:tplc="2376CD24">
+      <w:numFmt w:val="bullet"/>
+      <w:lvlText w:val="-"/>
+      <w:lvlJc w:val="left"/>
+      <w:pPr>
+        <w:ind w:left="1440" w:hanging="360"/>
+      </w:pPr>
+      <w:rPr>
+        <w:rFonts w:ascii="Calibri Light" w:eastAsiaTheme="minorHAnsi" w:hAnsi="Calibri Light" w:cs="Calibri Light" w:hint="default"/>
+      </w:rPr>
+    </w:lvl>
+    <w:lvl w:ilvl="1" w:tplc="04180003" w:tentative="1">
+      <w:start w:val="1"/>
+      <w:numFmt w:val="bullet"/>
+      <w:lvlText w:val="o"/>
+      <w:lvlJc w:val="left"/>
+      <w:pPr>
+        <w:ind w:left="2160" w:hanging="360"/>
+      </w:pPr>
+      <w:rPr>
+        <w:rFonts w:ascii="Courier New" w:hAnsi="Courier New" w:cs="Courier New" w:hint="default"/>
+      </w:rPr>
+    </w:lvl>
+    <w:lvl w:ilvl="2" w:tplc="04180005" w:tentative="1">
+      <w:start w:val="1"/>
+      <w:numFmt w:val="bullet"/>
+      <w:lvlText w:val=""/>
+      <w:lvlJc w:val="left"/>
+      <w:pPr>
+        <w:ind w:left="2880" w:hanging="360"/>
+      </w:pPr>
+      <w:rPr>
+        <w:rFonts w:ascii="Wingdings" w:hAnsi="Wingdings" w:hint="default"/>
+      </w:rPr>
+    </w:lvl>
+    <w:lvl w:ilvl="3" w:tplc="04180001" w:tentative="1">
+      <w:start w:val="1"/>
+      <w:numFmt w:val="bullet"/>
+      <w:lvlText w:val=""/>
+      <w:lvlJc w:val="left"/>
+      <w:pPr>
+        <w:ind w:left="3600" w:hanging="360"/>
+      </w:pPr>
+      <w:rPr>
+        <w:rFonts w:ascii="Symbol" w:hAnsi="Symbol" w:hint="default"/>
+      </w:rPr>
+    </w:lvl>
+    <w:lvl w:ilvl="4" w:tplc="04180003" w:tentative="1">
+      <w:start w:val="1"/>
+      <w:numFmt w:val="bullet"/>
+      <w:lvlText w:val="o"/>
+      <w:lvlJc w:val="left"/>
+      <w:pPr>
+        <w:ind w:left="4320" w:hanging="360"/>
+      </w:pPr>
+      <w:rPr>
+        <w:rFonts w:ascii="Courier New" w:hAnsi="Courier New" w:cs="Courier New" w:hint="default"/>
+      </w:rPr>
+    </w:lvl>
+    <w:lvl w:ilvl="5" w:tplc="04180005" w:tentative="1">
+      <w:start w:val="1"/>
+      <w:numFmt w:val="bullet"/>
+      <w:lvlText w:val=""/>
+      <w:lvlJc w:val="left"/>
+      <w:pPr>
+        <w:ind w:left="5040" w:hanging="360"/>
+      </w:pPr>
+      <w:rPr>
+        <w:rFonts w:ascii="Wingdings" w:hAnsi="Wingdings" w:hint="default"/>
+      </w:rPr>
+    </w:lvl>
+    <w:lvl w:ilvl="6" w:tplc="04180001" w:tentative="1">
+      <w:start w:val="1"/>
+      <w:numFmt w:val="bullet"/>
+      <w:lvlText w:val=""/>
+      <w:lvlJc w:val="left"/>
+      <w:pPr>
+        <w:ind w:left="5760" w:hanging="360"/>
+      </w:pPr>
+      <w:rPr>
+        <w:rFonts w:ascii="Symbol" w:hAnsi="Symbol" w:hint="default"/>
+      </w:rPr>
+    </w:lvl>
+    <w:lvl w:ilvl="7" w:tplc="04180003" w:tentative="1">
+      <w:start w:val="1"/>
+      <w:numFmt w:val="bullet"/>
+      <w:lvlText w:val="o"/>
+      <w:lvlJc w:val="left"/>
+      <w:pPr>
+        <w:ind w:left="6480" w:hanging="360"/>
+      </w:pPr>
+      <w:rPr>
+        <w:rFonts w:ascii="Courier New" w:hAnsi="Courier New" w:cs="Courier New" w:hint="default"/>
+      </w:rPr>
+    </w:lvl>
+    <w:lvl w:ilvl="8" w:tplc="04180005" w:tentative="1">
+      <w:start w:val="1"/>
+      <w:numFmt w:val="bullet"/>
+      <w:lvlText w:val=""/>
+      <w:lvlJc w:val="left"/>
+      <w:pPr>
+        <w:ind w:left="7200" w:hanging="360"/>
+      </w:pPr>
+      <w:rPr>
+        <w:rFonts w:ascii="Wingdings" w:hAnsi="Wingdings" w:hint="default"/>
+      </w:rPr>
+    </w:lvl>
+  </w:abstractNum>
+  <w:abstractNum w:abstractNumId="16" w15:restartNumberingAfterBreak="0">
+    <w:nsid w:val="777B04EE"/>
+    <w:multiLevelType w:val="hybridMultilevel"/>
+    <w:tmpl w:val="B05C30DA"/>
+    <w:lvl w:ilvl="0" w:tplc="2376CD24">
+      <w:numFmt w:val="bullet"/>
+      <w:lvlText w:val="-"/>
+      <w:lvlJc w:val="left"/>
+      <w:pPr>
+        <w:ind w:left="1440" w:hanging="360"/>
+      </w:pPr>
+      <w:rPr>
+        <w:rFonts w:ascii="Calibri Light" w:eastAsiaTheme="minorHAnsi" w:hAnsi="Calibri Light" w:cs="Calibri Light" w:hint="default"/>
+      </w:rPr>
+    </w:lvl>
+    <w:lvl w:ilvl="1" w:tplc="04180003" w:tentative="1">
+      <w:start w:val="1"/>
+      <w:numFmt w:val="bullet"/>
+      <w:lvlText w:val="o"/>
+      <w:lvlJc w:val="left"/>
+      <w:pPr>
+        <w:ind w:left="2160" w:hanging="360"/>
+      </w:pPr>
+      <w:rPr>
+        <w:rFonts w:ascii="Courier New" w:hAnsi="Courier New" w:cs="Courier New" w:hint="default"/>
+      </w:rPr>
+    </w:lvl>
+    <w:lvl w:ilvl="2" w:tplc="04180005" w:tentative="1">
+      <w:start w:val="1"/>
+      <w:numFmt w:val="bullet"/>
+      <w:lvlText w:val=""/>
+      <w:lvlJc w:val="left"/>
+      <w:pPr>
+        <w:ind w:left="2880" w:hanging="360"/>
+      </w:pPr>
+      <w:rPr>
+        <w:rFonts w:ascii="Wingdings" w:hAnsi="Wingdings" w:hint="default"/>
+      </w:rPr>
+    </w:lvl>
+    <w:lvl w:ilvl="3" w:tplc="04180001" w:tentative="1">
+      <w:start w:val="1"/>
+      <w:numFmt w:val="bullet"/>
+      <w:lvlText w:val=""/>
+      <w:lvlJc w:val="left"/>
+      <w:pPr>
+        <w:ind w:left="3600" w:hanging="360"/>
+      </w:pPr>
+      <w:rPr>
+        <w:rFonts w:ascii="Symbol" w:hAnsi="Symbol" w:hint="default"/>
+      </w:rPr>
+    </w:lvl>
+    <w:lvl w:ilvl="4" w:tplc="04180003" w:tentative="1">
+      <w:start w:val="1"/>
+      <w:numFmt w:val="bullet"/>
+      <w:lvlText w:val="o"/>
+      <w:lvlJc w:val="left"/>
+      <w:pPr>
+        <w:ind w:left="4320" w:hanging="360"/>
+      </w:pPr>
+      <w:rPr>
+        <w:rFonts w:ascii="Courier New" w:hAnsi="Courier New" w:cs="Courier New" w:hint="default"/>
+      </w:rPr>
+    </w:lvl>
+    <w:lvl w:ilvl="5" w:tplc="04180005" w:tentative="1">
+      <w:start w:val="1"/>
+      <w:numFmt w:val="bullet"/>
+      <w:lvlText w:val=""/>
+      <w:lvlJc w:val="left"/>
+      <w:pPr>
+        <w:ind w:left="5040" w:hanging="360"/>
+      </w:pPr>
+      <w:rPr>
+        <w:rFonts w:ascii="Wingdings" w:hAnsi="Wingdings" w:hint="default"/>
+      </w:rPr>
+    </w:lvl>
+    <w:lvl w:ilvl="6" w:tplc="04180001" w:tentative="1">
+      <w:start w:val="1"/>
+      <w:numFmt w:val="bullet"/>
+      <w:lvlText w:val=""/>
+      <w:lvlJc w:val="left"/>
+      <w:pPr>
+        <w:ind w:left="5760" w:hanging="360"/>
+      </w:pPr>
+      <w:rPr>
+        <w:rFonts w:ascii="Symbol" w:hAnsi="Symbol" w:hint="default"/>
+      </w:rPr>
+    </w:lvl>
+    <w:lvl w:ilvl="7" w:tplc="04180003" w:tentative="1">
+      <w:start w:val="1"/>
+      <w:numFmt w:val="bullet"/>
+      <w:lvlText w:val="o"/>
+      <w:lvlJc w:val="left"/>
+      <w:pPr>
+        <w:ind w:left="6480" w:hanging="360"/>
+      </w:pPr>
+      <w:rPr>
+        <w:rFonts w:ascii="Courier New" w:hAnsi="Courier New" w:cs="Courier New" w:hint="default"/>
+      </w:rPr>
+    </w:lvl>
+    <w:lvl w:ilvl="8" w:tplc="04180005" w:tentative="1">
+      <w:start w:val="1"/>
+      <w:numFmt w:val="bullet"/>
+      <w:lvlText w:val=""/>
+      <w:lvlJc w:val="left"/>
+      <w:pPr>
+        <w:ind w:left="7200" w:hanging="360"/>
+      </w:pPr>
+      <w:rPr>
+        <w:rFonts w:ascii="Wingdings" w:hAnsi="Wingdings" w:hint="default"/>
+      </w:rPr>
+    </w:lvl>
+  </w:abstractNum>
   <w:num w:numId="1">
-    <w:abstractNumId w:val="8"/>
+    <w:abstractNumId w:val="13"/>
   </w:num>
   <w:num w:numId="2">
     <w:abstractNumId w:val="0"/>
   </w:num>
   <w:num w:numId="3">
-    <w:abstractNumId w:val="9"/>
+    <w:abstractNumId w:val="14"/>
   </w:num>
   <w:num w:numId="4">
-    <w:abstractNumId w:val="4"/>
+    <w:abstractNumId w:val="6"/>
   </w:num>
   <w:num w:numId="5">
     <w:abstractNumId w:val="1"/>
   </w:num>
   <w:num w:numId="6">
+    <w:abstractNumId w:val="4"/>
+  </w:num>
+  <w:num w:numId="7">
     <w:abstractNumId w:val="3"/>
   </w:num>
-  <w:num w:numId="7">
+  <w:num w:numId="8">
+    <w:abstractNumId w:val="7"/>
+  </w:num>
+  <w:num w:numId="9">
+    <w:abstractNumId w:val="9"/>
+  </w:num>
+  <w:num w:numId="10">
+    <w:abstractNumId w:val="8"/>
+  </w:num>
+  <w:num w:numId="11">
+    <w:abstractNumId w:val="11"/>
+  </w:num>
+  <w:num w:numId="12">
+    <w:abstractNumId w:val="15"/>
+  </w:num>
+  <w:num w:numId="13">
+    <w:abstractNumId w:val="16"/>
+  </w:num>
+  <w:num w:numId="14">
+    <w:abstractNumId w:val="5"/>
+  </w:num>
+  <w:num w:numId="15">
     <w:abstractNumId w:val="2"/>
   </w:num>
-  <w:num w:numId="8">
-    <w:abstractNumId w:val="5"/>
+  <w:num w:numId="16">
+    <w:abstractNumId w:val="10"/>
   </w:num>
-  <w:num w:numId="9">
-    <w:abstractNumId w:val="7"/>
-  </w:num>
-  <w:num w:numId="10">
-    <w:abstractNumId w:val="6"/>
+  <w:num w:numId="17">
+    <w:abstractNumId w:val="12"/>
   </w:num>
 </w:numbering>
 </file>

</xml_diff>

<commit_message>
done until point 8
</commit_message>
<xml_diff>
--- a/First Year/Second Semester/Databases/Project/132_Mincu_AdrianLucian-proiect.docx
+++ b/First Year/Second Semester/Databases/Project/132_Mincu_AdrianLucian-proiect.docx
@@ -1659,16 +1659,7 @@
           <w:szCs w:val="28"/>
           <w:lang w:val="en-US"/>
         </w:rPr>
-        <w:t xml:space="preserve">entitate </w:t>
-      </w:r>
-      <w:r>
-        <w:rPr>
-          <w:rFonts w:asciiTheme="majorHAnsi" w:hAnsiTheme="majorHAnsi" w:cstheme="majorHAnsi"/>
-          <w:sz w:val="28"/>
-          <w:szCs w:val="28"/>
-          <w:lang w:val="en-US"/>
-        </w:rPr>
-        <w:t xml:space="preserve">dependentă de </w:t>
+        <w:t xml:space="preserve">entitate dependentă de </w:t>
       </w:r>
       <w:r>
         <w:rPr>
@@ -2296,52 +2287,7 @@
           <w:lang w:val="en-US"/>
         </w:rPr>
         <w:lastRenderedPageBreak/>
-        <w:t>UTILIZATOR_</w:t>
-      </w:r>
-      <w:r>
-        <w:rPr>
-          <w:rFonts w:asciiTheme="majorHAnsi" w:hAnsiTheme="majorHAnsi" w:cstheme="majorHAnsi"/>
-          <w:sz w:val="28"/>
-          <w:szCs w:val="28"/>
-          <w:lang w:val="en-US"/>
-        </w:rPr>
-        <w:t xml:space="preserve">adaugă </w:t>
-      </w:r>
-      <w:r>
-        <w:rPr>
-          <w:rFonts w:asciiTheme="majorHAnsi" w:hAnsiTheme="majorHAnsi" w:cstheme="majorHAnsi"/>
-          <w:sz w:val="28"/>
-          <w:szCs w:val="28"/>
-          <w:lang w:val="en-US"/>
-        </w:rPr>
-        <w:t>_o_</w:t>
-      </w:r>
-      <w:r>
-        <w:rPr>
-          <w:rFonts w:asciiTheme="majorHAnsi" w:hAnsiTheme="majorHAnsi" w:cstheme="majorHAnsi"/>
-          <w:sz w:val="28"/>
-          <w:szCs w:val="28"/>
-          <w:lang w:val="en-US"/>
-        </w:rPr>
-        <w:t>PLATĂ</w:t>
-      </w:r>
-      <w:r>
-        <w:rPr>
-          <w:rFonts w:asciiTheme="majorHAnsi" w:hAnsiTheme="majorHAnsi" w:cstheme="majorHAnsi"/>
-          <w:sz w:val="28"/>
-          <w:szCs w:val="28"/>
-          <w:lang w:val="en-US"/>
-        </w:rPr>
-        <w:t xml:space="preserve"> = relație între UTILIZATOR și </w:t>
-      </w:r>
-      <w:r>
-        <w:rPr>
-          <w:rFonts w:asciiTheme="majorHAnsi" w:hAnsiTheme="majorHAnsi" w:cstheme="majorHAnsi"/>
-          <w:sz w:val="28"/>
-          <w:szCs w:val="28"/>
-          <w:lang w:val="en-US"/>
-        </w:rPr>
-        <w:t>PLATĂ</w:t>
+        <w:t>UTILIZATOR_adaugă _o_PLATĂ = relație între UTILIZATOR și PLATĂ</w:t>
       </w:r>
     </w:p>
     <w:p>
@@ -2362,34 +2308,7 @@
           <w:lang w:val="en-US"/>
         </w:rPr>
         <w:tab/>
-        <w:t xml:space="preserve">Un UTILIZATOR poate să </w:t>
-      </w:r>
-      <w:r>
-        <w:rPr>
-          <w:rFonts w:asciiTheme="majorHAnsi" w:hAnsiTheme="majorHAnsi" w:cstheme="majorHAnsi"/>
-          <w:sz w:val="28"/>
-          <w:szCs w:val="28"/>
-          <w:lang w:val="en-US"/>
-        </w:rPr>
-        <w:t>adauge</w:t>
-      </w:r>
-      <w:r>
-        <w:rPr>
-          <w:rFonts w:asciiTheme="majorHAnsi" w:hAnsiTheme="majorHAnsi" w:cstheme="majorHAnsi"/>
-          <w:sz w:val="28"/>
-          <w:szCs w:val="28"/>
-          <w:lang w:val="en-US"/>
-        </w:rPr>
-        <w:t xml:space="preserve"> decât o singură </w:t>
-      </w:r>
-      <w:r>
-        <w:rPr>
-          <w:rFonts w:asciiTheme="majorHAnsi" w:hAnsiTheme="majorHAnsi" w:cstheme="majorHAnsi"/>
-          <w:sz w:val="28"/>
-          <w:szCs w:val="28"/>
-          <w:lang w:val="en-US"/>
-        </w:rPr>
-        <w:t>PLATĂ</w:t>
+        <w:t>Un UTILIZATOR poate să adauge decât o singură PLATĂ</w:t>
       </w:r>
     </w:p>
     <w:p>
@@ -2410,43 +2329,55 @@
           <w:lang w:val="en-US"/>
         </w:rPr>
         <w:tab/>
-        <w:t>O</w:t>
-      </w:r>
-      <w:r>
-        <w:rPr>
-          <w:rFonts w:asciiTheme="majorHAnsi" w:hAnsiTheme="majorHAnsi" w:cstheme="majorHAnsi"/>
-          <w:sz w:val="28"/>
-          <w:szCs w:val="28"/>
-          <w:lang w:val="en-US"/>
-        </w:rPr>
-        <w:t xml:space="preserve"> PLATĂ</w:t>
-      </w:r>
-      <w:r>
-        <w:rPr>
-          <w:rFonts w:asciiTheme="majorHAnsi" w:hAnsiTheme="majorHAnsi" w:cstheme="majorHAnsi"/>
-          <w:sz w:val="28"/>
-          <w:szCs w:val="28"/>
-          <w:lang w:val="en-US"/>
-        </w:rPr>
-        <w:t xml:space="preserve"> poate să fie</w:t>
-      </w:r>
-      <w:r>
-        <w:rPr>
-          <w:rFonts w:asciiTheme="majorHAnsi" w:hAnsiTheme="majorHAnsi" w:cstheme="majorHAnsi"/>
-          <w:sz w:val="28"/>
-          <w:szCs w:val="28"/>
-          <w:lang w:val="en-US"/>
-        </w:rPr>
-        <w:t xml:space="preserve"> adăugată</w:t>
-      </w:r>
-      <w:r>
-        <w:rPr>
-          <w:rFonts w:asciiTheme="majorHAnsi" w:hAnsiTheme="majorHAnsi" w:cstheme="majorHAnsi"/>
-          <w:sz w:val="28"/>
-          <w:szCs w:val="28"/>
-          <w:lang w:val="en-US"/>
-        </w:rPr>
-        <w:t xml:space="preserve"> de </w:t>
+        <w:t>O PLATĂ poate să fie adăugată de 1 sau mai mulți UTILIZATORI</w:t>
+      </w:r>
+    </w:p>
+    <w:p>
+      <w:pPr>
+        <w:pStyle w:val="ListParagraph"/>
+        <w:numPr>
+          <w:ilvl w:val="0"/>
+          <w:numId w:val="17"/>
+        </w:numPr>
+        <w:rPr>
+          <w:rFonts w:asciiTheme="majorHAnsi" w:hAnsiTheme="majorHAnsi" w:cstheme="majorHAnsi"/>
+          <w:sz w:val="28"/>
+          <w:szCs w:val="28"/>
+          <w:lang w:val="en-US"/>
+        </w:rPr>
+      </w:pPr>
+      <w:r>
+        <w:rPr>
+          <w:rFonts w:asciiTheme="majorHAnsi" w:hAnsiTheme="majorHAnsi" w:cstheme="majorHAnsi"/>
+          <w:sz w:val="28"/>
+          <w:szCs w:val="28"/>
+          <w:lang w:val="en-US"/>
+        </w:rPr>
+        <w:t>Cardinalitate maximă: M:1</w:t>
+      </w:r>
+    </w:p>
+    <w:p>
+      <w:pPr>
+        <w:pStyle w:val="ListParagraph"/>
+        <w:numPr>
+          <w:ilvl w:val="0"/>
+          <w:numId w:val="17"/>
+        </w:numPr>
+        <w:rPr>
+          <w:rFonts w:asciiTheme="majorHAnsi" w:hAnsiTheme="majorHAnsi" w:cstheme="majorHAnsi"/>
+          <w:sz w:val="28"/>
+          <w:szCs w:val="28"/>
+          <w:lang w:val="en-US"/>
+        </w:rPr>
+      </w:pPr>
+      <w:r>
+        <w:rPr>
+          <w:rFonts w:asciiTheme="majorHAnsi" w:hAnsiTheme="majorHAnsi" w:cstheme="majorHAnsi"/>
+          <w:sz w:val="28"/>
+          <w:szCs w:val="28"/>
+          <w:lang w:val="en-US"/>
+        </w:rPr>
+        <w:t xml:space="preserve">Cardinalitate minimă: </w:t>
       </w:r>
       <w:r>
         <w:rPr>
@@ -2464,7 +2395,97 @@
           <w:szCs w:val="28"/>
           <w:lang w:val="en-US"/>
         </w:rPr>
-        <w:t xml:space="preserve"> sau mai mulți UTILIZATORI</w:t>
+        <w:t>:1</w:t>
+      </w:r>
+    </w:p>
+    <w:p>
+      <w:pPr>
+        <w:rPr>
+          <w:rFonts w:asciiTheme="majorHAnsi" w:hAnsiTheme="majorHAnsi" w:cstheme="majorHAnsi"/>
+          <w:sz w:val="28"/>
+          <w:szCs w:val="28"/>
+          <w:lang w:val="en-US"/>
+        </w:rPr>
+      </w:pPr>
+    </w:p>
+    <w:p>
+      <w:pPr>
+        <w:ind w:left="360"/>
+        <w:rPr>
+          <w:rFonts w:asciiTheme="majorHAnsi" w:hAnsiTheme="majorHAnsi" w:cstheme="majorHAnsi"/>
+          <w:sz w:val="28"/>
+          <w:szCs w:val="28"/>
+          <w:lang w:val="en-US"/>
+        </w:rPr>
+      </w:pPr>
+      <w:r>
+        <w:rPr>
+          <w:rFonts w:asciiTheme="majorHAnsi" w:hAnsiTheme="majorHAnsi" w:cstheme="majorHAnsi"/>
+          <w:sz w:val="28"/>
+          <w:szCs w:val="28"/>
+          <w:lang w:val="en-US"/>
+        </w:rPr>
+        <w:t>SUBSCRIȚIE_are _un_SERIAL = relație între SUBSCRIPȚIE și SERIAL</w:t>
+      </w:r>
+    </w:p>
+    <w:p>
+      <w:pPr>
+        <w:ind w:left="360"/>
+        <w:rPr>
+          <w:rFonts w:asciiTheme="majorHAnsi" w:hAnsiTheme="majorHAnsi" w:cstheme="majorHAnsi"/>
+          <w:sz w:val="28"/>
+          <w:szCs w:val="28"/>
+          <w:lang w:val="en-US"/>
+        </w:rPr>
+      </w:pPr>
+      <w:r>
+        <w:rPr>
+          <w:rFonts w:asciiTheme="majorHAnsi" w:hAnsiTheme="majorHAnsi" w:cstheme="majorHAnsi"/>
+          <w:sz w:val="28"/>
+          <w:szCs w:val="28"/>
+          <w:lang w:val="en-US"/>
+        </w:rPr>
+        <w:tab/>
+        <w:t>O SUBSCRIPȚIE poate să aibă zero sau mai multe SERIALE</w:t>
+      </w:r>
+    </w:p>
+    <w:p>
+      <w:pPr>
+        <w:ind w:left="360"/>
+        <w:rPr>
+          <w:rFonts w:asciiTheme="majorHAnsi" w:hAnsiTheme="majorHAnsi" w:cstheme="majorHAnsi"/>
+          <w:sz w:val="28"/>
+          <w:szCs w:val="28"/>
+          <w:lang w:val="en-US"/>
+        </w:rPr>
+      </w:pPr>
+      <w:r>
+        <w:rPr>
+          <w:rFonts w:asciiTheme="majorHAnsi" w:hAnsiTheme="majorHAnsi" w:cstheme="majorHAnsi"/>
+          <w:sz w:val="28"/>
+          <w:szCs w:val="28"/>
+          <w:lang w:val="en-US"/>
+        </w:rPr>
+        <w:tab/>
+        <w:t xml:space="preserve">Un SERIAL poate să aparțină de </w:t>
+      </w:r>
+      <w:r>
+        <w:rPr>
+          <w:rFonts w:asciiTheme="majorHAnsi" w:hAnsiTheme="majorHAnsi" w:cstheme="majorHAnsi"/>
+          <w:sz w:val="28"/>
+          <w:szCs w:val="28"/>
+          <w:lang w:val="en-US"/>
+        </w:rPr>
+        <w:t>zero</w:t>
+      </w:r>
+      <w:r>
+        <w:rPr>
+          <w:rFonts w:asciiTheme="majorHAnsi" w:hAnsiTheme="majorHAnsi" w:cstheme="majorHAnsi"/>
+          <w:sz w:val="28"/>
+          <w:szCs w:val="28"/>
+          <w:lang w:val="en-US"/>
+        </w:rPr>
+        <w:t xml:space="preserve"> sau mai multe SUBSCRIPȚII</w:t>
       </w:r>
     </w:p>
     <w:p>
@@ -2488,7 +2509,16 @@
           <w:szCs w:val="28"/>
           <w:lang w:val="en-US"/>
         </w:rPr>
-        <w:t>Cardinalitate maximă: M:1</w:t>
+        <w:t>Cardinalitate maximă: M:</w:t>
+      </w:r>
+      <w:r>
+        <w:rPr>
+          <w:rFonts w:asciiTheme="majorHAnsi" w:hAnsiTheme="majorHAnsi" w:cstheme="majorHAnsi"/>
+          <w:sz w:val="28"/>
+          <w:szCs w:val="28"/>
+          <w:lang w:val="en-US"/>
+        </w:rPr>
+        <w:t>M</w:t>
       </w:r>
     </w:p>
     <w:p>
@@ -2512,25 +2542,16 @@
           <w:szCs w:val="28"/>
           <w:lang w:val="en-US"/>
         </w:rPr>
-        <w:t xml:space="preserve">Cardinalitate minimă: </w:t>
-      </w:r>
-      <w:r>
-        <w:rPr>
-          <w:rFonts w:asciiTheme="majorHAnsi" w:hAnsiTheme="majorHAnsi" w:cstheme="majorHAnsi"/>
-          <w:sz w:val="28"/>
-          <w:szCs w:val="28"/>
-          <w:lang w:val="en-US"/>
-        </w:rPr>
-        <w:t>1</w:t>
-      </w:r>
-      <w:r>
-        <w:rPr>
-          <w:rFonts w:asciiTheme="majorHAnsi" w:hAnsiTheme="majorHAnsi" w:cstheme="majorHAnsi"/>
-          <w:sz w:val="28"/>
-          <w:szCs w:val="28"/>
-          <w:lang w:val="en-US"/>
-        </w:rPr>
-        <w:t>:1</w:t>
+        <w:t>Cardinalitate minimă: 0:</w:t>
+      </w:r>
+      <w:r>
+        <w:rPr>
+          <w:rFonts w:asciiTheme="majorHAnsi" w:hAnsiTheme="majorHAnsi" w:cstheme="majorHAnsi"/>
+          <w:sz w:val="28"/>
+          <w:szCs w:val="28"/>
+          <w:lang w:val="en-US"/>
+        </w:rPr>
+        <w:t>0</w:t>
       </w:r>
     </w:p>
     <w:p>
@@ -2560,79 +2581,7 @@
           <w:szCs w:val="28"/>
           <w:lang w:val="en-US"/>
         </w:rPr>
-        <w:t>SUBSCRIȚIE</w:t>
-      </w:r>
-      <w:r>
-        <w:rPr>
-          <w:rFonts w:asciiTheme="majorHAnsi" w:hAnsiTheme="majorHAnsi" w:cstheme="majorHAnsi"/>
-          <w:sz w:val="28"/>
-          <w:szCs w:val="28"/>
-          <w:lang w:val="en-US"/>
-        </w:rPr>
-        <w:t>_</w:t>
-      </w:r>
-      <w:r>
-        <w:rPr>
-          <w:rFonts w:asciiTheme="majorHAnsi" w:hAnsiTheme="majorHAnsi" w:cstheme="majorHAnsi"/>
-          <w:sz w:val="28"/>
-          <w:szCs w:val="28"/>
-          <w:lang w:val="en-US"/>
-        </w:rPr>
-        <w:t xml:space="preserve">are </w:t>
-      </w:r>
-      <w:r>
-        <w:rPr>
-          <w:rFonts w:asciiTheme="majorHAnsi" w:hAnsiTheme="majorHAnsi" w:cstheme="majorHAnsi"/>
-          <w:sz w:val="28"/>
-          <w:szCs w:val="28"/>
-          <w:lang w:val="en-US"/>
-        </w:rPr>
-        <w:t>_</w:t>
-      </w:r>
-      <w:r>
-        <w:rPr>
-          <w:rFonts w:asciiTheme="majorHAnsi" w:hAnsiTheme="majorHAnsi" w:cstheme="majorHAnsi"/>
-          <w:sz w:val="28"/>
-          <w:szCs w:val="28"/>
-          <w:lang w:val="en-US"/>
-        </w:rPr>
-        <w:t>un</w:t>
-      </w:r>
-      <w:r>
-        <w:rPr>
-          <w:rFonts w:asciiTheme="majorHAnsi" w:hAnsiTheme="majorHAnsi" w:cstheme="majorHAnsi"/>
-          <w:sz w:val="28"/>
-          <w:szCs w:val="28"/>
-          <w:lang w:val="en-US"/>
-        </w:rPr>
-        <w:t>_</w:t>
-      </w:r>
-      <w:r>
-        <w:rPr>
-          <w:rFonts w:asciiTheme="majorHAnsi" w:hAnsiTheme="majorHAnsi" w:cstheme="majorHAnsi"/>
-          <w:sz w:val="28"/>
-          <w:szCs w:val="28"/>
-          <w:lang w:val="en-US"/>
-        </w:rPr>
-        <w:t>SERIAL</w:t>
-      </w:r>
-      <w:r>
-        <w:rPr>
-          <w:rFonts w:asciiTheme="majorHAnsi" w:hAnsiTheme="majorHAnsi" w:cstheme="majorHAnsi"/>
-          <w:sz w:val="28"/>
-          <w:szCs w:val="28"/>
-          <w:lang w:val="en-US"/>
-        </w:rPr>
-        <w:t xml:space="preserve"> = relație între SUBSCRIPȚIE</w:t>
-      </w:r>
-      <w:r>
-        <w:rPr>
-          <w:rFonts w:asciiTheme="majorHAnsi" w:hAnsiTheme="majorHAnsi" w:cstheme="majorHAnsi"/>
-          <w:sz w:val="28"/>
-          <w:szCs w:val="28"/>
-          <w:lang w:val="en-US"/>
-        </w:rPr>
-        <w:t xml:space="preserve"> și SERIAL</w:t>
+        <w:t>SUBSCRIȚIE_are _un_FILM = relație între SUBSCRIPȚIE și FILM</w:t>
       </w:r>
     </w:p>
     <w:p>
@@ -2653,51 +2602,7 @@
           <w:lang w:val="en-US"/>
         </w:rPr>
         <w:tab/>
-      </w:r>
-      <w:r>
-        <w:rPr>
-          <w:rFonts w:asciiTheme="majorHAnsi" w:hAnsiTheme="majorHAnsi" w:cstheme="majorHAnsi"/>
-          <w:sz w:val="28"/>
-          <w:szCs w:val="28"/>
-          <w:lang w:val="en-US"/>
-        </w:rPr>
-        <w:t xml:space="preserve">O SUBSCRIPȚIE </w:t>
-      </w:r>
-      <w:r>
-        <w:rPr>
-          <w:rFonts w:asciiTheme="majorHAnsi" w:hAnsiTheme="majorHAnsi" w:cstheme="majorHAnsi"/>
-          <w:sz w:val="28"/>
-          <w:szCs w:val="28"/>
-          <w:lang w:val="en-US"/>
-        </w:rPr>
-        <w:t>poate să</w:t>
-      </w:r>
-      <w:r>
-        <w:rPr>
-          <w:rFonts w:asciiTheme="majorHAnsi" w:hAnsiTheme="majorHAnsi" w:cstheme="majorHAnsi"/>
-          <w:sz w:val="28"/>
-          <w:szCs w:val="28"/>
-          <w:lang w:val="en-US"/>
-        </w:rPr>
-        <w:t xml:space="preserve"> aibă</w:t>
-      </w:r>
-      <w:r>
-        <w:rPr>
-          <w:rFonts w:asciiTheme="majorHAnsi" w:hAnsiTheme="majorHAnsi" w:cstheme="majorHAnsi"/>
-          <w:sz w:val="28"/>
-          <w:szCs w:val="28"/>
-          <w:lang w:val="en-US"/>
-        </w:rPr>
-        <w:t xml:space="preserve"> </w:t>
-      </w:r>
-      <w:r>
-        <w:rPr>
-          <w:rFonts w:asciiTheme="majorHAnsi" w:hAnsiTheme="majorHAnsi" w:cstheme="majorHAnsi"/>
-          <w:sz w:val="28"/>
-          <w:szCs w:val="28"/>
-          <w:lang w:val="en-US"/>
-        </w:rPr>
-        <w:t>zero sau mai multe SERIALE</w:t>
+        <w:t>O SUBSCRIPȚIE poate să aibă zero sau mai multe FILME</w:t>
       </w:r>
     </w:p>
     <w:p>
@@ -2718,33 +2623,7 @@
           <w:lang w:val="en-US"/>
         </w:rPr>
         <w:tab/>
-      </w:r>
-      <w:r>
-        <w:rPr>
-          <w:rFonts w:asciiTheme="majorHAnsi" w:hAnsiTheme="majorHAnsi" w:cstheme="majorHAnsi"/>
-          <w:sz w:val="28"/>
-          <w:szCs w:val="28"/>
-          <w:lang w:val="en-US"/>
-        </w:rPr>
-        <w:t xml:space="preserve">Un SERIAL </w:t>
-      </w:r>
-      <w:r>
-        <w:rPr>
-          <w:rFonts w:asciiTheme="majorHAnsi" w:hAnsiTheme="majorHAnsi" w:cstheme="majorHAnsi"/>
-          <w:sz w:val="28"/>
-          <w:szCs w:val="28"/>
-          <w:lang w:val="en-US"/>
-        </w:rPr>
-        <w:t xml:space="preserve">poate să </w:t>
-      </w:r>
-      <w:r>
-        <w:rPr>
-          <w:rFonts w:asciiTheme="majorHAnsi" w:hAnsiTheme="majorHAnsi" w:cstheme="majorHAnsi"/>
-          <w:sz w:val="28"/>
-          <w:szCs w:val="28"/>
-          <w:lang w:val="en-US"/>
-        </w:rPr>
-        <w:t xml:space="preserve">aparțină de </w:t>
+        <w:t xml:space="preserve">Un FILM poate să aparțină de </w:t>
       </w:r>
       <w:r>
         <w:rPr>
@@ -2762,34 +2641,7 @@
           <w:szCs w:val="28"/>
           <w:lang w:val="en-US"/>
         </w:rPr>
-        <w:t xml:space="preserve"> sau mai mul</w:t>
-      </w:r>
-      <w:r>
-        <w:rPr>
-          <w:rFonts w:asciiTheme="majorHAnsi" w:hAnsiTheme="majorHAnsi" w:cstheme="majorHAnsi"/>
-          <w:sz w:val="28"/>
-          <w:szCs w:val="28"/>
-          <w:lang w:val="en-US"/>
-        </w:rPr>
-        <w:t>te</w:t>
-      </w:r>
-      <w:r>
-        <w:rPr>
-          <w:rFonts w:asciiTheme="majorHAnsi" w:hAnsiTheme="majorHAnsi" w:cstheme="majorHAnsi"/>
-          <w:sz w:val="28"/>
-          <w:szCs w:val="28"/>
-          <w:lang w:val="en-US"/>
-        </w:rPr>
-        <w:t xml:space="preserve"> </w:t>
-      </w:r>
-      <w:r>
-        <w:rPr>
-          <w:rFonts w:asciiTheme="majorHAnsi" w:hAnsiTheme="majorHAnsi" w:cstheme="majorHAnsi"/>
-          <w:sz w:val="28"/>
-          <w:szCs w:val="28"/>
-          <w:lang w:val="en-US"/>
-        </w:rPr>
-        <w:t>SUBSCRIPȚII</w:t>
+        <w:t xml:space="preserve"> sau mai multe SUBSCRIPȚII</w:t>
       </w:r>
     </w:p>
     <w:p>
@@ -2813,16 +2665,7 @@
           <w:szCs w:val="28"/>
           <w:lang w:val="en-US"/>
         </w:rPr>
-        <w:t>Cardinalitate maximă: M:</w:t>
-      </w:r>
-      <w:r>
-        <w:rPr>
-          <w:rFonts w:asciiTheme="majorHAnsi" w:hAnsiTheme="majorHAnsi" w:cstheme="majorHAnsi"/>
-          <w:sz w:val="28"/>
-          <w:szCs w:val="28"/>
-          <w:lang w:val="en-US"/>
-        </w:rPr>
-        <w:t>M</w:t>
+        <w:t>Cardinalitate maximă: M:M</w:t>
       </w:r>
     </w:p>
     <w:p>
@@ -2846,16 +2689,7 @@
           <w:szCs w:val="28"/>
           <w:lang w:val="en-US"/>
         </w:rPr>
-        <w:t>Cardinalitate minimă: 0:</w:t>
-      </w:r>
-      <w:r>
-        <w:rPr>
-          <w:rFonts w:asciiTheme="majorHAnsi" w:hAnsiTheme="majorHAnsi" w:cstheme="majorHAnsi"/>
-          <w:sz w:val="28"/>
-          <w:szCs w:val="28"/>
-          <w:lang w:val="en-US"/>
-        </w:rPr>
-        <w:t>0</w:t>
+        <w:t>Cardinalitate minimă: 0:0</w:t>
       </w:r>
     </w:p>
     <w:p>
@@ -2885,34 +2719,24 @@
           <w:szCs w:val="28"/>
           <w:lang w:val="en-US"/>
         </w:rPr>
-        <w:t>SUBSCRIȚIE_are _un_</w:t>
-      </w:r>
-      <w:r>
-        <w:rPr>
-          <w:rFonts w:asciiTheme="majorHAnsi" w:hAnsiTheme="majorHAnsi" w:cstheme="majorHAnsi"/>
-          <w:sz w:val="28"/>
-          <w:szCs w:val="28"/>
-          <w:lang w:val="en-US"/>
-        </w:rPr>
-        <w:t>FILM</w:t>
-      </w:r>
-      <w:r>
-        <w:rPr>
-          <w:rFonts w:asciiTheme="majorHAnsi" w:hAnsiTheme="majorHAnsi" w:cstheme="majorHAnsi"/>
-          <w:sz w:val="28"/>
-          <w:szCs w:val="28"/>
-          <w:lang w:val="en-US"/>
-        </w:rPr>
-        <w:t xml:space="preserve"> = relație între SUBSCRIPȚIE și </w:t>
-      </w:r>
-      <w:r>
-        <w:rPr>
-          <w:rFonts w:asciiTheme="majorHAnsi" w:hAnsiTheme="majorHAnsi" w:cstheme="majorHAnsi"/>
-          <w:sz w:val="28"/>
-          <w:szCs w:val="28"/>
-          <w:lang w:val="en-US"/>
-        </w:rPr>
-        <w:t>FILM</w:t>
+        <w:t>ACTOR_joac</w:t>
+      </w:r>
+      <w:r>
+        <w:rPr>
+          <w:rFonts w:asciiTheme="majorHAnsi" w:hAnsiTheme="majorHAnsi" w:cstheme="majorHAnsi"/>
+          <w:sz w:val="28"/>
+          <w:szCs w:val="28"/>
+        </w:rPr>
+        <w:t>ă_în</w:t>
+      </w:r>
+      <w:r>
+        <w:rPr>
+          <w:rFonts w:asciiTheme="majorHAnsi" w:hAnsiTheme="majorHAnsi" w:cstheme="majorHAnsi"/>
+          <w:sz w:val="28"/>
+          <w:szCs w:val="28"/>
+          <w:lang w:val="en-US"/>
+        </w:rPr>
+        <w:t xml:space="preserve"> _FILM = relație între ACTOR și FILM</w:t>
       </w:r>
     </w:p>
     <w:p>
@@ -2933,25 +2757,7 @@
           <w:lang w:val="en-US"/>
         </w:rPr>
         <w:tab/>
-        <w:t xml:space="preserve">O SUBSCRIPȚIE poate să aibă zero sau mai multe </w:t>
-      </w:r>
-      <w:r>
-        <w:rPr>
-          <w:rFonts w:asciiTheme="majorHAnsi" w:hAnsiTheme="majorHAnsi" w:cstheme="majorHAnsi"/>
-          <w:sz w:val="28"/>
-          <w:szCs w:val="28"/>
-          <w:lang w:val="en-US"/>
-        </w:rPr>
-        <w:t>FILM</w:t>
-      </w:r>
-      <w:r>
-        <w:rPr>
-          <w:rFonts w:asciiTheme="majorHAnsi" w:hAnsiTheme="majorHAnsi" w:cstheme="majorHAnsi"/>
-          <w:sz w:val="28"/>
-          <w:szCs w:val="28"/>
-          <w:lang w:val="en-US"/>
-        </w:rPr>
-        <w:t>E</w:t>
+        <w:t>Un ACTOR poate să joace în zero sau mai multe FILME</w:t>
       </w:r>
     </w:p>
     <w:p>
@@ -2972,340 +2778,7 @@
           <w:lang w:val="en-US"/>
         </w:rPr>
         <w:tab/>
-        <w:t xml:space="preserve">Un </w:t>
-      </w:r>
-      <w:r>
-        <w:rPr>
-          <w:rFonts w:asciiTheme="majorHAnsi" w:hAnsiTheme="majorHAnsi" w:cstheme="majorHAnsi"/>
-          <w:sz w:val="28"/>
-          <w:szCs w:val="28"/>
-          <w:lang w:val="en-US"/>
-        </w:rPr>
-        <w:t>FILM</w:t>
-      </w:r>
-      <w:r>
-        <w:rPr>
-          <w:rFonts w:asciiTheme="majorHAnsi" w:hAnsiTheme="majorHAnsi" w:cstheme="majorHAnsi"/>
-          <w:sz w:val="28"/>
-          <w:szCs w:val="28"/>
-          <w:lang w:val="en-US"/>
-        </w:rPr>
-        <w:t xml:space="preserve"> poate să aparțină de </w:t>
-      </w:r>
-      <w:r>
-        <w:rPr>
-          <w:rFonts w:asciiTheme="majorHAnsi" w:hAnsiTheme="majorHAnsi" w:cstheme="majorHAnsi"/>
-          <w:sz w:val="28"/>
-          <w:szCs w:val="28"/>
-          <w:lang w:val="en-US"/>
-        </w:rPr>
-        <w:t>zero</w:t>
-      </w:r>
-      <w:r>
-        <w:rPr>
-          <w:rFonts w:asciiTheme="majorHAnsi" w:hAnsiTheme="majorHAnsi" w:cstheme="majorHAnsi"/>
-          <w:sz w:val="28"/>
-          <w:szCs w:val="28"/>
-          <w:lang w:val="en-US"/>
-        </w:rPr>
-        <w:t xml:space="preserve"> sau mai multe SUBSCRIPȚII</w:t>
-      </w:r>
-    </w:p>
-    <w:p>
-      <w:pPr>
-        <w:pStyle w:val="ListParagraph"/>
-        <w:numPr>
-          <w:ilvl w:val="0"/>
-          <w:numId w:val="17"/>
-        </w:numPr>
-        <w:rPr>
-          <w:rFonts w:asciiTheme="majorHAnsi" w:hAnsiTheme="majorHAnsi" w:cstheme="majorHAnsi"/>
-          <w:sz w:val="28"/>
-          <w:szCs w:val="28"/>
-          <w:lang w:val="en-US"/>
-        </w:rPr>
-      </w:pPr>
-      <w:r>
-        <w:rPr>
-          <w:rFonts w:asciiTheme="majorHAnsi" w:hAnsiTheme="majorHAnsi" w:cstheme="majorHAnsi"/>
-          <w:sz w:val="28"/>
-          <w:szCs w:val="28"/>
-          <w:lang w:val="en-US"/>
-        </w:rPr>
-        <w:t>Cardinalitate maximă: M:M</w:t>
-      </w:r>
-    </w:p>
-    <w:p>
-      <w:pPr>
-        <w:pStyle w:val="ListParagraph"/>
-        <w:numPr>
-          <w:ilvl w:val="0"/>
-          <w:numId w:val="17"/>
-        </w:numPr>
-        <w:rPr>
-          <w:rFonts w:asciiTheme="majorHAnsi" w:hAnsiTheme="majorHAnsi" w:cstheme="majorHAnsi"/>
-          <w:sz w:val="28"/>
-          <w:szCs w:val="28"/>
-          <w:lang w:val="en-US"/>
-        </w:rPr>
-      </w:pPr>
-      <w:r>
-        <w:rPr>
-          <w:rFonts w:asciiTheme="majorHAnsi" w:hAnsiTheme="majorHAnsi" w:cstheme="majorHAnsi"/>
-          <w:sz w:val="28"/>
-          <w:szCs w:val="28"/>
-          <w:lang w:val="en-US"/>
-        </w:rPr>
-        <w:t>Cardinalitate minimă: 0:0</w:t>
-      </w:r>
-    </w:p>
-    <w:p>
-      <w:pPr>
-        <w:rPr>
-          <w:rFonts w:asciiTheme="majorHAnsi" w:hAnsiTheme="majorHAnsi" w:cstheme="majorHAnsi"/>
-          <w:sz w:val="28"/>
-          <w:szCs w:val="28"/>
-          <w:lang w:val="en-US"/>
-        </w:rPr>
-      </w:pPr>
-    </w:p>
-    <w:p>
-      <w:pPr>
-        <w:ind w:left="360"/>
-        <w:rPr>
-          <w:rFonts w:asciiTheme="majorHAnsi" w:hAnsiTheme="majorHAnsi" w:cstheme="majorHAnsi"/>
-          <w:sz w:val="28"/>
-          <w:szCs w:val="28"/>
-          <w:lang w:val="en-US"/>
-        </w:rPr>
-      </w:pPr>
-      <w:r>
-        <w:rPr>
-          <w:rFonts w:asciiTheme="majorHAnsi" w:hAnsiTheme="majorHAnsi" w:cstheme="majorHAnsi"/>
-          <w:sz w:val="28"/>
-          <w:szCs w:val="28"/>
-          <w:lang w:val="en-US"/>
-        </w:rPr>
-        <w:t>ACTOR</w:t>
-      </w:r>
-      <w:r>
-        <w:rPr>
-          <w:rFonts w:asciiTheme="majorHAnsi" w:hAnsiTheme="majorHAnsi" w:cstheme="majorHAnsi"/>
-          <w:sz w:val="28"/>
-          <w:szCs w:val="28"/>
-          <w:lang w:val="en-US"/>
-        </w:rPr>
-        <w:t>_</w:t>
-      </w:r>
-      <w:r>
-        <w:rPr>
-          <w:rFonts w:asciiTheme="majorHAnsi" w:hAnsiTheme="majorHAnsi" w:cstheme="majorHAnsi"/>
-          <w:sz w:val="28"/>
-          <w:szCs w:val="28"/>
-          <w:lang w:val="en-US"/>
-        </w:rPr>
-        <w:t>joac</w:t>
-      </w:r>
-      <w:r>
-        <w:rPr>
-          <w:rFonts w:asciiTheme="majorHAnsi" w:hAnsiTheme="majorHAnsi" w:cstheme="majorHAnsi"/>
-          <w:sz w:val="28"/>
-          <w:szCs w:val="28"/>
-        </w:rPr>
-        <w:t>ă_în</w:t>
-      </w:r>
-      <w:r>
-        <w:rPr>
-          <w:rFonts w:asciiTheme="majorHAnsi" w:hAnsiTheme="majorHAnsi" w:cstheme="majorHAnsi"/>
-          <w:sz w:val="28"/>
-          <w:szCs w:val="28"/>
-          <w:lang w:val="en-US"/>
-        </w:rPr>
-        <w:t xml:space="preserve"> </w:t>
-      </w:r>
-      <w:r>
-        <w:rPr>
-          <w:rFonts w:asciiTheme="majorHAnsi" w:hAnsiTheme="majorHAnsi" w:cstheme="majorHAnsi"/>
-          <w:sz w:val="28"/>
-          <w:szCs w:val="28"/>
-          <w:lang w:val="en-US"/>
-        </w:rPr>
-        <w:t xml:space="preserve">_FILM = relație între </w:t>
-      </w:r>
-      <w:r>
-        <w:rPr>
-          <w:rFonts w:asciiTheme="majorHAnsi" w:hAnsiTheme="majorHAnsi" w:cstheme="majorHAnsi"/>
-          <w:sz w:val="28"/>
-          <w:szCs w:val="28"/>
-          <w:lang w:val="en-US"/>
-        </w:rPr>
-        <w:t>ACTOR</w:t>
-      </w:r>
-      <w:r>
-        <w:rPr>
-          <w:rFonts w:asciiTheme="majorHAnsi" w:hAnsiTheme="majorHAnsi" w:cstheme="majorHAnsi"/>
-          <w:sz w:val="28"/>
-          <w:szCs w:val="28"/>
-          <w:lang w:val="en-US"/>
-        </w:rPr>
-        <w:t xml:space="preserve"> și FILM</w:t>
-      </w:r>
-    </w:p>
-    <w:p>
-      <w:pPr>
-        <w:ind w:left="360"/>
-        <w:rPr>
-          <w:rFonts w:asciiTheme="majorHAnsi" w:hAnsiTheme="majorHAnsi" w:cstheme="majorHAnsi"/>
-          <w:sz w:val="28"/>
-          <w:szCs w:val="28"/>
-          <w:lang w:val="en-US"/>
-        </w:rPr>
-      </w:pPr>
-      <w:r>
-        <w:rPr>
-          <w:rFonts w:asciiTheme="majorHAnsi" w:hAnsiTheme="majorHAnsi" w:cstheme="majorHAnsi"/>
-          <w:sz w:val="28"/>
-          <w:szCs w:val="28"/>
-          <w:lang w:val="en-US"/>
-        </w:rPr>
-        <w:tab/>
-      </w:r>
-      <w:r>
-        <w:rPr>
-          <w:rFonts w:asciiTheme="majorHAnsi" w:hAnsiTheme="majorHAnsi" w:cstheme="majorHAnsi"/>
-          <w:sz w:val="28"/>
-          <w:szCs w:val="28"/>
-          <w:lang w:val="en-US"/>
-        </w:rPr>
-        <w:t>Un</w:t>
-      </w:r>
-      <w:r>
-        <w:rPr>
-          <w:rFonts w:asciiTheme="majorHAnsi" w:hAnsiTheme="majorHAnsi" w:cstheme="majorHAnsi"/>
-          <w:sz w:val="28"/>
-          <w:szCs w:val="28"/>
-          <w:lang w:val="en-US"/>
-        </w:rPr>
-        <w:t xml:space="preserve"> </w:t>
-      </w:r>
-      <w:r>
-        <w:rPr>
-          <w:rFonts w:asciiTheme="majorHAnsi" w:hAnsiTheme="majorHAnsi" w:cstheme="majorHAnsi"/>
-          <w:sz w:val="28"/>
-          <w:szCs w:val="28"/>
-          <w:lang w:val="en-US"/>
-        </w:rPr>
-        <w:t>ACTOR</w:t>
-      </w:r>
-      <w:r>
-        <w:rPr>
-          <w:rFonts w:asciiTheme="majorHAnsi" w:hAnsiTheme="majorHAnsi" w:cstheme="majorHAnsi"/>
-          <w:sz w:val="28"/>
-          <w:szCs w:val="28"/>
-          <w:lang w:val="en-US"/>
-        </w:rPr>
-        <w:t xml:space="preserve"> poate să</w:t>
-      </w:r>
-      <w:r>
-        <w:rPr>
-          <w:rFonts w:asciiTheme="majorHAnsi" w:hAnsiTheme="majorHAnsi" w:cstheme="majorHAnsi"/>
-          <w:sz w:val="28"/>
-          <w:szCs w:val="28"/>
-          <w:lang w:val="en-US"/>
-        </w:rPr>
-        <w:t xml:space="preserve"> joace</w:t>
-      </w:r>
-      <w:r>
-        <w:rPr>
-          <w:rFonts w:asciiTheme="majorHAnsi" w:hAnsiTheme="majorHAnsi" w:cstheme="majorHAnsi"/>
-          <w:sz w:val="28"/>
-          <w:szCs w:val="28"/>
-          <w:lang w:val="en-US"/>
-        </w:rPr>
-        <w:t xml:space="preserve"> </w:t>
-      </w:r>
-      <w:r>
-        <w:rPr>
-          <w:rFonts w:asciiTheme="majorHAnsi" w:hAnsiTheme="majorHAnsi" w:cstheme="majorHAnsi"/>
-          <w:sz w:val="28"/>
-          <w:szCs w:val="28"/>
-          <w:lang w:val="en-US"/>
-        </w:rPr>
-        <w:t xml:space="preserve">în </w:t>
-      </w:r>
-      <w:r>
-        <w:rPr>
-          <w:rFonts w:asciiTheme="majorHAnsi" w:hAnsiTheme="majorHAnsi" w:cstheme="majorHAnsi"/>
-          <w:sz w:val="28"/>
-          <w:szCs w:val="28"/>
-          <w:lang w:val="en-US"/>
-        </w:rPr>
-        <w:t>zero sau mai multe FILME</w:t>
-      </w:r>
-    </w:p>
-    <w:p>
-      <w:pPr>
-        <w:ind w:left="360"/>
-        <w:rPr>
-          <w:rFonts w:asciiTheme="majorHAnsi" w:hAnsiTheme="majorHAnsi" w:cstheme="majorHAnsi"/>
-          <w:sz w:val="28"/>
-          <w:szCs w:val="28"/>
-          <w:lang w:val="en-US"/>
-        </w:rPr>
-      </w:pPr>
-      <w:r>
-        <w:rPr>
-          <w:rFonts w:asciiTheme="majorHAnsi" w:hAnsiTheme="majorHAnsi" w:cstheme="majorHAnsi"/>
-          <w:sz w:val="28"/>
-          <w:szCs w:val="28"/>
-          <w:lang w:val="en-US"/>
-        </w:rPr>
-        <w:tab/>
-      </w:r>
-      <w:r>
-        <w:rPr>
-          <w:rFonts w:asciiTheme="majorHAnsi" w:hAnsiTheme="majorHAnsi" w:cstheme="majorHAnsi"/>
-          <w:sz w:val="28"/>
-          <w:szCs w:val="28"/>
-          <w:lang w:val="en-US"/>
-        </w:rPr>
-        <w:t xml:space="preserve">Într-un </w:t>
-      </w:r>
-      <w:r>
-        <w:rPr>
-          <w:rFonts w:asciiTheme="majorHAnsi" w:hAnsiTheme="majorHAnsi" w:cstheme="majorHAnsi"/>
-          <w:sz w:val="28"/>
-          <w:szCs w:val="28"/>
-          <w:lang w:val="en-US"/>
-        </w:rPr>
-        <w:t xml:space="preserve">FILM poate să </w:t>
-      </w:r>
-      <w:r>
-        <w:rPr>
-          <w:rFonts w:asciiTheme="majorHAnsi" w:hAnsiTheme="majorHAnsi" w:cstheme="majorHAnsi"/>
-          <w:sz w:val="28"/>
-          <w:szCs w:val="28"/>
-          <w:lang w:val="en-US"/>
-        </w:rPr>
-        <w:t>joace zero</w:t>
-      </w:r>
-      <w:r>
-        <w:rPr>
-          <w:rFonts w:asciiTheme="majorHAnsi" w:hAnsiTheme="majorHAnsi" w:cstheme="majorHAnsi"/>
-          <w:sz w:val="28"/>
-          <w:szCs w:val="28"/>
-          <w:lang w:val="en-US"/>
-        </w:rPr>
-        <w:t xml:space="preserve"> sau mai mul</w:t>
-      </w:r>
-      <w:r>
-        <w:rPr>
-          <w:rFonts w:asciiTheme="majorHAnsi" w:hAnsiTheme="majorHAnsi" w:cstheme="majorHAnsi"/>
-          <w:sz w:val="28"/>
-          <w:szCs w:val="28"/>
-          <w:lang w:val="en-US"/>
-        </w:rPr>
-        <w:t>ți ACTORI</w:t>
+        <w:t>Într-un FILM poate să joace zero sau mai mulți ACTORI</w:t>
       </w:r>
     </w:p>
     <w:p>
@@ -3431,34 +2904,2272 @@
           <w:szCs w:val="28"/>
           <w:lang w:val="en-US"/>
         </w:rPr>
-        <w:t xml:space="preserve"> _</w:t>
-      </w:r>
-      <w:r>
-        <w:rPr>
-          <w:rFonts w:asciiTheme="majorHAnsi" w:hAnsiTheme="majorHAnsi" w:cstheme="majorHAnsi"/>
+        <w:t xml:space="preserve"> _SERIAL = relație între ACTOR și SERIAL</w:t>
+      </w:r>
+    </w:p>
+    <w:p>
+      <w:pPr>
+        <w:ind w:left="360"/>
+        <w:rPr>
+          <w:rFonts w:asciiTheme="majorHAnsi" w:hAnsiTheme="majorHAnsi" w:cstheme="majorHAnsi"/>
+          <w:sz w:val="28"/>
+          <w:szCs w:val="28"/>
+          <w:lang w:val="en-US"/>
+        </w:rPr>
+      </w:pPr>
+      <w:r>
+        <w:rPr>
+          <w:rFonts w:asciiTheme="majorHAnsi" w:hAnsiTheme="majorHAnsi" w:cstheme="majorHAnsi"/>
+          <w:sz w:val="28"/>
+          <w:szCs w:val="28"/>
+          <w:lang w:val="en-US"/>
+        </w:rPr>
+        <w:tab/>
+        <w:t>Un ACTOR poate să joace în zero sau mai multe SERIALE</w:t>
+      </w:r>
+    </w:p>
+    <w:p>
+      <w:pPr>
+        <w:ind w:left="360"/>
+        <w:rPr>
+          <w:rFonts w:asciiTheme="majorHAnsi" w:hAnsiTheme="majorHAnsi" w:cstheme="majorHAnsi"/>
+          <w:sz w:val="28"/>
+          <w:szCs w:val="28"/>
+          <w:lang w:val="en-US"/>
+        </w:rPr>
+      </w:pPr>
+      <w:r>
+        <w:rPr>
+          <w:rFonts w:asciiTheme="majorHAnsi" w:hAnsiTheme="majorHAnsi" w:cstheme="majorHAnsi"/>
+          <w:sz w:val="28"/>
+          <w:szCs w:val="28"/>
+          <w:lang w:val="en-US"/>
+        </w:rPr>
+        <w:tab/>
+        <w:t>Într-un SERIAL poate să joace zero sau mai mulți ACTORI</w:t>
+      </w:r>
+    </w:p>
+    <w:p>
+      <w:pPr>
+        <w:pStyle w:val="ListParagraph"/>
+        <w:numPr>
+          <w:ilvl w:val="0"/>
+          <w:numId w:val="17"/>
+        </w:numPr>
+        <w:rPr>
+          <w:rFonts w:asciiTheme="majorHAnsi" w:hAnsiTheme="majorHAnsi" w:cstheme="majorHAnsi"/>
+          <w:sz w:val="28"/>
+          <w:szCs w:val="28"/>
+          <w:lang w:val="en-US"/>
+        </w:rPr>
+      </w:pPr>
+      <w:r>
+        <w:rPr>
+          <w:rFonts w:asciiTheme="majorHAnsi" w:hAnsiTheme="majorHAnsi" w:cstheme="majorHAnsi"/>
+          <w:sz w:val="28"/>
+          <w:szCs w:val="28"/>
+          <w:lang w:val="en-US"/>
+        </w:rPr>
+        <w:t>Cardinalitate maximă: M:M</w:t>
+      </w:r>
+    </w:p>
+    <w:p>
+      <w:pPr>
+        <w:pStyle w:val="ListParagraph"/>
+        <w:numPr>
+          <w:ilvl w:val="0"/>
+          <w:numId w:val="17"/>
+        </w:numPr>
+        <w:rPr>
+          <w:rFonts w:asciiTheme="majorHAnsi" w:hAnsiTheme="majorHAnsi" w:cstheme="majorHAnsi"/>
+          <w:sz w:val="28"/>
+          <w:szCs w:val="28"/>
+          <w:lang w:val="en-US"/>
+        </w:rPr>
+      </w:pPr>
+      <w:r>
+        <w:rPr>
+          <w:rFonts w:asciiTheme="majorHAnsi" w:hAnsiTheme="majorHAnsi" w:cstheme="majorHAnsi"/>
+          <w:sz w:val="28"/>
+          <w:szCs w:val="28"/>
+          <w:lang w:val="en-US"/>
+        </w:rPr>
+        <w:t>Cardinalitate minimă: 0:0</w:t>
+      </w:r>
+    </w:p>
+    <w:p>
+      <w:pPr>
+        <w:rPr>
+          <w:rFonts w:asciiTheme="majorHAnsi" w:hAnsiTheme="majorHAnsi" w:cstheme="majorHAnsi"/>
+          <w:sz w:val="28"/>
+          <w:szCs w:val="28"/>
+          <w:lang w:val="en-US"/>
+        </w:rPr>
+      </w:pPr>
+    </w:p>
+    <w:p>
+      <w:pPr>
+        <w:ind w:left="360"/>
+        <w:rPr>
+          <w:rFonts w:asciiTheme="majorHAnsi" w:hAnsiTheme="majorHAnsi" w:cstheme="majorHAnsi"/>
+          <w:sz w:val="28"/>
+          <w:szCs w:val="28"/>
+          <w:lang w:val="en-US"/>
+        </w:rPr>
+      </w:pPr>
+      <w:r>
+        <w:rPr>
+          <w:rFonts w:asciiTheme="majorHAnsi" w:hAnsiTheme="majorHAnsi" w:cstheme="majorHAnsi"/>
+          <w:sz w:val="28"/>
+          <w:szCs w:val="28"/>
+          <w:lang w:val="en-US"/>
+        </w:rPr>
+        <w:t>ACTOR_are _ROL = relație între ACTOR și ROL</w:t>
+      </w:r>
+    </w:p>
+    <w:p>
+      <w:pPr>
+        <w:ind w:left="360"/>
+        <w:rPr>
+          <w:rFonts w:asciiTheme="majorHAnsi" w:hAnsiTheme="majorHAnsi" w:cstheme="majorHAnsi"/>
+          <w:sz w:val="28"/>
+          <w:szCs w:val="28"/>
+          <w:lang w:val="en-US"/>
+        </w:rPr>
+      </w:pPr>
+      <w:r>
+        <w:rPr>
+          <w:rFonts w:asciiTheme="majorHAnsi" w:hAnsiTheme="majorHAnsi" w:cstheme="majorHAnsi"/>
+          <w:sz w:val="28"/>
+          <w:szCs w:val="28"/>
+          <w:lang w:val="en-US"/>
+        </w:rPr>
+        <w:tab/>
+        <w:t>Un ACTOR poate să aibă zero sau mai multe ROLURI</w:t>
+      </w:r>
+    </w:p>
+    <w:p>
+      <w:pPr>
+        <w:ind w:left="360"/>
+        <w:rPr>
+          <w:rFonts w:asciiTheme="majorHAnsi" w:hAnsiTheme="majorHAnsi" w:cstheme="majorHAnsi"/>
+          <w:sz w:val="28"/>
+          <w:szCs w:val="28"/>
+          <w:lang w:val="en-US"/>
+        </w:rPr>
+      </w:pPr>
+      <w:r>
+        <w:rPr>
+          <w:rFonts w:asciiTheme="majorHAnsi" w:hAnsiTheme="majorHAnsi" w:cstheme="majorHAnsi"/>
+          <w:sz w:val="28"/>
+          <w:szCs w:val="28"/>
+          <w:lang w:val="en-US"/>
+        </w:rPr>
+        <w:tab/>
+        <w:t>Un ROL poate să aibă zero sau mai mulți ACTORI</w:t>
+      </w:r>
+    </w:p>
+    <w:p>
+      <w:pPr>
+        <w:pStyle w:val="ListParagraph"/>
+        <w:numPr>
+          <w:ilvl w:val="0"/>
+          <w:numId w:val="17"/>
+        </w:numPr>
+        <w:rPr>
+          <w:rFonts w:asciiTheme="majorHAnsi" w:hAnsiTheme="majorHAnsi" w:cstheme="majorHAnsi"/>
+          <w:sz w:val="28"/>
+          <w:szCs w:val="28"/>
+          <w:lang w:val="en-US"/>
+        </w:rPr>
+      </w:pPr>
+      <w:r>
+        <w:rPr>
+          <w:rFonts w:asciiTheme="majorHAnsi" w:hAnsiTheme="majorHAnsi" w:cstheme="majorHAnsi"/>
+          <w:sz w:val="28"/>
+          <w:szCs w:val="28"/>
+          <w:lang w:val="en-US"/>
+        </w:rPr>
+        <w:t>Cardinalitate maximă: M:M</w:t>
+      </w:r>
+    </w:p>
+    <w:p>
+      <w:pPr>
+        <w:pStyle w:val="ListParagraph"/>
+        <w:numPr>
+          <w:ilvl w:val="0"/>
+          <w:numId w:val="17"/>
+        </w:numPr>
+        <w:rPr>
+          <w:rFonts w:asciiTheme="majorHAnsi" w:hAnsiTheme="majorHAnsi" w:cstheme="majorHAnsi"/>
+          <w:sz w:val="28"/>
+          <w:szCs w:val="28"/>
+          <w:lang w:val="en-US"/>
+        </w:rPr>
+      </w:pPr>
+      <w:r>
+        <w:rPr>
+          <w:rFonts w:asciiTheme="majorHAnsi" w:hAnsiTheme="majorHAnsi" w:cstheme="majorHAnsi"/>
+          <w:sz w:val="28"/>
+          <w:szCs w:val="28"/>
+          <w:lang w:val="en-US"/>
+        </w:rPr>
+        <w:t>Cardinalitate minimă: 0:0</w:t>
+      </w:r>
+    </w:p>
+    <w:p>
+      <w:pPr>
+        <w:rPr>
+          <w:rFonts w:asciiTheme="majorHAnsi" w:hAnsiTheme="majorHAnsi" w:cstheme="majorHAnsi"/>
+          <w:sz w:val="28"/>
+          <w:szCs w:val="28"/>
+          <w:lang w:val="en-US"/>
+        </w:rPr>
+      </w:pPr>
+    </w:p>
+    <w:p>
+      <w:pPr>
+        <w:ind w:left="360"/>
+        <w:rPr>
+          <w:rFonts w:asciiTheme="majorHAnsi" w:hAnsiTheme="majorHAnsi" w:cstheme="majorHAnsi"/>
+          <w:sz w:val="28"/>
+          <w:szCs w:val="28"/>
+          <w:lang w:val="en-US"/>
+        </w:rPr>
+      </w:pPr>
+      <w:r>
+        <w:rPr>
+          <w:rFonts w:asciiTheme="majorHAnsi" w:hAnsiTheme="majorHAnsi" w:cstheme="majorHAnsi"/>
+          <w:sz w:val="28"/>
+          <w:szCs w:val="28"/>
+          <w:lang w:val="en-US"/>
+        </w:rPr>
+        <w:t>FILM_are _ROL = relație între FILM și ROL</w:t>
+      </w:r>
+    </w:p>
+    <w:p>
+      <w:pPr>
+        <w:ind w:left="360"/>
+        <w:rPr>
+          <w:rFonts w:asciiTheme="majorHAnsi" w:hAnsiTheme="majorHAnsi" w:cstheme="majorHAnsi"/>
+          <w:sz w:val="28"/>
+          <w:szCs w:val="28"/>
+          <w:lang w:val="en-US"/>
+        </w:rPr>
+      </w:pPr>
+      <w:r>
+        <w:rPr>
+          <w:rFonts w:asciiTheme="majorHAnsi" w:hAnsiTheme="majorHAnsi" w:cstheme="majorHAnsi"/>
+          <w:sz w:val="28"/>
+          <w:szCs w:val="28"/>
+          <w:lang w:val="en-US"/>
+        </w:rPr>
+        <w:tab/>
+        <w:t>Un FILM poate să aibă zero sau mai multe ROLURI</w:t>
+      </w:r>
+    </w:p>
+    <w:p>
+      <w:pPr>
+        <w:ind w:left="360"/>
+        <w:rPr>
+          <w:rFonts w:asciiTheme="majorHAnsi" w:hAnsiTheme="majorHAnsi" w:cstheme="majorHAnsi"/>
+          <w:sz w:val="28"/>
+          <w:szCs w:val="28"/>
+          <w:lang w:val="en-US"/>
+        </w:rPr>
+      </w:pPr>
+      <w:r>
+        <w:rPr>
+          <w:rFonts w:asciiTheme="majorHAnsi" w:hAnsiTheme="majorHAnsi" w:cstheme="majorHAnsi"/>
+          <w:sz w:val="28"/>
+          <w:szCs w:val="28"/>
+          <w:lang w:val="en-US"/>
+        </w:rPr>
+        <w:tab/>
+        <w:t>Un ROL poate să aibă zero sau mai mul</w:t>
+      </w:r>
+      <w:r>
+        <w:rPr>
+          <w:rFonts w:asciiTheme="majorHAnsi" w:hAnsiTheme="majorHAnsi" w:cstheme="majorHAnsi"/>
+          <w:sz w:val="28"/>
+          <w:szCs w:val="28"/>
+          <w:lang w:val="en-US"/>
+        </w:rPr>
+        <w:t>te</w:t>
+      </w:r>
+      <w:r>
+        <w:rPr>
+          <w:rFonts w:asciiTheme="majorHAnsi" w:hAnsiTheme="majorHAnsi" w:cstheme="majorHAnsi"/>
+          <w:sz w:val="28"/>
+          <w:szCs w:val="28"/>
+          <w:lang w:val="en-US"/>
+        </w:rPr>
+        <w:t xml:space="preserve"> FILM</w:t>
+      </w:r>
+      <w:r>
+        <w:rPr>
+          <w:rFonts w:asciiTheme="majorHAnsi" w:hAnsiTheme="majorHAnsi" w:cstheme="majorHAnsi"/>
+          <w:sz w:val="28"/>
+          <w:szCs w:val="28"/>
+          <w:lang w:val="en-US"/>
+        </w:rPr>
+        <w:t>E</w:t>
+      </w:r>
+    </w:p>
+    <w:p>
+      <w:pPr>
+        <w:pStyle w:val="ListParagraph"/>
+        <w:numPr>
+          <w:ilvl w:val="0"/>
+          <w:numId w:val="17"/>
+        </w:numPr>
+        <w:rPr>
+          <w:rFonts w:asciiTheme="majorHAnsi" w:hAnsiTheme="majorHAnsi" w:cstheme="majorHAnsi"/>
+          <w:sz w:val="28"/>
+          <w:szCs w:val="28"/>
+          <w:lang w:val="en-US"/>
+        </w:rPr>
+      </w:pPr>
+      <w:r>
+        <w:rPr>
+          <w:rFonts w:asciiTheme="majorHAnsi" w:hAnsiTheme="majorHAnsi" w:cstheme="majorHAnsi"/>
+          <w:sz w:val="28"/>
+          <w:szCs w:val="28"/>
+          <w:lang w:val="en-US"/>
+        </w:rPr>
+        <w:t>Cardinalitate maximă: M:M</w:t>
+      </w:r>
+    </w:p>
+    <w:p>
+      <w:pPr>
+        <w:pStyle w:val="ListParagraph"/>
+        <w:numPr>
+          <w:ilvl w:val="0"/>
+          <w:numId w:val="17"/>
+        </w:numPr>
+        <w:rPr>
+          <w:rFonts w:asciiTheme="majorHAnsi" w:hAnsiTheme="majorHAnsi" w:cstheme="majorHAnsi"/>
+          <w:sz w:val="28"/>
+          <w:szCs w:val="28"/>
+          <w:lang w:val="en-US"/>
+        </w:rPr>
+      </w:pPr>
+      <w:r>
+        <w:rPr>
+          <w:rFonts w:asciiTheme="majorHAnsi" w:hAnsiTheme="majorHAnsi" w:cstheme="majorHAnsi"/>
+          <w:sz w:val="28"/>
+          <w:szCs w:val="28"/>
+          <w:lang w:val="en-US"/>
+        </w:rPr>
+        <w:t>Cardinalitate minimă: 0:0</w:t>
+      </w:r>
+    </w:p>
+    <w:p>
+      <w:pPr>
+        <w:rPr>
+          <w:rFonts w:asciiTheme="majorHAnsi" w:hAnsiTheme="majorHAnsi" w:cstheme="majorHAnsi"/>
+          <w:sz w:val="28"/>
+          <w:szCs w:val="28"/>
+          <w:lang w:val="en-US"/>
+        </w:rPr>
+      </w:pPr>
+    </w:p>
+    <w:p>
+      <w:pPr>
+        <w:ind w:left="360"/>
+        <w:rPr>
+          <w:rFonts w:asciiTheme="majorHAnsi" w:hAnsiTheme="majorHAnsi" w:cstheme="majorHAnsi"/>
+          <w:sz w:val="28"/>
+          <w:szCs w:val="28"/>
+          <w:lang w:val="en-US"/>
+        </w:rPr>
+      </w:pPr>
+      <w:r>
+        <w:rPr>
+          <w:rFonts w:asciiTheme="majorHAnsi" w:hAnsiTheme="majorHAnsi" w:cstheme="majorHAnsi"/>
+          <w:sz w:val="28"/>
+          <w:szCs w:val="28"/>
+          <w:lang w:val="en-US"/>
+        </w:rPr>
+        <w:t>DIRECTOR_regizează_un_FILM = relație între DIRECTOR și FILM</w:t>
+      </w:r>
+    </w:p>
+    <w:p>
+      <w:pPr>
+        <w:ind w:left="360"/>
+        <w:rPr>
+          <w:rFonts w:asciiTheme="majorHAnsi" w:hAnsiTheme="majorHAnsi" w:cstheme="majorHAnsi"/>
+          <w:sz w:val="28"/>
+          <w:szCs w:val="28"/>
+          <w:lang w:val="en-US"/>
+        </w:rPr>
+      </w:pPr>
+      <w:r>
+        <w:rPr>
+          <w:rFonts w:asciiTheme="majorHAnsi" w:hAnsiTheme="majorHAnsi" w:cstheme="majorHAnsi"/>
+          <w:sz w:val="28"/>
+          <w:szCs w:val="28"/>
+          <w:lang w:val="en-US"/>
+        </w:rPr>
+        <w:tab/>
+        <w:t>Un DIRECTOR poate să regizeze în zero sau mai multe FILME</w:t>
+      </w:r>
+    </w:p>
+    <w:p>
+      <w:pPr>
+        <w:ind w:left="360"/>
+        <w:rPr>
+          <w:rFonts w:asciiTheme="majorHAnsi" w:hAnsiTheme="majorHAnsi" w:cstheme="majorHAnsi"/>
+          <w:sz w:val="28"/>
+          <w:szCs w:val="28"/>
+          <w:lang w:val="en-US"/>
+        </w:rPr>
+      </w:pPr>
+      <w:r>
+        <w:rPr>
+          <w:rFonts w:asciiTheme="majorHAnsi" w:hAnsiTheme="majorHAnsi" w:cstheme="majorHAnsi"/>
+          <w:sz w:val="28"/>
+          <w:szCs w:val="28"/>
+          <w:lang w:val="en-US"/>
+        </w:rPr>
+        <w:tab/>
+        <w:t xml:space="preserve">FILM trebuie să fie regizat de un singur DIRECTOR </w:t>
+      </w:r>
+    </w:p>
+    <w:p>
+      <w:pPr>
+        <w:pStyle w:val="ListParagraph"/>
+        <w:numPr>
+          <w:ilvl w:val="0"/>
+          <w:numId w:val="17"/>
+        </w:numPr>
+        <w:rPr>
+          <w:rFonts w:asciiTheme="majorHAnsi" w:hAnsiTheme="majorHAnsi" w:cstheme="majorHAnsi"/>
+          <w:sz w:val="28"/>
+          <w:szCs w:val="28"/>
+          <w:lang w:val="en-US"/>
+        </w:rPr>
+      </w:pPr>
+      <w:r>
+        <w:rPr>
+          <w:rFonts w:asciiTheme="majorHAnsi" w:hAnsiTheme="majorHAnsi" w:cstheme="majorHAnsi"/>
+          <w:sz w:val="28"/>
+          <w:szCs w:val="28"/>
+          <w:lang w:val="en-US"/>
+        </w:rPr>
+        <w:t>Cardinalitate maximă: 1:M</w:t>
+      </w:r>
+    </w:p>
+    <w:p>
+      <w:pPr>
+        <w:pStyle w:val="ListParagraph"/>
+        <w:numPr>
+          <w:ilvl w:val="0"/>
+          <w:numId w:val="17"/>
+        </w:numPr>
+        <w:rPr>
+          <w:rFonts w:asciiTheme="majorHAnsi" w:hAnsiTheme="majorHAnsi" w:cstheme="majorHAnsi"/>
+          <w:sz w:val="28"/>
+          <w:szCs w:val="28"/>
+          <w:lang w:val="en-US"/>
+        </w:rPr>
+      </w:pPr>
+      <w:r>
+        <w:rPr>
+          <w:rFonts w:asciiTheme="majorHAnsi" w:hAnsiTheme="majorHAnsi" w:cstheme="majorHAnsi"/>
+          <w:sz w:val="28"/>
+          <w:szCs w:val="28"/>
+          <w:lang w:val="en-US"/>
+        </w:rPr>
+        <w:t>Cardinalitate minimă: 1:1</w:t>
+      </w:r>
+    </w:p>
+    <w:p>
+      <w:pPr>
+        <w:rPr>
+          <w:rFonts w:asciiTheme="majorHAnsi" w:hAnsiTheme="majorHAnsi" w:cstheme="majorHAnsi"/>
+          <w:sz w:val="28"/>
+          <w:szCs w:val="28"/>
+          <w:lang w:val="en-US"/>
+        </w:rPr>
+      </w:pPr>
+    </w:p>
+    <w:p>
+      <w:pPr>
+        <w:rPr>
+          <w:rFonts w:asciiTheme="majorHAnsi" w:hAnsiTheme="majorHAnsi" w:cstheme="majorHAnsi"/>
+          <w:sz w:val="28"/>
+          <w:szCs w:val="28"/>
+          <w:lang w:val="en-US"/>
+        </w:rPr>
+      </w:pPr>
+    </w:p>
+    <w:p>
+      <w:pPr>
+        <w:rPr>
+          <w:rFonts w:asciiTheme="majorHAnsi" w:hAnsiTheme="majorHAnsi" w:cstheme="majorHAnsi"/>
+          <w:sz w:val="28"/>
+          <w:szCs w:val="28"/>
+          <w:lang w:val="en-US"/>
+        </w:rPr>
+      </w:pPr>
+    </w:p>
+    <w:p>
+      <w:pPr>
+        <w:rPr>
+          <w:rFonts w:asciiTheme="majorHAnsi" w:hAnsiTheme="majorHAnsi" w:cstheme="majorHAnsi"/>
+          <w:sz w:val="28"/>
+          <w:szCs w:val="28"/>
+          <w:lang w:val="en-US"/>
+        </w:rPr>
+      </w:pPr>
+    </w:p>
+    <w:p>
+      <w:pPr>
+        <w:pStyle w:val="ListParagraph"/>
+        <w:numPr>
+          <w:ilvl w:val="0"/>
+          <w:numId w:val="4"/>
+        </w:numPr>
+        <w:rPr>
+          <w:rFonts w:asciiTheme="majorHAnsi" w:hAnsiTheme="majorHAnsi" w:cstheme="majorHAnsi"/>
+          <w:b/>
+          <w:bCs/>
+          <w:sz w:val="32"/>
+          <w:szCs w:val="32"/>
+          <w:lang w:val="en-US"/>
+        </w:rPr>
+      </w:pPr>
+      <w:r>
+        <w:rPr>
+          <w:rFonts w:asciiTheme="majorHAnsi" w:hAnsiTheme="majorHAnsi" w:cstheme="majorHAnsi"/>
+          <w:b/>
+          <w:bCs/>
+          <w:sz w:val="32"/>
+          <w:szCs w:val="32"/>
+          <w:lang w:val="en-US"/>
+        </w:rPr>
+        <w:lastRenderedPageBreak/>
+        <w:t>Descrierea atributelor</w:t>
+      </w:r>
+      <w:r>
+        <w:rPr>
+          <w:rFonts w:asciiTheme="majorHAnsi" w:hAnsiTheme="majorHAnsi" w:cstheme="majorHAnsi"/>
+          <w:b/>
+          <w:bCs/>
+          <w:sz w:val="32"/>
+          <w:szCs w:val="32"/>
+          <w:lang w:val="en-US"/>
+        </w:rPr>
+        <w:t>, atributele cu * vor fi obligatorii</w:t>
+      </w:r>
+    </w:p>
+    <w:p>
+      <w:pPr>
+        <w:pStyle w:val="ListParagraph"/>
+        <w:numPr>
+          <w:ilvl w:val="0"/>
+          <w:numId w:val="6"/>
+        </w:numPr>
+        <w:rPr>
+          <w:rFonts w:asciiTheme="majorHAnsi" w:hAnsiTheme="majorHAnsi" w:cstheme="majorHAnsi"/>
+          <w:b/>
+          <w:bCs/>
+          <w:sz w:val="28"/>
+          <w:szCs w:val="28"/>
+          <w:lang w:val="en-US"/>
+        </w:rPr>
+      </w:pPr>
+      <w:r>
+        <w:rPr>
+          <w:rFonts w:asciiTheme="majorHAnsi" w:hAnsiTheme="majorHAnsi" w:cstheme="majorHAnsi"/>
+          <w:b/>
+          <w:bCs/>
+          <w:sz w:val="28"/>
+          <w:szCs w:val="28"/>
+          <w:lang w:val="en-US"/>
+        </w:rPr>
+        <w:t>UTILIZATOR</w:t>
+      </w:r>
+    </w:p>
+    <w:p>
+      <w:pPr>
+        <w:pStyle w:val="ListParagraph"/>
+        <w:numPr>
+          <w:ilvl w:val="0"/>
+          <w:numId w:val="7"/>
+        </w:numPr>
+        <w:rPr>
+          <w:rFonts w:asciiTheme="majorHAnsi" w:hAnsiTheme="majorHAnsi" w:cstheme="majorHAnsi"/>
+          <w:sz w:val="28"/>
+          <w:szCs w:val="28"/>
+          <w:lang w:val="en-US"/>
+        </w:rPr>
+      </w:pPr>
+      <w:r>
+        <w:rPr>
+          <w:rFonts w:asciiTheme="majorHAnsi" w:hAnsiTheme="majorHAnsi" w:cstheme="majorHAnsi"/>
+          <w:sz w:val="28"/>
+          <w:szCs w:val="28"/>
+          <w:lang w:val="en-US"/>
+        </w:rPr>
+        <w:t>Utilizator_ID</w:t>
+      </w:r>
+      <w:r>
+        <w:rPr>
+          <w:rFonts w:asciiTheme="majorHAnsi" w:hAnsiTheme="majorHAnsi" w:cstheme="majorHAnsi"/>
+          <w:sz w:val="28"/>
+          <w:szCs w:val="28"/>
+          <w:lang w:val="en-US"/>
+        </w:rPr>
+        <w:t>*</w:t>
+      </w:r>
+      <w:r>
+        <w:rPr>
+          <w:rFonts w:asciiTheme="majorHAnsi" w:hAnsiTheme="majorHAnsi" w:cstheme="majorHAnsi"/>
+          <w:sz w:val="28"/>
+          <w:szCs w:val="28"/>
+          <w:lang w:val="en-US"/>
+        </w:rPr>
+        <w:t xml:space="preserve"> = cod numeric unic, de tip number, de 6 cifre pentru întregistrarea contului unui utilizator</w:t>
+      </w:r>
+    </w:p>
+    <w:p>
+      <w:pPr>
+        <w:pStyle w:val="ListParagraph"/>
+        <w:numPr>
+          <w:ilvl w:val="0"/>
+          <w:numId w:val="7"/>
+        </w:numPr>
+        <w:rPr>
+          <w:rFonts w:asciiTheme="majorHAnsi" w:hAnsiTheme="majorHAnsi" w:cstheme="majorHAnsi"/>
+          <w:sz w:val="28"/>
+          <w:szCs w:val="28"/>
+          <w:lang w:val="en-US"/>
+        </w:rPr>
+      </w:pPr>
+      <w:r>
+        <w:rPr>
+          <w:rFonts w:asciiTheme="majorHAnsi" w:hAnsiTheme="majorHAnsi" w:cstheme="majorHAnsi"/>
+          <w:sz w:val="28"/>
+          <w:szCs w:val="28"/>
+          <w:lang w:val="en-US"/>
+        </w:rPr>
+        <w:t>Poreclă</w:t>
+      </w:r>
+      <w:r>
+        <w:rPr>
+          <w:rFonts w:asciiTheme="majorHAnsi" w:hAnsiTheme="majorHAnsi" w:cstheme="majorHAnsi"/>
+          <w:sz w:val="28"/>
+          <w:szCs w:val="28"/>
+          <w:lang w:val="en-US"/>
+        </w:rPr>
+        <w:t>*</w:t>
+      </w:r>
+      <w:r>
+        <w:rPr>
+          <w:rFonts w:asciiTheme="majorHAnsi" w:hAnsiTheme="majorHAnsi" w:cstheme="majorHAnsi"/>
+          <w:sz w:val="28"/>
+          <w:szCs w:val="28"/>
+          <w:lang w:val="en-US"/>
+        </w:rPr>
+        <w:t xml:space="preserve"> = variabilă de tip varchar2, de lungime 20 </w:t>
+      </w:r>
+    </w:p>
+    <w:p>
+      <w:pPr>
+        <w:pStyle w:val="ListParagraph"/>
+        <w:numPr>
+          <w:ilvl w:val="0"/>
+          <w:numId w:val="7"/>
+        </w:numPr>
+        <w:rPr>
+          <w:rFonts w:asciiTheme="majorHAnsi" w:hAnsiTheme="majorHAnsi" w:cstheme="majorHAnsi"/>
+          <w:sz w:val="28"/>
+          <w:szCs w:val="28"/>
+          <w:lang w:val="en-US"/>
+        </w:rPr>
+      </w:pPr>
+      <w:r>
+        <w:rPr>
+          <w:rFonts w:asciiTheme="majorHAnsi" w:hAnsiTheme="majorHAnsi" w:cstheme="majorHAnsi"/>
+          <w:sz w:val="28"/>
+          <w:szCs w:val="28"/>
+          <w:lang w:val="en-US"/>
+        </w:rPr>
+        <w:t>Mail</w:t>
+      </w:r>
+      <w:r>
+        <w:rPr>
+          <w:rFonts w:asciiTheme="majorHAnsi" w:hAnsiTheme="majorHAnsi" w:cstheme="majorHAnsi"/>
+          <w:sz w:val="28"/>
+          <w:szCs w:val="28"/>
+          <w:lang w:val="en-US"/>
+        </w:rPr>
+        <w:t>*</w:t>
+      </w:r>
+      <w:r>
+        <w:rPr>
+          <w:rFonts w:asciiTheme="majorHAnsi" w:hAnsiTheme="majorHAnsi" w:cstheme="majorHAnsi"/>
+          <w:sz w:val="28"/>
+          <w:szCs w:val="28"/>
+          <w:lang w:val="en-US"/>
+        </w:rPr>
+        <w:t xml:space="preserve"> = variabilă de tip varchar2 de lungime 20</w:t>
+      </w:r>
+    </w:p>
+    <w:p>
+      <w:pPr>
+        <w:pStyle w:val="ListParagraph"/>
+        <w:numPr>
+          <w:ilvl w:val="0"/>
+          <w:numId w:val="7"/>
+        </w:numPr>
+        <w:rPr>
+          <w:rFonts w:asciiTheme="majorHAnsi" w:hAnsiTheme="majorHAnsi" w:cstheme="majorHAnsi"/>
+          <w:sz w:val="28"/>
+          <w:szCs w:val="28"/>
+          <w:lang w:val="en-US"/>
+        </w:rPr>
+      </w:pPr>
+      <w:r>
+        <w:rPr>
+          <w:rFonts w:asciiTheme="majorHAnsi" w:hAnsiTheme="majorHAnsi" w:cstheme="majorHAnsi"/>
+          <w:sz w:val="28"/>
+          <w:szCs w:val="28"/>
+          <w:lang w:val="en-US"/>
+        </w:rPr>
+        <w:t xml:space="preserve">Parolă = </w:t>
+      </w:r>
+      <w:r>
+        <w:rPr>
+          <w:rFonts w:asciiTheme="majorHAnsi" w:hAnsiTheme="majorHAnsi" w:cstheme="majorHAnsi"/>
+          <w:sz w:val="28"/>
+          <w:szCs w:val="28"/>
+          <w:lang w:val="en-US"/>
+        </w:rPr>
+        <w:t>variabilă de tip varchar2 de lungime 50</w:t>
+      </w:r>
+    </w:p>
+    <w:p>
+      <w:pPr>
+        <w:pStyle w:val="ListParagraph"/>
+        <w:numPr>
+          <w:ilvl w:val="0"/>
+          <w:numId w:val="7"/>
+        </w:numPr>
+        <w:rPr>
+          <w:rFonts w:asciiTheme="majorHAnsi" w:hAnsiTheme="majorHAnsi" w:cstheme="majorHAnsi"/>
+          <w:sz w:val="28"/>
+          <w:szCs w:val="28"/>
+          <w:lang w:val="en-US"/>
+        </w:rPr>
+      </w:pPr>
+      <w:r>
+        <w:rPr>
+          <w:rFonts w:asciiTheme="majorHAnsi" w:hAnsiTheme="majorHAnsi" w:cstheme="majorHAnsi"/>
+          <w:sz w:val="28"/>
+          <w:szCs w:val="28"/>
+          <w:lang w:val="en-US"/>
+        </w:rPr>
+        <w:t xml:space="preserve">DatăCreare = </w:t>
+      </w:r>
+      <w:r>
+        <w:rPr>
+          <w:rFonts w:asciiTheme="majorHAnsi" w:hAnsiTheme="majorHAnsi" w:cstheme="majorHAnsi"/>
+          <w:sz w:val="28"/>
+          <w:szCs w:val="28"/>
+          <w:lang w:val="en-US"/>
+        </w:rPr>
+        <w:t>variabilă de tip date</w:t>
+      </w:r>
+      <w:r>
+        <w:rPr>
+          <w:rFonts w:asciiTheme="majorHAnsi" w:hAnsiTheme="majorHAnsi" w:cstheme="majorHAnsi"/>
+          <w:sz w:val="28"/>
+          <w:szCs w:val="28"/>
+          <w:lang w:val="en-US"/>
+        </w:rPr>
+        <w:t xml:space="preserve"> (valoare implicită = dată curentă)</w:t>
+      </w:r>
+    </w:p>
+    <w:p>
+      <w:pPr>
+        <w:pStyle w:val="ListParagraph"/>
+        <w:numPr>
+          <w:ilvl w:val="0"/>
+          <w:numId w:val="6"/>
+        </w:numPr>
+        <w:rPr>
+          <w:rFonts w:asciiTheme="majorHAnsi" w:hAnsiTheme="majorHAnsi" w:cstheme="majorHAnsi"/>
+          <w:sz w:val="28"/>
+          <w:szCs w:val="28"/>
+          <w:lang w:val="en-US"/>
+        </w:rPr>
+      </w:pPr>
+      <w:r>
+        <w:rPr>
+          <w:rFonts w:asciiTheme="majorHAnsi" w:hAnsiTheme="majorHAnsi" w:cstheme="majorHAnsi"/>
+          <w:b/>
+          <w:bCs/>
+          <w:sz w:val="28"/>
+          <w:szCs w:val="28"/>
+          <w:lang w:val="en-US"/>
+        </w:rPr>
+        <w:t>SUBSCRIP</w:t>
+      </w:r>
+      <w:r>
+        <w:rPr>
+          <w:rFonts w:asciiTheme="majorHAnsi" w:hAnsiTheme="majorHAnsi" w:cstheme="majorHAnsi"/>
+          <w:b/>
+          <w:bCs/>
+          <w:sz w:val="28"/>
+          <w:szCs w:val="28"/>
+        </w:rPr>
+        <w:t>ȚIE</w:t>
+      </w:r>
+    </w:p>
+    <w:p>
+      <w:pPr>
+        <w:pStyle w:val="ListParagraph"/>
+        <w:numPr>
+          <w:ilvl w:val="0"/>
+          <w:numId w:val="9"/>
+        </w:numPr>
+        <w:rPr>
+          <w:rFonts w:asciiTheme="majorHAnsi" w:hAnsiTheme="majorHAnsi" w:cstheme="majorHAnsi"/>
+          <w:sz w:val="28"/>
+          <w:szCs w:val="28"/>
+          <w:lang w:val="en-US"/>
+        </w:rPr>
+      </w:pPr>
+      <w:r>
+        <w:rPr>
+          <w:rFonts w:asciiTheme="majorHAnsi" w:hAnsiTheme="majorHAnsi" w:cstheme="majorHAnsi"/>
+          <w:sz w:val="28"/>
+          <w:szCs w:val="28"/>
+          <w:lang w:val="en-US"/>
+        </w:rPr>
+        <w:t xml:space="preserve">Subscriptie_ID* = </w:t>
+      </w:r>
+      <w:r>
+        <w:rPr>
+          <w:rFonts w:asciiTheme="majorHAnsi" w:hAnsiTheme="majorHAnsi" w:cstheme="majorHAnsi"/>
+          <w:sz w:val="28"/>
+          <w:szCs w:val="28"/>
+          <w:lang w:val="en-US"/>
+        </w:rPr>
+        <w:t>cod numeric unic, de tip number, de 6 cifre pentru</w:t>
+      </w:r>
+      <w:r>
+        <w:rPr>
+          <w:rFonts w:asciiTheme="majorHAnsi" w:hAnsiTheme="majorHAnsi" w:cstheme="majorHAnsi"/>
+          <w:sz w:val="28"/>
+          <w:szCs w:val="28"/>
+          <w:lang w:val="en-US"/>
+        </w:rPr>
+        <w:t xml:space="preserve"> pachetele cu filme/seriale</w:t>
+      </w:r>
+    </w:p>
+    <w:p>
+      <w:pPr>
+        <w:pStyle w:val="ListParagraph"/>
+        <w:numPr>
+          <w:ilvl w:val="0"/>
+          <w:numId w:val="9"/>
+        </w:numPr>
+        <w:rPr>
+          <w:rFonts w:asciiTheme="majorHAnsi" w:hAnsiTheme="majorHAnsi" w:cstheme="majorHAnsi"/>
+          <w:sz w:val="28"/>
+          <w:szCs w:val="28"/>
+          <w:lang w:val="en-US"/>
+        </w:rPr>
+      </w:pPr>
+      <w:r>
+        <w:rPr>
+          <w:rFonts w:asciiTheme="majorHAnsi" w:hAnsiTheme="majorHAnsi" w:cstheme="majorHAnsi"/>
+          <w:sz w:val="28"/>
+          <w:szCs w:val="28"/>
+          <w:lang w:val="en-US"/>
+        </w:rPr>
+        <w:t>Cost* = variabilă de tip number, de 2 cifre</w:t>
+      </w:r>
+    </w:p>
+    <w:p>
+      <w:pPr>
+        <w:pStyle w:val="ListParagraph"/>
+        <w:numPr>
+          <w:ilvl w:val="0"/>
+          <w:numId w:val="6"/>
+        </w:numPr>
+        <w:rPr>
+          <w:rFonts w:asciiTheme="majorHAnsi" w:hAnsiTheme="majorHAnsi" w:cstheme="majorHAnsi"/>
+          <w:sz w:val="28"/>
+          <w:szCs w:val="28"/>
+          <w:lang w:val="en-US"/>
+        </w:rPr>
+      </w:pPr>
+      <w:r>
+        <w:rPr>
+          <w:rFonts w:asciiTheme="majorHAnsi" w:hAnsiTheme="majorHAnsi" w:cstheme="majorHAnsi"/>
+          <w:b/>
+          <w:bCs/>
+          <w:sz w:val="28"/>
+          <w:szCs w:val="28"/>
+          <w:lang w:val="en-US"/>
+        </w:rPr>
+        <w:t>PLATĂ</w:t>
+      </w:r>
+    </w:p>
+    <w:p>
+      <w:pPr>
+        <w:pStyle w:val="ListParagraph"/>
+        <w:numPr>
+          <w:ilvl w:val="0"/>
+          <w:numId w:val="10"/>
+        </w:numPr>
+        <w:rPr>
+          <w:rFonts w:asciiTheme="majorHAnsi" w:hAnsiTheme="majorHAnsi" w:cstheme="majorHAnsi"/>
+          <w:sz w:val="28"/>
+          <w:szCs w:val="28"/>
+          <w:lang w:val="en-US"/>
+        </w:rPr>
+      </w:pPr>
+      <w:r>
+        <w:rPr>
+          <w:rFonts w:asciiTheme="majorHAnsi" w:hAnsiTheme="majorHAnsi" w:cstheme="majorHAnsi"/>
+          <w:sz w:val="28"/>
+          <w:szCs w:val="28"/>
+          <w:lang w:val="en-US"/>
+        </w:rPr>
+        <w:t xml:space="preserve">Plată_ID* = </w:t>
+      </w:r>
+      <w:r>
+        <w:rPr>
+          <w:rFonts w:asciiTheme="majorHAnsi" w:hAnsiTheme="majorHAnsi" w:cstheme="majorHAnsi"/>
+          <w:sz w:val="28"/>
+          <w:szCs w:val="28"/>
+          <w:lang w:val="en-US"/>
+        </w:rPr>
+        <w:t xml:space="preserve">cod numeric unic, de tip number, de 6 cifre pentru </w:t>
+      </w:r>
+      <w:r>
+        <w:rPr>
+          <w:rFonts w:asciiTheme="majorHAnsi" w:hAnsiTheme="majorHAnsi" w:cstheme="majorHAnsi"/>
+          <w:sz w:val="28"/>
+          <w:szCs w:val="28"/>
+          <w:lang w:val="en-US"/>
+        </w:rPr>
+        <w:t>evidența plăților</w:t>
+      </w:r>
+    </w:p>
+    <w:p>
+      <w:pPr>
+        <w:pStyle w:val="ListParagraph"/>
+        <w:numPr>
+          <w:ilvl w:val="0"/>
+          <w:numId w:val="10"/>
+        </w:numPr>
+        <w:rPr>
+          <w:rFonts w:asciiTheme="majorHAnsi" w:hAnsiTheme="majorHAnsi" w:cstheme="majorHAnsi"/>
+          <w:sz w:val="28"/>
+          <w:szCs w:val="28"/>
+          <w:lang w:val="en-US"/>
+        </w:rPr>
+      </w:pPr>
+      <w:r>
+        <w:rPr>
+          <w:rFonts w:asciiTheme="majorHAnsi" w:hAnsiTheme="majorHAnsi" w:cstheme="majorHAnsi"/>
+          <w:sz w:val="28"/>
+          <w:szCs w:val="28"/>
+          <w:lang w:val="en-US"/>
+        </w:rPr>
+        <w:t>Nume* = varchar2(50)</w:t>
+      </w:r>
+    </w:p>
+    <w:p>
+      <w:pPr>
+        <w:pStyle w:val="ListParagraph"/>
+        <w:numPr>
+          <w:ilvl w:val="0"/>
+          <w:numId w:val="10"/>
+        </w:numPr>
+        <w:rPr>
+          <w:rFonts w:asciiTheme="majorHAnsi" w:hAnsiTheme="majorHAnsi" w:cstheme="majorHAnsi"/>
+          <w:sz w:val="28"/>
+          <w:szCs w:val="28"/>
+          <w:lang w:val="en-US"/>
+        </w:rPr>
+      </w:pPr>
+      <w:r>
+        <w:rPr>
+          <w:rFonts w:asciiTheme="majorHAnsi" w:hAnsiTheme="majorHAnsi" w:cstheme="majorHAnsi"/>
+          <w:sz w:val="28"/>
+          <w:szCs w:val="28"/>
+          <w:lang w:val="en-US"/>
+        </w:rPr>
+        <w:t>Prenume* = varchar2(50)</w:t>
+      </w:r>
+    </w:p>
+    <w:p>
+      <w:pPr>
+        <w:pStyle w:val="ListParagraph"/>
+        <w:numPr>
+          <w:ilvl w:val="0"/>
+          <w:numId w:val="10"/>
+        </w:numPr>
+        <w:rPr>
+          <w:rFonts w:asciiTheme="majorHAnsi" w:hAnsiTheme="majorHAnsi" w:cstheme="majorHAnsi"/>
+          <w:sz w:val="28"/>
+          <w:szCs w:val="28"/>
+          <w:lang w:val="en-US"/>
+        </w:rPr>
+      </w:pPr>
+      <w:r>
+        <w:rPr>
+          <w:rFonts w:asciiTheme="majorHAnsi" w:hAnsiTheme="majorHAnsi" w:cstheme="majorHAnsi"/>
+          <w:sz w:val="28"/>
+          <w:szCs w:val="28"/>
+          <w:lang w:val="en-US"/>
+        </w:rPr>
+        <w:t>Cod* = number(16)</w:t>
+      </w:r>
+    </w:p>
+    <w:p>
+      <w:pPr>
+        <w:pStyle w:val="ListParagraph"/>
+        <w:numPr>
+          <w:ilvl w:val="0"/>
+          <w:numId w:val="10"/>
+        </w:numPr>
+        <w:rPr>
+          <w:rFonts w:asciiTheme="majorHAnsi" w:hAnsiTheme="majorHAnsi" w:cstheme="majorHAnsi"/>
+          <w:sz w:val="28"/>
+          <w:szCs w:val="28"/>
+          <w:lang w:val="en-US"/>
+        </w:rPr>
+      </w:pPr>
+      <w:r>
+        <w:rPr>
+          <w:rFonts w:asciiTheme="majorHAnsi" w:hAnsiTheme="majorHAnsi" w:cstheme="majorHAnsi"/>
+          <w:sz w:val="28"/>
+          <w:szCs w:val="28"/>
+          <w:lang w:val="en-US"/>
+        </w:rPr>
+        <w:t>DatăExp* = date</w:t>
+      </w:r>
+    </w:p>
+    <w:p>
+      <w:pPr>
+        <w:pStyle w:val="ListParagraph"/>
+        <w:numPr>
+          <w:ilvl w:val="0"/>
+          <w:numId w:val="10"/>
+        </w:numPr>
+        <w:rPr>
+          <w:rFonts w:asciiTheme="majorHAnsi" w:hAnsiTheme="majorHAnsi" w:cstheme="majorHAnsi"/>
+          <w:sz w:val="28"/>
+          <w:szCs w:val="28"/>
+          <w:lang w:val="en-US"/>
+        </w:rPr>
+      </w:pPr>
+      <w:r>
+        <w:rPr>
+          <w:rFonts w:asciiTheme="majorHAnsi" w:hAnsiTheme="majorHAnsi" w:cstheme="majorHAnsi"/>
+          <w:sz w:val="28"/>
+          <w:szCs w:val="28"/>
+          <w:lang w:val="en-US"/>
+        </w:rPr>
+        <w:t>CVV* =  number(3)</w:t>
+      </w:r>
+      <w:r>
+        <w:rPr>
+          <w:rFonts w:asciiTheme="majorHAnsi" w:hAnsiTheme="majorHAnsi" w:cstheme="majorHAnsi"/>
+          <w:sz w:val="28"/>
+          <w:szCs w:val="28"/>
+          <w:lang w:val="en-US"/>
+        </w:rPr>
+        <w:t>, obligatoriu de 3 cifre</w:t>
+      </w:r>
+    </w:p>
+    <w:p>
+      <w:pPr>
+        <w:pStyle w:val="ListParagraph"/>
+        <w:numPr>
+          <w:ilvl w:val="0"/>
+          <w:numId w:val="6"/>
+        </w:numPr>
+        <w:rPr>
+          <w:rFonts w:asciiTheme="majorHAnsi" w:hAnsiTheme="majorHAnsi" w:cstheme="majorHAnsi"/>
+          <w:sz w:val="28"/>
+          <w:szCs w:val="28"/>
+          <w:lang w:val="en-US"/>
+        </w:rPr>
+      </w:pPr>
+      <w:r>
+        <w:rPr>
+          <w:rFonts w:asciiTheme="majorHAnsi" w:hAnsiTheme="majorHAnsi" w:cstheme="majorHAnsi"/>
+          <w:b/>
+          <w:bCs/>
+          <w:sz w:val="28"/>
+          <w:szCs w:val="28"/>
+          <w:lang w:val="en-US"/>
+        </w:rPr>
+        <w:t>FILM</w:t>
+      </w:r>
+    </w:p>
+    <w:p>
+      <w:pPr>
+        <w:pStyle w:val="ListParagraph"/>
+        <w:numPr>
+          <w:ilvl w:val="0"/>
+          <w:numId w:val="11"/>
+        </w:numPr>
+        <w:rPr>
+          <w:rFonts w:asciiTheme="majorHAnsi" w:hAnsiTheme="majorHAnsi" w:cstheme="majorHAnsi"/>
+          <w:sz w:val="28"/>
+          <w:szCs w:val="28"/>
+          <w:lang w:val="en-US"/>
+        </w:rPr>
+      </w:pPr>
+      <w:r>
+        <w:rPr>
+          <w:rFonts w:asciiTheme="majorHAnsi" w:hAnsiTheme="majorHAnsi" w:cstheme="majorHAnsi"/>
+          <w:sz w:val="28"/>
+          <w:szCs w:val="28"/>
+          <w:lang w:val="en-US"/>
+        </w:rPr>
+        <w:t xml:space="preserve">Film_ID* = </w:t>
+      </w:r>
+      <w:r>
+        <w:rPr>
+          <w:rFonts w:asciiTheme="majorHAnsi" w:hAnsiTheme="majorHAnsi" w:cstheme="majorHAnsi"/>
+          <w:sz w:val="28"/>
+          <w:szCs w:val="28"/>
+          <w:lang w:val="en-US"/>
+        </w:rPr>
+        <w:t xml:space="preserve">cod numeric unic, de tip number, de 6 cifre pentru evidența </w:t>
+      </w:r>
+      <w:r>
+        <w:rPr>
+          <w:rFonts w:asciiTheme="majorHAnsi" w:hAnsiTheme="majorHAnsi" w:cstheme="majorHAnsi"/>
+          <w:sz w:val="28"/>
+          <w:szCs w:val="28"/>
+          <w:lang w:val="en-US"/>
+        </w:rPr>
+        <w:t>filmelor</w:t>
+      </w:r>
+    </w:p>
+    <w:p>
+      <w:pPr>
+        <w:pStyle w:val="ListParagraph"/>
+        <w:numPr>
+          <w:ilvl w:val="0"/>
+          <w:numId w:val="11"/>
+        </w:numPr>
+        <w:rPr>
+          <w:rFonts w:asciiTheme="majorHAnsi" w:hAnsiTheme="majorHAnsi" w:cstheme="majorHAnsi"/>
+          <w:sz w:val="28"/>
+          <w:szCs w:val="28"/>
+          <w:lang w:val="en-US"/>
+        </w:rPr>
+      </w:pPr>
+      <w:r>
+        <w:rPr>
+          <w:rFonts w:asciiTheme="majorHAnsi" w:hAnsiTheme="majorHAnsi" w:cstheme="majorHAnsi"/>
+          <w:sz w:val="28"/>
+          <w:szCs w:val="28"/>
+          <w:lang w:val="en-US"/>
+        </w:rPr>
+        <w:t>Denumire* = varchar2(50)</w:t>
+      </w:r>
+    </w:p>
+    <w:p>
+      <w:pPr>
+        <w:pStyle w:val="ListParagraph"/>
+        <w:numPr>
+          <w:ilvl w:val="0"/>
+          <w:numId w:val="11"/>
+        </w:numPr>
+        <w:rPr>
+          <w:rFonts w:asciiTheme="majorHAnsi" w:hAnsiTheme="majorHAnsi" w:cstheme="majorHAnsi"/>
+          <w:sz w:val="28"/>
+          <w:szCs w:val="28"/>
+          <w:lang w:val="en-US"/>
+        </w:rPr>
+      </w:pPr>
+      <w:r>
+        <w:rPr>
+          <w:rFonts w:asciiTheme="majorHAnsi" w:hAnsiTheme="majorHAnsi" w:cstheme="majorHAnsi"/>
+          <w:sz w:val="28"/>
+          <w:szCs w:val="28"/>
+          <w:lang w:val="en-US"/>
+        </w:rPr>
+        <w:t>Notă = number(2,2), număr între 1-10</w:t>
+      </w:r>
+    </w:p>
+    <w:p>
+      <w:pPr>
+        <w:pStyle w:val="ListParagraph"/>
+        <w:numPr>
+          <w:ilvl w:val="0"/>
+          <w:numId w:val="11"/>
+        </w:numPr>
+        <w:rPr>
+          <w:rFonts w:asciiTheme="majorHAnsi" w:hAnsiTheme="majorHAnsi" w:cstheme="majorHAnsi"/>
+          <w:sz w:val="28"/>
+          <w:szCs w:val="28"/>
+          <w:lang w:val="en-US"/>
+        </w:rPr>
+      </w:pPr>
+      <w:r>
+        <w:rPr>
+          <w:rFonts w:asciiTheme="majorHAnsi" w:hAnsiTheme="majorHAnsi" w:cstheme="majorHAnsi"/>
+          <w:sz w:val="28"/>
+          <w:szCs w:val="28"/>
+          <w:lang w:val="en-US"/>
+        </w:rPr>
+        <w:t>DatăApariție = date</w:t>
+      </w:r>
+    </w:p>
+    <w:p>
+      <w:pPr>
+        <w:pStyle w:val="ListParagraph"/>
+        <w:numPr>
+          <w:ilvl w:val="0"/>
+          <w:numId w:val="6"/>
+        </w:numPr>
+        <w:rPr>
+          <w:rFonts w:asciiTheme="majorHAnsi" w:hAnsiTheme="majorHAnsi" w:cstheme="majorHAnsi"/>
+          <w:sz w:val="28"/>
+          <w:szCs w:val="28"/>
+          <w:lang w:val="en-US"/>
+        </w:rPr>
+      </w:pPr>
+      <w:r>
+        <w:rPr>
+          <w:rFonts w:asciiTheme="majorHAnsi" w:hAnsiTheme="majorHAnsi" w:cstheme="majorHAnsi"/>
+          <w:b/>
+          <w:bCs/>
           <w:sz w:val="28"/>
           <w:szCs w:val="28"/>
           <w:lang w:val="en-US"/>
         </w:rPr>
         <w:t>SERIAL</w:t>
       </w:r>
-      <w:r>
-        <w:rPr>
-          <w:rFonts w:asciiTheme="majorHAnsi" w:hAnsiTheme="majorHAnsi" w:cstheme="majorHAnsi"/>
-          <w:sz w:val="28"/>
-          <w:szCs w:val="28"/>
-          <w:lang w:val="en-US"/>
-        </w:rPr>
-        <w:t xml:space="preserve"> = relație între ACTOR și </w:t>
-      </w:r>
-      <w:r>
-        <w:rPr>
-          <w:rFonts w:asciiTheme="majorHAnsi" w:hAnsiTheme="majorHAnsi" w:cstheme="majorHAnsi"/>
-          <w:sz w:val="28"/>
-          <w:szCs w:val="28"/>
-          <w:lang w:val="en-US"/>
-        </w:rPr>
-        <w:t>SERIAL</w:t>
+    </w:p>
+    <w:p>
+      <w:pPr>
+        <w:pStyle w:val="ListParagraph"/>
+        <w:numPr>
+          <w:ilvl w:val="0"/>
+          <w:numId w:val="11"/>
+        </w:numPr>
+        <w:rPr>
+          <w:rFonts w:asciiTheme="majorHAnsi" w:hAnsiTheme="majorHAnsi" w:cstheme="majorHAnsi"/>
+          <w:sz w:val="28"/>
+          <w:szCs w:val="28"/>
+          <w:lang w:val="en-US"/>
+        </w:rPr>
+      </w:pPr>
+      <w:r>
+        <w:rPr>
+          <w:rFonts w:asciiTheme="majorHAnsi" w:hAnsiTheme="majorHAnsi" w:cstheme="majorHAnsi"/>
+          <w:sz w:val="28"/>
+          <w:szCs w:val="28"/>
+          <w:lang w:val="en-US"/>
+        </w:rPr>
+        <w:t xml:space="preserve">Serial_ID* = </w:t>
+      </w:r>
+      <w:r>
+        <w:rPr>
+          <w:rFonts w:asciiTheme="majorHAnsi" w:hAnsiTheme="majorHAnsi" w:cstheme="majorHAnsi"/>
+          <w:sz w:val="28"/>
+          <w:szCs w:val="28"/>
+          <w:lang w:val="en-US"/>
+        </w:rPr>
+        <w:t xml:space="preserve">cod numeric unic, de tip number, de 6 cifre pentru evidența </w:t>
+      </w:r>
+      <w:r>
+        <w:rPr>
+          <w:rFonts w:asciiTheme="majorHAnsi" w:hAnsiTheme="majorHAnsi" w:cstheme="majorHAnsi"/>
+          <w:sz w:val="28"/>
+          <w:szCs w:val="28"/>
+          <w:lang w:val="en-US"/>
+        </w:rPr>
+        <w:t>serialelor</w:t>
+      </w:r>
+    </w:p>
+    <w:p>
+      <w:pPr>
+        <w:pStyle w:val="ListParagraph"/>
+        <w:numPr>
+          <w:ilvl w:val="0"/>
+          <w:numId w:val="12"/>
+        </w:numPr>
+        <w:rPr>
+          <w:rFonts w:asciiTheme="majorHAnsi" w:hAnsiTheme="majorHAnsi" w:cstheme="majorHAnsi"/>
+          <w:sz w:val="28"/>
+          <w:szCs w:val="28"/>
+          <w:lang w:val="en-US"/>
+        </w:rPr>
+      </w:pPr>
+      <w:r>
+        <w:rPr>
+          <w:rFonts w:asciiTheme="majorHAnsi" w:hAnsiTheme="majorHAnsi" w:cstheme="majorHAnsi"/>
+          <w:sz w:val="28"/>
+          <w:szCs w:val="28"/>
+          <w:lang w:val="en-US"/>
+        </w:rPr>
+        <w:t>Denumire* = varchar2(50)</w:t>
+      </w:r>
+    </w:p>
+    <w:p>
+      <w:pPr>
+        <w:pStyle w:val="ListParagraph"/>
+        <w:numPr>
+          <w:ilvl w:val="0"/>
+          <w:numId w:val="12"/>
+        </w:numPr>
+        <w:rPr>
+          <w:rFonts w:asciiTheme="majorHAnsi" w:hAnsiTheme="majorHAnsi" w:cstheme="majorHAnsi"/>
+          <w:sz w:val="28"/>
+          <w:szCs w:val="28"/>
+          <w:lang w:val="en-US"/>
+        </w:rPr>
+      </w:pPr>
+      <w:r>
+        <w:rPr>
+          <w:rFonts w:asciiTheme="majorHAnsi" w:hAnsiTheme="majorHAnsi" w:cstheme="majorHAnsi"/>
+          <w:sz w:val="28"/>
+          <w:szCs w:val="28"/>
+          <w:lang w:val="en-US"/>
+        </w:rPr>
+        <w:t>Notă = number(2,2), număr între 1-10</w:t>
+      </w:r>
+    </w:p>
+    <w:p>
+      <w:pPr>
+        <w:pStyle w:val="ListParagraph"/>
+        <w:numPr>
+          <w:ilvl w:val="0"/>
+          <w:numId w:val="12"/>
+        </w:numPr>
+        <w:rPr>
+          <w:rFonts w:asciiTheme="majorHAnsi" w:hAnsiTheme="majorHAnsi" w:cstheme="majorHAnsi"/>
+          <w:sz w:val="28"/>
+          <w:szCs w:val="28"/>
+          <w:lang w:val="en-US"/>
+        </w:rPr>
+      </w:pPr>
+      <w:r>
+        <w:rPr>
+          <w:rFonts w:asciiTheme="majorHAnsi" w:hAnsiTheme="majorHAnsi" w:cstheme="majorHAnsi"/>
+          <w:sz w:val="28"/>
+          <w:szCs w:val="28"/>
+          <w:lang w:val="en-US"/>
+        </w:rPr>
+        <w:t>DatăApariție = date</w:t>
+      </w:r>
+    </w:p>
+    <w:p>
+      <w:pPr>
+        <w:pStyle w:val="ListParagraph"/>
+        <w:numPr>
+          <w:ilvl w:val="0"/>
+          <w:numId w:val="6"/>
+        </w:numPr>
+        <w:rPr>
+          <w:rFonts w:asciiTheme="majorHAnsi" w:hAnsiTheme="majorHAnsi" w:cstheme="majorHAnsi"/>
+          <w:b/>
+          <w:bCs/>
+          <w:sz w:val="28"/>
+          <w:szCs w:val="28"/>
+          <w:lang w:val="en-US"/>
+        </w:rPr>
+      </w:pPr>
+      <w:r>
+        <w:rPr>
+          <w:rFonts w:asciiTheme="majorHAnsi" w:hAnsiTheme="majorHAnsi" w:cstheme="majorHAnsi"/>
+          <w:b/>
+          <w:bCs/>
+          <w:sz w:val="28"/>
+          <w:szCs w:val="28"/>
+          <w:lang w:val="en-US"/>
+        </w:rPr>
+        <w:t>EPISOD</w:t>
+      </w:r>
+    </w:p>
+    <w:p>
+      <w:pPr>
+        <w:pStyle w:val="ListParagraph"/>
+        <w:numPr>
+          <w:ilvl w:val="0"/>
+          <w:numId w:val="11"/>
+        </w:numPr>
+        <w:rPr>
+          <w:rFonts w:asciiTheme="majorHAnsi" w:hAnsiTheme="majorHAnsi" w:cstheme="majorHAnsi"/>
+          <w:sz w:val="28"/>
+          <w:szCs w:val="28"/>
+          <w:lang w:val="en-US"/>
+        </w:rPr>
+      </w:pPr>
+      <w:r>
+        <w:rPr>
+          <w:rFonts w:asciiTheme="majorHAnsi" w:hAnsiTheme="majorHAnsi" w:cstheme="majorHAnsi"/>
+          <w:sz w:val="28"/>
+          <w:szCs w:val="28"/>
+          <w:lang w:val="en-US"/>
+        </w:rPr>
+        <w:t xml:space="preserve">Episod_ID* = </w:t>
+      </w:r>
+      <w:r>
+        <w:rPr>
+          <w:rFonts w:asciiTheme="majorHAnsi" w:hAnsiTheme="majorHAnsi" w:cstheme="majorHAnsi"/>
+          <w:sz w:val="28"/>
+          <w:szCs w:val="28"/>
+          <w:lang w:val="en-US"/>
+        </w:rPr>
+        <w:t xml:space="preserve">cod numeric unic, de tip number, de 6 cifre pentru evidența </w:t>
+      </w:r>
+      <w:r>
+        <w:rPr>
+          <w:rFonts w:asciiTheme="majorHAnsi" w:hAnsiTheme="majorHAnsi" w:cstheme="majorHAnsi"/>
+          <w:sz w:val="28"/>
+          <w:szCs w:val="28"/>
+          <w:lang w:val="en-US"/>
+        </w:rPr>
+        <w:t>episoadelor</w:t>
+      </w:r>
+    </w:p>
+    <w:p>
+      <w:pPr>
+        <w:pStyle w:val="ListParagraph"/>
+        <w:numPr>
+          <w:ilvl w:val="0"/>
+          <w:numId w:val="11"/>
+        </w:numPr>
+        <w:rPr>
+          <w:rFonts w:asciiTheme="majorHAnsi" w:hAnsiTheme="majorHAnsi" w:cstheme="majorHAnsi"/>
+          <w:sz w:val="28"/>
+          <w:szCs w:val="28"/>
+          <w:lang w:val="en-US"/>
+        </w:rPr>
+      </w:pPr>
+      <w:r>
+        <w:rPr>
+          <w:rFonts w:asciiTheme="majorHAnsi" w:hAnsiTheme="majorHAnsi" w:cstheme="majorHAnsi"/>
+          <w:sz w:val="28"/>
+          <w:szCs w:val="28"/>
+          <w:lang w:val="en-US"/>
+        </w:rPr>
+        <w:t>Denumire* = varchar2(50)</w:t>
+      </w:r>
+    </w:p>
+    <w:p>
+      <w:pPr>
+        <w:pStyle w:val="ListParagraph"/>
+        <w:numPr>
+          <w:ilvl w:val="0"/>
+          <w:numId w:val="11"/>
+        </w:numPr>
+        <w:rPr>
+          <w:rFonts w:asciiTheme="majorHAnsi" w:hAnsiTheme="majorHAnsi" w:cstheme="majorHAnsi"/>
+          <w:sz w:val="28"/>
+          <w:szCs w:val="28"/>
+          <w:lang w:val="en-US"/>
+        </w:rPr>
+      </w:pPr>
+      <w:r>
+        <w:rPr>
+          <w:rFonts w:asciiTheme="majorHAnsi" w:hAnsiTheme="majorHAnsi" w:cstheme="majorHAnsi"/>
+          <w:sz w:val="28"/>
+          <w:szCs w:val="28"/>
+          <w:lang w:val="en-US"/>
+        </w:rPr>
+        <w:t>Durată = number(3), unitate de măsură = minut</w:t>
+      </w:r>
+    </w:p>
+    <w:p>
+      <w:pPr>
+        <w:pStyle w:val="ListParagraph"/>
+        <w:numPr>
+          <w:ilvl w:val="0"/>
+          <w:numId w:val="6"/>
+        </w:numPr>
+        <w:rPr>
+          <w:rFonts w:asciiTheme="majorHAnsi" w:hAnsiTheme="majorHAnsi" w:cstheme="majorHAnsi"/>
+          <w:b/>
+          <w:bCs/>
+          <w:sz w:val="28"/>
+          <w:szCs w:val="28"/>
+          <w:lang w:val="en-US"/>
+        </w:rPr>
+      </w:pPr>
+      <w:r>
+        <w:rPr>
+          <w:rFonts w:asciiTheme="majorHAnsi" w:hAnsiTheme="majorHAnsi" w:cstheme="majorHAnsi"/>
+          <w:b/>
+          <w:bCs/>
+          <w:sz w:val="28"/>
+          <w:szCs w:val="28"/>
+          <w:lang w:val="en-US"/>
+        </w:rPr>
+        <w:lastRenderedPageBreak/>
+        <w:t>ACTOR</w:t>
+      </w:r>
+    </w:p>
+    <w:p>
+      <w:pPr>
+        <w:pStyle w:val="ListParagraph"/>
+        <w:numPr>
+          <w:ilvl w:val="0"/>
+          <w:numId w:val="14"/>
+        </w:numPr>
+        <w:rPr>
+          <w:rFonts w:asciiTheme="majorHAnsi" w:hAnsiTheme="majorHAnsi" w:cstheme="majorHAnsi"/>
+          <w:b/>
+          <w:bCs/>
+          <w:sz w:val="28"/>
+          <w:szCs w:val="28"/>
+          <w:lang w:val="en-US"/>
+        </w:rPr>
+      </w:pPr>
+      <w:r>
+        <w:rPr>
+          <w:rFonts w:asciiTheme="majorHAnsi" w:hAnsiTheme="majorHAnsi" w:cstheme="majorHAnsi"/>
+          <w:sz w:val="28"/>
+          <w:szCs w:val="28"/>
+          <w:lang w:val="en-US"/>
+        </w:rPr>
+        <w:t xml:space="preserve">Actor_ID* = </w:t>
+      </w:r>
+      <w:r>
+        <w:rPr>
+          <w:rFonts w:asciiTheme="majorHAnsi" w:hAnsiTheme="majorHAnsi" w:cstheme="majorHAnsi"/>
+          <w:sz w:val="28"/>
+          <w:szCs w:val="28"/>
+          <w:lang w:val="en-US"/>
+        </w:rPr>
+        <w:t xml:space="preserve">cod numeric unic, de tip number, de 6 cifre pentru </w:t>
+      </w:r>
+      <w:r>
+        <w:rPr>
+          <w:rFonts w:asciiTheme="majorHAnsi" w:hAnsiTheme="majorHAnsi" w:cstheme="majorHAnsi"/>
+          <w:sz w:val="28"/>
+          <w:szCs w:val="28"/>
+          <w:lang w:val="en-US"/>
+        </w:rPr>
+        <w:t>fiecare actor</w:t>
+      </w:r>
+    </w:p>
+    <w:p>
+      <w:pPr>
+        <w:pStyle w:val="ListParagraph"/>
+        <w:numPr>
+          <w:ilvl w:val="0"/>
+          <w:numId w:val="14"/>
+        </w:numPr>
+        <w:rPr>
+          <w:rFonts w:asciiTheme="majorHAnsi" w:hAnsiTheme="majorHAnsi" w:cstheme="majorHAnsi"/>
+          <w:b/>
+          <w:bCs/>
+          <w:sz w:val="28"/>
+          <w:szCs w:val="28"/>
+          <w:lang w:val="en-US"/>
+        </w:rPr>
+      </w:pPr>
+      <w:r>
+        <w:rPr>
+          <w:rFonts w:asciiTheme="majorHAnsi" w:hAnsiTheme="majorHAnsi" w:cstheme="majorHAnsi"/>
+          <w:sz w:val="28"/>
+          <w:szCs w:val="28"/>
+          <w:lang w:val="en-US"/>
+        </w:rPr>
+        <w:t>Nume* = varchar2(50)</w:t>
+      </w:r>
+    </w:p>
+    <w:p>
+      <w:pPr>
+        <w:pStyle w:val="ListParagraph"/>
+        <w:numPr>
+          <w:ilvl w:val="0"/>
+          <w:numId w:val="14"/>
+        </w:numPr>
+        <w:rPr>
+          <w:rFonts w:asciiTheme="majorHAnsi" w:hAnsiTheme="majorHAnsi" w:cstheme="majorHAnsi"/>
+          <w:b/>
+          <w:bCs/>
+          <w:sz w:val="28"/>
+          <w:szCs w:val="28"/>
+          <w:lang w:val="en-US"/>
+        </w:rPr>
+      </w:pPr>
+      <w:r>
+        <w:rPr>
+          <w:rFonts w:asciiTheme="majorHAnsi" w:hAnsiTheme="majorHAnsi" w:cstheme="majorHAnsi"/>
+          <w:sz w:val="28"/>
+          <w:szCs w:val="28"/>
+          <w:lang w:val="en-US"/>
+        </w:rPr>
+        <w:t xml:space="preserve">Prenume* = </w:t>
+      </w:r>
+      <w:r>
+        <w:rPr>
+          <w:rFonts w:asciiTheme="majorHAnsi" w:hAnsiTheme="majorHAnsi" w:cstheme="majorHAnsi"/>
+          <w:sz w:val="28"/>
+          <w:szCs w:val="28"/>
+          <w:lang w:val="en-US"/>
+        </w:rPr>
+        <w:t>varchar2(50)</w:t>
+      </w:r>
+    </w:p>
+    <w:p>
+      <w:pPr>
+        <w:pStyle w:val="ListParagraph"/>
+        <w:numPr>
+          <w:ilvl w:val="0"/>
+          <w:numId w:val="14"/>
+        </w:numPr>
+        <w:rPr>
+          <w:rFonts w:asciiTheme="majorHAnsi" w:hAnsiTheme="majorHAnsi" w:cstheme="majorHAnsi"/>
+          <w:b/>
+          <w:bCs/>
+          <w:sz w:val="28"/>
+          <w:szCs w:val="28"/>
+          <w:lang w:val="en-US"/>
+        </w:rPr>
+      </w:pPr>
+      <w:r>
+        <w:rPr>
+          <w:rFonts w:asciiTheme="majorHAnsi" w:hAnsiTheme="majorHAnsi" w:cstheme="majorHAnsi"/>
+          <w:sz w:val="28"/>
+          <w:szCs w:val="28"/>
+          <w:lang w:val="en-US"/>
+        </w:rPr>
+        <w:t>DatăNaștere = date</w:t>
+      </w:r>
+    </w:p>
+    <w:p>
+      <w:pPr>
+        <w:pStyle w:val="ListParagraph"/>
+        <w:numPr>
+          <w:ilvl w:val="0"/>
+          <w:numId w:val="14"/>
+        </w:numPr>
+        <w:rPr>
+          <w:rFonts w:asciiTheme="majorHAnsi" w:hAnsiTheme="majorHAnsi" w:cstheme="majorHAnsi"/>
+          <w:b/>
+          <w:bCs/>
+          <w:sz w:val="28"/>
+          <w:szCs w:val="28"/>
+          <w:lang w:val="en-US"/>
+        </w:rPr>
+      </w:pPr>
+      <w:r>
+        <w:rPr>
+          <w:rFonts w:asciiTheme="majorHAnsi" w:hAnsiTheme="majorHAnsi" w:cstheme="majorHAnsi"/>
+          <w:sz w:val="28"/>
+          <w:szCs w:val="28"/>
+          <w:lang w:val="en-US"/>
+        </w:rPr>
+        <w:t>Biografie = varchar2(200)</w:t>
+      </w:r>
+    </w:p>
+    <w:p>
+      <w:pPr>
+        <w:pStyle w:val="ListParagraph"/>
+        <w:numPr>
+          <w:ilvl w:val="0"/>
+          <w:numId w:val="14"/>
+        </w:numPr>
+        <w:rPr>
+          <w:rFonts w:asciiTheme="majorHAnsi" w:hAnsiTheme="majorHAnsi" w:cstheme="majorHAnsi"/>
+          <w:b/>
+          <w:bCs/>
+          <w:sz w:val="28"/>
+          <w:szCs w:val="28"/>
+          <w:lang w:val="en-US"/>
+        </w:rPr>
+      </w:pPr>
+      <w:r>
+        <w:rPr>
+          <w:rFonts w:asciiTheme="majorHAnsi" w:hAnsiTheme="majorHAnsi" w:cstheme="majorHAnsi"/>
+          <w:sz w:val="28"/>
+          <w:szCs w:val="28"/>
+          <w:lang w:val="en-US"/>
+        </w:rPr>
+        <w:t>Salariu = number(7)</w:t>
+      </w:r>
+    </w:p>
+    <w:p>
+      <w:pPr>
+        <w:pStyle w:val="ListParagraph"/>
+        <w:numPr>
+          <w:ilvl w:val="0"/>
+          <w:numId w:val="14"/>
+        </w:numPr>
+        <w:rPr>
+          <w:rFonts w:asciiTheme="majorHAnsi" w:hAnsiTheme="majorHAnsi" w:cstheme="majorHAnsi"/>
+          <w:b/>
+          <w:bCs/>
+          <w:sz w:val="28"/>
+          <w:szCs w:val="28"/>
+          <w:lang w:val="en-US"/>
+        </w:rPr>
+      </w:pPr>
+      <w:r>
+        <w:rPr>
+          <w:rFonts w:asciiTheme="majorHAnsi" w:hAnsiTheme="majorHAnsi" w:cstheme="majorHAnsi"/>
+          <w:sz w:val="28"/>
+          <w:szCs w:val="28"/>
+          <w:lang w:val="en-US"/>
+        </w:rPr>
+        <w:t>TimpEcran = number(3), unitate de măsură = minut</w:t>
+      </w:r>
+    </w:p>
+    <w:p>
+      <w:pPr>
+        <w:pStyle w:val="ListParagraph"/>
+        <w:numPr>
+          <w:ilvl w:val="0"/>
+          <w:numId w:val="6"/>
+        </w:numPr>
+        <w:rPr>
+          <w:rFonts w:asciiTheme="majorHAnsi" w:hAnsiTheme="majorHAnsi" w:cstheme="majorHAnsi"/>
+          <w:b/>
+          <w:bCs/>
+          <w:sz w:val="28"/>
+          <w:szCs w:val="28"/>
+          <w:lang w:val="en-US"/>
+        </w:rPr>
+      </w:pPr>
+      <w:r>
+        <w:rPr>
+          <w:rFonts w:asciiTheme="majorHAnsi" w:hAnsiTheme="majorHAnsi" w:cstheme="majorHAnsi"/>
+          <w:b/>
+          <w:bCs/>
+          <w:sz w:val="28"/>
+          <w:szCs w:val="28"/>
+          <w:lang w:val="en-US"/>
+        </w:rPr>
+        <w:t>ROL</w:t>
+      </w:r>
+    </w:p>
+    <w:p>
+      <w:pPr>
+        <w:pStyle w:val="ListParagraph"/>
+        <w:numPr>
+          <w:ilvl w:val="0"/>
+          <w:numId w:val="15"/>
+        </w:numPr>
+        <w:rPr>
+          <w:rFonts w:asciiTheme="majorHAnsi" w:hAnsiTheme="majorHAnsi" w:cstheme="majorHAnsi"/>
+          <w:b/>
+          <w:bCs/>
+          <w:sz w:val="28"/>
+          <w:szCs w:val="28"/>
+          <w:lang w:val="en-US"/>
+        </w:rPr>
+      </w:pPr>
+      <w:r>
+        <w:rPr>
+          <w:rFonts w:asciiTheme="majorHAnsi" w:hAnsiTheme="majorHAnsi" w:cstheme="majorHAnsi"/>
+          <w:sz w:val="28"/>
+          <w:szCs w:val="28"/>
+          <w:lang w:val="en-US"/>
+        </w:rPr>
+        <w:t xml:space="preserve">Rol_ID* = </w:t>
+      </w:r>
+      <w:r>
+        <w:rPr>
+          <w:rFonts w:asciiTheme="majorHAnsi" w:hAnsiTheme="majorHAnsi" w:cstheme="majorHAnsi"/>
+          <w:sz w:val="28"/>
+          <w:szCs w:val="28"/>
+          <w:lang w:val="en-US"/>
+        </w:rPr>
+        <w:t xml:space="preserve">cod numeric unic, de tip number, de 6 cifre pentru evidența </w:t>
+      </w:r>
+      <w:r>
+        <w:rPr>
+          <w:rFonts w:asciiTheme="majorHAnsi" w:hAnsiTheme="majorHAnsi" w:cstheme="majorHAnsi"/>
+          <w:sz w:val="28"/>
+          <w:szCs w:val="28"/>
+          <w:lang w:val="en-US"/>
+        </w:rPr>
+        <w:t>rolurilor</w:t>
+      </w:r>
+    </w:p>
+    <w:p>
+      <w:pPr>
+        <w:pStyle w:val="ListParagraph"/>
+        <w:numPr>
+          <w:ilvl w:val="0"/>
+          <w:numId w:val="15"/>
+        </w:numPr>
+        <w:rPr>
+          <w:rFonts w:asciiTheme="majorHAnsi" w:hAnsiTheme="majorHAnsi" w:cstheme="majorHAnsi"/>
+          <w:b/>
+          <w:bCs/>
+          <w:sz w:val="28"/>
+          <w:szCs w:val="28"/>
+          <w:lang w:val="en-US"/>
+        </w:rPr>
+      </w:pPr>
+      <w:r>
+        <w:rPr>
+          <w:rFonts w:asciiTheme="majorHAnsi" w:hAnsiTheme="majorHAnsi" w:cstheme="majorHAnsi"/>
+          <w:sz w:val="28"/>
+          <w:szCs w:val="28"/>
+          <w:lang w:val="en-US"/>
+        </w:rPr>
+        <w:t>NumeCaracter* = varchar2(50)</w:t>
+      </w:r>
+    </w:p>
+    <w:p>
+      <w:pPr>
+        <w:pStyle w:val="ListParagraph"/>
+        <w:numPr>
+          <w:ilvl w:val="0"/>
+          <w:numId w:val="15"/>
+        </w:numPr>
+        <w:rPr>
+          <w:rFonts w:asciiTheme="majorHAnsi" w:hAnsiTheme="majorHAnsi" w:cstheme="majorHAnsi"/>
+          <w:b/>
+          <w:bCs/>
+          <w:sz w:val="28"/>
+          <w:szCs w:val="28"/>
+          <w:lang w:val="en-US"/>
+        </w:rPr>
+      </w:pPr>
+      <w:r>
+        <w:rPr>
+          <w:rFonts w:asciiTheme="majorHAnsi" w:hAnsiTheme="majorHAnsi" w:cstheme="majorHAnsi"/>
+          <w:sz w:val="28"/>
+          <w:szCs w:val="28"/>
+          <w:lang w:val="en-US"/>
+        </w:rPr>
+        <w:t>Descriere = varchar2(100)</w:t>
+      </w:r>
+    </w:p>
+    <w:p>
+      <w:pPr>
+        <w:pStyle w:val="ListParagraph"/>
+        <w:numPr>
+          <w:ilvl w:val="0"/>
+          <w:numId w:val="15"/>
+        </w:numPr>
+        <w:rPr>
+          <w:rFonts w:asciiTheme="majorHAnsi" w:hAnsiTheme="majorHAnsi" w:cstheme="majorHAnsi"/>
+          <w:b/>
+          <w:bCs/>
+          <w:sz w:val="28"/>
+          <w:szCs w:val="28"/>
+          <w:lang w:val="en-US"/>
+        </w:rPr>
+      </w:pPr>
+      <w:r>
+        <w:rPr>
+          <w:rFonts w:asciiTheme="majorHAnsi" w:hAnsiTheme="majorHAnsi" w:cstheme="majorHAnsi"/>
+          <w:sz w:val="28"/>
+          <w:szCs w:val="28"/>
+          <w:lang w:val="en-US"/>
+        </w:rPr>
+        <w:t>Importanță = number(2,2), număr între 1-10</w:t>
+      </w:r>
+    </w:p>
+    <w:p>
+      <w:pPr>
+        <w:pStyle w:val="ListParagraph"/>
+        <w:numPr>
+          <w:ilvl w:val="0"/>
+          <w:numId w:val="6"/>
+        </w:numPr>
+        <w:rPr>
+          <w:rFonts w:asciiTheme="majorHAnsi" w:hAnsiTheme="majorHAnsi" w:cstheme="majorHAnsi"/>
+          <w:sz w:val="28"/>
+          <w:szCs w:val="28"/>
+          <w:lang w:val="en-US"/>
+        </w:rPr>
+      </w:pPr>
+      <w:r>
+        <w:rPr>
+          <w:rFonts w:asciiTheme="majorHAnsi" w:hAnsiTheme="majorHAnsi" w:cstheme="majorHAnsi"/>
+          <w:b/>
+          <w:bCs/>
+          <w:sz w:val="28"/>
+          <w:szCs w:val="28"/>
+          <w:lang w:val="en-US"/>
+        </w:rPr>
+        <w:t>DIRECTOR</w:t>
+      </w:r>
+    </w:p>
+    <w:p>
+      <w:pPr>
+        <w:pStyle w:val="ListParagraph"/>
+        <w:numPr>
+          <w:ilvl w:val="0"/>
+          <w:numId w:val="16"/>
+        </w:numPr>
+        <w:rPr>
+          <w:rFonts w:asciiTheme="majorHAnsi" w:hAnsiTheme="majorHAnsi" w:cstheme="majorHAnsi"/>
+          <w:sz w:val="28"/>
+          <w:szCs w:val="28"/>
+          <w:lang w:val="en-US"/>
+        </w:rPr>
+      </w:pPr>
+      <w:r>
+        <w:rPr>
+          <w:rFonts w:asciiTheme="majorHAnsi" w:hAnsiTheme="majorHAnsi" w:cstheme="majorHAnsi"/>
+          <w:sz w:val="28"/>
+          <w:szCs w:val="28"/>
+          <w:lang w:val="en-US"/>
+        </w:rPr>
+        <w:t xml:space="preserve">Director_ID* = </w:t>
+      </w:r>
+      <w:r>
+        <w:rPr>
+          <w:rFonts w:asciiTheme="majorHAnsi" w:hAnsiTheme="majorHAnsi" w:cstheme="majorHAnsi"/>
+          <w:sz w:val="28"/>
+          <w:szCs w:val="28"/>
+          <w:lang w:val="en-US"/>
+        </w:rPr>
+        <w:t xml:space="preserve">cod numeric unic, de tip number, de 6 cifre pentru </w:t>
+      </w:r>
+      <w:r>
+        <w:rPr>
+          <w:rFonts w:asciiTheme="majorHAnsi" w:hAnsiTheme="majorHAnsi" w:cstheme="majorHAnsi"/>
+          <w:sz w:val="28"/>
+          <w:szCs w:val="28"/>
+          <w:lang w:val="en-US"/>
+        </w:rPr>
+        <w:t>fiecare director</w:t>
+      </w:r>
+    </w:p>
+    <w:p>
+      <w:pPr>
+        <w:pStyle w:val="ListParagraph"/>
+        <w:numPr>
+          <w:ilvl w:val="0"/>
+          <w:numId w:val="16"/>
+        </w:numPr>
+        <w:rPr>
+          <w:rFonts w:asciiTheme="majorHAnsi" w:hAnsiTheme="majorHAnsi" w:cstheme="majorHAnsi"/>
+          <w:sz w:val="28"/>
+          <w:szCs w:val="28"/>
+          <w:lang w:val="en-US"/>
+        </w:rPr>
+      </w:pPr>
+      <w:r>
+        <w:rPr>
+          <w:rFonts w:asciiTheme="majorHAnsi" w:hAnsiTheme="majorHAnsi" w:cstheme="majorHAnsi"/>
+          <w:sz w:val="28"/>
+          <w:szCs w:val="28"/>
+          <w:lang w:val="en-US"/>
+        </w:rPr>
+        <w:t>Nume* = varchar2(50)</w:t>
+      </w:r>
+    </w:p>
+    <w:p>
+      <w:pPr>
+        <w:pStyle w:val="ListParagraph"/>
+        <w:numPr>
+          <w:ilvl w:val="0"/>
+          <w:numId w:val="16"/>
+        </w:numPr>
+        <w:rPr>
+          <w:rFonts w:asciiTheme="majorHAnsi" w:hAnsiTheme="majorHAnsi" w:cstheme="majorHAnsi"/>
+          <w:sz w:val="28"/>
+          <w:szCs w:val="28"/>
+          <w:lang w:val="en-US"/>
+        </w:rPr>
+      </w:pPr>
+      <w:r>
+        <w:rPr>
+          <w:rFonts w:asciiTheme="majorHAnsi" w:hAnsiTheme="majorHAnsi" w:cstheme="majorHAnsi"/>
+          <w:sz w:val="28"/>
+          <w:szCs w:val="28"/>
+          <w:lang w:val="en-US"/>
+        </w:rPr>
+        <w:t>Prenume = varchar2(50)</w:t>
+      </w:r>
+    </w:p>
+    <w:p>
+      <w:pPr>
+        <w:pStyle w:val="ListParagraph"/>
+        <w:numPr>
+          <w:ilvl w:val="0"/>
+          <w:numId w:val="16"/>
+        </w:numPr>
+        <w:rPr>
+          <w:rFonts w:asciiTheme="majorHAnsi" w:hAnsiTheme="majorHAnsi" w:cstheme="majorHAnsi"/>
+          <w:sz w:val="28"/>
+          <w:szCs w:val="28"/>
+          <w:lang w:val="en-US"/>
+        </w:rPr>
+      </w:pPr>
+      <w:r>
+        <w:rPr>
+          <w:rFonts w:asciiTheme="majorHAnsi" w:hAnsiTheme="majorHAnsi" w:cstheme="majorHAnsi"/>
+          <w:sz w:val="28"/>
+          <w:szCs w:val="28"/>
+          <w:lang w:val="en-US"/>
+        </w:rPr>
+        <w:t xml:space="preserve">DatăNaștere = </w:t>
+      </w:r>
+      <w:r>
+        <w:rPr>
+          <w:rFonts w:asciiTheme="majorHAnsi" w:hAnsiTheme="majorHAnsi" w:cstheme="majorHAnsi"/>
+          <w:sz w:val="28"/>
+          <w:szCs w:val="28"/>
+          <w:lang w:val="en-US"/>
+        </w:rPr>
+        <w:t>date</w:t>
+      </w:r>
+    </w:p>
+    <w:p>
+      <w:pPr>
+        <w:pStyle w:val="ListParagraph"/>
+        <w:numPr>
+          <w:ilvl w:val="0"/>
+          <w:numId w:val="16"/>
+        </w:numPr>
+        <w:rPr>
+          <w:rFonts w:asciiTheme="majorHAnsi" w:hAnsiTheme="majorHAnsi" w:cstheme="majorHAnsi"/>
+          <w:sz w:val="28"/>
+          <w:szCs w:val="28"/>
+          <w:lang w:val="en-US"/>
+        </w:rPr>
+      </w:pPr>
+      <w:r>
+        <w:rPr>
+          <w:rFonts w:asciiTheme="majorHAnsi" w:hAnsiTheme="majorHAnsi" w:cstheme="majorHAnsi"/>
+          <w:sz w:val="28"/>
+          <w:szCs w:val="28"/>
+          <w:lang w:val="en-US"/>
+        </w:rPr>
+        <w:t xml:space="preserve">Notă = </w:t>
+      </w:r>
+      <w:r>
+        <w:rPr>
+          <w:rFonts w:asciiTheme="majorHAnsi" w:hAnsiTheme="majorHAnsi" w:cstheme="majorHAnsi"/>
+          <w:sz w:val="28"/>
+          <w:szCs w:val="28"/>
+          <w:lang w:val="en-US"/>
+        </w:rPr>
+        <w:t>number(2,2), număr între 1-10</w:t>
+      </w:r>
+    </w:p>
+    <w:p>
+      <w:pPr>
+        <w:rPr>
+          <w:rFonts w:asciiTheme="majorHAnsi" w:hAnsiTheme="majorHAnsi" w:cstheme="majorHAnsi"/>
+          <w:b/>
+          <w:bCs/>
+          <w:sz w:val="52"/>
+          <w:szCs w:val="52"/>
+          <w:lang w:val="en-US"/>
+        </w:rPr>
+      </w:pPr>
+      <w:r>
+        <w:rPr>
+          <w:rFonts w:asciiTheme="majorHAnsi" w:hAnsiTheme="majorHAnsi" w:cstheme="majorHAnsi"/>
+          <w:b/>
+          <w:bCs/>
+          <w:sz w:val="52"/>
+          <w:szCs w:val="52"/>
+          <w:lang w:val="en-US"/>
+        </w:rPr>
+        <w:t>! SI PT TABELE ASOCIATIVE</w:t>
+      </w:r>
+    </w:p>
+    <w:p>
+      <w:pPr>
+        <w:rPr>
+          <w:rFonts w:asciiTheme="majorHAnsi" w:hAnsiTheme="majorHAnsi" w:cstheme="majorHAnsi"/>
+          <w:b/>
+          <w:bCs/>
+          <w:sz w:val="52"/>
+          <w:szCs w:val="52"/>
+          <w:lang w:val="en-US"/>
+        </w:rPr>
+      </w:pPr>
+    </w:p>
+    <w:p>
+      <w:pPr>
+        <w:rPr>
+          <w:rFonts w:asciiTheme="majorHAnsi" w:hAnsiTheme="majorHAnsi" w:cstheme="majorHAnsi"/>
+          <w:b/>
+          <w:bCs/>
+          <w:sz w:val="52"/>
+          <w:szCs w:val="52"/>
+          <w:lang w:val="en-US"/>
+        </w:rPr>
+      </w:pPr>
+    </w:p>
+    <w:p>
+      <w:pPr>
+        <w:rPr>
+          <w:rFonts w:asciiTheme="majorHAnsi" w:hAnsiTheme="majorHAnsi" w:cstheme="majorHAnsi"/>
+          <w:b/>
+          <w:bCs/>
+          <w:sz w:val="52"/>
+          <w:szCs w:val="52"/>
+          <w:lang w:val="en-US"/>
+        </w:rPr>
+      </w:pPr>
+    </w:p>
+    <w:p>
+      <w:pPr>
+        <w:rPr>
+          <w:rFonts w:asciiTheme="majorHAnsi" w:hAnsiTheme="majorHAnsi" w:cstheme="majorHAnsi"/>
+          <w:b/>
+          <w:bCs/>
+          <w:sz w:val="52"/>
+          <w:szCs w:val="52"/>
+          <w:lang w:val="en-US"/>
+        </w:rPr>
+      </w:pPr>
+    </w:p>
+    <w:p>
+      <w:pPr>
+        <w:rPr>
+          <w:rFonts w:asciiTheme="majorHAnsi" w:hAnsiTheme="majorHAnsi" w:cstheme="majorHAnsi"/>
+          <w:b/>
+          <w:bCs/>
+          <w:sz w:val="52"/>
+          <w:szCs w:val="52"/>
+          <w:lang w:val="en-US"/>
+        </w:rPr>
+      </w:pPr>
+    </w:p>
+    <w:p>
+      <w:pPr>
+        <w:pStyle w:val="ListParagraph"/>
+        <w:numPr>
+          <w:ilvl w:val="0"/>
+          <w:numId w:val="4"/>
+        </w:numPr>
+        <w:rPr>
+          <w:rFonts w:asciiTheme="majorHAnsi" w:hAnsiTheme="majorHAnsi" w:cstheme="majorHAnsi"/>
+          <w:b/>
+          <w:bCs/>
+          <w:sz w:val="32"/>
+          <w:szCs w:val="32"/>
+          <w:lang w:val="en-US"/>
+        </w:rPr>
+      </w:pPr>
+      <w:r>
+        <w:rPr>
+          <w:rFonts w:asciiTheme="majorHAnsi" w:hAnsiTheme="majorHAnsi" w:cstheme="majorHAnsi"/>
+          <w:b/>
+          <w:bCs/>
+          <w:sz w:val="32"/>
+          <w:szCs w:val="32"/>
+          <w:lang w:val="en-US"/>
+        </w:rPr>
+        <w:lastRenderedPageBreak/>
+        <w:t>Realizarea diagramei entitate-relație corespunzătoare descrierii de la punctele 3-5</w:t>
+      </w:r>
+    </w:p>
+    <w:p>
+      <w:pPr>
+        <w:pStyle w:val="ListParagraph"/>
+        <w:rPr>
+          <w:rFonts w:asciiTheme="majorHAnsi" w:hAnsiTheme="majorHAnsi" w:cstheme="majorHAnsi"/>
+          <w:b/>
+          <w:bCs/>
+          <w:sz w:val="32"/>
+          <w:szCs w:val="32"/>
+          <w:lang w:val="en-US"/>
+        </w:rPr>
+      </w:pPr>
+      <w:r>
+        <w:rPr>
+          <w:rFonts w:asciiTheme="majorHAnsi" w:hAnsiTheme="majorHAnsi" w:cstheme="majorHAnsi"/>
+          <w:b/>
+          <w:bCs/>
+          <w:noProof/>
+          <w:sz w:val="32"/>
+          <w:szCs w:val="32"/>
+          <w:lang w:val="en-US"/>
+        </w:rPr>
+        <w:drawing>
+          <wp:inline distT="0" distB="0" distL="0" distR="0" wp14:anchorId="131C6769" wp14:editId="58B0A16D">
+            <wp:extent cx="5724525" cy="8181975"/>
+            <wp:effectExtent l="0" t="0" r="9525" b="9525"/>
+            <wp:docPr id="1" name="Picture 1"/>
+            <wp:cNvGraphicFramePr>
+              <a:graphicFrameLocks xmlns:a="http://schemas.openxmlformats.org/drawingml/2006/main" noChangeAspect="1"/>
+            </wp:cNvGraphicFramePr>
+            <a:graphic xmlns:a="http://schemas.openxmlformats.org/drawingml/2006/main">
+              <a:graphicData uri="http://schemas.openxmlformats.org/drawingml/2006/picture">
+                <pic:pic xmlns:pic="http://schemas.openxmlformats.org/drawingml/2006/picture">
+                  <pic:nvPicPr>
+                    <pic:cNvPr id="0" name="Picture 1"/>
+                    <pic:cNvPicPr>
+                      <a:picLocks noChangeAspect="1" noChangeArrowheads="1"/>
+                    </pic:cNvPicPr>
+                  </pic:nvPicPr>
+                  <pic:blipFill>
+                    <a:blip r:embed="rId8">
+                      <a:extLst>
+                        <a:ext uri="{28A0092B-C50C-407E-A947-70E740481C1C}">
+                          <a14:useLocalDpi xmlns:a14="http://schemas.microsoft.com/office/drawing/2010/main" val="0"/>
+                        </a:ext>
+                      </a:extLst>
+                    </a:blip>
+                    <a:srcRect/>
+                    <a:stretch>
+                      <a:fillRect/>
+                    </a:stretch>
+                  </pic:blipFill>
+                  <pic:spPr bwMode="auto">
+                    <a:xfrm>
+                      <a:off x="0" y="0"/>
+                      <a:ext cx="5724525" cy="8181975"/>
+                    </a:xfrm>
+                    <a:prstGeom prst="rect">
+                      <a:avLst/>
+                    </a:prstGeom>
+                    <a:noFill/>
+                    <a:ln>
+                      <a:noFill/>
+                    </a:ln>
+                  </pic:spPr>
+                </pic:pic>
+              </a:graphicData>
+            </a:graphic>
+          </wp:inline>
+        </w:drawing>
+      </w:r>
+    </w:p>
+    <w:p>
+      <w:pPr>
+        <w:pStyle w:val="ListParagraph"/>
+        <w:numPr>
+          <w:ilvl w:val="0"/>
+          <w:numId w:val="4"/>
+        </w:numPr>
+        <w:rPr>
+          <w:rFonts w:asciiTheme="majorHAnsi" w:hAnsiTheme="majorHAnsi" w:cstheme="majorHAnsi"/>
+          <w:b/>
+          <w:bCs/>
+          <w:sz w:val="40"/>
+          <w:szCs w:val="40"/>
+          <w:lang w:val="en-US"/>
+        </w:rPr>
+      </w:pPr>
+      <w:r>
+        <w:rPr>
+          <w:rFonts w:asciiTheme="majorHAnsi" w:eastAsia="Book Antiqua" w:hAnsiTheme="majorHAnsi" w:cstheme="majorHAnsi"/>
+          <w:b/>
+          <w:bCs/>
+          <w:sz w:val="32"/>
+          <w:szCs w:val="32"/>
+        </w:rPr>
+        <w:lastRenderedPageBreak/>
+        <w:t>Realizarea diagramei conceptuale corespunzătoare diagramei entitate-relație proiectate la punctul 6.</w:t>
       </w:r>
     </w:p>
     <w:p>
@@ -3474,30 +5185,59 @@
       <w:r>
         <w:rPr>
           <w:rFonts w:asciiTheme="majorHAnsi" w:hAnsiTheme="majorHAnsi" w:cstheme="majorHAnsi"/>
-          <w:sz w:val="28"/>
-          <w:szCs w:val="28"/>
-          <w:lang w:val="en-US"/>
-        </w:rPr>
-        <w:tab/>
-        <w:t xml:space="preserve">Un ACTOR poate să joace în zero sau mai multe </w:t>
-      </w:r>
-      <w:r>
-        <w:rPr>
-          <w:rFonts w:asciiTheme="majorHAnsi" w:hAnsiTheme="majorHAnsi" w:cstheme="majorHAnsi"/>
-          <w:sz w:val="28"/>
-          <w:szCs w:val="28"/>
-          <w:lang w:val="en-US"/>
-        </w:rPr>
-        <w:t>SERIAL</w:t>
-      </w:r>
-      <w:r>
-        <w:rPr>
-          <w:rFonts w:asciiTheme="majorHAnsi" w:hAnsiTheme="majorHAnsi" w:cstheme="majorHAnsi"/>
-          <w:sz w:val="28"/>
-          <w:szCs w:val="28"/>
-          <w:lang w:val="en-US"/>
-        </w:rPr>
-        <w:t>E</w:t>
+          <w:noProof/>
+          <w:sz w:val="28"/>
+          <w:szCs w:val="28"/>
+          <w:lang w:val="en-US"/>
+        </w:rPr>
+        <w:drawing>
+          <wp:inline distT="0" distB="0" distL="0" distR="0" wp14:anchorId="0F4E76A8" wp14:editId="687D88EA">
+            <wp:extent cx="5724525" cy="5543550"/>
+            <wp:effectExtent l="0" t="0" r="9525" b="0"/>
+            <wp:docPr id="2" name="Picture 2"/>
+            <wp:cNvGraphicFramePr>
+              <a:graphicFrameLocks xmlns:a="http://schemas.openxmlformats.org/drawingml/2006/main" noChangeAspect="1"/>
+            </wp:cNvGraphicFramePr>
+            <a:graphic xmlns:a="http://schemas.openxmlformats.org/drawingml/2006/main">
+              <a:graphicData uri="http://schemas.openxmlformats.org/drawingml/2006/picture">
+                <pic:pic xmlns:pic="http://schemas.openxmlformats.org/drawingml/2006/picture">
+                  <pic:nvPicPr>
+                    <pic:cNvPr id="0" name="Picture 2"/>
+                    <pic:cNvPicPr>
+                      <a:picLocks noChangeAspect="1" noChangeArrowheads="1"/>
+                    </pic:cNvPicPr>
+                  </pic:nvPicPr>
+                  <pic:blipFill>
+                    <a:blip r:embed="rId9">
+                      <a:extLst>
+                        <a:ext uri="{28A0092B-C50C-407E-A947-70E740481C1C}">
+                          <a14:useLocalDpi xmlns:a14="http://schemas.microsoft.com/office/drawing/2010/main" val="0"/>
+                        </a:ext>
+                      </a:extLst>
+                    </a:blip>
+                    <a:srcRect/>
+                    <a:stretch>
+                      <a:fillRect/>
+                    </a:stretch>
+                  </pic:blipFill>
+                  <pic:spPr bwMode="auto">
+                    <a:xfrm>
+                      <a:off x="0" y="0"/>
+                      <a:ext cx="5724525" cy="5543550"/>
+                    </a:xfrm>
+                    <a:prstGeom prst="rect">
+                      <a:avLst/>
+                    </a:prstGeom>
+                    <a:noFill/>
+                    <a:ln>
+                      <a:noFill/>
+                    </a:ln>
+                  </pic:spPr>
+                </pic:pic>
+              </a:graphicData>
+            </a:graphic>
+          </wp:inline>
+        </w:drawing>
       </w:r>
     </w:p>
     <w:p>
@@ -3510,878 +5250,37 @@
           <w:lang w:val="en-US"/>
         </w:rPr>
       </w:pPr>
-      <w:r>
-        <w:rPr>
-          <w:rFonts w:asciiTheme="majorHAnsi" w:hAnsiTheme="majorHAnsi" w:cstheme="majorHAnsi"/>
-          <w:sz w:val="28"/>
-          <w:szCs w:val="28"/>
-          <w:lang w:val="en-US"/>
-        </w:rPr>
-        <w:tab/>
-        <w:t xml:space="preserve">Într-un </w:t>
-      </w:r>
-      <w:r>
-        <w:rPr>
-          <w:rFonts w:asciiTheme="majorHAnsi" w:hAnsiTheme="majorHAnsi" w:cstheme="majorHAnsi"/>
-          <w:sz w:val="28"/>
-          <w:szCs w:val="28"/>
-          <w:lang w:val="en-US"/>
-        </w:rPr>
-        <w:t>SERIAL</w:t>
-      </w:r>
-      <w:r>
-        <w:rPr>
-          <w:rFonts w:asciiTheme="majorHAnsi" w:hAnsiTheme="majorHAnsi" w:cstheme="majorHAnsi"/>
-          <w:sz w:val="28"/>
-          <w:szCs w:val="28"/>
-          <w:lang w:val="en-US"/>
-        </w:rPr>
-        <w:t xml:space="preserve"> poate să joace </w:t>
-      </w:r>
-      <w:r>
-        <w:rPr>
-          <w:rFonts w:asciiTheme="majorHAnsi" w:hAnsiTheme="majorHAnsi" w:cstheme="majorHAnsi"/>
-          <w:sz w:val="28"/>
-          <w:szCs w:val="28"/>
-          <w:lang w:val="en-US"/>
-        </w:rPr>
-        <w:t>zero</w:t>
-      </w:r>
-      <w:r>
-        <w:rPr>
-          <w:rFonts w:asciiTheme="majorHAnsi" w:hAnsiTheme="majorHAnsi" w:cstheme="majorHAnsi"/>
-          <w:sz w:val="28"/>
-          <w:szCs w:val="28"/>
-          <w:lang w:val="en-US"/>
-        </w:rPr>
-        <w:t xml:space="preserve"> sau mai mulți ACTORI</w:t>
-      </w:r>
-    </w:p>
-    <w:p>
-      <w:pPr>
-        <w:pStyle w:val="ListParagraph"/>
-        <w:numPr>
-          <w:ilvl w:val="0"/>
-          <w:numId w:val="17"/>
-        </w:numPr>
-        <w:rPr>
-          <w:rFonts w:asciiTheme="majorHAnsi" w:hAnsiTheme="majorHAnsi" w:cstheme="majorHAnsi"/>
-          <w:sz w:val="28"/>
-          <w:szCs w:val="28"/>
-          <w:lang w:val="en-US"/>
-        </w:rPr>
-      </w:pPr>
-      <w:r>
-        <w:rPr>
-          <w:rFonts w:asciiTheme="majorHAnsi" w:hAnsiTheme="majorHAnsi" w:cstheme="majorHAnsi"/>
-          <w:sz w:val="28"/>
-          <w:szCs w:val="28"/>
-          <w:lang w:val="en-US"/>
-        </w:rPr>
-        <w:t>Cardinalitate maximă: M:M</w:t>
-      </w:r>
-    </w:p>
-    <w:p>
-      <w:pPr>
-        <w:pStyle w:val="ListParagraph"/>
-        <w:numPr>
-          <w:ilvl w:val="0"/>
-          <w:numId w:val="17"/>
-        </w:numPr>
-        <w:rPr>
-          <w:rFonts w:asciiTheme="majorHAnsi" w:hAnsiTheme="majorHAnsi" w:cstheme="majorHAnsi"/>
-          <w:sz w:val="28"/>
-          <w:szCs w:val="28"/>
-          <w:lang w:val="en-US"/>
-        </w:rPr>
-      </w:pPr>
-      <w:r>
-        <w:rPr>
-          <w:rFonts w:asciiTheme="majorHAnsi" w:hAnsiTheme="majorHAnsi" w:cstheme="majorHAnsi"/>
-          <w:sz w:val="28"/>
-          <w:szCs w:val="28"/>
-          <w:lang w:val="en-US"/>
-        </w:rPr>
-        <w:t>Cardinalitate minimă: 0:0</w:t>
-      </w:r>
-    </w:p>
-    <w:p>
-      <w:pPr>
-        <w:rPr>
-          <w:rFonts w:asciiTheme="majorHAnsi" w:hAnsiTheme="majorHAnsi" w:cstheme="majorHAnsi"/>
-          <w:sz w:val="28"/>
-          <w:szCs w:val="28"/>
-          <w:lang w:val="en-US"/>
-        </w:rPr>
-      </w:pPr>
-    </w:p>
-    <w:p>
-      <w:pPr>
-        <w:ind w:left="360"/>
-        <w:rPr>
-          <w:rFonts w:asciiTheme="majorHAnsi" w:hAnsiTheme="majorHAnsi" w:cstheme="majorHAnsi"/>
-          <w:sz w:val="28"/>
-          <w:szCs w:val="28"/>
-          <w:lang w:val="en-US"/>
-        </w:rPr>
-      </w:pPr>
-      <w:r>
-        <w:rPr>
-          <w:rFonts w:asciiTheme="majorHAnsi" w:hAnsiTheme="majorHAnsi" w:cstheme="majorHAnsi"/>
-          <w:sz w:val="28"/>
-          <w:szCs w:val="28"/>
-          <w:lang w:val="en-US"/>
-        </w:rPr>
-        <w:t>ACTOR_</w:t>
-      </w:r>
-      <w:r>
-        <w:rPr>
-          <w:rFonts w:asciiTheme="majorHAnsi" w:hAnsiTheme="majorHAnsi" w:cstheme="majorHAnsi"/>
-          <w:sz w:val="28"/>
-          <w:szCs w:val="28"/>
-          <w:lang w:val="en-US"/>
-        </w:rPr>
-        <w:t>are</w:t>
-      </w:r>
-      <w:r>
-        <w:rPr>
-          <w:rFonts w:asciiTheme="majorHAnsi" w:hAnsiTheme="majorHAnsi" w:cstheme="majorHAnsi"/>
-          <w:sz w:val="28"/>
-          <w:szCs w:val="28"/>
-          <w:lang w:val="en-US"/>
-        </w:rPr>
-        <w:t xml:space="preserve"> _</w:t>
-      </w:r>
-      <w:r>
-        <w:rPr>
-          <w:rFonts w:asciiTheme="majorHAnsi" w:hAnsiTheme="majorHAnsi" w:cstheme="majorHAnsi"/>
-          <w:sz w:val="28"/>
-          <w:szCs w:val="28"/>
-          <w:lang w:val="en-US"/>
-        </w:rPr>
-        <w:t>ROL</w:t>
-      </w:r>
-      <w:r>
-        <w:rPr>
-          <w:rFonts w:asciiTheme="majorHAnsi" w:hAnsiTheme="majorHAnsi" w:cstheme="majorHAnsi"/>
-          <w:sz w:val="28"/>
-          <w:szCs w:val="28"/>
-          <w:lang w:val="en-US"/>
-        </w:rPr>
-        <w:t xml:space="preserve"> = relație între ACTOR și </w:t>
-      </w:r>
-      <w:r>
-        <w:rPr>
-          <w:rFonts w:asciiTheme="majorHAnsi" w:hAnsiTheme="majorHAnsi" w:cstheme="majorHAnsi"/>
-          <w:sz w:val="28"/>
-          <w:szCs w:val="28"/>
-          <w:lang w:val="en-US"/>
-        </w:rPr>
-        <w:t>ROL</w:t>
-      </w:r>
-    </w:p>
-    <w:p>
-      <w:pPr>
-        <w:ind w:left="360"/>
-        <w:rPr>
-          <w:rFonts w:asciiTheme="majorHAnsi" w:hAnsiTheme="majorHAnsi" w:cstheme="majorHAnsi"/>
-          <w:sz w:val="28"/>
-          <w:szCs w:val="28"/>
-          <w:lang w:val="en-US"/>
-        </w:rPr>
-      </w:pPr>
-      <w:r>
-        <w:rPr>
-          <w:rFonts w:asciiTheme="majorHAnsi" w:hAnsiTheme="majorHAnsi" w:cstheme="majorHAnsi"/>
-          <w:sz w:val="28"/>
-          <w:szCs w:val="28"/>
-          <w:lang w:val="en-US"/>
-        </w:rPr>
-        <w:tab/>
-        <w:t>Un ACTOR poate să</w:t>
-      </w:r>
-      <w:r>
-        <w:rPr>
-          <w:rFonts w:asciiTheme="majorHAnsi" w:hAnsiTheme="majorHAnsi" w:cstheme="majorHAnsi"/>
-          <w:sz w:val="28"/>
-          <w:szCs w:val="28"/>
-          <w:lang w:val="en-US"/>
-        </w:rPr>
-        <w:t xml:space="preserve"> aibă</w:t>
-      </w:r>
-      <w:r>
-        <w:rPr>
-          <w:rFonts w:asciiTheme="majorHAnsi" w:hAnsiTheme="majorHAnsi" w:cstheme="majorHAnsi"/>
-          <w:sz w:val="28"/>
-          <w:szCs w:val="28"/>
-          <w:lang w:val="en-US"/>
-        </w:rPr>
-        <w:t xml:space="preserve"> zero sau mai multe </w:t>
-      </w:r>
-      <w:r>
-        <w:rPr>
-          <w:rFonts w:asciiTheme="majorHAnsi" w:hAnsiTheme="majorHAnsi" w:cstheme="majorHAnsi"/>
-          <w:sz w:val="28"/>
-          <w:szCs w:val="28"/>
-          <w:lang w:val="en-US"/>
-        </w:rPr>
-        <w:t>ROLURI</w:t>
-      </w:r>
-    </w:p>
-    <w:p>
-      <w:pPr>
-        <w:ind w:left="360"/>
-        <w:rPr>
-          <w:rFonts w:asciiTheme="majorHAnsi" w:hAnsiTheme="majorHAnsi" w:cstheme="majorHAnsi"/>
-          <w:sz w:val="28"/>
-          <w:szCs w:val="28"/>
-          <w:lang w:val="en-US"/>
-        </w:rPr>
-      </w:pPr>
-      <w:r>
-        <w:rPr>
-          <w:rFonts w:asciiTheme="majorHAnsi" w:hAnsiTheme="majorHAnsi" w:cstheme="majorHAnsi"/>
-          <w:sz w:val="28"/>
-          <w:szCs w:val="28"/>
-          <w:lang w:val="en-US"/>
-        </w:rPr>
-        <w:tab/>
-      </w:r>
-      <w:r>
-        <w:rPr>
-          <w:rFonts w:asciiTheme="majorHAnsi" w:hAnsiTheme="majorHAnsi" w:cstheme="majorHAnsi"/>
-          <w:sz w:val="28"/>
-          <w:szCs w:val="28"/>
-          <w:lang w:val="en-US"/>
-        </w:rPr>
-        <w:t>U</w:t>
-      </w:r>
-      <w:r>
-        <w:rPr>
-          <w:rFonts w:asciiTheme="majorHAnsi" w:hAnsiTheme="majorHAnsi" w:cstheme="majorHAnsi"/>
-          <w:sz w:val="28"/>
-          <w:szCs w:val="28"/>
-          <w:lang w:val="en-US"/>
-        </w:rPr>
-        <w:t xml:space="preserve">n </w:t>
-      </w:r>
-      <w:r>
-        <w:rPr>
-          <w:rFonts w:asciiTheme="majorHAnsi" w:hAnsiTheme="majorHAnsi" w:cstheme="majorHAnsi"/>
-          <w:sz w:val="28"/>
-          <w:szCs w:val="28"/>
-          <w:lang w:val="en-US"/>
-        </w:rPr>
-        <w:t>ROL</w:t>
-      </w:r>
-      <w:r>
-        <w:rPr>
-          <w:rFonts w:asciiTheme="majorHAnsi" w:hAnsiTheme="majorHAnsi" w:cstheme="majorHAnsi"/>
-          <w:sz w:val="28"/>
-          <w:szCs w:val="28"/>
-          <w:lang w:val="en-US"/>
-        </w:rPr>
-        <w:t xml:space="preserve"> poate să</w:t>
-      </w:r>
-      <w:r>
-        <w:rPr>
-          <w:rFonts w:asciiTheme="majorHAnsi" w:hAnsiTheme="majorHAnsi" w:cstheme="majorHAnsi"/>
-          <w:sz w:val="28"/>
-          <w:szCs w:val="28"/>
-          <w:lang w:val="en-US"/>
-        </w:rPr>
-        <w:t xml:space="preserve"> aibă</w:t>
-      </w:r>
-      <w:r>
-        <w:rPr>
-          <w:rFonts w:asciiTheme="majorHAnsi" w:hAnsiTheme="majorHAnsi" w:cstheme="majorHAnsi"/>
-          <w:sz w:val="28"/>
-          <w:szCs w:val="28"/>
-          <w:lang w:val="en-US"/>
-        </w:rPr>
-        <w:t xml:space="preserve"> </w:t>
-      </w:r>
-      <w:r>
-        <w:rPr>
-          <w:rFonts w:asciiTheme="majorHAnsi" w:hAnsiTheme="majorHAnsi" w:cstheme="majorHAnsi"/>
-          <w:sz w:val="28"/>
-          <w:szCs w:val="28"/>
-          <w:lang w:val="en-US"/>
-        </w:rPr>
-        <w:t>zero</w:t>
-      </w:r>
-      <w:r>
-        <w:rPr>
-          <w:rFonts w:asciiTheme="majorHAnsi" w:hAnsiTheme="majorHAnsi" w:cstheme="majorHAnsi"/>
-          <w:sz w:val="28"/>
-          <w:szCs w:val="28"/>
-          <w:lang w:val="en-US"/>
-        </w:rPr>
-        <w:t xml:space="preserve"> sau mai mulți ACTORI</w:t>
-      </w:r>
-    </w:p>
-    <w:p>
-      <w:pPr>
-        <w:pStyle w:val="ListParagraph"/>
-        <w:numPr>
-          <w:ilvl w:val="0"/>
-          <w:numId w:val="17"/>
-        </w:numPr>
-        <w:rPr>
-          <w:rFonts w:asciiTheme="majorHAnsi" w:hAnsiTheme="majorHAnsi" w:cstheme="majorHAnsi"/>
-          <w:sz w:val="28"/>
-          <w:szCs w:val="28"/>
-          <w:lang w:val="en-US"/>
-        </w:rPr>
-      </w:pPr>
-      <w:r>
-        <w:rPr>
-          <w:rFonts w:asciiTheme="majorHAnsi" w:hAnsiTheme="majorHAnsi" w:cstheme="majorHAnsi"/>
-          <w:sz w:val="28"/>
-          <w:szCs w:val="28"/>
-          <w:lang w:val="en-US"/>
-        </w:rPr>
-        <w:t>Cardinalitate maximă: M:M</w:t>
-      </w:r>
-    </w:p>
-    <w:p>
-      <w:pPr>
-        <w:pStyle w:val="ListParagraph"/>
-        <w:numPr>
-          <w:ilvl w:val="0"/>
-          <w:numId w:val="17"/>
-        </w:numPr>
-        <w:rPr>
-          <w:rFonts w:asciiTheme="majorHAnsi" w:hAnsiTheme="majorHAnsi" w:cstheme="majorHAnsi"/>
-          <w:sz w:val="28"/>
-          <w:szCs w:val="28"/>
-          <w:lang w:val="en-US"/>
-        </w:rPr>
-      </w:pPr>
-      <w:r>
-        <w:rPr>
-          <w:rFonts w:asciiTheme="majorHAnsi" w:hAnsiTheme="majorHAnsi" w:cstheme="majorHAnsi"/>
-          <w:sz w:val="28"/>
-          <w:szCs w:val="28"/>
-          <w:lang w:val="en-US"/>
-        </w:rPr>
-        <w:t>Cardinalitate minimă: 0:0</w:t>
-      </w:r>
-    </w:p>
-    <w:p>
-      <w:pPr>
-        <w:rPr>
-          <w:rFonts w:asciiTheme="majorHAnsi" w:hAnsiTheme="majorHAnsi" w:cstheme="majorHAnsi"/>
-          <w:sz w:val="28"/>
-          <w:szCs w:val="28"/>
-          <w:lang w:val="en-US"/>
-        </w:rPr>
-      </w:pPr>
-    </w:p>
-    <w:p>
-      <w:pPr>
-        <w:ind w:left="360"/>
-        <w:rPr>
-          <w:rFonts w:asciiTheme="majorHAnsi" w:hAnsiTheme="majorHAnsi" w:cstheme="majorHAnsi"/>
-          <w:sz w:val="28"/>
-          <w:szCs w:val="28"/>
-          <w:lang w:val="en-US"/>
-        </w:rPr>
-      </w:pPr>
-      <w:r>
-        <w:rPr>
-          <w:rFonts w:asciiTheme="majorHAnsi" w:hAnsiTheme="majorHAnsi" w:cstheme="majorHAnsi"/>
-          <w:sz w:val="28"/>
-          <w:szCs w:val="28"/>
-          <w:lang w:val="en-US"/>
-        </w:rPr>
-        <w:t>FILM</w:t>
-      </w:r>
-      <w:r>
-        <w:rPr>
-          <w:rFonts w:asciiTheme="majorHAnsi" w:hAnsiTheme="majorHAnsi" w:cstheme="majorHAnsi"/>
-          <w:sz w:val="28"/>
-          <w:szCs w:val="28"/>
-          <w:lang w:val="en-US"/>
-        </w:rPr>
-        <w:t xml:space="preserve">_are _ROL = relație între </w:t>
-      </w:r>
-      <w:r>
-        <w:rPr>
-          <w:rFonts w:asciiTheme="majorHAnsi" w:hAnsiTheme="majorHAnsi" w:cstheme="majorHAnsi"/>
-          <w:sz w:val="28"/>
-          <w:szCs w:val="28"/>
-          <w:lang w:val="en-US"/>
-        </w:rPr>
-        <w:t>FILM</w:t>
-      </w:r>
-      <w:r>
-        <w:rPr>
-          <w:rFonts w:asciiTheme="majorHAnsi" w:hAnsiTheme="majorHAnsi" w:cstheme="majorHAnsi"/>
-          <w:sz w:val="28"/>
-          <w:szCs w:val="28"/>
-          <w:lang w:val="en-US"/>
-        </w:rPr>
-        <w:t xml:space="preserve"> și ROL</w:t>
-      </w:r>
-    </w:p>
-    <w:p>
-      <w:pPr>
-        <w:ind w:left="360"/>
-        <w:rPr>
-          <w:rFonts w:asciiTheme="majorHAnsi" w:hAnsiTheme="majorHAnsi" w:cstheme="majorHAnsi"/>
-          <w:sz w:val="28"/>
-          <w:szCs w:val="28"/>
-          <w:lang w:val="en-US"/>
-        </w:rPr>
-      </w:pPr>
-      <w:r>
-        <w:rPr>
-          <w:rFonts w:asciiTheme="majorHAnsi" w:hAnsiTheme="majorHAnsi" w:cstheme="majorHAnsi"/>
-          <w:sz w:val="28"/>
-          <w:szCs w:val="28"/>
-          <w:lang w:val="en-US"/>
-        </w:rPr>
-        <w:tab/>
-        <w:t xml:space="preserve">Un </w:t>
-      </w:r>
-      <w:r>
-        <w:rPr>
-          <w:rFonts w:asciiTheme="majorHAnsi" w:hAnsiTheme="majorHAnsi" w:cstheme="majorHAnsi"/>
-          <w:sz w:val="28"/>
-          <w:szCs w:val="28"/>
-          <w:lang w:val="en-US"/>
-        </w:rPr>
-        <w:t>FILM</w:t>
-      </w:r>
-      <w:r>
-        <w:rPr>
-          <w:rFonts w:asciiTheme="majorHAnsi" w:hAnsiTheme="majorHAnsi" w:cstheme="majorHAnsi"/>
-          <w:sz w:val="28"/>
-          <w:szCs w:val="28"/>
-          <w:lang w:val="en-US"/>
-        </w:rPr>
-        <w:t xml:space="preserve"> poate să aibă zero sau mai multe ROLURI</w:t>
-      </w:r>
-    </w:p>
-    <w:p>
-      <w:pPr>
-        <w:ind w:left="360"/>
-        <w:rPr>
-          <w:rFonts w:asciiTheme="majorHAnsi" w:hAnsiTheme="majorHAnsi" w:cstheme="majorHAnsi"/>
-          <w:sz w:val="28"/>
-          <w:szCs w:val="28"/>
-          <w:lang w:val="en-US"/>
-        </w:rPr>
-      </w:pPr>
-      <w:r>
-        <w:rPr>
-          <w:rFonts w:asciiTheme="majorHAnsi" w:hAnsiTheme="majorHAnsi" w:cstheme="majorHAnsi"/>
-          <w:sz w:val="28"/>
-          <w:szCs w:val="28"/>
-          <w:lang w:val="en-US"/>
-        </w:rPr>
-        <w:tab/>
-        <w:t xml:space="preserve">Un ROL poate să aibă </w:t>
-      </w:r>
-      <w:r>
-        <w:rPr>
-          <w:rFonts w:asciiTheme="majorHAnsi" w:hAnsiTheme="majorHAnsi" w:cstheme="majorHAnsi"/>
-          <w:sz w:val="28"/>
-          <w:szCs w:val="28"/>
-          <w:lang w:val="en-US"/>
-        </w:rPr>
-        <w:t>zero</w:t>
-      </w:r>
-      <w:r>
-        <w:rPr>
-          <w:rFonts w:asciiTheme="majorHAnsi" w:hAnsiTheme="majorHAnsi" w:cstheme="majorHAnsi"/>
-          <w:sz w:val="28"/>
-          <w:szCs w:val="28"/>
-          <w:lang w:val="en-US"/>
-        </w:rPr>
-        <w:t xml:space="preserve"> sau mai mul</w:t>
-      </w:r>
-      <w:r>
-        <w:rPr>
-          <w:rFonts w:asciiTheme="majorHAnsi" w:hAnsiTheme="majorHAnsi" w:cstheme="majorHAnsi"/>
-          <w:sz w:val="28"/>
-          <w:szCs w:val="28"/>
-          <w:lang w:val="en-US"/>
-        </w:rPr>
-        <w:t>te</w:t>
-      </w:r>
-      <w:r>
-        <w:rPr>
-          <w:rFonts w:asciiTheme="majorHAnsi" w:hAnsiTheme="majorHAnsi" w:cstheme="majorHAnsi"/>
-          <w:sz w:val="28"/>
-          <w:szCs w:val="28"/>
-          <w:lang w:val="en-US"/>
-        </w:rPr>
-        <w:t xml:space="preserve"> </w:t>
-      </w:r>
-      <w:r>
-        <w:rPr>
-          <w:rFonts w:asciiTheme="majorHAnsi" w:hAnsiTheme="majorHAnsi" w:cstheme="majorHAnsi"/>
-          <w:sz w:val="28"/>
-          <w:szCs w:val="28"/>
-          <w:lang w:val="en-US"/>
-        </w:rPr>
-        <w:t>FILM</w:t>
-      </w:r>
-      <w:r>
-        <w:rPr>
-          <w:rFonts w:asciiTheme="majorHAnsi" w:hAnsiTheme="majorHAnsi" w:cstheme="majorHAnsi"/>
-          <w:sz w:val="28"/>
-          <w:szCs w:val="28"/>
-          <w:lang w:val="en-US"/>
-        </w:rPr>
-        <w:t>E</w:t>
-      </w:r>
-    </w:p>
-    <w:p>
-      <w:pPr>
-        <w:pStyle w:val="ListParagraph"/>
-        <w:numPr>
-          <w:ilvl w:val="0"/>
-          <w:numId w:val="17"/>
-        </w:numPr>
-        <w:rPr>
-          <w:rFonts w:asciiTheme="majorHAnsi" w:hAnsiTheme="majorHAnsi" w:cstheme="majorHAnsi"/>
-          <w:sz w:val="28"/>
-          <w:szCs w:val="28"/>
-          <w:lang w:val="en-US"/>
-        </w:rPr>
-      </w:pPr>
-      <w:r>
-        <w:rPr>
-          <w:rFonts w:asciiTheme="majorHAnsi" w:hAnsiTheme="majorHAnsi" w:cstheme="majorHAnsi"/>
-          <w:sz w:val="28"/>
-          <w:szCs w:val="28"/>
-          <w:lang w:val="en-US"/>
-        </w:rPr>
-        <w:t>Cardinalitate maximă: M:M</w:t>
-      </w:r>
-    </w:p>
-    <w:p>
-      <w:pPr>
-        <w:pStyle w:val="ListParagraph"/>
-        <w:numPr>
-          <w:ilvl w:val="0"/>
-          <w:numId w:val="17"/>
-        </w:numPr>
-        <w:rPr>
-          <w:rFonts w:asciiTheme="majorHAnsi" w:hAnsiTheme="majorHAnsi" w:cstheme="majorHAnsi"/>
-          <w:sz w:val="28"/>
-          <w:szCs w:val="28"/>
-          <w:lang w:val="en-US"/>
-        </w:rPr>
-      </w:pPr>
-      <w:r>
-        <w:rPr>
-          <w:rFonts w:asciiTheme="majorHAnsi" w:hAnsiTheme="majorHAnsi" w:cstheme="majorHAnsi"/>
-          <w:sz w:val="28"/>
-          <w:szCs w:val="28"/>
-          <w:lang w:val="en-US"/>
-        </w:rPr>
-        <w:t>Cardinalitate minimă: 0:0</w:t>
-      </w:r>
-    </w:p>
-    <w:p>
-      <w:pPr>
-        <w:rPr>
-          <w:rFonts w:asciiTheme="majorHAnsi" w:hAnsiTheme="majorHAnsi" w:cstheme="majorHAnsi"/>
-          <w:sz w:val="28"/>
-          <w:szCs w:val="28"/>
-          <w:lang w:val="en-US"/>
-        </w:rPr>
-      </w:pPr>
-    </w:p>
-    <w:p>
-      <w:pPr>
-        <w:ind w:left="360"/>
-        <w:rPr>
-          <w:rFonts w:asciiTheme="majorHAnsi" w:hAnsiTheme="majorHAnsi" w:cstheme="majorHAnsi"/>
-          <w:sz w:val="28"/>
-          <w:szCs w:val="28"/>
-          <w:lang w:val="en-US"/>
-        </w:rPr>
-      </w:pPr>
-      <w:r>
-        <w:rPr>
-          <w:rFonts w:asciiTheme="majorHAnsi" w:hAnsiTheme="majorHAnsi" w:cstheme="majorHAnsi"/>
-          <w:sz w:val="28"/>
-          <w:szCs w:val="28"/>
-          <w:lang w:val="en-US"/>
-        </w:rPr>
-        <w:t>DIRECTOR</w:t>
-      </w:r>
-      <w:r>
-        <w:rPr>
-          <w:rFonts w:asciiTheme="majorHAnsi" w:hAnsiTheme="majorHAnsi" w:cstheme="majorHAnsi"/>
-          <w:sz w:val="28"/>
-          <w:szCs w:val="28"/>
-          <w:lang w:val="en-US"/>
-        </w:rPr>
-        <w:t>_</w:t>
-      </w:r>
-      <w:r>
-        <w:rPr>
-          <w:rFonts w:asciiTheme="majorHAnsi" w:hAnsiTheme="majorHAnsi" w:cstheme="majorHAnsi"/>
-          <w:sz w:val="28"/>
-          <w:szCs w:val="28"/>
-          <w:lang w:val="en-US"/>
-        </w:rPr>
-        <w:t>regizează_un</w:t>
-      </w:r>
-      <w:r>
-        <w:rPr>
-          <w:rFonts w:asciiTheme="majorHAnsi" w:hAnsiTheme="majorHAnsi" w:cstheme="majorHAnsi"/>
-          <w:sz w:val="28"/>
-          <w:szCs w:val="28"/>
-          <w:lang w:val="en-US"/>
-        </w:rPr>
-        <w:t xml:space="preserve">_FILM = relație între </w:t>
-      </w:r>
-      <w:r>
-        <w:rPr>
-          <w:rFonts w:asciiTheme="majorHAnsi" w:hAnsiTheme="majorHAnsi" w:cstheme="majorHAnsi"/>
-          <w:sz w:val="28"/>
-          <w:szCs w:val="28"/>
-          <w:lang w:val="en-US"/>
-        </w:rPr>
-        <w:t xml:space="preserve">DIRECTOR </w:t>
-      </w:r>
-      <w:r>
-        <w:rPr>
-          <w:rFonts w:asciiTheme="majorHAnsi" w:hAnsiTheme="majorHAnsi" w:cstheme="majorHAnsi"/>
-          <w:sz w:val="28"/>
-          <w:szCs w:val="28"/>
-          <w:lang w:val="en-US"/>
-        </w:rPr>
-        <w:t>și FILM</w:t>
-      </w:r>
-    </w:p>
-    <w:p>
-      <w:pPr>
-        <w:ind w:left="360"/>
-        <w:rPr>
-          <w:rFonts w:asciiTheme="majorHAnsi" w:hAnsiTheme="majorHAnsi" w:cstheme="majorHAnsi"/>
-          <w:sz w:val="28"/>
-          <w:szCs w:val="28"/>
-          <w:lang w:val="en-US"/>
-        </w:rPr>
-      </w:pPr>
-      <w:r>
-        <w:rPr>
-          <w:rFonts w:asciiTheme="majorHAnsi" w:hAnsiTheme="majorHAnsi" w:cstheme="majorHAnsi"/>
-          <w:sz w:val="28"/>
-          <w:szCs w:val="28"/>
-          <w:lang w:val="en-US"/>
-        </w:rPr>
-        <w:tab/>
-        <w:t>Un</w:t>
-      </w:r>
-      <w:r>
-        <w:rPr>
-          <w:rFonts w:asciiTheme="majorHAnsi" w:hAnsiTheme="majorHAnsi" w:cstheme="majorHAnsi"/>
-          <w:sz w:val="28"/>
-          <w:szCs w:val="28"/>
-          <w:lang w:val="en-US"/>
-        </w:rPr>
-        <w:t xml:space="preserve"> DIRECTOR</w:t>
-      </w:r>
-      <w:r>
-        <w:rPr>
-          <w:rFonts w:asciiTheme="majorHAnsi" w:hAnsiTheme="majorHAnsi" w:cstheme="majorHAnsi"/>
-          <w:sz w:val="28"/>
-          <w:szCs w:val="28"/>
-          <w:lang w:val="en-US"/>
-        </w:rPr>
-        <w:t xml:space="preserve"> poate să</w:t>
-      </w:r>
-      <w:r>
-        <w:rPr>
-          <w:rFonts w:asciiTheme="majorHAnsi" w:hAnsiTheme="majorHAnsi" w:cstheme="majorHAnsi"/>
-          <w:sz w:val="28"/>
-          <w:szCs w:val="28"/>
-          <w:lang w:val="en-US"/>
-        </w:rPr>
-        <w:t xml:space="preserve"> regizeze</w:t>
-      </w:r>
-      <w:r>
-        <w:rPr>
-          <w:rFonts w:asciiTheme="majorHAnsi" w:hAnsiTheme="majorHAnsi" w:cstheme="majorHAnsi"/>
-          <w:sz w:val="28"/>
-          <w:szCs w:val="28"/>
-          <w:lang w:val="en-US"/>
-        </w:rPr>
-        <w:t xml:space="preserve"> în zero sau mai multe FILME</w:t>
-      </w:r>
-    </w:p>
-    <w:p>
-      <w:pPr>
-        <w:ind w:left="360"/>
-        <w:rPr>
-          <w:rFonts w:asciiTheme="majorHAnsi" w:hAnsiTheme="majorHAnsi" w:cstheme="majorHAnsi"/>
-          <w:sz w:val="28"/>
-          <w:szCs w:val="28"/>
-          <w:lang w:val="en-US"/>
-        </w:rPr>
-      </w:pPr>
-      <w:r>
-        <w:rPr>
-          <w:rFonts w:asciiTheme="majorHAnsi" w:hAnsiTheme="majorHAnsi" w:cstheme="majorHAnsi"/>
-          <w:sz w:val="28"/>
-          <w:szCs w:val="28"/>
-          <w:lang w:val="en-US"/>
-        </w:rPr>
-        <w:tab/>
-        <w:t>FILM</w:t>
-      </w:r>
-      <w:r>
-        <w:rPr>
-          <w:rFonts w:asciiTheme="majorHAnsi" w:hAnsiTheme="majorHAnsi" w:cstheme="majorHAnsi"/>
-          <w:sz w:val="28"/>
-          <w:szCs w:val="28"/>
-          <w:lang w:val="en-US"/>
-        </w:rPr>
-        <w:t xml:space="preserve"> trebuie</w:t>
-      </w:r>
-      <w:r>
-        <w:rPr>
-          <w:rFonts w:asciiTheme="majorHAnsi" w:hAnsiTheme="majorHAnsi" w:cstheme="majorHAnsi"/>
-          <w:sz w:val="28"/>
-          <w:szCs w:val="28"/>
-          <w:lang w:val="en-US"/>
-        </w:rPr>
-        <w:t xml:space="preserve"> să</w:t>
-      </w:r>
-      <w:r>
-        <w:rPr>
-          <w:rFonts w:asciiTheme="majorHAnsi" w:hAnsiTheme="majorHAnsi" w:cstheme="majorHAnsi"/>
-          <w:sz w:val="28"/>
-          <w:szCs w:val="28"/>
-          <w:lang w:val="en-US"/>
-        </w:rPr>
-        <w:t xml:space="preserve"> fie regizat de un singur DIRECTOR </w:t>
-      </w:r>
-    </w:p>
-    <w:p>
-      <w:pPr>
-        <w:pStyle w:val="ListParagraph"/>
-        <w:numPr>
-          <w:ilvl w:val="0"/>
-          <w:numId w:val="17"/>
-        </w:numPr>
-        <w:rPr>
-          <w:rFonts w:asciiTheme="majorHAnsi" w:hAnsiTheme="majorHAnsi" w:cstheme="majorHAnsi"/>
-          <w:sz w:val="28"/>
-          <w:szCs w:val="28"/>
-          <w:lang w:val="en-US"/>
-        </w:rPr>
-      </w:pPr>
-      <w:r>
-        <w:rPr>
-          <w:rFonts w:asciiTheme="majorHAnsi" w:hAnsiTheme="majorHAnsi" w:cstheme="majorHAnsi"/>
-          <w:sz w:val="28"/>
-          <w:szCs w:val="28"/>
-          <w:lang w:val="en-US"/>
-        </w:rPr>
-        <w:t xml:space="preserve">Cardinalitate maximă: </w:t>
-      </w:r>
-      <w:r>
-        <w:rPr>
-          <w:rFonts w:asciiTheme="majorHAnsi" w:hAnsiTheme="majorHAnsi" w:cstheme="majorHAnsi"/>
-          <w:sz w:val="28"/>
-          <w:szCs w:val="28"/>
-          <w:lang w:val="en-US"/>
-        </w:rPr>
-        <w:t>1</w:t>
-      </w:r>
-      <w:r>
-        <w:rPr>
-          <w:rFonts w:asciiTheme="majorHAnsi" w:hAnsiTheme="majorHAnsi" w:cstheme="majorHAnsi"/>
-          <w:sz w:val="28"/>
-          <w:szCs w:val="28"/>
-          <w:lang w:val="en-US"/>
-        </w:rPr>
-        <w:t>:M</w:t>
-      </w:r>
-    </w:p>
-    <w:p>
-      <w:pPr>
-        <w:pStyle w:val="ListParagraph"/>
-        <w:numPr>
-          <w:ilvl w:val="0"/>
-          <w:numId w:val="17"/>
-        </w:numPr>
-        <w:rPr>
-          <w:rFonts w:asciiTheme="majorHAnsi" w:hAnsiTheme="majorHAnsi" w:cstheme="majorHAnsi"/>
-          <w:sz w:val="28"/>
-          <w:szCs w:val="28"/>
-          <w:lang w:val="en-US"/>
-        </w:rPr>
-      </w:pPr>
-      <w:r>
-        <w:rPr>
-          <w:rFonts w:asciiTheme="majorHAnsi" w:hAnsiTheme="majorHAnsi" w:cstheme="majorHAnsi"/>
-          <w:sz w:val="28"/>
-          <w:szCs w:val="28"/>
-          <w:lang w:val="en-US"/>
-        </w:rPr>
-        <w:t xml:space="preserve">Cardinalitate minimă: </w:t>
-      </w:r>
-      <w:r>
-        <w:rPr>
-          <w:rFonts w:asciiTheme="majorHAnsi" w:hAnsiTheme="majorHAnsi" w:cstheme="majorHAnsi"/>
-          <w:sz w:val="28"/>
-          <w:szCs w:val="28"/>
-          <w:lang w:val="en-US"/>
-        </w:rPr>
-        <w:t>1</w:t>
-      </w:r>
-      <w:r>
-        <w:rPr>
-          <w:rFonts w:asciiTheme="majorHAnsi" w:hAnsiTheme="majorHAnsi" w:cstheme="majorHAnsi"/>
-          <w:sz w:val="28"/>
-          <w:szCs w:val="28"/>
-          <w:lang w:val="en-US"/>
-        </w:rPr>
-        <w:t>:</w:t>
-      </w:r>
-      <w:r>
-        <w:rPr>
-          <w:rFonts w:asciiTheme="majorHAnsi" w:hAnsiTheme="majorHAnsi" w:cstheme="majorHAnsi"/>
-          <w:sz w:val="28"/>
-          <w:szCs w:val="28"/>
-          <w:lang w:val="en-US"/>
-        </w:rPr>
-        <w:t>1</w:t>
-      </w:r>
-    </w:p>
-    <w:p>
-      <w:pPr>
-        <w:rPr>
-          <w:rFonts w:asciiTheme="majorHAnsi" w:hAnsiTheme="majorHAnsi" w:cstheme="majorHAnsi"/>
-          <w:sz w:val="28"/>
-          <w:szCs w:val="28"/>
-          <w:lang w:val="en-US"/>
-        </w:rPr>
-      </w:pPr>
-    </w:p>
-    <w:p>
-      <w:pPr>
-        <w:rPr>
-          <w:rFonts w:asciiTheme="majorHAnsi" w:hAnsiTheme="majorHAnsi" w:cstheme="majorHAnsi"/>
-          <w:sz w:val="28"/>
-          <w:szCs w:val="28"/>
-          <w:lang w:val="en-US"/>
-        </w:rPr>
-      </w:pPr>
+    </w:p>
+    <w:p>
+      <w:pPr>
+        <w:pStyle w:val="ListParagraph"/>
+        <w:numPr>
+          <w:ilvl w:val="0"/>
+          <w:numId w:val="4"/>
+        </w:numPr>
+        <w:rPr>
+          <w:rFonts w:asciiTheme="majorHAnsi" w:hAnsiTheme="majorHAnsi" w:cstheme="majorHAnsi"/>
+          <w:b/>
+          <w:bCs/>
+          <w:sz w:val="32"/>
+          <w:szCs w:val="32"/>
+          <w:lang w:val="en-US"/>
+        </w:rPr>
+      </w:pPr>
+      <w:r>
+        <w:rPr>
+          <w:rFonts w:asciiTheme="majorHAnsi" w:hAnsiTheme="majorHAnsi" w:cstheme="majorHAnsi"/>
+          <w:b/>
+          <w:bCs/>
+          <w:sz w:val="32"/>
+          <w:szCs w:val="32"/>
+          <w:lang w:val="en-US"/>
+        </w:rPr>
+        <w:t>Enumerarea schemelor relaționale corespunzătoare diagramei conceptuale proiectate la punctul 7.</w:t>
+      </w:r>
     </w:p>
     <w:sectPr>
-      <w:footerReference w:type="default" r:id="rId8"/>
+      <w:footerReference w:type="default" r:id="rId10"/>
       <w:pgSz w:w="11906" w:h="16838"/>
       <w:pgMar w:top="1440" w:right="1440" w:bottom="1440" w:left="1440" w:header="708" w:footer="708" w:gutter="0"/>
       <w:cols w:space="708"/>
@@ -5179,8 +6078,8 @@
   <w:abstractNum w:abstractNumId="6" w15:restartNumberingAfterBreak="0">
     <w:nsid w:val="3E992913"/>
     <w:multiLevelType w:val="hybridMultilevel"/>
-    <w:tmpl w:val="7AD4AFF2"/>
-    <w:lvl w:ilvl="0" w:tplc="0418000F">
+    <w:tmpl w:val="9A8A368C"/>
+    <w:lvl w:ilvl="0" w:tplc="DE4E05CC">
       <w:start w:val="1"/>
       <w:numFmt w:val="decimal"/>
       <w:lvlText w:val="%1."/>
@@ -5188,6 +6087,10 @@
       <w:pPr>
         <w:ind w:left="720" w:hanging="360"/>
       </w:pPr>
+      <w:rPr>
+        <w:sz w:val="32"/>
+        <w:szCs w:val="32"/>
+      </w:rPr>
     </w:lvl>
     <w:lvl w:ilvl="1" w:tplc="04180019" w:tentative="1">
       <w:start w:val="1"/>
@@ -5263,6 +6166,118 @@
     </w:lvl>
   </w:abstractNum>
   <w:abstractNum w:abstractNumId="7" w15:restartNumberingAfterBreak="0">
+    <w:nsid w:val="4A264A93"/>
+    <w:multiLevelType w:val="hybridMultilevel"/>
+    <w:tmpl w:val="9E22E77C"/>
+    <w:lvl w:ilvl="0" w:tplc="12F0CE94">
+      <w:numFmt w:val="bullet"/>
+      <w:lvlText w:val=""/>
+      <w:lvlJc w:val="left"/>
+      <w:pPr>
+        <w:ind w:left="720" w:hanging="360"/>
+      </w:pPr>
+      <w:rPr>
+        <w:rFonts w:ascii="Wingdings" w:eastAsiaTheme="minorHAnsi" w:hAnsi="Wingdings" w:cstheme="majorHAnsi" w:hint="default"/>
+      </w:rPr>
+    </w:lvl>
+    <w:lvl w:ilvl="1" w:tplc="04180003" w:tentative="1">
+      <w:start w:val="1"/>
+      <w:numFmt w:val="bullet"/>
+      <w:lvlText w:val="o"/>
+      <w:lvlJc w:val="left"/>
+      <w:pPr>
+        <w:ind w:left="1440" w:hanging="360"/>
+      </w:pPr>
+      <w:rPr>
+        <w:rFonts w:ascii="Courier New" w:hAnsi="Courier New" w:cs="Courier New" w:hint="default"/>
+      </w:rPr>
+    </w:lvl>
+    <w:lvl w:ilvl="2" w:tplc="04180005" w:tentative="1">
+      <w:start w:val="1"/>
+      <w:numFmt w:val="bullet"/>
+      <w:lvlText w:val=""/>
+      <w:lvlJc w:val="left"/>
+      <w:pPr>
+        <w:ind w:left="2160" w:hanging="360"/>
+      </w:pPr>
+      <w:rPr>
+        <w:rFonts w:ascii="Wingdings" w:hAnsi="Wingdings" w:hint="default"/>
+      </w:rPr>
+    </w:lvl>
+    <w:lvl w:ilvl="3" w:tplc="04180001" w:tentative="1">
+      <w:start w:val="1"/>
+      <w:numFmt w:val="bullet"/>
+      <w:lvlText w:val=""/>
+      <w:lvlJc w:val="left"/>
+      <w:pPr>
+        <w:ind w:left="2880" w:hanging="360"/>
+      </w:pPr>
+      <w:rPr>
+        <w:rFonts w:ascii="Symbol" w:hAnsi="Symbol" w:hint="default"/>
+      </w:rPr>
+    </w:lvl>
+    <w:lvl w:ilvl="4" w:tplc="04180003" w:tentative="1">
+      <w:start w:val="1"/>
+      <w:numFmt w:val="bullet"/>
+      <w:lvlText w:val="o"/>
+      <w:lvlJc w:val="left"/>
+      <w:pPr>
+        <w:ind w:left="3600" w:hanging="360"/>
+      </w:pPr>
+      <w:rPr>
+        <w:rFonts w:ascii="Courier New" w:hAnsi="Courier New" w:cs="Courier New" w:hint="default"/>
+      </w:rPr>
+    </w:lvl>
+    <w:lvl w:ilvl="5" w:tplc="04180005" w:tentative="1">
+      <w:start w:val="1"/>
+      <w:numFmt w:val="bullet"/>
+      <w:lvlText w:val=""/>
+      <w:lvlJc w:val="left"/>
+      <w:pPr>
+        <w:ind w:left="4320" w:hanging="360"/>
+      </w:pPr>
+      <w:rPr>
+        <w:rFonts w:ascii="Wingdings" w:hAnsi="Wingdings" w:hint="default"/>
+      </w:rPr>
+    </w:lvl>
+    <w:lvl w:ilvl="6" w:tplc="04180001" w:tentative="1">
+      <w:start w:val="1"/>
+      <w:numFmt w:val="bullet"/>
+      <w:lvlText w:val=""/>
+      <w:lvlJc w:val="left"/>
+      <w:pPr>
+        <w:ind w:left="5040" w:hanging="360"/>
+      </w:pPr>
+      <w:rPr>
+        <w:rFonts w:ascii="Symbol" w:hAnsi="Symbol" w:hint="default"/>
+      </w:rPr>
+    </w:lvl>
+    <w:lvl w:ilvl="7" w:tplc="04180003" w:tentative="1">
+      <w:start w:val="1"/>
+      <w:numFmt w:val="bullet"/>
+      <w:lvlText w:val="o"/>
+      <w:lvlJc w:val="left"/>
+      <w:pPr>
+        <w:ind w:left="5760" w:hanging="360"/>
+      </w:pPr>
+      <w:rPr>
+        <w:rFonts w:ascii="Courier New" w:hAnsi="Courier New" w:cs="Courier New" w:hint="default"/>
+      </w:rPr>
+    </w:lvl>
+    <w:lvl w:ilvl="8" w:tplc="04180005" w:tentative="1">
+      <w:start w:val="1"/>
+      <w:numFmt w:val="bullet"/>
+      <w:lvlText w:val=""/>
+      <w:lvlJc w:val="left"/>
+      <w:pPr>
+        <w:ind w:left="6480" w:hanging="360"/>
+      </w:pPr>
+      <w:rPr>
+        <w:rFonts w:ascii="Wingdings" w:hAnsi="Wingdings" w:hint="default"/>
+      </w:rPr>
+    </w:lvl>
+  </w:abstractNum>
+  <w:abstractNum w:abstractNumId="8" w15:restartNumberingAfterBreak="0">
     <w:nsid w:val="4E265541"/>
     <w:multiLevelType w:val="hybridMultilevel"/>
     <w:tmpl w:val="EFE26EEE"/>
@@ -5374,7 +6389,7 @@
       </w:rPr>
     </w:lvl>
   </w:abstractNum>
-  <w:abstractNum w:abstractNumId="8" w15:restartNumberingAfterBreak="0">
+  <w:abstractNum w:abstractNumId="9" w15:restartNumberingAfterBreak="0">
     <w:nsid w:val="58BE41C0"/>
     <w:multiLevelType w:val="hybridMultilevel"/>
     <w:tmpl w:val="0E88CA92"/>
@@ -5486,7 +6501,7 @@
       </w:rPr>
     </w:lvl>
   </w:abstractNum>
-  <w:abstractNum w:abstractNumId="9" w15:restartNumberingAfterBreak="0">
+  <w:abstractNum w:abstractNumId="10" w15:restartNumberingAfterBreak="0">
     <w:nsid w:val="63784F29"/>
     <w:multiLevelType w:val="hybridMultilevel"/>
     <w:tmpl w:val="18225A02"/>
@@ -5598,7 +6613,7 @@
       </w:rPr>
     </w:lvl>
   </w:abstractNum>
-  <w:abstractNum w:abstractNumId="10" w15:restartNumberingAfterBreak="0">
+  <w:abstractNum w:abstractNumId="11" w15:restartNumberingAfterBreak="0">
     <w:nsid w:val="67FD292F"/>
     <w:multiLevelType w:val="hybridMultilevel"/>
     <w:tmpl w:val="51663342"/>
@@ -5710,7 +6725,7 @@
       </w:rPr>
     </w:lvl>
   </w:abstractNum>
-  <w:abstractNum w:abstractNumId="11" w15:restartNumberingAfterBreak="0">
+  <w:abstractNum w:abstractNumId="12" w15:restartNumberingAfterBreak="0">
     <w:nsid w:val="68A13D92"/>
     <w:multiLevelType w:val="hybridMultilevel"/>
     <w:tmpl w:val="FFA2A9D2"/>
@@ -5822,7 +6837,7 @@
       </w:rPr>
     </w:lvl>
   </w:abstractNum>
-  <w:abstractNum w:abstractNumId="12" w15:restartNumberingAfterBreak="0">
+  <w:abstractNum w:abstractNumId="13" w15:restartNumberingAfterBreak="0">
     <w:nsid w:val="6969407E"/>
     <w:multiLevelType w:val="hybridMultilevel"/>
     <w:tmpl w:val="E7EE27FE"/>
@@ -5934,7 +6949,7 @@
       </w:rPr>
     </w:lvl>
   </w:abstractNum>
-  <w:abstractNum w:abstractNumId="13" w15:restartNumberingAfterBreak="0">
+  <w:abstractNum w:abstractNumId="14" w15:restartNumberingAfterBreak="0">
     <w:nsid w:val="6AFD3CE5"/>
     <w:multiLevelType w:val="hybridMultilevel"/>
     <w:tmpl w:val="B472071A"/>
@@ -6020,7 +7035,7 @@
       </w:pPr>
     </w:lvl>
   </w:abstractNum>
-  <w:abstractNum w:abstractNumId="14" w15:restartNumberingAfterBreak="0">
+  <w:abstractNum w:abstractNumId="15" w15:restartNumberingAfterBreak="0">
     <w:nsid w:val="72642C4E"/>
     <w:multiLevelType w:val="hybridMultilevel"/>
     <w:tmpl w:val="B3508CE8"/>
@@ -6106,7 +7121,7 @@
       </w:pPr>
     </w:lvl>
   </w:abstractNum>
-  <w:abstractNum w:abstractNumId="15" w15:restartNumberingAfterBreak="0">
+  <w:abstractNum w:abstractNumId="16" w15:restartNumberingAfterBreak="0">
     <w:nsid w:val="775E1FFC"/>
     <w:multiLevelType w:val="hybridMultilevel"/>
     <w:tmpl w:val="77DE0E9C"/>
@@ -6218,7 +7233,7 @@
       </w:rPr>
     </w:lvl>
   </w:abstractNum>
-  <w:abstractNum w:abstractNumId="16" w15:restartNumberingAfterBreak="0">
+  <w:abstractNum w:abstractNumId="17" w15:restartNumberingAfterBreak="0">
     <w:nsid w:val="777B04EE"/>
     <w:multiLevelType w:val="hybridMultilevel"/>
     <w:tmpl w:val="B05C30DA"/>
@@ -6331,13 +7346,13 @@
     </w:lvl>
   </w:abstractNum>
   <w:num w:numId="1">
-    <w:abstractNumId w:val="13"/>
+    <w:abstractNumId w:val="14"/>
   </w:num>
   <w:num w:numId="2">
     <w:abstractNumId w:val="0"/>
   </w:num>
   <w:num w:numId="3">
-    <w:abstractNumId w:val="14"/>
+    <w:abstractNumId w:val="15"/>
   </w:num>
   <w:num w:numId="4">
     <w:abstractNumId w:val="6"/>
@@ -6352,22 +7367,22 @@
     <w:abstractNumId w:val="3"/>
   </w:num>
   <w:num w:numId="8">
-    <w:abstractNumId w:val="7"/>
+    <w:abstractNumId w:val="8"/>
   </w:num>
   <w:num w:numId="9">
+    <w:abstractNumId w:val="10"/>
+  </w:num>
+  <w:num w:numId="10">
     <w:abstractNumId w:val="9"/>
   </w:num>
-  <w:num w:numId="10">
-    <w:abstractNumId w:val="8"/>
-  </w:num>
   <w:num w:numId="11">
-    <w:abstractNumId w:val="11"/>
+    <w:abstractNumId w:val="12"/>
   </w:num>
   <w:num w:numId="12">
-    <w:abstractNumId w:val="15"/>
+    <w:abstractNumId w:val="16"/>
   </w:num>
   <w:num w:numId="13">
-    <w:abstractNumId w:val="16"/>
+    <w:abstractNumId w:val="17"/>
   </w:num>
   <w:num w:numId="14">
     <w:abstractNumId w:val="5"/>
@@ -6376,10 +7391,13 @@
     <w:abstractNumId w:val="2"/>
   </w:num>
   <w:num w:numId="16">
-    <w:abstractNumId w:val="10"/>
+    <w:abstractNumId w:val="11"/>
   </w:num>
   <w:num w:numId="17">
-    <w:abstractNumId w:val="12"/>
+    <w:abstractNumId w:val="13"/>
+  </w:num>
+  <w:num w:numId="18">
+    <w:abstractNumId w:val="7"/>
   </w:num>
 </w:numbering>
 </file>

</xml_diff>

<commit_message>
wrong film director relation
</commit_message>
<xml_diff>
--- a/First Year/Second Semester/Databases/Project/132_Mincu_AdrianLucian-proiect.docx
+++ b/First Year/Second Semester/Databases/Project/132_Mincu_AdrianLucian-proiect.docx
@@ -1459,47 +1459,17 @@
           <w:szCs w:val="28"/>
           <w:lang w:val="en-US"/>
         </w:rPr>
-        <w:t>entitate independentă</w:t>
-      </w:r>
-    </w:p>
-    <w:p>
-      <w:pPr>
-        <w:pStyle w:val="ListParagraph"/>
-        <w:numPr>
-          <w:ilvl w:val="0"/>
-          <w:numId w:val="11"/>
-        </w:numPr>
-        <w:rPr>
-          <w:rFonts w:asciiTheme="majorHAnsi" w:hAnsiTheme="majorHAnsi" w:cstheme="majorHAnsi"/>
-          <w:sz w:val="28"/>
-          <w:szCs w:val="28"/>
-          <w:lang w:val="en-US"/>
-        </w:rPr>
-      </w:pPr>
-      <w:r>
-        <w:rPr>
-          <w:rFonts w:asciiTheme="majorHAnsi" w:hAnsiTheme="majorHAnsi" w:cstheme="majorHAnsi"/>
-          <w:sz w:val="28"/>
-          <w:szCs w:val="28"/>
-          <w:lang w:val="en-US"/>
-        </w:rPr>
-        <w:t>cheie primară: Film_ID</w:t>
-      </w:r>
-    </w:p>
-    <w:p>
-      <w:pPr>
-        <w:pStyle w:val="ListParagraph"/>
-        <w:numPr>
-          <w:ilvl w:val="0"/>
-          <w:numId w:val="6"/>
-        </w:numPr>
-        <w:rPr>
-          <w:rFonts w:asciiTheme="majorHAnsi" w:hAnsiTheme="majorHAnsi" w:cstheme="majorHAnsi"/>
-          <w:sz w:val="28"/>
-          <w:szCs w:val="28"/>
-          <w:lang w:val="en-US"/>
-        </w:rPr>
-      </w:pPr>
+        <w:t xml:space="preserve">entitate </w:t>
+      </w:r>
+      <w:r>
+        <w:rPr>
+          <w:rFonts w:asciiTheme="majorHAnsi" w:hAnsiTheme="majorHAnsi" w:cstheme="majorHAnsi"/>
+          <w:sz w:val="28"/>
+          <w:szCs w:val="28"/>
+          <w:lang w:val="en-US"/>
+        </w:rPr>
+        <w:t xml:space="preserve">dependentă de </w:t>
+      </w:r>
       <w:r>
         <w:rPr>
           <w:rFonts w:asciiTheme="majorHAnsi" w:hAnsiTheme="majorHAnsi" w:cstheme="majorHAnsi"/>
@@ -1509,79 +1479,58 @@
           <w:szCs w:val="28"/>
           <w:lang w:val="en-US"/>
         </w:rPr>
-        <w:t>SERIAL</w:t>
-      </w:r>
-    </w:p>
-    <w:p>
-      <w:pPr>
-        <w:pStyle w:val="ListParagraph"/>
-        <w:numPr>
-          <w:ilvl w:val="0"/>
-          <w:numId w:val="12"/>
-        </w:numPr>
-        <w:rPr>
-          <w:rFonts w:asciiTheme="majorHAnsi" w:hAnsiTheme="majorHAnsi" w:cstheme="majorHAnsi"/>
-          <w:sz w:val="28"/>
-          <w:szCs w:val="28"/>
-          <w:lang w:val="en-US"/>
-        </w:rPr>
-      </w:pPr>
-      <w:r>
-        <w:rPr>
-          <w:rFonts w:asciiTheme="majorHAnsi" w:hAnsiTheme="majorHAnsi" w:cstheme="majorHAnsi"/>
-          <w:sz w:val="28"/>
-          <w:szCs w:val="28"/>
-          <w:lang w:val="en-US"/>
-        </w:rPr>
-        <w:t>serial, la care se opate uita un utilizator</w:t>
-      </w:r>
-    </w:p>
-    <w:p>
-      <w:pPr>
-        <w:pStyle w:val="ListParagraph"/>
-        <w:numPr>
-          <w:ilvl w:val="0"/>
-          <w:numId w:val="12"/>
-        </w:numPr>
-        <w:rPr>
-          <w:rFonts w:asciiTheme="majorHAnsi" w:hAnsiTheme="majorHAnsi" w:cstheme="majorHAnsi"/>
-          <w:sz w:val="28"/>
-          <w:szCs w:val="28"/>
-          <w:lang w:val="en-US"/>
-        </w:rPr>
-      </w:pPr>
-      <w:r>
-        <w:rPr>
-          <w:rFonts w:asciiTheme="majorHAnsi" w:hAnsiTheme="majorHAnsi" w:cstheme="majorHAnsi"/>
-          <w:sz w:val="28"/>
-          <w:szCs w:val="28"/>
-          <w:lang w:val="en-US"/>
-        </w:rPr>
-        <w:t>entitate independentă</w:t>
-      </w:r>
-    </w:p>
-    <w:p>
-      <w:pPr>
-        <w:pStyle w:val="ListParagraph"/>
-        <w:numPr>
-          <w:ilvl w:val="0"/>
-          <w:numId w:val="12"/>
-        </w:numPr>
-        <w:rPr>
-          <w:rFonts w:asciiTheme="majorHAnsi" w:hAnsiTheme="majorHAnsi" w:cstheme="majorHAnsi"/>
-          <w:sz w:val="28"/>
-          <w:szCs w:val="28"/>
-          <w:lang w:val="en-US"/>
-        </w:rPr>
-      </w:pPr>
-      <w:r>
-        <w:rPr>
-          <w:rFonts w:asciiTheme="majorHAnsi" w:hAnsiTheme="majorHAnsi" w:cstheme="majorHAnsi"/>
-          <w:sz w:val="28"/>
-          <w:szCs w:val="28"/>
-          <w:lang w:val="en-US"/>
-        </w:rPr>
-        <w:t>cheie primară: Serial_ID</w:t>
+        <w:t>DIRECTOR</w:t>
+      </w:r>
+    </w:p>
+    <w:p>
+      <w:pPr>
+        <w:pStyle w:val="ListParagraph"/>
+        <w:numPr>
+          <w:ilvl w:val="0"/>
+          <w:numId w:val="11"/>
+        </w:numPr>
+        <w:rPr>
+          <w:rFonts w:asciiTheme="majorHAnsi" w:hAnsiTheme="majorHAnsi" w:cstheme="majorHAnsi"/>
+          <w:sz w:val="28"/>
+          <w:szCs w:val="28"/>
+          <w:lang w:val="en-US"/>
+        </w:rPr>
+      </w:pPr>
+      <w:r>
+        <w:rPr>
+          <w:rFonts w:asciiTheme="majorHAnsi" w:hAnsiTheme="majorHAnsi" w:cstheme="majorHAnsi"/>
+          <w:sz w:val="28"/>
+          <w:szCs w:val="28"/>
+          <w:lang w:val="en-US"/>
+        </w:rPr>
+        <w:t>cheie primară</w:t>
+      </w:r>
+      <w:r>
+        <w:rPr>
+          <w:rFonts w:asciiTheme="majorHAnsi" w:hAnsiTheme="majorHAnsi" w:cstheme="majorHAnsi"/>
+          <w:sz w:val="28"/>
+          <w:szCs w:val="28"/>
+          <w:lang w:val="en-US"/>
+        </w:rPr>
+        <w:t xml:space="preserve"> compusă</w:t>
+      </w:r>
+      <w:r>
+        <w:rPr>
+          <w:rFonts w:asciiTheme="majorHAnsi" w:hAnsiTheme="majorHAnsi" w:cstheme="majorHAnsi"/>
+          <w:sz w:val="28"/>
+          <w:szCs w:val="28"/>
+          <w:lang w:val="en-US"/>
+        </w:rPr>
+        <w:t>: Film_ID</w:t>
+      </w:r>
+      <w:r>
+        <w:rPr>
+          <w:rFonts w:asciiTheme="majorHAnsi" w:hAnsiTheme="majorHAnsi" w:cstheme="majorHAnsi"/>
+          <w:sz w:val="28"/>
+          <w:szCs w:val="28"/>
+          <w:lang w:val="en-US"/>
+        </w:rPr>
+        <w:t xml:space="preserve"> + Director_ID</w:t>
       </w:r>
     </w:p>
     <w:p>
@@ -1591,6 +1540,14 @@
           <w:ilvl w:val="0"/>
           <w:numId w:val="6"/>
         </w:numPr>
+        <w:rPr>
+          <w:rFonts w:asciiTheme="majorHAnsi" w:hAnsiTheme="majorHAnsi" w:cstheme="majorHAnsi"/>
+          <w:sz w:val="28"/>
+          <w:szCs w:val="28"/>
+          <w:lang w:val="en-US"/>
+        </w:rPr>
+      </w:pPr>
+      <w:r>
         <w:rPr>
           <w:rFonts w:asciiTheme="majorHAnsi" w:hAnsiTheme="majorHAnsi" w:cstheme="majorHAnsi"/>
           <w:b/>
@@ -1599,8 +1556,106 @@
           <w:szCs w:val="28"/>
           <w:lang w:val="en-US"/>
         </w:rPr>
-      </w:pPr>
-      <w:r>
+        <w:t>SERIAL</w:t>
+      </w:r>
+    </w:p>
+    <w:p>
+      <w:pPr>
+        <w:pStyle w:val="ListParagraph"/>
+        <w:numPr>
+          <w:ilvl w:val="0"/>
+          <w:numId w:val="12"/>
+        </w:numPr>
+        <w:rPr>
+          <w:rFonts w:asciiTheme="majorHAnsi" w:hAnsiTheme="majorHAnsi" w:cstheme="majorHAnsi"/>
+          <w:sz w:val="28"/>
+          <w:szCs w:val="28"/>
+          <w:lang w:val="en-US"/>
+        </w:rPr>
+      </w:pPr>
+      <w:r>
+        <w:rPr>
+          <w:rFonts w:asciiTheme="majorHAnsi" w:hAnsiTheme="majorHAnsi" w:cstheme="majorHAnsi"/>
+          <w:sz w:val="28"/>
+          <w:szCs w:val="28"/>
+          <w:lang w:val="en-US"/>
+        </w:rPr>
+        <w:t>serial, la care</w:t>
+      </w:r>
+      <w:r>
+        <w:rPr>
+          <w:rFonts w:asciiTheme="majorHAnsi" w:hAnsiTheme="majorHAnsi" w:cstheme="majorHAnsi"/>
+          <w:sz w:val="28"/>
+          <w:szCs w:val="28"/>
+          <w:lang w:val="en-US"/>
+        </w:rPr>
+        <w:t xml:space="preserve"> se poate</w:t>
+      </w:r>
+      <w:r>
+        <w:rPr>
+          <w:rFonts w:asciiTheme="majorHAnsi" w:hAnsiTheme="majorHAnsi" w:cstheme="majorHAnsi"/>
+          <w:sz w:val="28"/>
+          <w:szCs w:val="28"/>
+          <w:lang w:val="en-US"/>
+        </w:rPr>
+        <w:t xml:space="preserve"> uita un utilizator</w:t>
+      </w:r>
+    </w:p>
+    <w:p>
+      <w:pPr>
+        <w:pStyle w:val="ListParagraph"/>
+        <w:numPr>
+          <w:ilvl w:val="0"/>
+          <w:numId w:val="12"/>
+        </w:numPr>
+        <w:rPr>
+          <w:rFonts w:asciiTheme="majorHAnsi" w:hAnsiTheme="majorHAnsi" w:cstheme="majorHAnsi"/>
+          <w:sz w:val="28"/>
+          <w:szCs w:val="28"/>
+          <w:lang w:val="en-US"/>
+        </w:rPr>
+      </w:pPr>
+      <w:r>
+        <w:rPr>
+          <w:rFonts w:asciiTheme="majorHAnsi" w:hAnsiTheme="majorHAnsi" w:cstheme="majorHAnsi"/>
+          <w:sz w:val="28"/>
+          <w:szCs w:val="28"/>
+          <w:lang w:val="en-US"/>
+        </w:rPr>
+        <w:t>entitate independentă</w:t>
+      </w:r>
+    </w:p>
+    <w:p>
+      <w:pPr>
+        <w:pStyle w:val="ListParagraph"/>
+        <w:numPr>
+          <w:ilvl w:val="0"/>
+          <w:numId w:val="12"/>
+        </w:numPr>
+        <w:rPr>
+          <w:rFonts w:asciiTheme="majorHAnsi" w:hAnsiTheme="majorHAnsi" w:cstheme="majorHAnsi"/>
+          <w:sz w:val="28"/>
+          <w:szCs w:val="28"/>
+          <w:lang w:val="en-US"/>
+        </w:rPr>
+      </w:pPr>
+      <w:r>
+        <w:rPr>
+          <w:rFonts w:asciiTheme="majorHAnsi" w:hAnsiTheme="majorHAnsi" w:cstheme="majorHAnsi"/>
+          <w:sz w:val="28"/>
+          <w:szCs w:val="28"/>
+          <w:lang w:val="en-US"/>
+        </w:rPr>
+        <w:t>cheie primară: Serial_ID</w:t>
+      </w:r>
+    </w:p>
+    <w:p>
+      <w:pPr>
+        <w:pStyle w:val="ListParagraph"/>
+        <w:numPr>
+          <w:ilvl w:val="0"/>
+          <w:numId w:val="6"/>
+        </w:numPr>
         <w:rPr>
           <w:rFonts w:asciiTheme="majorHAnsi" w:hAnsiTheme="majorHAnsi" w:cstheme="majorHAnsi"/>
           <w:b/>
@@ -1609,16 +1664,8 @@
           <w:szCs w:val="28"/>
           <w:lang w:val="en-US"/>
         </w:rPr>
-        <w:t>EPISOD</w:t>
-      </w:r>
-    </w:p>
-    <w:p>
-      <w:pPr>
-        <w:pStyle w:val="ListParagraph"/>
-        <w:numPr>
-          <w:ilvl w:val="0"/>
-          <w:numId w:val="13"/>
-        </w:numPr>
+      </w:pPr>
+      <w:r>
         <w:rPr>
           <w:rFonts w:asciiTheme="majorHAnsi" w:hAnsiTheme="majorHAnsi" w:cstheme="majorHAnsi"/>
           <w:b/>
@@ -1627,15 +1674,51 @@
           <w:szCs w:val="28"/>
           <w:lang w:val="en-US"/>
         </w:rPr>
-      </w:pPr>
-      <w:r>
-        <w:rPr>
-          <w:rFonts w:asciiTheme="majorHAnsi" w:hAnsiTheme="majorHAnsi" w:cstheme="majorHAnsi"/>
-          <w:sz w:val="28"/>
-          <w:szCs w:val="28"/>
-          <w:lang w:val="en-US"/>
-        </w:rPr>
-        <w:t>episod, care apartine unui serial</w:t>
+        <w:t>EPISOD</w:t>
+      </w:r>
+    </w:p>
+    <w:p>
+      <w:pPr>
+        <w:pStyle w:val="ListParagraph"/>
+        <w:numPr>
+          <w:ilvl w:val="0"/>
+          <w:numId w:val="13"/>
+        </w:numPr>
+        <w:rPr>
+          <w:rFonts w:asciiTheme="majorHAnsi" w:hAnsiTheme="majorHAnsi" w:cstheme="majorHAnsi"/>
+          <w:b/>
+          <w:bCs/>
+          <w:sz w:val="28"/>
+          <w:szCs w:val="28"/>
+          <w:lang w:val="en-US"/>
+        </w:rPr>
+      </w:pPr>
+      <w:r>
+        <w:rPr>
+          <w:rFonts w:asciiTheme="majorHAnsi" w:hAnsiTheme="majorHAnsi" w:cstheme="majorHAnsi"/>
+          <w:sz w:val="28"/>
+          <w:szCs w:val="28"/>
+          <w:lang w:val="en-US"/>
+        </w:rPr>
+        <w:t>episod, care apar</w:t>
+      </w:r>
+      <w:r>
+        <w:rPr>
+          <w:rFonts w:asciiTheme="majorHAnsi" w:hAnsiTheme="majorHAnsi" w:cstheme="majorHAnsi"/>
+          <w:sz w:val="28"/>
+          <w:szCs w:val="28"/>
+          <w:lang w:val="en-US"/>
+        </w:rPr>
+        <w:t>ț</w:t>
+      </w:r>
+      <w:r>
+        <w:rPr>
+          <w:rFonts w:asciiTheme="majorHAnsi" w:hAnsiTheme="majorHAnsi" w:cstheme="majorHAnsi"/>
+          <w:sz w:val="28"/>
+          <w:szCs w:val="28"/>
+          <w:lang w:val="en-US"/>
+        </w:rPr>
+        <w:t>ine unui serial</w:t>
       </w:r>
     </w:p>
     <w:p>
@@ -3312,7 +3395,25 @@
           <w:lang w:val="en-US"/>
         </w:rPr>
         <w:tab/>
-        <w:t>Un DIRECTOR poate să regizeze în zero sau mai multe FILME</w:t>
+        <w:t>Un DIRECTOR poate să regizeze în</w:t>
+      </w:r>
+      <w:r>
+        <w:rPr>
+          <w:rFonts w:asciiTheme="majorHAnsi" w:hAnsiTheme="majorHAnsi" w:cstheme="majorHAnsi"/>
+          <w:sz w:val="28"/>
+          <w:szCs w:val="28"/>
+          <w:lang w:val="en-US"/>
+        </w:rPr>
+        <w:t xml:space="preserve"> unul</w:t>
+      </w:r>
+      <w:r>
+        <w:rPr>
+          <w:rFonts w:asciiTheme="majorHAnsi" w:hAnsiTheme="majorHAnsi" w:cstheme="majorHAnsi"/>
+          <w:sz w:val="28"/>
+          <w:szCs w:val="28"/>
+          <w:lang w:val="en-US"/>
+        </w:rPr>
+        <w:t xml:space="preserve"> sau mai multe FILME</w:t>
       </w:r>
     </w:p>
     <w:p>
@@ -3750,25 +3851,55 @@
           <w:szCs w:val="28"/>
           <w:lang w:val="en-US"/>
         </w:rPr>
-        <w:t xml:space="preserve">Subscriptie_ID* = </w:t>
-      </w:r>
-      <w:r>
-        <w:rPr>
-          <w:rFonts w:asciiTheme="majorHAnsi" w:hAnsiTheme="majorHAnsi" w:cstheme="majorHAnsi"/>
-          <w:sz w:val="28"/>
-          <w:szCs w:val="28"/>
-          <w:lang w:val="en-US"/>
-        </w:rPr>
-        <w:t>cod numeric unic, de tip number, de 6 cifre pentru</w:t>
-      </w:r>
-      <w:r>
-        <w:rPr>
-          <w:rFonts w:asciiTheme="majorHAnsi" w:hAnsiTheme="majorHAnsi" w:cstheme="majorHAnsi"/>
-          <w:sz w:val="28"/>
-          <w:szCs w:val="28"/>
-          <w:lang w:val="en-US"/>
-        </w:rPr>
-        <w:t xml:space="preserve"> pachetele cu filme/seriale</w:t>
+        <w:t>Subscriptie_ID* = cod numeric unic, de tip number, de 6 cifre pentru pachetele cu filme/seriale</w:t>
+      </w:r>
+    </w:p>
+    <w:p>
+      <w:pPr>
+        <w:pStyle w:val="ListParagraph"/>
+        <w:numPr>
+          <w:ilvl w:val="0"/>
+          <w:numId w:val="9"/>
+        </w:numPr>
+        <w:rPr>
+          <w:rFonts w:asciiTheme="majorHAnsi" w:hAnsiTheme="majorHAnsi" w:cstheme="majorHAnsi"/>
+          <w:sz w:val="28"/>
+          <w:szCs w:val="28"/>
+          <w:lang w:val="en-US"/>
+        </w:rPr>
+      </w:pPr>
+      <w:r>
+        <w:rPr>
+          <w:rFonts w:asciiTheme="majorHAnsi" w:hAnsiTheme="majorHAnsi" w:cstheme="majorHAnsi"/>
+          <w:sz w:val="28"/>
+          <w:szCs w:val="28"/>
+          <w:lang w:val="en-US"/>
+        </w:rPr>
+        <w:t>DataExp* = date, cand utilizatorul trebuie sa plătească iar</w:t>
+      </w:r>
+    </w:p>
+    <w:p>
+      <w:pPr>
+        <w:pStyle w:val="ListParagraph"/>
+        <w:numPr>
+          <w:ilvl w:val="0"/>
+          <w:numId w:val="9"/>
+        </w:numPr>
+        <w:rPr>
+          <w:rFonts w:asciiTheme="majorHAnsi" w:hAnsiTheme="majorHAnsi" w:cstheme="majorHAnsi"/>
+          <w:sz w:val="28"/>
+          <w:szCs w:val="28"/>
+          <w:lang w:val="en-US"/>
+        </w:rPr>
+      </w:pPr>
+      <w:r>
+        <w:rPr>
+          <w:rFonts w:asciiTheme="majorHAnsi" w:hAnsiTheme="majorHAnsi" w:cstheme="majorHAnsi"/>
+          <w:sz w:val="28"/>
+          <w:szCs w:val="28"/>
+          <w:lang w:val="en-US"/>
+        </w:rPr>
+        <w:t>Tip* = varchar2(20) dintre valorile: simplu, normal, premium, simplu e implicită</w:t>
       </w:r>
     </w:p>
     <w:p>
@@ -3842,25 +3973,7 @@
           <w:szCs w:val="28"/>
           <w:lang w:val="en-US"/>
         </w:rPr>
-        <w:t xml:space="preserve">Plată_ID* = </w:t>
-      </w:r>
-      <w:r>
-        <w:rPr>
-          <w:rFonts w:asciiTheme="majorHAnsi" w:hAnsiTheme="majorHAnsi" w:cstheme="majorHAnsi"/>
-          <w:sz w:val="28"/>
-          <w:szCs w:val="28"/>
-          <w:lang w:val="en-US"/>
-        </w:rPr>
-        <w:t xml:space="preserve">cod numeric unic, de tip number, de 6 cifre pentru </w:t>
-      </w:r>
-      <w:r>
-        <w:rPr>
-          <w:rFonts w:asciiTheme="majorHAnsi" w:hAnsiTheme="majorHAnsi" w:cstheme="majorHAnsi"/>
-          <w:sz w:val="28"/>
-          <w:szCs w:val="28"/>
-          <w:lang w:val="en-US"/>
-        </w:rPr>
-        <w:t>evidența plăților</w:t>
+        <w:t>Plată_ID* = cod numeric unic, de tip number, de 6 cifre pentru evidența plăților</w:t>
       </w:r>
     </w:p>
     <w:p>
@@ -4039,25 +4152,7 @@
           <w:szCs w:val="28"/>
           <w:lang w:val="en-US"/>
         </w:rPr>
-        <w:t xml:space="preserve">Film_ID* = </w:t>
-      </w:r>
-      <w:r>
-        <w:rPr>
-          <w:rFonts w:asciiTheme="majorHAnsi" w:hAnsiTheme="majorHAnsi" w:cstheme="majorHAnsi"/>
-          <w:sz w:val="28"/>
-          <w:szCs w:val="28"/>
-          <w:lang w:val="en-US"/>
-        </w:rPr>
-        <w:t xml:space="preserve">cod numeric unic, de tip number, de 6 cifre pentru evidența </w:t>
-      </w:r>
-      <w:r>
-        <w:rPr>
-          <w:rFonts w:asciiTheme="majorHAnsi" w:hAnsiTheme="majorHAnsi" w:cstheme="majorHAnsi"/>
-          <w:sz w:val="28"/>
-          <w:szCs w:val="28"/>
-          <w:lang w:val="en-US"/>
-        </w:rPr>
-        <w:t>filmelor</w:t>
+        <w:t>Film_ID* = cod numeric unic, de tip number, de 6 cifre pentru evidența filmelor</w:t>
       </w:r>
     </w:p>
     <w:p>
@@ -4179,25 +4274,7 @@
           <w:szCs w:val="28"/>
           <w:lang w:val="en-US"/>
         </w:rPr>
-        <w:t xml:space="preserve">Serial_ID* = </w:t>
-      </w:r>
-      <w:r>
-        <w:rPr>
-          <w:rFonts w:asciiTheme="majorHAnsi" w:hAnsiTheme="majorHAnsi" w:cstheme="majorHAnsi"/>
-          <w:sz w:val="28"/>
-          <w:szCs w:val="28"/>
-          <w:lang w:val="en-US"/>
-        </w:rPr>
-        <w:t xml:space="preserve">cod numeric unic, de tip number, de 6 cifre pentru evidența </w:t>
-      </w:r>
-      <w:r>
-        <w:rPr>
-          <w:rFonts w:asciiTheme="majorHAnsi" w:hAnsiTheme="majorHAnsi" w:cstheme="majorHAnsi"/>
-          <w:sz w:val="28"/>
-          <w:szCs w:val="28"/>
-          <w:lang w:val="en-US"/>
-        </w:rPr>
-        <w:t>serialelor</w:t>
+        <w:t>Serial_ID* = cod numeric unic, de tip number, de 6 cifre pentru evidența serialelor</w:t>
       </w:r>
     </w:p>
     <w:p>
@@ -4271,6 +4348,16 @@
         </w:rPr>
         <w:t>DatăApariție = date</w:t>
       </w:r>
+    </w:p>
+    <w:p>
+      <w:pPr>
+        <w:rPr>
+          <w:rFonts w:asciiTheme="majorHAnsi" w:hAnsiTheme="majorHAnsi" w:cstheme="majorHAnsi"/>
+          <w:sz w:val="28"/>
+          <w:szCs w:val="28"/>
+          <w:lang w:val="en-US"/>
+        </w:rPr>
+      </w:pPr>
     </w:p>
     <w:p>
       <w:pPr>
@@ -4297,6 +4384,7 @@
           <w:szCs w:val="28"/>
           <w:lang w:val="en-US"/>
         </w:rPr>
+        <w:lastRenderedPageBreak/>
         <w:t>EPISOD</w:t>
       </w:r>
     </w:p>
@@ -4321,25 +4409,40 @@
           <w:szCs w:val="28"/>
           <w:lang w:val="en-US"/>
         </w:rPr>
-        <w:t xml:space="preserve">Episod_ID* = </w:t>
-      </w:r>
-      <w:r>
-        <w:rPr>
-          <w:rFonts w:asciiTheme="majorHAnsi" w:hAnsiTheme="majorHAnsi" w:cstheme="majorHAnsi"/>
-          <w:sz w:val="28"/>
-          <w:szCs w:val="28"/>
-          <w:lang w:val="en-US"/>
-        </w:rPr>
-        <w:t xml:space="preserve">cod numeric unic, de tip number, de 6 cifre pentru evidența </w:t>
-      </w:r>
-      <w:r>
-        <w:rPr>
-          <w:rFonts w:asciiTheme="majorHAnsi" w:hAnsiTheme="majorHAnsi" w:cstheme="majorHAnsi"/>
-          <w:sz w:val="28"/>
-          <w:szCs w:val="28"/>
-          <w:lang w:val="en-US"/>
-        </w:rPr>
-        <w:t>episoadelor</w:t>
+        <w:t>Episod_ID* = cod numeric unic, de tip number, de 6 cifre pentru evidența episoadelor</w:t>
+      </w:r>
+    </w:p>
+    <w:p>
+      <w:pPr>
+        <w:pStyle w:val="ListParagraph"/>
+        <w:numPr>
+          <w:ilvl w:val="0"/>
+          <w:numId w:val="11"/>
+        </w:numPr>
+        <w:rPr>
+          <w:rFonts w:asciiTheme="majorHAnsi" w:hAnsiTheme="majorHAnsi" w:cstheme="majorHAnsi"/>
+          <w:sz w:val="28"/>
+          <w:szCs w:val="28"/>
+          <w:lang w:val="en-US"/>
+        </w:rPr>
+      </w:pPr>
+      <w:r>
+        <w:rPr>
+          <w:rFonts w:asciiTheme="majorHAnsi" w:hAnsiTheme="majorHAnsi" w:cstheme="majorHAnsi"/>
+          <w:sz w:val="28"/>
+          <w:szCs w:val="28"/>
+          <w:lang w:val="en-US"/>
+        </w:rPr>
+        <w:t>Număr = number(2)</w:t>
+      </w:r>
+      <w:r>
+        <w:rPr>
+          <w:rFonts w:asciiTheme="majorHAnsi" w:hAnsiTheme="majorHAnsi" w:cstheme="majorHAnsi"/>
+          <w:sz w:val="28"/>
+          <w:szCs w:val="28"/>
+          <w:lang w:val="en-US"/>
+        </w:rPr>
+        <w:t>, numărul episodului în serial</w:t>
       </w:r>
     </w:p>
     <w:p>
@@ -4415,7 +4518,6 @@
           <w:szCs w:val="28"/>
           <w:lang w:val="en-US"/>
         </w:rPr>
-        <w:lastRenderedPageBreak/>
         <w:t>ACTOR</w:t>
       </w:r>
     </w:p>
@@ -4442,25 +4544,7 @@
           <w:szCs w:val="28"/>
           <w:lang w:val="en-US"/>
         </w:rPr>
-        <w:t xml:space="preserve">Actor_ID* = </w:t>
-      </w:r>
-      <w:r>
-        <w:rPr>
-          <w:rFonts w:asciiTheme="majorHAnsi" w:hAnsiTheme="majorHAnsi" w:cstheme="majorHAnsi"/>
-          <w:sz w:val="28"/>
-          <w:szCs w:val="28"/>
-          <w:lang w:val="en-US"/>
-        </w:rPr>
-        <w:t xml:space="preserve">cod numeric unic, de tip number, de 6 cifre pentru </w:t>
-      </w:r>
-      <w:r>
-        <w:rPr>
-          <w:rFonts w:asciiTheme="majorHAnsi" w:hAnsiTheme="majorHAnsi" w:cstheme="majorHAnsi"/>
-          <w:sz w:val="28"/>
-          <w:szCs w:val="28"/>
-          <w:lang w:val="en-US"/>
-        </w:rPr>
-        <w:t>fiecare actor</w:t>
+        <w:t>Actor_ID* = cod numeric unic, de tip number, de 6 cifre pentru fiecare actor</w:t>
       </w:r>
     </w:p>
     <w:p>
@@ -4512,16 +4596,7 @@
           <w:szCs w:val="28"/>
           <w:lang w:val="en-US"/>
         </w:rPr>
-        <w:t xml:space="preserve">Prenume* = </w:t>
-      </w:r>
-      <w:r>
-        <w:rPr>
-          <w:rFonts w:asciiTheme="majorHAnsi" w:hAnsiTheme="majorHAnsi" w:cstheme="majorHAnsi"/>
-          <w:sz w:val="28"/>
-          <w:szCs w:val="28"/>
-          <w:lang w:val="en-US"/>
-        </w:rPr>
-        <w:t>varchar2(50)</w:t>
+        <w:t>Prenume* = varchar2(50)</w:t>
       </w:r>
     </w:p>
     <w:p>
@@ -4679,25 +4754,7 @@
           <w:szCs w:val="28"/>
           <w:lang w:val="en-US"/>
         </w:rPr>
-        <w:t xml:space="preserve">Rol_ID* = </w:t>
-      </w:r>
-      <w:r>
-        <w:rPr>
-          <w:rFonts w:asciiTheme="majorHAnsi" w:hAnsiTheme="majorHAnsi" w:cstheme="majorHAnsi"/>
-          <w:sz w:val="28"/>
-          <w:szCs w:val="28"/>
-          <w:lang w:val="en-US"/>
-        </w:rPr>
-        <w:t xml:space="preserve">cod numeric unic, de tip number, de 6 cifre pentru evidența </w:t>
-      </w:r>
-      <w:r>
-        <w:rPr>
-          <w:rFonts w:asciiTheme="majorHAnsi" w:hAnsiTheme="majorHAnsi" w:cstheme="majorHAnsi"/>
-          <w:sz w:val="28"/>
-          <w:szCs w:val="28"/>
-          <w:lang w:val="en-US"/>
-        </w:rPr>
-        <w:t>rolurilor</w:t>
+        <w:t>Rol_ID* = cod numeric unic, de tip number, de 6 cifre pentru evidența rolurilor</w:t>
       </w:r>
     </w:p>
     <w:p>
@@ -4825,25 +4882,7 @@
           <w:szCs w:val="28"/>
           <w:lang w:val="en-US"/>
         </w:rPr>
-        <w:t xml:space="preserve">Director_ID* = </w:t>
-      </w:r>
-      <w:r>
-        <w:rPr>
-          <w:rFonts w:asciiTheme="majorHAnsi" w:hAnsiTheme="majorHAnsi" w:cstheme="majorHAnsi"/>
-          <w:sz w:val="28"/>
-          <w:szCs w:val="28"/>
-          <w:lang w:val="en-US"/>
-        </w:rPr>
-        <w:t xml:space="preserve">cod numeric unic, de tip number, de 6 cifre pentru </w:t>
-      </w:r>
-      <w:r>
-        <w:rPr>
-          <w:rFonts w:asciiTheme="majorHAnsi" w:hAnsiTheme="majorHAnsi" w:cstheme="majorHAnsi"/>
-          <w:sz w:val="28"/>
-          <w:szCs w:val="28"/>
-          <w:lang w:val="en-US"/>
-        </w:rPr>
-        <w:t>fiecare director</w:t>
+        <w:t>Director_ID* = cod numeric unic, de tip number, de 6 cifre pentru fiecare director</w:t>
       </w:r>
     </w:p>
     <w:p>
@@ -5068,7 +5107,6 @@
           <w:szCs w:val="32"/>
           <w:lang w:val="en-US"/>
         </w:rPr>
-        <w:lastRenderedPageBreak/>
         <w:t>Realizarea diagramei entitate-relație corespunzătoare descrierii de la punctele 3-5</w:t>
       </w:r>
     </w:p>
@@ -5094,6 +5132,7 @@
           <w:szCs w:val="32"/>
           <w:lang w:val="en-US"/>
         </w:rPr>
+        <w:lastRenderedPageBreak/>
         <w:drawing>
           <wp:inline distT="0" distB="0" distL="0" distR="0" wp14:anchorId="131C6769" wp14:editId="58B0A16D">
             <wp:extent cx="5724525" cy="8181975"/>
@@ -5168,28 +5207,28 @@
           <w:sz w:val="32"/>
           <w:szCs w:val="32"/>
         </w:rPr>
+        <w:t>Realizarea diagramei conceptuale corespunzătoare diagramei entitate-relație proiectate la punctul 6.</w:t>
+      </w:r>
+    </w:p>
+    <w:p>
+      <w:pPr>
+        <w:ind w:left="360"/>
+        <w:rPr>
+          <w:rFonts w:asciiTheme="majorHAnsi" w:hAnsiTheme="majorHAnsi" w:cstheme="majorHAnsi"/>
+          <w:sz w:val="28"/>
+          <w:szCs w:val="28"/>
+          <w:lang w:val="en-US"/>
+        </w:rPr>
+      </w:pPr>
+      <w:r>
+        <w:rPr>
+          <w:rFonts w:asciiTheme="majorHAnsi" w:hAnsiTheme="majorHAnsi" w:cstheme="majorHAnsi"/>
+          <w:noProof/>
+          <w:sz w:val="28"/>
+          <w:szCs w:val="28"/>
+          <w:lang w:val="en-US"/>
+        </w:rPr>
         <w:lastRenderedPageBreak/>
-        <w:t>Realizarea diagramei conceptuale corespunzătoare diagramei entitate-relație proiectate la punctul 6.</w:t>
-      </w:r>
-    </w:p>
-    <w:p>
-      <w:pPr>
-        <w:ind w:left="360"/>
-        <w:rPr>
-          <w:rFonts w:asciiTheme="majorHAnsi" w:hAnsiTheme="majorHAnsi" w:cstheme="majorHAnsi"/>
-          <w:sz w:val="28"/>
-          <w:szCs w:val="28"/>
-          <w:lang w:val="en-US"/>
-        </w:rPr>
-      </w:pPr>
-      <w:r>
-        <w:rPr>
-          <w:rFonts w:asciiTheme="majorHAnsi" w:hAnsiTheme="majorHAnsi" w:cstheme="majorHAnsi"/>
-          <w:noProof/>
-          <w:sz w:val="28"/>
-          <w:szCs w:val="28"/>
-          <w:lang w:val="en-US"/>
-        </w:rPr>
         <w:drawing>
           <wp:inline distT="0" distB="0" distL="0" distR="0" wp14:anchorId="0F4E76A8" wp14:editId="687D88EA">
             <wp:extent cx="5724525" cy="5543550"/>

</xml_diff>

<commit_message>
tried new problem + edited word
</commit_message>
<xml_diff>
--- a/First Year/Second Semester/Databases/Project/132_Mincu_AdrianLucian-proiect.docx
+++ b/First Year/Second Semester/Databases/Project/132_Mincu_AdrianLucian-proiect.docx
@@ -3771,7 +3771,25 @@
           <w:szCs w:val="28"/>
           <w:lang w:val="en-US"/>
         </w:rPr>
-        <w:t xml:space="preserve"> = variabilă de tip varchar2, de lungime 20 </w:t>
+        <w:t xml:space="preserve"> = variabilă de tip varchar2, de lungime </w:t>
+      </w:r>
+      <w:r>
+        <w:rPr>
+          <w:rFonts w:asciiTheme="majorHAnsi" w:hAnsiTheme="majorHAnsi" w:cstheme="majorHAnsi"/>
+          <w:sz w:val="28"/>
+          <w:szCs w:val="28"/>
+          <w:lang w:val="en-US"/>
+        </w:rPr>
+        <w:t>5</w:t>
+      </w:r>
+      <w:r>
+        <w:rPr>
+          <w:rFonts w:asciiTheme="majorHAnsi" w:hAnsiTheme="majorHAnsi" w:cstheme="majorHAnsi"/>
+          <w:sz w:val="28"/>
+          <w:szCs w:val="28"/>
+          <w:lang w:val="en-US"/>
+        </w:rPr>
+        <w:t xml:space="preserve">0 </w:t>
       </w:r>
     </w:p>
     <w:p>
@@ -3873,7 +3891,16 @@
           <w:szCs w:val="28"/>
           <w:lang w:val="en-US"/>
         </w:rPr>
-        <w:t>variabilă de tip varchar2 de lungime 50</w:t>
+        <w:t xml:space="preserve">variabilă de tip varchar2 de lungime </w:t>
+      </w:r>
+      <w:r>
+        <w:rPr>
+          <w:rFonts w:asciiTheme="majorHAnsi" w:hAnsiTheme="majorHAnsi" w:cstheme="majorHAnsi"/>
+          <w:sz w:val="28"/>
+          <w:szCs w:val="28"/>
+          <w:lang w:val="en-US"/>
+        </w:rPr>
+        <w:t>255</w:t>
       </w:r>
     </w:p>
     <w:p>
@@ -4035,7 +4062,43 @@
           <w:szCs w:val="28"/>
           <w:lang w:val="en-US"/>
         </w:rPr>
-        <w:t>Tip* = varchar2(20) dintre valorile: simplu, normal, premium, simplu e implicită</w:t>
+        <w:t xml:space="preserve">Tip* = varchar2(20) dintre valorile: </w:t>
+      </w:r>
+      <w:r>
+        <w:rPr>
+          <w:rFonts w:asciiTheme="majorHAnsi" w:hAnsiTheme="majorHAnsi" w:cstheme="majorHAnsi"/>
+          <w:sz w:val="28"/>
+          <w:szCs w:val="28"/>
+          <w:lang w:val="en-US"/>
+        </w:rPr>
+        <w:t xml:space="preserve">basic, </w:t>
+      </w:r>
+      <w:r>
+        <w:rPr>
+          <w:rFonts w:asciiTheme="majorHAnsi" w:hAnsiTheme="majorHAnsi" w:cstheme="majorHAnsi"/>
+          <w:sz w:val="28"/>
+          <w:szCs w:val="28"/>
+          <w:lang w:val="en-US"/>
+        </w:rPr>
+        <w:t>simplu, normal, premium,</w:t>
+      </w:r>
+      <w:r>
+        <w:rPr>
+          <w:rFonts w:asciiTheme="majorHAnsi" w:hAnsiTheme="majorHAnsi" w:cstheme="majorHAnsi"/>
+          <w:sz w:val="28"/>
+          <w:szCs w:val="28"/>
+          <w:lang w:val="en-US"/>
+        </w:rPr>
+        <w:t xml:space="preserve"> ultimate, basic</w:t>
+      </w:r>
+      <w:r>
+        <w:rPr>
+          <w:rFonts w:asciiTheme="majorHAnsi" w:hAnsiTheme="majorHAnsi" w:cstheme="majorHAnsi"/>
+          <w:sz w:val="28"/>
+          <w:szCs w:val="28"/>
+          <w:lang w:val="en-US"/>
+        </w:rPr>
+        <w:t xml:space="preserve"> e implicită</w:t>
       </w:r>
     </w:p>
     <w:p>

</xml_diff>

<commit_message>
redone query and documentation
</commit_message>
<xml_diff>
--- a/First Year/Second Semester/Databases/Project/132_Mincu_AdrianLucian-proiect.docx
+++ b/First Year/Second Semester/Databases/Project/132_Mincu_AdrianLucian-proiect.docx
@@ -651,16 +651,88 @@
           <w:szCs w:val="28"/>
           <w:lang w:val="en-US"/>
         </w:rPr>
-        <w:t xml:space="preserve">i poate alege o singură subscripție si e obligatoriu sa aleaga una, altfel nu va putea folosi serviciile oferite, la care se pot utiliza mai multe metode de plată. </w:t>
-      </w:r>
-      <w:r>
-        <w:rPr>
-          <w:rFonts w:asciiTheme="majorHAnsi" w:hAnsiTheme="majorHAnsi" w:cstheme="majorHAnsi"/>
-          <w:sz w:val="28"/>
-          <w:szCs w:val="28"/>
-          <w:lang w:val="en-US"/>
-        </w:rPr>
-        <w:t xml:space="preserve">Filmele sau serialele aparțin unei subscripții, iar utilizatorul se poate uita la ele doar daca este abonat la acea subscripție care le contine. </w:t>
+        <w:t>i poate alege o singură subscripție si e obligatoriu s</w:t>
+      </w:r>
+      <w:r>
+        <w:rPr>
+          <w:rFonts w:asciiTheme="majorHAnsi" w:hAnsiTheme="majorHAnsi" w:cstheme="majorHAnsi"/>
+          <w:sz w:val="28"/>
+          <w:szCs w:val="28"/>
+          <w:lang w:val="en-US"/>
+        </w:rPr>
+        <w:t>ă</w:t>
+      </w:r>
+      <w:r>
+        <w:rPr>
+          <w:rFonts w:asciiTheme="majorHAnsi" w:hAnsiTheme="majorHAnsi" w:cstheme="majorHAnsi"/>
+          <w:sz w:val="28"/>
+          <w:szCs w:val="28"/>
+          <w:lang w:val="en-US"/>
+        </w:rPr>
+        <w:t xml:space="preserve"> aleag</w:t>
+      </w:r>
+      <w:r>
+        <w:rPr>
+          <w:rFonts w:asciiTheme="majorHAnsi" w:hAnsiTheme="majorHAnsi" w:cstheme="majorHAnsi"/>
+          <w:sz w:val="28"/>
+          <w:szCs w:val="28"/>
+          <w:lang w:val="en-US"/>
+        </w:rPr>
+        <w:t>ă</w:t>
+      </w:r>
+      <w:r>
+        <w:rPr>
+          <w:rFonts w:asciiTheme="majorHAnsi" w:hAnsiTheme="majorHAnsi" w:cstheme="majorHAnsi"/>
+          <w:sz w:val="28"/>
+          <w:szCs w:val="28"/>
+          <w:lang w:val="en-US"/>
+        </w:rPr>
+        <w:t xml:space="preserve"> una, altfel nu va putea folosi serviciile oferite, la care se pot utiliza mai multe metode de plată. </w:t>
+      </w:r>
+      <w:r>
+        <w:rPr>
+          <w:rFonts w:asciiTheme="majorHAnsi" w:hAnsiTheme="majorHAnsi" w:cstheme="majorHAnsi"/>
+          <w:sz w:val="28"/>
+          <w:szCs w:val="28"/>
+          <w:lang w:val="en-US"/>
+        </w:rPr>
+        <w:t>Filmele sau serialele apar</w:t>
+      </w:r>
+      <w:r>
+        <w:rPr>
+          <w:rFonts w:asciiTheme="majorHAnsi" w:hAnsiTheme="majorHAnsi" w:cstheme="majorHAnsi"/>
+          <w:sz w:val="28"/>
+          <w:szCs w:val="28"/>
+          <w:lang w:val="en-US"/>
+        </w:rPr>
+        <w:t>ț</w:t>
+      </w:r>
+      <w:r>
+        <w:rPr>
+          <w:rFonts w:asciiTheme="majorHAnsi" w:hAnsiTheme="majorHAnsi" w:cstheme="majorHAnsi"/>
+          <w:sz w:val="28"/>
+          <w:szCs w:val="28"/>
+          <w:lang w:val="en-US"/>
+        </w:rPr>
+        <w:t>in unei subscripții, iar utilizatorul se poate uita la ele doar daca este abonat la acea subscripție care le con</w:t>
+      </w:r>
+      <w:r>
+        <w:rPr>
+          <w:rFonts w:asciiTheme="majorHAnsi" w:hAnsiTheme="majorHAnsi" w:cstheme="majorHAnsi"/>
+          <w:sz w:val="28"/>
+          <w:szCs w:val="28"/>
+          <w:lang w:val="en-US"/>
+        </w:rPr>
+        <w:t>ț</w:t>
+      </w:r>
+      <w:r>
+        <w:rPr>
+          <w:rFonts w:asciiTheme="majorHAnsi" w:hAnsiTheme="majorHAnsi" w:cstheme="majorHAnsi"/>
+          <w:sz w:val="28"/>
+          <w:szCs w:val="28"/>
+          <w:lang w:val="en-US"/>
+        </w:rPr>
+        <w:t xml:space="preserve">ine. </w:t>
       </w:r>
     </w:p>
     <w:p>
@@ -1160,16 +1232,16 @@
           <w:szCs w:val="28"/>
           <w:lang w:val="en-US"/>
         </w:rPr>
-        <w:t>: Utilizator_ID + Subscripție_ID</w:t>
-      </w:r>
-      <w:r>
-        <w:rPr>
-          <w:rFonts w:asciiTheme="majorHAnsi" w:hAnsiTheme="majorHAnsi" w:cstheme="majorHAnsi"/>
-          <w:sz w:val="28"/>
-          <w:szCs w:val="28"/>
-          <w:lang w:val="en-US"/>
-        </w:rPr>
-        <w:t xml:space="preserve"> + Plată_ID</w:t>
+        <w:t>: Utilizator</w:t>
+      </w:r>
+      <w:r>
+        <w:rPr>
+          <w:rFonts w:asciiTheme="majorHAnsi" w:hAnsiTheme="majorHAnsi" w:cstheme="majorHAnsi"/>
+          <w:sz w:val="28"/>
+          <w:szCs w:val="28"/>
+          <w:lang w:val="en-US"/>
+        </w:rPr>
+        <w:t>_ID</w:t>
       </w:r>
     </w:p>
     <w:p>
@@ -1286,7 +1358,7 @@
           <w:szCs w:val="28"/>
           <w:lang w:val="en-US"/>
         </w:rPr>
-        <w:t xml:space="preserve">cheie primară compusă: Subscripție_ID + Plată_ID </w:t>
+        <w:t xml:space="preserve">cheie primară compusă: Subscripție_ID </w:t>
       </w:r>
     </w:p>
     <w:p>
@@ -1523,15 +1595,6 @@
         </w:rPr>
         <w:t>: Film_ID</w:t>
       </w:r>
-      <w:r>
-        <w:rPr>
-          <w:rFonts w:asciiTheme="majorHAnsi" w:hAnsiTheme="majorHAnsi" w:cstheme="majorHAnsi"/>
-          <w:sz w:val="28"/>
-          <w:szCs w:val="28"/>
-          <w:lang w:val="en-US"/>
-        </w:rPr>
-        <w:t xml:space="preserve"> + Director_ID</w:t>
-      </w:r>
     </w:p>
     <w:p>
       <w:pPr>
@@ -1799,7 +1862,7 @@
           <w:szCs w:val="28"/>
           <w:lang w:val="en-US"/>
         </w:rPr>
-        <w:t>primară compusă: Episod_ID + Serial_ID</w:t>
+        <w:t xml:space="preserve">primară compusă: Episod_ID </w:t>
       </w:r>
     </w:p>
     <w:p>
@@ -3948,6 +4011,66 @@
     <w:p>
       <w:pPr>
         <w:pStyle w:val="ListParagraph"/>
+        <w:numPr>
+          <w:ilvl w:val="0"/>
+          <w:numId w:val="7"/>
+        </w:numPr>
+        <w:rPr>
+          <w:rFonts w:asciiTheme="majorHAnsi" w:hAnsiTheme="majorHAnsi" w:cstheme="majorHAnsi"/>
+          <w:sz w:val="28"/>
+          <w:szCs w:val="28"/>
+          <w:lang w:val="en-US"/>
+        </w:rPr>
+      </w:pPr>
+      <w:r>
+        <w:rPr>
+          <w:rFonts w:asciiTheme="majorHAnsi" w:hAnsiTheme="majorHAnsi" w:cstheme="majorHAnsi"/>
+          <w:sz w:val="28"/>
+          <w:szCs w:val="28"/>
+          <w:lang w:val="en-US"/>
+        </w:rPr>
+        <w:t>Data</w:t>
+      </w:r>
+      <w:r>
+        <w:rPr>
+          <w:rFonts w:asciiTheme="majorHAnsi" w:hAnsiTheme="majorHAnsi" w:cstheme="majorHAnsi"/>
+          <w:sz w:val="28"/>
+          <w:szCs w:val="28"/>
+          <w:lang w:val="en-US"/>
+        </w:rPr>
+        <w:t>_</w:t>
+      </w:r>
+      <w:r>
+        <w:rPr>
+          <w:rFonts w:asciiTheme="majorHAnsi" w:hAnsiTheme="majorHAnsi" w:cstheme="majorHAnsi"/>
+          <w:sz w:val="28"/>
+          <w:szCs w:val="28"/>
+          <w:lang w:val="en-US"/>
+        </w:rPr>
+        <w:t>Exp</w:t>
+      </w:r>
+      <w:r>
+        <w:rPr>
+          <w:rFonts w:asciiTheme="majorHAnsi" w:hAnsiTheme="majorHAnsi" w:cstheme="majorHAnsi"/>
+          <w:sz w:val="28"/>
+          <w:szCs w:val="28"/>
+          <w:lang w:val="en-US"/>
+        </w:rPr>
+        <w:t>_Sub</w:t>
+      </w:r>
+      <w:r>
+        <w:rPr>
+          <w:rFonts w:asciiTheme="majorHAnsi" w:hAnsiTheme="majorHAnsi" w:cstheme="majorHAnsi"/>
+          <w:sz w:val="28"/>
+          <w:szCs w:val="28"/>
+          <w:lang w:val="en-US"/>
+        </w:rPr>
+        <w:t>* = date, cand utilizatorul trebuie sa plătească iar</w:t>
+      </w:r>
+    </w:p>
+    <w:p>
+      <w:pPr>
+        <w:pStyle w:val="ListParagraph"/>
         <w:ind w:left="1440"/>
         <w:rPr>
           <w:rFonts w:asciiTheme="majorHAnsi" w:hAnsiTheme="majorHAnsi" w:cstheme="majorHAnsi"/>
@@ -4038,30 +4161,6 @@
           <w:szCs w:val="28"/>
           <w:lang w:val="en-US"/>
         </w:rPr>
-        <w:t>DataExp* = date, cand utilizatorul trebuie sa plătească iar</w:t>
-      </w:r>
-    </w:p>
-    <w:p>
-      <w:pPr>
-        <w:pStyle w:val="ListParagraph"/>
-        <w:numPr>
-          <w:ilvl w:val="0"/>
-          <w:numId w:val="9"/>
-        </w:numPr>
-        <w:rPr>
-          <w:rFonts w:asciiTheme="majorHAnsi" w:hAnsiTheme="majorHAnsi" w:cstheme="majorHAnsi"/>
-          <w:sz w:val="28"/>
-          <w:szCs w:val="28"/>
-          <w:lang w:val="en-US"/>
-        </w:rPr>
-      </w:pPr>
-      <w:r>
-        <w:rPr>
-          <w:rFonts w:asciiTheme="majorHAnsi" w:hAnsiTheme="majorHAnsi" w:cstheme="majorHAnsi"/>
-          <w:sz w:val="28"/>
-          <w:szCs w:val="28"/>
-          <w:lang w:val="en-US"/>
-        </w:rPr>
         <w:t xml:space="preserve">Tip* = varchar2(20) dintre valorile: </w:t>
       </w:r>
       <w:r>
@@ -4997,16 +5096,13 @@
           <w:szCs w:val="28"/>
           <w:lang w:val="en-US"/>
         </w:rPr>
-        <w:t>Biografie = varchar2(200)</w:t>
-      </w:r>
-    </w:p>
-    <w:p>
-      <w:pPr>
-        <w:pStyle w:val="ListParagraph"/>
-        <w:numPr>
-          <w:ilvl w:val="0"/>
-          <w:numId w:val="14"/>
-        </w:numPr>
+        <w:t>Salariu = number(7)</w:t>
+      </w:r>
+    </w:p>
+    <w:p>
+      <w:pPr>
+        <w:pStyle w:val="ListParagraph"/>
+        <w:ind w:left="1440"/>
         <w:rPr>
           <w:rFonts w:asciiTheme="majorHAnsi" w:hAnsiTheme="majorHAnsi" w:cstheme="majorHAnsi"/>
           <w:b/>
@@ -5016,22 +5112,13 @@
           <w:lang w:val="en-US"/>
         </w:rPr>
       </w:pPr>
-      <w:r>
-        <w:rPr>
-          <w:rFonts w:asciiTheme="majorHAnsi" w:hAnsiTheme="majorHAnsi" w:cstheme="majorHAnsi"/>
-          <w:sz w:val="28"/>
-          <w:szCs w:val="28"/>
-          <w:lang w:val="en-US"/>
-        </w:rPr>
-        <w:t>Salariu = number(7)</w:t>
-      </w:r>
-    </w:p>
-    <w:p>
-      <w:pPr>
-        <w:pStyle w:val="ListParagraph"/>
-        <w:numPr>
-          <w:ilvl w:val="0"/>
-          <w:numId w:val="14"/>
+    </w:p>
+    <w:p>
+      <w:pPr>
+        <w:pStyle w:val="ListParagraph"/>
+        <w:numPr>
+          <w:ilvl w:val="0"/>
+          <w:numId w:val="6"/>
         </w:numPr>
         <w:rPr>
           <w:rFonts w:asciiTheme="majorHAnsi" w:hAnsiTheme="majorHAnsi" w:cstheme="majorHAnsi"/>
@@ -5045,33 +5132,21 @@
       <w:r>
         <w:rPr>
           <w:rFonts w:asciiTheme="majorHAnsi" w:hAnsiTheme="majorHAnsi" w:cstheme="majorHAnsi"/>
-          <w:sz w:val="28"/>
-          <w:szCs w:val="28"/>
-          <w:lang w:val="en-US"/>
-        </w:rPr>
-        <w:t>TimpEcran = number(3), unitate de măsură = minut</w:t>
-      </w:r>
-    </w:p>
-    <w:p>
-      <w:pPr>
-        <w:pStyle w:val="ListParagraph"/>
-        <w:ind w:left="1440"/>
-        <w:rPr>
-          <w:rFonts w:asciiTheme="majorHAnsi" w:hAnsiTheme="majorHAnsi" w:cstheme="majorHAnsi"/>
           <w:b/>
           <w:bCs/>
           <w:sz w:val="28"/>
           <w:szCs w:val="28"/>
           <w:lang w:val="en-US"/>
         </w:rPr>
-      </w:pPr>
-    </w:p>
-    <w:p>
-      <w:pPr>
-        <w:pStyle w:val="ListParagraph"/>
-        <w:numPr>
-          <w:ilvl w:val="0"/>
-          <w:numId w:val="6"/>
+        <w:t>ROL</w:t>
+      </w:r>
+    </w:p>
+    <w:p>
+      <w:pPr>
+        <w:pStyle w:val="ListParagraph"/>
+        <w:numPr>
+          <w:ilvl w:val="0"/>
+          <w:numId w:val="15"/>
         </w:numPr>
         <w:rPr>
           <w:rFonts w:asciiTheme="majorHAnsi" w:hAnsiTheme="majorHAnsi" w:cstheme="majorHAnsi"/>
@@ -5085,13 +5160,37 @@
       <w:r>
         <w:rPr>
           <w:rFonts w:asciiTheme="majorHAnsi" w:hAnsiTheme="majorHAnsi" w:cstheme="majorHAnsi"/>
+          <w:sz w:val="28"/>
+          <w:szCs w:val="28"/>
+          <w:lang w:val="en-US"/>
+        </w:rPr>
+        <w:t>Rol_ID* = cod numeric unic, de tip number, de 6 cifre pentru evidența rolurilor</w:t>
+      </w:r>
+    </w:p>
+    <w:p>
+      <w:pPr>
+        <w:pStyle w:val="ListParagraph"/>
+        <w:numPr>
+          <w:ilvl w:val="0"/>
+          <w:numId w:val="15"/>
+        </w:numPr>
+        <w:rPr>
+          <w:rFonts w:asciiTheme="majorHAnsi" w:hAnsiTheme="majorHAnsi" w:cstheme="majorHAnsi"/>
           <w:b/>
           <w:bCs/>
           <w:sz w:val="28"/>
           <w:szCs w:val="28"/>
           <w:lang w:val="en-US"/>
         </w:rPr>
-        <w:t>ROL</w:t>
+      </w:pPr>
+      <w:r>
+        <w:rPr>
+          <w:rFonts w:asciiTheme="majorHAnsi" w:hAnsiTheme="majorHAnsi" w:cstheme="majorHAnsi"/>
+          <w:sz w:val="28"/>
+          <w:szCs w:val="28"/>
+          <w:lang w:val="en-US"/>
+        </w:rPr>
+        <w:t>NumeCaracter* = varchar2(50)</w:t>
       </w:r>
     </w:p>
     <w:p>
@@ -5117,7 +5216,7 @@
           <w:szCs w:val="28"/>
           <w:lang w:val="en-US"/>
         </w:rPr>
-        <w:t>Rol_ID* = cod numeric unic, de tip number, de 6 cifre pentru evidența rolurilor</w:t>
+        <w:t>Descriere = varchar2(100)</w:t>
       </w:r>
     </w:p>
     <w:p>
@@ -5143,60 +5242,32 @@
           <w:szCs w:val="28"/>
           <w:lang w:val="en-US"/>
         </w:rPr>
-        <w:t>NumeCaracter* = varchar2(50)</w:t>
-      </w:r>
-    </w:p>
-    <w:p>
-      <w:pPr>
-        <w:pStyle w:val="ListParagraph"/>
-        <w:numPr>
-          <w:ilvl w:val="0"/>
-          <w:numId w:val="15"/>
-        </w:numPr>
-        <w:rPr>
-          <w:rFonts w:asciiTheme="majorHAnsi" w:hAnsiTheme="majorHAnsi" w:cstheme="majorHAnsi"/>
-          <w:b/>
-          <w:bCs/>
-          <w:sz w:val="28"/>
-          <w:szCs w:val="28"/>
-          <w:lang w:val="en-US"/>
-        </w:rPr>
-      </w:pPr>
-      <w:r>
-        <w:rPr>
-          <w:rFonts w:asciiTheme="majorHAnsi" w:hAnsiTheme="majorHAnsi" w:cstheme="majorHAnsi"/>
-          <w:sz w:val="28"/>
-          <w:szCs w:val="28"/>
-          <w:lang w:val="en-US"/>
-        </w:rPr>
-        <w:t>Descriere = varchar2(100)</w:t>
-      </w:r>
-    </w:p>
-    <w:p>
-      <w:pPr>
-        <w:pStyle w:val="ListParagraph"/>
-        <w:numPr>
-          <w:ilvl w:val="0"/>
-          <w:numId w:val="15"/>
-        </w:numPr>
-        <w:rPr>
-          <w:rFonts w:asciiTheme="majorHAnsi" w:hAnsiTheme="majorHAnsi" w:cstheme="majorHAnsi"/>
-          <w:b/>
-          <w:bCs/>
-          <w:sz w:val="28"/>
-          <w:szCs w:val="28"/>
-          <w:lang w:val="en-US"/>
-        </w:rPr>
-      </w:pPr>
-      <w:r>
-        <w:rPr>
-          <w:rFonts w:asciiTheme="majorHAnsi" w:hAnsiTheme="majorHAnsi" w:cstheme="majorHAnsi"/>
-          <w:sz w:val="28"/>
-          <w:szCs w:val="28"/>
-          <w:lang w:val="en-US"/>
-        </w:rPr>
         <w:t>Importanță = number(2,2), număr între 1-10</w:t>
       </w:r>
+    </w:p>
+    <w:p>
+      <w:pPr>
+        <w:pStyle w:val="ListParagraph"/>
+        <w:ind w:left="1440"/>
+        <w:rPr>
+          <w:rFonts w:asciiTheme="majorHAnsi" w:hAnsiTheme="majorHAnsi" w:cstheme="majorHAnsi"/>
+          <w:sz w:val="28"/>
+          <w:szCs w:val="28"/>
+          <w:lang w:val="en-US"/>
+        </w:rPr>
+      </w:pPr>
+    </w:p>
+    <w:p>
+      <w:pPr>
+        <w:pStyle w:val="ListParagraph"/>
+        <w:ind w:left="1440"/>
+        <w:rPr>
+          <w:rFonts w:asciiTheme="majorHAnsi" w:hAnsiTheme="majorHAnsi" w:cstheme="majorHAnsi"/>
+          <w:sz w:val="28"/>
+          <w:szCs w:val="28"/>
+          <w:lang w:val="en-US"/>
+        </w:rPr>
+      </w:pPr>
     </w:p>
     <w:p>
       <w:pPr>
@@ -5832,7 +5903,7 @@
           <w:szCs w:val="32"/>
           <w:lang w:val="en-US"/>
         </w:rPr>
-        <w:t>Film_Are_Rol_Jucat_Actor</w:t>
+        <w:t>Rol_Jucat</w:t>
       </w:r>
     </w:p>
     <w:p>
@@ -5942,15 +6013,47 @@
     </w:p>
     <w:p>
       <w:pPr>
+        <w:pStyle w:val="ListParagraph"/>
+        <w:numPr>
+          <w:ilvl w:val="0"/>
+          <w:numId w:val="21"/>
+        </w:numPr>
         <w:rPr>
           <w:rFonts w:asciiTheme="majorHAnsi" w:hAnsiTheme="majorHAnsi" w:cstheme="majorHAnsi"/>
           <w:b/>
           <w:bCs/>
-          <w:sz w:val="52"/>
-          <w:szCs w:val="52"/>
-          <w:lang w:val="en-US"/>
-        </w:rPr>
-      </w:pPr>
+          <w:sz w:val="28"/>
+          <w:szCs w:val="28"/>
+          <w:lang w:val="en-US"/>
+        </w:rPr>
+      </w:pPr>
+      <w:r>
+        <w:rPr>
+          <w:rFonts w:asciiTheme="majorHAnsi" w:hAnsiTheme="majorHAnsi" w:cstheme="majorHAnsi"/>
+          <w:sz w:val="28"/>
+          <w:szCs w:val="28"/>
+          <w:lang w:val="en-US"/>
+        </w:rPr>
+        <w:t>Timp</w:t>
+      </w:r>
+      <w:r>
+        <w:rPr>
+          <w:rFonts w:asciiTheme="majorHAnsi" w:hAnsiTheme="majorHAnsi" w:cstheme="majorHAnsi"/>
+          <w:sz w:val="28"/>
+          <w:szCs w:val="28"/>
+          <w:lang w:val="en-US"/>
+        </w:rPr>
+        <w:t>_</w:t>
+      </w:r>
+      <w:r>
+        <w:rPr>
+          <w:rFonts w:asciiTheme="majorHAnsi" w:hAnsiTheme="majorHAnsi" w:cstheme="majorHAnsi"/>
+          <w:sz w:val="28"/>
+          <w:szCs w:val="28"/>
+          <w:lang w:val="en-US"/>
+        </w:rPr>
+        <w:t>Ecran = number(3), unitate de măsură = minut</w:t>
+      </w:r>
     </w:p>
     <w:p>
       <w:pPr>
@@ -6028,10 +6131,10 @@
           <w:lang w:val="en-US"/>
         </w:rPr>
         <w:drawing>
-          <wp:inline distT="0" distB="0" distL="0" distR="0" wp14:anchorId="5BF5DDC0" wp14:editId="6C2B0C48">
-            <wp:extent cx="5724525" cy="8239125"/>
-            <wp:effectExtent l="0" t="0" r="9525" b="9525"/>
-            <wp:docPr id="5" name="Picture 5"/>
+          <wp:inline distT="0" distB="0" distL="0" distR="0" wp14:anchorId="2927101F" wp14:editId="226D31FE">
+            <wp:extent cx="5732145" cy="8237855"/>
+            <wp:effectExtent l="0" t="0" r="1905" b="0"/>
+            <wp:docPr id="4" name="Picture 4"/>
             <wp:cNvGraphicFramePr>
               <a:graphicFrameLocks xmlns:a="http://schemas.openxmlformats.org/drawingml/2006/main" noChangeAspect="1"/>
             </wp:cNvGraphicFramePr>
@@ -6039,7 +6142,7 @@
               <a:graphicData uri="http://schemas.openxmlformats.org/drawingml/2006/picture">
                 <pic:pic xmlns:pic="http://schemas.openxmlformats.org/drawingml/2006/picture">
                   <pic:nvPicPr>
-                    <pic:cNvPr id="0" name="Picture 3"/>
+                    <pic:cNvPr id="0" name="Picture 2"/>
                     <pic:cNvPicPr>
                       <a:picLocks noChangeAspect="1" noChangeArrowheads="1"/>
                     </pic:cNvPicPr>
@@ -6060,7 +6163,7 @@
                   <pic:spPr bwMode="auto">
                     <a:xfrm>
                       <a:off x="0" y="0"/>
-                      <a:ext cx="5724525" cy="8239125"/>
+                      <a:ext cx="5732145" cy="8237855"/>
                     </a:xfrm>
                     <a:prstGeom prst="rect">
                       <a:avLst/>
@@ -6386,6 +6489,14 @@
           <w:sz w:val="28"/>
           <w:szCs w:val="28"/>
         </w:rPr>
+        <w:t>, Dată_Exp_Sub</w:t>
+      </w:r>
+      <w:r>
+        <w:rPr>
+          <w:rFonts w:asciiTheme="majorHAnsi" w:hAnsiTheme="majorHAnsi" w:cstheme="majorHAnsi"/>
+          <w:sz w:val="28"/>
+          <w:szCs w:val="28"/>
+        </w:rPr>
         <w:t>)</w:t>
       </w:r>
     </w:p>
@@ -6422,7 +6533,7 @@
           <w:sz w:val="28"/>
           <w:szCs w:val="28"/>
         </w:rPr>
-        <w:t>#Subscipție_id, DataExp, Tip, Cost</w:t>
+        <w:t>#Subscipție_id, Tip, Cost</w:t>
       </w:r>
       <w:r>
         <w:rPr>
@@ -6442,6 +6553,16 @@
           <w:szCs w:val="28"/>
         </w:rPr>
       </w:pPr>
+    </w:p>
+    <w:p>
+      <w:pPr>
+        <w:pStyle w:val="ListParagraph"/>
+        <w:rPr>
+          <w:rFonts w:asciiTheme="majorHAnsi" w:hAnsiTheme="majorHAnsi" w:cstheme="majorHAnsi"/>
+          <w:sz w:val="28"/>
+          <w:szCs w:val="28"/>
+        </w:rPr>
+      </w:pPr>
       <w:r>
         <w:rPr>
           <w:rFonts w:asciiTheme="majorHAnsi" w:hAnsiTheme="majorHAnsi" w:cstheme="majorHAnsi"/>
@@ -6808,7 +6929,7 @@
           <w:sz w:val="28"/>
           <w:szCs w:val="28"/>
         </w:rPr>
-        <w:t>#Actor_id, Nume, Prenume, DatăNaștere, Biografie, Salariu, impEcran</w:t>
+        <w:t>#Actor_id, Nume, Prenume, DatăNaștere, Salariu</w:t>
       </w:r>
       <w:r>
         <w:rPr>
@@ -6844,7 +6965,15 @@
           <w:sz w:val="28"/>
           <w:szCs w:val="28"/>
         </w:rPr>
-        <w:t>Film_Are_Rol_Jucat_Actor(</w:t>
+        <w:t>Rol_Jucat</w:t>
+      </w:r>
+      <w:r>
+        <w:rPr>
+          <w:rFonts w:asciiTheme="majorHAnsi" w:hAnsiTheme="majorHAnsi" w:cstheme="majorHAnsi"/>
+          <w:sz w:val="28"/>
+          <w:szCs w:val="28"/>
+        </w:rPr>
+        <w:t>(</w:t>
       </w:r>
       <w:r>
         <w:rPr>
@@ -6860,8 +6989,26 @@
           <w:sz w:val="28"/>
           <w:szCs w:val="28"/>
         </w:rPr>
+        <w:t>, Timp_Ecran</w:t>
+      </w:r>
+      <w:r>
+        <w:rPr>
+          <w:rFonts w:asciiTheme="majorHAnsi" w:hAnsiTheme="majorHAnsi" w:cstheme="majorHAnsi"/>
+          <w:sz w:val="28"/>
+          <w:szCs w:val="28"/>
+        </w:rPr>
         <w:t>)</w:t>
       </w:r>
+    </w:p>
+    <w:p>
+      <w:pPr>
+        <w:pStyle w:val="ListParagraph"/>
+        <w:rPr>
+          <w:rFonts w:asciiTheme="majorHAnsi" w:hAnsiTheme="majorHAnsi" w:cstheme="majorHAnsi"/>
+          <w:sz w:val="28"/>
+          <w:szCs w:val="28"/>
+        </w:rPr>
+      </w:pPr>
     </w:p>
     <w:p>
       <w:pPr>
@@ -6993,10 +7140,10 @@
           <w:szCs w:val="32"/>
         </w:rPr>
         <w:drawing>
-          <wp:inline distT="0" distB="0" distL="0" distR="0" wp14:anchorId="71BE0409" wp14:editId="36E6EA4E">
-            <wp:extent cx="5720080" cy="6698615"/>
-            <wp:effectExtent l="0" t="0" r="0" b="6985"/>
-            <wp:docPr id="1" name="Picture 1"/>
+          <wp:inline distT="0" distB="0" distL="0" distR="0" wp14:anchorId="264FDA51" wp14:editId="29CB39B8">
+            <wp:extent cx="5723255" cy="6409055"/>
+            <wp:effectExtent l="0" t="0" r="0" b="0"/>
+            <wp:docPr id="3" name="Picture 3"/>
             <wp:cNvGraphicFramePr>
               <a:graphicFrameLocks xmlns:a="http://schemas.openxmlformats.org/drawingml/2006/main" noChangeAspect="1"/>
             </wp:cNvGraphicFramePr>
@@ -7025,7 +7172,7 @@
                   <pic:spPr bwMode="auto">
                     <a:xfrm>
                       <a:off x="0" y="0"/>
-                      <a:ext cx="5720080" cy="6698615"/>
+                      <a:ext cx="5723255" cy="6409055"/>
                     </a:xfrm>
                     <a:prstGeom prst="rect">
                       <a:avLst/>
@@ -7045,19 +7192,22 @@
     <w:p>
       <w:pPr>
         <w:pStyle w:val="ListParagraph"/>
-        <w:numPr>
-          <w:ilvl w:val="0"/>
-          <w:numId w:val="6"/>
-        </w:numPr>
         <w:rPr>
           <w:rFonts w:asciiTheme="majorHAnsi" w:hAnsiTheme="majorHAnsi" w:cstheme="majorHAnsi"/>
           <w:b/>
           <w:bCs/>
-          <w:sz w:val="28"/>
-          <w:szCs w:val="28"/>
-        </w:rPr>
-      </w:pPr>
-      <w:r>
+          <w:sz w:val="32"/>
+          <w:szCs w:val="32"/>
+        </w:rPr>
+      </w:pPr>
+    </w:p>
+    <w:p>
+      <w:pPr>
+        <w:pStyle w:val="ListParagraph"/>
+        <w:numPr>
+          <w:ilvl w:val="0"/>
+          <w:numId w:val="6"/>
+        </w:numPr>
         <w:rPr>
           <w:rFonts w:asciiTheme="majorHAnsi" w:hAnsiTheme="majorHAnsi" w:cstheme="majorHAnsi"/>
           <w:b/>
@@ -7065,62 +7215,8 @@
           <w:sz w:val="28"/>
           <w:szCs w:val="28"/>
         </w:rPr>
-        <w:t>FN1</w:t>
-      </w:r>
-    </w:p>
-    <w:p>
-      <w:pPr>
-        <w:pStyle w:val="ListParagraph"/>
-        <w:ind w:firstLine="696"/>
-        <w:rPr>
-          <w:rFonts w:asciiTheme="majorHAnsi" w:hAnsiTheme="majorHAnsi" w:cstheme="majorHAnsi"/>
-          <w:sz w:val="28"/>
-          <w:szCs w:val="28"/>
-        </w:rPr>
-      </w:pPr>
-      <w:r>
-        <w:rPr>
-          <w:rFonts w:asciiTheme="majorHAnsi" w:hAnsiTheme="majorHAnsi" w:cstheme="majorHAnsi"/>
-          <w:sz w:val="28"/>
-          <w:szCs w:val="28"/>
-        </w:rPr>
-        <w:t>Original, entitatea UTILIZATOR conținea toate informațiile necesare unei plăți. Din acest motiv, am creat o nouă entitate PLATĂ, care să rețină toate aceste informații, iar entitatea UTILIZATOR va conține doar id-ul c</w:t>
-      </w:r>
-      <w:r>
-        <w:rPr>
-          <w:rFonts w:asciiTheme="majorHAnsi" w:hAnsiTheme="majorHAnsi" w:cstheme="majorHAnsi"/>
-          <w:sz w:val="28"/>
-          <w:szCs w:val="28"/>
-        </w:rPr>
-        <w:t>ă</w:t>
-      </w:r>
-      <w:r>
-        <w:rPr>
-          <w:rFonts w:asciiTheme="majorHAnsi" w:hAnsiTheme="majorHAnsi" w:cstheme="majorHAnsi"/>
-          <w:sz w:val="28"/>
-          <w:szCs w:val="28"/>
-        </w:rPr>
-        <w:t>tre entitatea PLATĂ.</w:t>
-      </w:r>
-    </w:p>
-    <w:p>
-      <w:pPr>
-        <w:pStyle w:val="ListParagraph"/>
-        <w:ind w:firstLine="696"/>
-        <w:rPr>
-          <w:rFonts w:asciiTheme="majorHAnsi" w:hAnsiTheme="majorHAnsi" w:cstheme="majorHAnsi"/>
-          <w:sz w:val="28"/>
-          <w:szCs w:val="28"/>
-        </w:rPr>
-      </w:pPr>
-    </w:p>
-    <w:p>
-      <w:pPr>
-        <w:pStyle w:val="ListParagraph"/>
-        <w:numPr>
-          <w:ilvl w:val="0"/>
-          <w:numId w:val="6"/>
-        </w:numPr>
+      </w:pPr>
+      <w:r>
         <w:rPr>
           <w:rFonts w:asciiTheme="majorHAnsi" w:hAnsiTheme="majorHAnsi" w:cstheme="majorHAnsi"/>
           <w:b/>
@@ -7128,8 +7224,62 @@
           <w:sz w:val="28"/>
           <w:szCs w:val="28"/>
         </w:rPr>
-      </w:pPr>
-      <w:r>
+        <w:t>FN1</w:t>
+      </w:r>
+    </w:p>
+    <w:p>
+      <w:pPr>
+        <w:pStyle w:val="ListParagraph"/>
+        <w:ind w:firstLine="696"/>
+        <w:rPr>
+          <w:rFonts w:asciiTheme="majorHAnsi" w:hAnsiTheme="majorHAnsi" w:cstheme="majorHAnsi"/>
+          <w:sz w:val="28"/>
+          <w:szCs w:val="28"/>
+        </w:rPr>
+      </w:pPr>
+      <w:r>
+        <w:rPr>
+          <w:rFonts w:asciiTheme="majorHAnsi" w:hAnsiTheme="majorHAnsi" w:cstheme="majorHAnsi"/>
+          <w:sz w:val="28"/>
+          <w:szCs w:val="28"/>
+        </w:rPr>
+        <w:t>Original, entitatea UTILIZATOR conținea toate informațiile necesare unei plăți. Din acest motiv, am creat o nouă entitate PLATĂ, care să rețină toate aceste informații, iar entitatea UTILIZATOR va conține doar id-ul c</w:t>
+      </w:r>
+      <w:r>
+        <w:rPr>
+          <w:rFonts w:asciiTheme="majorHAnsi" w:hAnsiTheme="majorHAnsi" w:cstheme="majorHAnsi"/>
+          <w:sz w:val="28"/>
+          <w:szCs w:val="28"/>
+        </w:rPr>
+        <w:t>ă</w:t>
+      </w:r>
+      <w:r>
+        <w:rPr>
+          <w:rFonts w:asciiTheme="majorHAnsi" w:hAnsiTheme="majorHAnsi" w:cstheme="majorHAnsi"/>
+          <w:sz w:val="28"/>
+          <w:szCs w:val="28"/>
+        </w:rPr>
+        <w:t>tre entitatea PLATĂ.</w:t>
+      </w:r>
+    </w:p>
+    <w:p>
+      <w:pPr>
+        <w:pStyle w:val="ListParagraph"/>
+        <w:ind w:firstLine="696"/>
+        <w:rPr>
+          <w:rFonts w:asciiTheme="majorHAnsi" w:hAnsiTheme="majorHAnsi" w:cstheme="majorHAnsi"/>
+          <w:sz w:val="28"/>
+          <w:szCs w:val="28"/>
+        </w:rPr>
+      </w:pPr>
+    </w:p>
+    <w:p>
+      <w:pPr>
+        <w:pStyle w:val="ListParagraph"/>
+        <w:numPr>
+          <w:ilvl w:val="0"/>
+          <w:numId w:val="6"/>
+        </w:numPr>
         <w:rPr>
           <w:rFonts w:asciiTheme="majorHAnsi" w:hAnsiTheme="majorHAnsi" w:cstheme="majorHAnsi"/>
           <w:b/>
@@ -7137,6 +7287,15 @@
           <w:sz w:val="28"/>
           <w:szCs w:val="28"/>
         </w:rPr>
+      </w:pPr>
+      <w:r>
+        <w:rPr>
+          <w:rFonts w:asciiTheme="majorHAnsi" w:hAnsiTheme="majorHAnsi" w:cstheme="majorHAnsi"/>
+          <w:b/>
+          <w:bCs/>
+          <w:sz w:val="28"/>
+          <w:szCs w:val="28"/>
+        </w:rPr>
         <w:lastRenderedPageBreak/>
         <w:t>FN2</w:t>
       </w:r>
@@ -7157,7 +7316,23 @@
           <w:sz w:val="28"/>
           <w:szCs w:val="28"/>
         </w:rPr>
-        <w:t>Pentru a obține FN2 am rezolvat toate relațiile many-to-many cu ajutorul tabelelor asociative astfel: Între tabela SUBSCRIPȚIE si tabela SERIAL am mai adaugat SubscripțieSerial care are cheile străine celor două și transforma relatia many-to-many în one-to-many. Analog am făcut și pentru tabelele FILM si SUBSCRIPȚIE, SERIAL si ACTOR. Între FILM, ROL si ACTOR, se găsește o relație de tip superior, rezolvată prin tabela asociativă Film_Are_Rol_Jucat_Actor.</w:t>
+        <w:t xml:space="preserve">Pentru a obține FN2 am rezolvat toate relațiile many-to-many cu ajutorul tabelelor asociative astfel: Între tabela SUBSCRIPȚIE si tabela SERIAL am mai adaugat SubscripțieSerial care are cheile străine celor două și transforma relatia many-to-many în one-to-many. Analog am făcut și pentru tabelele FILM si SUBSCRIPȚIE, SERIAL si ACTOR. Între FILM, ROL si ACTOR, se găsește o relație de tip superior, rezolvată prin tabela asociativă </w:t>
+      </w:r>
+      <w:r>
+        <w:rPr>
+          <w:rFonts w:asciiTheme="majorHAnsi" w:hAnsiTheme="majorHAnsi" w:cstheme="majorHAnsi"/>
+          <w:sz w:val="28"/>
+          <w:szCs w:val="28"/>
+        </w:rPr>
+        <w:t>Rol_Jucat</w:t>
+      </w:r>
+      <w:r>
+        <w:rPr>
+          <w:rFonts w:asciiTheme="majorHAnsi" w:hAnsiTheme="majorHAnsi" w:cstheme="majorHAnsi"/>
+          <w:sz w:val="28"/>
+          <w:szCs w:val="28"/>
+        </w:rPr>
+        <w:t>.</w:t>
       </w:r>
     </w:p>
     <w:p>
@@ -7228,7 +7403,15 @@
           <w:sz w:val="28"/>
           <w:szCs w:val="28"/>
         </w:rPr>
-        <w:t xml:space="preserve">  Acest fapt se poate observa la tabela FILM in care puteam să rețin numele, prenumele, data nașterii si nota DIRECTORULUI, dar fiindcă acestea depindeau tranzitiv de id, le-am mutat in tabela DIRECTOR.</w:t>
+        <w:t xml:space="preserve">  </w:t>
+      </w:r>
+      <w:r>
+        <w:rPr>
+          <w:rFonts w:asciiTheme="majorHAnsi" w:hAnsiTheme="majorHAnsi" w:cstheme="majorHAnsi"/>
+          <w:sz w:val="28"/>
+          <w:szCs w:val="28"/>
+        </w:rPr>
+        <w:t>Acest fapt se poate observa prin mutarea atributului TimpEcran din tabela actor in tabela Rol_Jucat, deoarece acest atribut depindea si de film si de rol, nu numai de actor.</w:t>
       </w:r>
     </w:p>
     <w:sectPr>

</xml_diff>

<commit_message>
forgot to save docs
</commit_message>
<xml_diff>
--- a/First Year/Second Semester/Databases/Project/132_Mincu_AdrianLucian-proiect.docx
+++ b/First Year/Second Semester/Databases/Project/132_Mincu_AdrianLucian-proiect.docx
@@ -8692,9 +8692,140 @@
           <w:lang w:val="en-US"/>
         </w:rPr>
       </w:pPr>
+      <w:r>
+        <w:rPr>
+          <w:rFonts w:asciiTheme="majorHAnsi" w:hAnsiTheme="majorHAnsi" w:cstheme="majorHAnsi"/>
+          <w:b/>
+          <w:bCs/>
+          <w:noProof/>
+          <w:sz w:val="32"/>
+          <w:szCs w:val="32"/>
+          <w:lang w:val="en-US"/>
+        </w:rPr>
+        <w:drawing>
+          <wp:inline distT="0" distB="0" distL="0" distR="0" wp14:anchorId="49EAC557" wp14:editId="46FBF260">
+            <wp:extent cx="3970867" cy="3671278"/>
+            <wp:effectExtent l="0" t="0" r="0" b="5715"/>
+            <wp:docPr id="19" name="Picture 19"/>
+            <wp:cNvGraphicFramePr>
+              <a:graphicFrameLocks xmlns:a="http://schemas.openxmlformats.org/drawingml/2006/main" noChangeAspect="1"/>
+            </wp:cNvGraphicFramePr>
+            <a:graphic xmlns:a="http://schemas.openxmlformats.org/drawingml/2006/main">
+              <a:graphicData uri="http://schemas.openxmlformats.org/drawingml/2006/picture">
+                <pic:pic xmlns:pic="http://schemas.openxmlformats.org/drawingml/2006/picture">
+                  <pic:nvPicPr>
+                    <pic:cNvPr id="0" name="Picture 16"/>
+                    <pic:cNvPicPr>
+                      <a:picLocks noChangeAspect="1" noChangeArrowheads="1"/>
+                    </pic:cNvPicPr>
+                  </pic:nvPicPr>
+                  <pic:blipFill>
+                    <a:blip r:embed="rId26" cstate="print">
+                      <a:extLst>
+                        <a:ext uri="{28A0092B-C50C-407E-A947-70E740481C1C}">
+                          <a14:useLocalDpi xmlns:a14="http://schemas.microsoft.com/office/drawing/2010/main" val="0"/>
+                        </a:ext>
+                      </a:extLst>
+                    </a:blip>
+                    <a:srcRect/>
+                    <a:stretch>
+                      <a:fillRect/>
+                    </a:stretch>
+                  </pic:blipFill>
+                  <pic:spPr bwMode="auto">
+                    <a:xfrm>
+                      <a:off x="0" y="0"/>
+                      <a:ext cx="3980951" cy="3680601"/>
+                    </a:xfrm>
+                    <a:prstGeom prst="rect">
+                      <a:avLst/>
+                    </a:prstGeom>
+                    <a:noFill/>
+                    <a:ln>
+                      <a:noFill/>
+                    </a:ln>
+                  </pic:spPr>
+                </pic:pic>
+              </a:graphicData>
+            </a:graphic>
+          </wp:inline>
+        </w:drawing>
+      </w:r>
+    </w:p>
+    <w:p>
+      <w:pPr>
+        <w:pStyle w:val="ListParagraph"/>
+        <w:rPr>
+          <w:rFonts w:asciiTheme="majorHAnsi" w:hAnsiTheme="majorHAnsi" w:cstheme="majorHAnsi"/>
+          <w:b/>
+          <w:bCs/>
+          <w:sz w:val="32"/>
+          <w:szCs w:val="32"/>
+          <w:lang w:val="en-US"/>
+        </w:rPr>
+      </w:pPr>
+      <w:r>
+        <w:rPr>
+          <w:rFonts w:asciiTheme="majorHAnsi" w:hAnsiTheme="majorHAnsi" w:cstheme="majorHAnsi"/>
+          <w:b/>
+          <w:bCs/>
+          <w:noProof/>
+          <w:sz w:val="32"/>
+          <w:szCs w:val="32"/>
+          <w:lang w:val="en-US"/>
+        </w:rPr>
+        <w:drawing>
+          <wp:inline distT="0" distB="0" distL="0" distR="0" wp14:anchorId="7286B3BD" wp14:editId="503ADB26">
+            <wp:extent cx="3970655" cy="3671083"/>
+            <wp:effectExtent l="0" t="0" r="0" b="5715"/>
+            <wp:docPr id="20" name="Picture 20"/>
+            <wp:cNvGraphicFramePr>
+              <a:graphicFrameLocks xmlns:a="http://schemas.openxmlformats.org/drawingml/2006/main" noChangeAspect="1"/>
+            </wp:cNvGraphicFramePr>
+            <a:graphic xmlns:a="http://schemas.openxmlformats.org/drawingml/2006/main">
+              <a:graphicData uri="http://schemas.openxmlformats.org/drawingml/2006/picture">
+                <pic:pic xmlns:pic="http://schemas.openxmlformats.org/drawingml/2006/picture">
+                  <pic:nvPicPr>
+                    <pic:cNvPr id="0" name="Picture 17"/>
+                    <pic:cNvPicPr>
+                      <a:picLocks noChangeAspect="1" noChangeArrowheads="1"/>
+                    </pic:cNvPicPr>
+                  </pic:nvPicPr>
+                  <pic:blipFill>
+                    <a:blip r:embed="rId27" cstate="print">
+                      <a:extLst>
+                        <a:ext uri="{28A0092B-C50C-407E-A947-70E740481C1C}">
+                          <a14:useLocalDpi xmlns:a14="http://schemas.microsoft.com/office/drawing/2010/main" val="0"/>
+                        </a:ext>
+                      </a:extLst>
+                    </a:blip>
+                    <a:srcRect/>
+                    <a:stretch>
+                      <a:fillRect/>
+                    </a:stretch>
+                  </pic:blipFill>
+                  <pic:spPr bwMode="auto">
+                    <a:xfrm>
+                      <a:off x="0" y="0"/>
+                      <a:ext cx="3981756" cy="3681346"/>
+                    </a:xfrm>
+                    <a:prstGeom prst="rect">
+                      <a:avLst/>
+                    </a:prstGeom>
+                    <a:noFill/>
+                    <a:ln>
+                      <a:noFill/>
+                    </a:ln>
+                  </pic:spPr>
+                </pic:pic>
+              </a:graphicData>
+            </a:graphic>
+          </wp:inline>
+        </w:drawing>
+      </w:r>
     </w:p>
     <w:sectPr>
-      <w:footerReference w:type="default" r:id="rId26"/>
+      <w:footerReference w:type="default" r:id="rId28"/>
       <w:pgSz w:w="11906" w:h="16838"/>
       <w:pgMar w:top="1440" w:right="1440" w:bottom="1440" w:left="1440" w:header="708" w:footer="708" w:gutter="0"/>
       <w:cols w:space="708"/>

</xml_diff>